<commit_message>
Dokumentation vorbereitet, Überschriften und Inhaltsverzeichnis fertiggestellt
</commit_message>
<xml_diff>
--- a/docs/Dokumentation-Reversi.docx
+++ b/docs/Dokumentation-Reversi.docx
@@ -61,8 +61,6 @@
           <w:rFonts w:ascii="Arial" w:hAnsi="Arial" w:cs="Arial"/>
         </w:rPr>
       </w:pPr>
-      <w:bookmarkStart w:id="0" w:name="_GoBack"/>
-      <w:bookmarkEnd w:id="0"/>
     </w:p>
     <w:p>
       <w:pPr>
@@ -273,6 +271,12 @@
     </w:p>
     <w:sdt>
       <w:sdtPr>
+        <w:rPr>
+          <w:rFonts w:eastAsiaTheme="minorHAnsi"/>
+          <w:b w:val="0"/>
+          <w:bCs w:val="0"/>
+          <w:color w:val="auto"/>
+        </w:rPr>
         <w:id w:val="646942281"/>
         <w:docPartObj>
           <w:docPartGallery w:val="Table of Contents"/>
@@ -281,11 +285,12 @@
       </w:sdtPr>
       <w:sdtEndPr>
         <w:rPr>
-          <w:rFonts w:asciiTheme="minorHAnsi" w:eastAsiaTheme="minorHAnsi" w:hAnsiTheme="minorHAnsi" w:cstheme="minorBidi"/>
-          <w:color w:val="auto"/>
-          <w:sz w:val="22"/>
-          <w:szCs w:val="22"/>
-          <w:lang w:eastAsia="en-US"/>
+          <w:rFonts w:eastAsiaTheme="minorEastAsia"/>
+          <w:caps w:val="0"/>
+          <w:spacing w:val="0"/>
+          <w:sz w:val="20"/>
+          <w:szCs w:val="20"/>
+          <w:lang w:bidi="ar-SA"/>
         </w:rPr>
       </w:sdtEndPr>
       <w:sdtContent>
@@ -300,11 +305,7 @@
         <w:p>
           <w:pPr>
             <w:pStyle w:val="Verzeichnis1"/>
-            <w:tabs>
-              <w:tab w:val="right" w:leader="dot" w:pos="9062"/>
-            </w:tabs>
             <w:rPr>
-              <w:rFonts w:eastAsiaTheme="minorEastAsia"/>
               <w:noProof/>
               <w:lang w:eastAsia="de-DE"/>
             </w:rPr>
@@ -318,12 +319,26 @@
           <w:r>
             <w:fldChar w:fldCharType="separate"/>
           </w:r>
-          <w:hyperlink w:anchor="_Toc5022671" w:history="1">
+          <w:hyperlink w:anchor="_Toc5867809" w:history="1">
             <w:r>
               <w:rPr>
                 <w:rStyle w:val="Hyperlink"/>
                 <w:noProof/>
               </w:rPr>
+              <w:t>1.</w:t>
+            </w:r>
+            <w:r>
+              <w:rPr>
+                <w:noProof/>
+                <w:lang w:eastAsia="de-DE"/>
+              </w:rPr>
+              <w:tab/>
+            </w:r>
+            <w:r>
+              <w:rPr>
+                <w:rStyle w:val="Hyperlink"/>
+                <w:noProof/>
+              </w:rPr>
               <w:t>Ausgangssituation</w:t>
             </w:r>
             <w:r>
@@ -345,7 +360,7 @@
                 <w:noProof/>
                 <w:webHidden/>
               </w:rPr>
-              <w:instrText xml:space="preserve"> PAGEREF _Toc5022671 \h </w:instrText>
+              <w:instrText xml:space="preserve"> PAGEREF _Toc5867809 \h </w:instrText>
             </w:r>
             <w:r>
               <w:rPr>
@@ -380,18 +395,34 @@
           <w:pPr>
             <w:pStyle w:val="Verzeichnis2"/>
             <w:tabs>
+              <w:tab w:val="left" w:pos="880"/>
               <w:tab w:val="right" w:leader="dot" w:pos="9062"/>
             </w:tabs>
             <w:rPr>
               <w:noProof/>
+              <w:lang w:eastAsia="de-DE"/>
             </w:rPr>
           </w:pPr>
-          <w:hyperlink w:anchor="_Toc5022672" w:history="1">
+          <w:hyperlink w:anchor="_Toc5867810" w:history="1">
             <w:r>
               <w:rPr>
                 <w:rStyle w:val="Hyperlink"/>
                 <w:noProof/>
               </w:rPr>
+              <w:t>1.1.</w:t>
+            </w:r>
+            <w:r>
+              <w:rPr>
+                <w:noProof/>
+                <w:lang w:eastAsia="de-DE"/>
+              </w:rPr>
+              <w:tab/>
+            </w:r>
+            <w:r>
+              <w:rPr>
+                <w:rStyle w:val="Hyperlink"/>
+                <w:noProof/>
+              </w:rPr>
               <w:t>Projektziele und Teilaufgaben</w:t>
             </w:r>
             <w:r>
@@ -413,7 +444,7 @@
                 <w:noProof/>
                 <w:webHidden/>
               </w:rPr>
-              <w:instrText xml:space="preserve"> PAGEREF _Toc5022672 \h </w:instrText>
+              <w:instrText xml:space="preserve"> PAGEREF _Toc5867810 \h </w:instrText>
             </w:r>
             <w:r>
               <w:rPr>
@@ -448,18 +479,34 @@
           <w:pPr>
             <w:pStyle w:val="Verzeichnis2"/>
             <w:tabs>
+              <w:tab w:val="left" w:pos="880"/>
               <w:tab w:val="right" w:leader="dot" w:pos="9062"/>
             </w:tabs>
             <w:rPr>
               <w:noProof/>
+              <w:lang w:eastAsia="de-DE"/>
             </w:rPr>
           </w:pPr>
-          <w:hyperlink w:anchor="_Toc5022673" w:history="1">
+          <w:hyperlink w:anchor="_Toc5867811" w:history="1">
             <w:r>
               <w:rPr>
                 <w:rStyle w:val="Hyperlink"/>
                 <w:noProof/>
               </w:rPr>
+              <w:t>1.2.</w:t>
+            </w:r>
+            <w:r>
+              <w:rPr>
+                <w:noProof/>
+                <w:lang w:eastAsia="de-DE"/>
+              </w:rPr>
+              <w:tab/>
+            </w:r>
+            <w:r>
+              <w:rPr>
+                <w:rStyle w:val="Hyperlink"/>
+                <w:noProof/>
+              </w:rPr>
               <w:t>Kundenanforderungen</w:t>
             </w:r>
             <w:r>
@@ -481,7 +528,7 @@
                 <w:noProof/>
                 <w:webHidden/>
               </w:rPr>
-              <w:instrText xml:space="preserve"> PAGEREF _Toc5022673 \h </w:instrText>
+              <w:instrText xml:space="preserve"> PAGEREF _Toc5867811 \h </w:instrText>
             </w:r>
             <w:r>
               <w:rPr>
@@ -516,18 +563,34 @@
           <w:pPr>
             <w:pStyle w:val="Verzeichnis2"/>
             <w:tabs>
+              <w:tab w:val="left" w:pos="880"/>
               <w:tab w:val="right" w:leader="dot" w:pos="9062"/>
             </w:tabs>
             <w:rPr>
               <w:noProof/>
+              <w:lang w:eastAsia="de-DE"/>
             </w:rPr>
           </w:pPr>
-          <w:hyperlink w:anchor="_Toc5022674" w:history="1">
+          <w:hyperlink w:anchor="_Toc5867812" w:history="1">
             <w:r>
               <w:rPr>
                 <w:rStyle w:val="Hyperlink"/>
                 <w:noProof/>
               </w:rPr>
+              <w:t>1.3.</w:t>
+            </w:r>
+            <w:r>
+              <w:rPr>
+                <w:noProof/>
+                <w:lang w:eastAsia="de-DE"/>
+              </w:rPr>
+              <w:tab/>
+            </w:r>
+            <w:r>
+              <w:rPr>
+                <w:rStyle w:val="Hyperlink"/>
+                <w:noProof/>
+              </w:rPr>
               <w:t>Projektumfeld</w:t>
             </w:r>
             <w:r>
@@ -549,7 +612,7 @@
                 <w:noProof/>
                 <w:webHidden/>
               </w:rPr>
-              <w:instrText xml:space="preserve"> PAGEREF _Toc5022674 \h </w:instrText>
+              <w:instrText xml:space="preserve"> PAGEREF _Toc5867812 \h </w:instrText>
             </w:r>
             <w:r>
               <w:rPr>
@@ -584,18 +647,34 @@
           <w:pPr>
             <w:pStyle w:val="Verzeichnis2"/>
             <w:tabs>
+              <w:tab w:val="left" w:pos="880"/>
               <w:tab w:val="right" w:leader="dot" w:pos="9062"/>
             </w:tabs>
             <w:rPr>
               <w:noProof/>
+              <w:lang w:eastAsia="de-DE"/>
             </w:rPr>
           </w:pPr>
-          <w:hyperlink w:anchor="_Toc5022675" w:history="1">
+          <w:hyperlink w:anchor="_Toc5867813" w:history="1">
             <w:r>
               <w:rPr>
                 <w:rStyle w:val="Hyperlink"/>
                 <w:noProof/>
               </w:rPr>
+              <w:t>1.4.</w:t>
+            </w:r>
+            <w:r>
+              <w:rPr>
+                <w:noProof/>
+                <w:lang w:eastAsia="de-DE"/>
+              </w:rPr>
+              <w:tab/>
+            </w:r>
+            <w:r>
+              <w:rPr>
+                <w:rStyle w:val="Hyperlink"/>
+                <w:noProof/>
+              </w:rPr>
               <w:t>Prozesschnittstellen</w:t>
             </w:r>
             <w:r>
@@ -617,7 +696,835 @@
                 <w:noProof/>
                 <w:webHidden/>
               </w:rPr>
-              <w:instrText xml:space="preserve"> PAGEREF _Toc5022675 \h </w:instrText>
+              <w:instrText xml:space="preserve"> PAGEREF _Toc5867813 \h </w:instrText>
+            </w:r>
+            <w:r>
+              <w:rPr>
+                <w:noProof/>
+                <w:webHidden/>
+              </w:rPr>
+            </w:r>
+            <w:r>
+              <w:rPr>
+                <w:noProof/>
+                <w:webHidden/>
+              </w:rPr>
+              <w:fldChar w:fldCharType="separate"/>
+            </w:r>
+            <w:r>
+              <w:rPr>
+                <w:noProof/>
+                <w:webHidden/>
+              </w:rPr>
+              <w:t>3</w:t>
+            </w:r>
+            <w:r>
+              <w:rPr>
+                <w:noProof/>
+                <w:webHidden/>
+              </w:rPr>
+              <w:fldChar w:fldCharType="end"/>
+            </w:r>
+          </w:hyperlink>
+        </w:p>
+        <w:p>
+          <w:pPr>
+            <w:pStyle w:val="Verzeichnis1"/>
+            <w:rPr>
+              <w:noProof/>
+              <w:lang w:eastAsia="de-DE"/>
+            </w:rPr>
+          </w:pPr>
+          <w:hyperlink w:anchor="_Toc5867814" w:history="1">
+            <w:r>
+              <w:rPr>
+                <w:rStyle w:val="Hyperlink"/>
+                <w:noProof/>
+              </w:rPr>
+              <w:t>2.</w:t>
+            </w:r>
+            <w:r>
+              <w:rPr>
+                <w:noProof/>
+                <w:lang w:eastAsia="de-DE"/>
+              </w:rPr>
+              <w:tab/>
+            </w:r>
+            <w:r>
+              <w:rPr>
+                <w:rStyle w:val="Hyperlink"/>
+                <w:noProof/>
+              </w:rPr>
+              <w:t>Ressourcen und Ablaufplanung</w:t>
+            </w:r>
+            <w:r>
+              <w:rPr>
+                <w:noProof/>
+                <w:webHidden/>
+              </w:rPr>
+              <w:tab/>
+            </w:r>
+            <w:r>
+              <w:rPr>
+                <w:noProof/>
+                <w:webHidden/>
+              </w:rPr>
+              <w:fldChar w:fldCharType="begin"/>
+            </w:r>
+            <w:r>
+              <w:rPr>
+                <w:noProof/>
+                <w:webHidden/>
+              </w:rPr>
+              <w:instrText xml:space="preserve"> PAGEREF _Toc5867814 \h </w:instrText>
+            </w:r>
+            <w:r>
+              <w:rPr>
+                <w:noProof/>
+                <w:webHidden/>
+              </w:rPr>
+            </w:r>
+            <w:r>
+              <w:rPr>
+                <w:noProof/>
+                <w:webHidden/>
+              </w:rPr>
+              <w:fldChar w:fldCharType="separate"/>
+            </w:r>
+            <w:r>
+              <w:rPr>
+                <w:noProof/>
+                <w:webHidden/>
+              </w:rPr>
+              <w:t>3</w:t>
+            </w:r>
+            <w:r>
+              <w:rPr>
+                <w:noProof/>
+                <w:webHidden/>
+              </w:rPr>
+              <w:fldChar w:fldCharType="end"/>
+            </w:r>
+          </w:hyperlink>
+        </w:p>
+        <w:p>
+          <w:pPr>
+            <w:pStyle w:val="Verzeichnis2"/>
+            <w:tabs>
+              <w:tab w:val="left" w:pos="880"/>
+              <w:tab w:val="right" w:leader="dot" w:pos="9062"/>
+            </w:tabs>
+            <w:rPr>
+              <w:noProof/>
+              <w:lang w:eastAsia="de-DE"/>
+            </w:rPr>
+          </w:pPr>
+          <w:hyperlink w:anchor="_Toc5867815" w:history="1">
+            <w:r>
+              <w:rPr>
+                <w:rStyle w:val="Hyperlink"/>
+                <w:noProof/>
+              </w:rPr>
+              <w:t>2.1.</w:t>
+            </w:r>
+            <w:r>
+              <w:rPr>
+                <w:noProof/>
+                <w:lang w:eastAsia="de-DE"/>
+              </w:rPr>
+              <w:tab/>
+            </w:r>
+            <w:r>
+              <w:rPr>
+                <w:rStyle w:val="Hyperlink"/>
+                <w:noProof/>
+              </w:rPr>
+              <w:t>Personalplanung</w:t>
+            </w:r>
+            <w:r>
+              <w:rPr>
+                <w:noProof/>
+                <w:webHidden/>
+              </w:rPr>
+              <w:tab/>
+            </w:r>
+            <w:r>
+              <w:rPr>
+                <w:noProof/>
+                <w:webHidden/>
+              </w:rPr>
+              <w:fldChar w:fldCharType="begin"/>
+            </w:r>
+            <w:r>
+              <w:rPr>
+                <w:noProof/>
+                <w:webHidden/>
+              </w:rPr>
+              <w:instrText xml:space="preserve"> PAGEREF _Toc5867815 \h </w:instrText>
+            </w:r>
+            <w:r>
+              <w:rPr>
+                <w:noProof/>
+                <w:webHidden/>
+              </w:rPr>
+            </w:r>
+            <w:r>
+              <w:rPr>
+                <w:noProof/>
+                <w:webHidden/>
+              </w:rPr>
+              <w:fldChar w:fldCharType="separate"/>
+            </w:r>
+            <w:r>
+              <w:rPr>
+                <w:noProof/>
+                <w:webHidden/>
+              </w:rPr>
+              <w:t>3</w:t>
+            </w:r>
+            <w:r>
+              <w:rPr>
+                <w:noProof/>
+                <w:webHidden/>
+              </w:rPr>
+              <w:fldChar w:fldCharType="end"/>
+            </w:r>
+          </w:hyperlink>
+        </w:p>
+        <w:p>
+          <w:pPr>
+            <w:pStyle w:val="Verzeichnis2"/>
+            <w:tabs>
+              <w:tab w:val="left" w:pos="880"/>
+              <w:tab w:val="right" w:leader="dot" w:pos="9062"/>
+            </w:tabs>
+            <w:rPr>
+              <w:noProof/>
+              <w:lang w:eastAsia="de-DE"/>
+            </w:rPr>
+          </w:pPr>
+          <w:hyperlink w:anchor="_Toc5867816" w:history="1">
+            <w:r>
+              <w:rPr>
+                <w:rStyle w:val="Hyperlink"/>
+                <w:noProof/>
+              </w:rPr>
+              <w:t>2.2.</w:t>
+            </w:r>
+            <w:r>
+              <w:rPr>
+                <w:noProof/>
+                <w:lang w:eastAsia="de-DE"/>
+              </w:rPr>
+              <w:tab/>
+            </w:r>
+            <w:r>
+              <w:rPr>
+                <w:rStyle w:val="Hyperlink"/>
+                <w:noProof/>
+              </w:rPr>
+              <w:t>Terminplanung, Ablaufplanung (Gantt-Diagramm)</w:t>
+            </w:r>
+            <w:r>
+              <w:rPr>
+                <w:noProof/>
+                <w:webHidden/>
+              </w:rPr>
+              <w:tab/>
+            </w:r>
+            <w:r>
+              <w:rPr>
+                <w:noProof/>
+                <w:webHidden/>
+              </w:rPr>
+              <w:fldChar w:fldCharType="begin"/>
+            </w:r>
+            <w:r>
+              <w:rPr>
+                <w:noProof/>
+                <w:webHidden/>
+              </w:rPr>
+              <w:instrText xml:space="preserve"> PAGEREF _Toc5867816 \h </w:instrText>
+            </w:r>
+            <w:r>
+              <w:rPr>
+                <w:noProof/>
+                <w:webHidden/>
+              </w:rPr>
+            </w:r>
+            <w:r>
+              <w:rPr>
+                <w:noProof/>
+                <w:webHidden/>
+              </w:rPr>
+              <w:fldChar w:fldCharType="separate"/>
+            </w:r>
+            <w:r>
+              <w:rPr>
+                <w:noProof/>
+                <w:webHidden/>
+              </w:rPr>
+              <w:t>3</w:t>
+            </w:r>
+            <w:r>
+              <w:rPr>
+                <w:noProof/>
+                <w:webHidden/>
+              </w:rPr>
+              <w:fldChar w:fldCharType="end"/>
+            </w:r>
+          </w:hyperlink>
+        </w:p>
+        <w:p>
+          <w:pPr>
+            <w:pStyle w:val="Verzeichnis2"/>
+            <w:tabs>
+              <w:tab w:val="left" w:pos="880"/>
+              <w:tab w:val="right" w:leader="dot" w:pos="9062"/>
+            </w:tabs>
+            <w:rPr>
+              <w:noProof/>
+              <w:lang w:eastAsia="de-DE"/>
+            </w:rPr>
+          </w:pPr>
+          <w:hyperlink w:anchor="_Toc5867817" w:history="1">
+            <w:r>
+              <w:rPr>
+                <w:rStyle w:val="Hyperlink"/>
+                <w:noProof/>
+              </w:rPr>
+              <w:t>2.3.</w:t>
+            </w:r>
+            <w:r>
+              <w:rPr>
+                <w:noProof/>
+                <w:lang w:eastAsia="de-DE"/>
+              </w:rPr>
+              <w:tab/>
+            </w:r>
+            <w:r>
+              <w:rPr>
+                <w:rStyle w:val="Hyperlink"/>
+                <w:noProof/>
+              </w:rPr>
+              <w:t>Sachmittel- und Kostenplanung</w:t>
+            </w:r>
+            <w:r>
+              <w:rPr>
+                <w:noProof/>
+                <w:webHidden/>
+              </w:rPr>
+              <w:tab/>
+            </w:r>
+            <w:r>
+              <w:rPr>
+                <w:noProof/>
+                <w:webHidden/>
+              </w:rPr>
+              <w:fldChar w:fldCharType="begin"/>
+            </w:r>
+            <w:r>
+              <w:rPr>
+                <w:noProof/>
+                <w:webHidden/>
+              </w:rPr>
+              <w:instrText xml:space="preserve"> PAGEREF _Toc5867817 \h </w:instrText>
+            </w:r>
+            <w:r>
+              <w:rPr>
+                <w:noProof/>
+                <w:webHidden/>
+              </w:rPr>
+            </w:r>
+            <w:r>
+              <w:rPr>
+                <w:noProof/>
+                <w:webHidden/>
+              </w:rPr>
+              <w:fldChar w:fldCharType="separate"/>
+            </w:r>
+            <w:r>
+              <w:rPr>
+                <w:noProof/>
+                <w:webHidden/>
+              </w:rPr>
+              <w:t>3</w:t>
+            </w:r>
+            <w:r>
+              <w:rPr>
+                <w:noProof/>
+                <w:webHidden/>
+              </w:rPr>
+              <w:fldChar w:fldCharType="end"/>
+            </w:r>
+          </w:hyperlink>
+        </w:p>
+        <w:p>
+          <w:pPr>
+            <w:pStyle w:val="Verzeichnis1"/>
+            <w:rPr>
+              <w:noProof/>
+              <w:lang w:eastAsia="de-DE"/>
+            </w:rPr>
+          </w:pPr>
+          <w:hyperlink w:anchor="_Toc5867818" w:history="1">
+            <w:r>
+              <w:rPr>
+                <w:rStyle w:val="Hyperlink"/>
+                <w:noProof/>
+              </w:rPr>
+              <w:t>3.</w:t>
+            </w:r>
+            <w:r>
+              <w:rPr>
+                <w:noProof/>
+                <w:lang w:eastAsia="de-DE"/>
+              </w:rPr>
+              <w:tab/>
+            </w:r>
+            <w:r>
+              <w:rPr>
+                <w:rStyle w:val="Hyperlink"/>
+                <w:noProof/>
+              </w:rPr>
+              <w:t>Durchführung und Auftragsbearbeitung</w:t>
+            </w:r>
+            <w:r>
+              <w:rPr>
+                <w:noProof/>
+                <w:webHidden/>
+              </w:rPr>
+              <w:tab/>
+            </w:r>
+            <w:r>
+              <w:rPr>
+                <w:noProof/>
+                <w:webHidden/>
+              </w:rPr>
+              <w:fldChar w:fldCharType="begin"/>
+            </w:r>
+            <w:r>
+              <w:rPr>
+                <w:noProof/>
+                <w:webHidden/>
+              </w:rPr>
+              <w:instrText xml:space="preserve"> PAGEREF _Toc5867818 \h </w:instrText>
+            </w:r>
+            <w:r>
+              <w:rPr>
+                <w:noProof/>
+                <w:webHidden/>
+              </w:rPr>
+            </w:r>
+            <w:r>
+              <w:rPr>
+                <w:noProof/>
+                <w:webHidden/>
+              </w:rPr>
+              <w:fldChar w:fldCharType="separate"/>
+            </w:r>
+            <w:r>
+              <w:rPr>
+                <w:noProof/>
+                <w:webHidden/>
+              </w:rPr>
+              <w:t>3</w:t>
+            </w:r>
+            <w:r>
+              <w:rPr>
+                <w:noProof/>
+                <w:webHidden/>
+              </w:rPr>
+              <w:fldChar w:fldCharType="end"/>
+            </w:r>
+          </w:hyperlink>
+        </w:p>
+        <w:p>
+          <w:pPr>
+            <w:pStyle w:val="Verzeichnis2"/>
+            <w:tabs>
+              <w:tab w:val="left" w:pos="880"/>
+              <w:tab w:val="right" w:leader="dot" w:pos="9062"/>
+            </w:tabs>
+            <w:rPr>
+              <w:noProof/>
+              <w:lang w:eastAsia="de-DE"/>
+            </w:rPr>
+          </w:pPr>
+          <w:hyperlink w:anchor="_Toc5867819" w:history="1">
+            <w:r>
+              <w:rPr>
+                <w:rStyle w:val="Hyperlink"/>
+                <w:noProof/>
+              </w:rPr>
+              <w:t>3.1.</w:t>
+            </w:r>
+            <w:r>
+              <w:rPr>
+                <w:noProof/>
+                <w:lang w:eastAsia="de-DE"/>
+              </w:rPr>
+              <w:tab/>
+            </w:r>
+            <w:r>
+              <w:rPr>
+                <w:rStyle w:val="Hyperlink"/>
+                <w:noProof/>
+              </w:rPr>
+              <w:t>Prozessschritte, Vorgehensweise, Qualitätssicherung</w:t>
+            </w:r>
+            <w:r>
+              <w:rPr>
+                <w:noProof/>
+                <w:webHidden/>
+              </w:rPr>
+              <w:tab/>
+            </w:r>
+            <w:r>
+              <w:rPr>
+                <w:noProof/>
+                <w:webHidden/>
+              </w:rPr>
+              <w:fldChar w:fldCharType="begin"/>
+            </w:r>
+            <w:r>
+              <w:rPr>
+                <w:noProof/>
+                <w:webHidden/>
+              </w:rPr>
+              <w:instrText xml:space="preserve"> PAGEREF _Toc5867819 \h </w:instrText>
+            </w:r>
+            <w:r>
+              <w:rPr>
+                <w:noProof/>
+                <w:webHidden/>
+              </w:rPr>
+            </w:r>
+            <w:r>
+              <w:rPr>
+                <w:noProof/>
+                <w:webHidden/>
+              </w:rPr>
+              <w:fldChar w:fldCharType="separate"/>
+            </w:r>
+            <w:r>
+              <w:rPr>
+                <w:noProof/>
+                <w:webHidden/>
+              </w:rPr>
+              <w:t>3</w:t>
+            </w:r>
+            <w:r>
+              <w:rPr>
+                <w:noProof/>
+                <w:webHidden/>
+              </w:rPr>
+              <w:fldChar w:fldCharType="end"/>
+            </w:r>
+          </w:hyperlink>
+        </w:p>
+        <w:p>
+          <w:pPr>
+            <w:pStyle w:val="Verzeichnis2"/>
+            <w:tabs>
+              <w:tab w:val="left" w:pos="880"/>
+              <w:tab w:val="right" w:leader="dot" w:pos="9062"/>
+            </w:tabs>
+            <w:rPr>
+              <w:noProof/>
+              <w:lang w:eastAsia="de-DE"/>
+            </w:rPr>
+          </w:pPr>
+          <w:hyperlink w:anchor="_Toc5867820" w:history="1">
+            <w:r>
+              <w:rPr>
+                <w:rStyle w:val="Hyperlink"/>
+                <w:noProof/>
+              </w:rPr>
+              <w:t>3.2.</w:t>
+            </w:r>
+            <w:r>
+              <w:rPr>
+                <w:noProof/>
+                <w:lang w:eastAsia="de-DE"/>
+              </w:rPr>
+              <w:tab/>
+            </w:r>
+            <w:r>
+              <w:rPr>
+                <w:rStyle w:val="Hyperlink"/>
+                <w:noProof/>
+              </w:rPr>
+              <w:t>Abweichungen, Anpassungen, Entscheidungen</w:t>
+            </w:r>
+            <w:r>
+              <w:rPr>
+                <w:noProof/>
+                <w:webHidden/>
+              </w:rPr>
+              <w:tab/>
+            </w:r>
+            <w:r>
+              <w:rPr>
+                <w:noProof/>
+                <w:webHidden/>
+              </w:rPr>
+              <w:fldChar w:fldCharType="begin"/>
+            </w:r>
+            <w:r>
+              <w:rPr>
+                <w:noProof/>
+                <w:webHidden/>
+              </w:rPr>
+              <w:instrText xml:space="preserve"> PAGEREF _Toc5867820 \h </w:instrText>
+            </w:r>
+            <w:r>
+              <w:rPr>
+                <w:noProof/>
+                <w:webHidden/>
+              </w:rPr>
+            </w:r>
+            <w:r>
+              <w:rPr>
+                <w:noProof/>
+                <w:webHidden/>
+              </w:rPr>
+              <w:fldChar w:fldCharType="separate"/>
+            </w:r>
+            <w:r>
+              <w:rPr>
+                <w:noProof/>
+                <w:webHidden/>
+              </w:rPr>
+              <w:t>3</w:t>
+            </w:r>
+            <w:r>
+              <w:rPr>
+                <w:noProof/>
+                <w:webHidden/>
+              </w:rPr>
+              <w:fldChar w:fldCharType="end"/>
+            </w:r>
+          </w:hyperlink>
+        </w:p>
+        <w:p>
+          <w:pPr>
+            <w:pStyle w:val="Verzeichnis1"/>
+            <w:rPr>
+              <w:noProof/>
+              <w:lang w:eastAsia="de-DE"/>
+            </w:rPr>
+          </w:pPr>
+          <w:hyperlink w:anchor="_Toc5867821" w:history="1">
+            <w:r>
+              <w:rPr>
+                <w:rStyle w:val="Hyperlink"/>
+                <w:noProof/>
+              </w:rPr>
+              <w:t>4.</w:t>
+            </w:r>
+            <w:r>
+              <w:rPr>
+                <w:noProof/>
+                <w:lang w:eastAsia="de-DE"/>
+              </w:rPr>
+              <w:tab/>
+            </w:r>
+            <w:r>
+              <w:rPr>
+                <w:rStyle w:val="Hyperlink"/>
+                <w:noProof/>
+              </w:rPr>
+              <w:t>Projektergebnisse</w:t>
+            </w:r>
+            <w:r>
+              <w:rPr>
+                <w:noProof/>
+                <w:webHidden/>
+              </w:rPr>
+              <w:tab/>
+            </w:r>
+            <w:r>
+              <w:rPr>
+                <w:noProof/>
+                <w:webHidden/>
+              </w:rPr>
+              <w:fldChar w:fldCharType="begin"/>
+            </w:r>
+            <w:r>
+              <w:rPr>
+                <w:noProof/>
+                <w:webHidden/>
+              </w:rPr>
+              <w:instrText xml:space="preserve"> PAGEREF _Toc5867821 \h </w:instrText>
+            </w:r>
+            <w:r>
+              <w:rPr>
+                <w:noProof/>
+                <w:webHidden/>
+              </w:rPr>
+            </w:r>
+            <w:r>
+              <w:rPr>
+                <w:noProof/>
+                <w:webHidden/>
+              </w:rPr>
+              <w:fldChar w:fldCharType="separate"/>
+            </w:r>
+            <w:r>
+              <w:rPr>
+                <w:noProof/>
+                <w:webHidden/>
+              </w:rPr>
+              <w:t>3</w:t>
+            </w:r>
+            <w:r>
+              <w:rPr>
+                <w:noProof/>
+                <w:webHidden/>
+              </w:rPr>
+              <w:fldChar w:fldCharType="end"/>
+            </w:r>
+          </w:hyperlink>
+        </w:p>
+        <w:p>
+          <w:pPr>
+            <w:pStyle w:val="Verzeichnis2"/>
+            <w:tabs>
+              <w:tab w:val="left" w:pos="880"/>
+              <w:tab w:val="right" w:leader="dot" w:pos="9062"/>
+            </w:tabs>
+            <w:rPr>
+              <w:noProof/>
+              <w:lang w:eastAsia="de-DE"/>
+            </w:rPr>
+          </w:pPr>
+          <w:hyperlink w:anchor="_Toc5867822" w:history="1">
+            <w:r>
+              <w:rPr>
+                <w:rStyle w:val="Hyperlink"/>
+                <w:noProof/>
+              </w:rPr>
+              <w:t>4.1.</w:t>
+            </w:r>
+            <w:r>
+              <w:rPr>
+                <w:noProof/>
+                <w:lang w:eastAsia="de-DE"/>
+              </w:rPr>
+              <w:tab/>
+            </w:r>
+            <w:r>
+              <w:rPr>
+                <w:rStyle w:val="Hyperlink"/>
+                <w:noProof/>
+              </w:rPr>
+              <w:t>Soll-Ist-Vergleich, Qualitätskontrolle</w:t>
+            </w:r>
+            <w:r>
+              <w:rPr>
+                <w:noProof/>
+                <w:webHidden/>
+              </w:rPr>
+              <w:tab/>
+            </w:r>
+            <w:r>
+              <w:rPr>
+                <w:noProof/>
+                <w:webHidden/>
+              </w:rPr>
+              <w:fldChar w:fldCharType="begin"/>
+            </w:r>
+            <w:r>
+              <w:rPr>
+                <w:noProof/>
+                <w:webHidden/>
+              </w:rPr>
+              <w:instrText xml:space="preserve"> PAGEREF _Toc5867822 \h </w:instrText>
+            </w:r>
+            <w:r>
+              <w:rPr>
+                <w:noProof/>
+                <w:webHidden/>
+              </w:rPr>
+            </w:r>
+            <w:r>
+              <w:rPr>
+                <w:noProof/>
+                <w:webHidden/>
+              </w:rPr>
+              <w:fldChar w:fldCharType="separate"/>
+            </w:r>
+            <w:r>
+              <w:rPr>
+                <w:noProof/>
+                <w:webHidden/>
+              </w:rPr>
+              <w:t>3</w:t>
+            </w:r>
+            <w:r>
+              <w:rPr>
+                <w:noProof/>
+                <w:webHidden/>
+              </w:rPr>
+              <w:fldChar w:fldCharType="end"/>
+            </w:r>
+          </w:hyperlink>
+        </w:p>
+        <w:p>
+          <w:pPr>
+            <w:pStyle w:val="Verzeichnis2"/>
+            <w:tabs>
+              <w:tab w:val="left" w:pos="880"/>
+              <w:tab w:val="right" w:leader="dot" w:pos="9062"/>
+            </w:tabs>
+            <w:rPr>
+              <w:noProof/>
+              <w:lang w:eastAsia="de-DE"/>
+            </w:rPr>
+          </w:pPr>
+          <w:hyperlink w:anchor="_Toc5867823" w:history="1">
+            <w:r>
+              <w:rPr>
+                <w:rStyle w:val="Hyperlink"/>
+                <w:noProof/>
+              </w:rPr>
+              <w:t>4.2.</w:t>
+            </w:r>
+            <w:r>
+              <w:rPr>
+                <w:noProof/>
+                <w:lang w:eastAsia="de-DE"/>
+              </w:rPr>
+              <w:tab/>
+            </w:r>
+            <w:r>
+              <w:rPr>
+                <w:rStyle w:val="Hyperlink"/>
+                <w:noProof/>
+              </w:rPr>
+              <w:t>Abweichungen, Anpassungen</w:t>
+            </w:r>
+            <w:r>
+              <w:rPr>
+                <w:noProof/>
+                <w:webHidden/>
+              </w:rPr>
+              <w:tab/>
+            </w:r>
+            <w:r>
+              <w:rPr>
+                <w:noProof/>
+                <w:webHidden/>
+              </w:rPr>
+              <w:fldChar w:fldCharType="begin"/>
+            </w:r>
+            <w:r>
+              <w:rPr>
+                <w:noProof/>
+                <w:webHidden/>
+              </w:rPr>
+              <w:instrText xml:space="preserve"> PAGEREF _Toc5867823 \h </w:instrText>
             </w:r>
             <w:r>
               <w:rPr>
@@ -677,53 +1584,88 @@
     <w:p>
       <w:pPr>
         <w:pStyle w:val="berschrift1"/>
-      </w:pPr>
-      <w:bookmarkStart w:id="1" w:name="_Toc5022671"/>
+        <w:numPr>
+          <w:ilvl w:val="0"/>
+          <w:numId w:val="5"/>
+        </w:numPr>
+      </w:pPr>
+      <w:bookmarkStart w:id="0" w:name="_Toc5867809"/>
       <w:r>
         <w:lastRenderedPageBreak/>
         <w:t>Ausgangssituation</w:t>
       </w:r>
-      <w:bookmarkEnd w:id="1"/>
+      <w:bookmarkEnd w:id="0"/>
     </w:p>
     <w:p/>
     <w:p>
       <w:pPr>
         <w:pStyle w:val="berschrift2"/>
-      </w:pPr>
-      <w:bookmarkStart w:id="2" w:name="_Toc5022672"/>
+        <w:numPr>
+          <w:ilvl w:val="1"/>
+          <w:numId w:val="5"/>
+        </w:numPr>
+      </w:pPr>
+      <w:bookmarkStart w:id="1" w:name="_Toc5867810"/>
       <w:r>
         <w:t>Projektziele und Teilaufgaben</w:t>
       </w:r>
-      <w:bookmarkEnd w:id="2"/>
+      <w:bookmarkEnd w:id="1"/>
+    </w:p>
+    <w:p>
+      <w:pPr>
+        <w:ind w:left="360"/>
+      </w:pPr>
+    </w:p>
+    <w:p>
+      <w:pPr>
+        <w:ind w:left="360"/>
+      </w:pPr>
     </w:p>
     <w:p/>
     <w:p>
       <w:pPr>
         <w:pStyle w:val="berschrift2"/>
-      </w:pPr>
-      <w:bookmarkStart w:id="3" w:name="_Toc5022673"/>
+        <w:numPr>
+          <w:ilvl w:val="1"/>
+          <w:numId w:val="5"/>
+        </w:numPr>
+      </w:pPr>
+      <w:bookmarkStart w:id="2" w:name="_Toc5867811"/>
       <w:r>
         <w:t>Kundenanforderungen</w:t>
       </w:r>
-      <w:bookmarkEnd w:id="3"/>
+      <w:bookmarkEnd w:id="2"/>
     </w:p>
     <w:p/>
+    <w:p/>
     <w:p>
       <w:pPr>
         <w:pStyle w:val="berschrift2"/>
-      </w:pPr>
-      <w:bookmarkStart w:id="4" w:name="_Toc5022674"/>
+        <w:numPr>
+          <w:ilvl w:val="1"/>
+          <w:numId w:val="5"/>
+        </w:numPr>
+      </w:pPr>
+      <w:bookmarkStart w:id="3" w:name="_Toc5867812"/>
       <w:r>
         <w:t>Projektumfeld</w:t>
       </w:r>
+      <w:bookmarkEnd w:id="3"/>
+    </w:p>
+    <w:p>
+      <w:bookmarkStart w:id="4" w:name="_GoBack"/>
       <w:bookmarkEnd w:id="4"/>
     </w:p>
     <w:p/>
     <w:p>
       <w:pPr>
         <w:pStyle w:val="berschrift2"/>
-      </w:pPr>
-      <w:bookmarkStart w:id="5" w:name="_Toc5022675"/>
+        <w:numPr>
+          <w:ilvl w:val="1"/>
+          <w:numId w:val="5"/>
+        </w:numPr>
+      </w:pPr>
+      <w:bookmarkStart w:id="5" w:name="_Toc5867813"/>
       <w:proofErr w:type="spellStart"/>
       <w:r>
         <w:t>Prozesschnittstellen</w:t>
@@ -731,7 +1673,181 @@
       <w:bookmarkEnd w:id="5"/>
       <w:proofErr w:type="spellEnd"/>
     </w:p>
+    <w:p/>
+    <w:p>
+      <w:pPr>
+        <w:pStyle w:val="berschrift1"/>
+        <w:numPr>
+          <w:ilvl w:val="0"/>
+          <w:numId w:val="5"/>
+        </w:numPr>
+      </w:pPr>
+      <w:bookmarkStart w:id="6" w:name="_Toc5867814"/>
+      <w:r>
+        <w:t>Ressourcen und Ablaufplanung</w:t>
+      </w:r>
+      <w:bookmarkEnd w:id="6"/>
+    </w:p>
+    <w:p>
+      <w:pPr>
+        <w:pStyle w:val="berschrift2"/>
+        <w:numPr>
+          <w:ilvl w:val="1"/>
+          <w:numId w:val="5"/>
+        </w:numPr>
+      </w:pPr>
+      <w:bookmarkStart w:id="7" w:name="_Toc5867815"/>
+      <w:r>
+        <w:t>Personalplanung</w:t>
+      </w:r>
+      <w:bookmarkEnd w:id="7"/>
+    </w:p>
+    <w:p/>
+    <w:p>
+      <w:pPr>
+        <w:pStyle w:val="berschrift2"/>
+        <w:numPr>
+          <w:ilvl w:val="1"/>
+          <w:numId w:val="5"/>
+        </w:numPr>
+      </w:pPr>
+      <w:bookmarkStart w:id="8" w:name="_Toc5867816"/>
+      <w:r>
+        <w:t>Terminplanung, Ablaufplanung (Gantt-Diagramm)</w:t>
+      </w:r>
+      <w:bookmarkEnd w:id="8"/>
+    </w:p>
+    <w:p>
+      <w:pPr>
+        <w:rPr>
+          <w:sz w:val="24"/>
+          <w:szCs w:val="24"/>
+        </w:rPr>
+      </w:pPr>
+    </w:p>
+    <w:p>
+      <w:pPr>
+        <w:pStyle w:val="berschrift2"/>
+        <w:numPr>
+          <w:ilvl w:val="1"/>
+          <w:numId w:val="5"/>
+        </w:numPr>
+      </w:pPr>
+      <w:bookmarkStart w:id="9" w:name="_Toc5867817"/>
+      <w:r>
+        <w:t>Sachmittel- und Kostenplanung</w:t>
+      </w:r>
+      <w:bookmarkEnd w:id="9"/>
+    </w:p>
+    <w:p/>
+    <w:p>
+      <w:pPr>
+        <w:pStyle w:val="berschrift1"/>
+        <w:numPr>
+          <w:ilvl w:val="0"/>
+          <w:numId w:val="5"/>
+        </w:numPr>
+      </w:pPr>
+      <w:bookmarkStart w:id="10" w:name="_Toc5867818"/>
+      <w:r>
+        <w:t>Durchführung und Auftragsbearbeitung</w:t>
+      </w:r>
+      <w:bookmarkEnd w:id="10"/>
+    </w:p>
+    <w:p>
+      <w:pPr>
+        <w:pStyle w:val="berschrift2"/>
+        <w:numPr>
+          <w:ilvl w:val="1"/>
+          <w:numId w:val="5"/>
+        </w:numPr>
+      </w:pPr>
+      <w:bookmarkStart w:id="11" w:name="_Toc5867819"/>
+      <w:r>
+        <w:t xml:space="preserve">Prozessschritte, </w:t>
+      </w:r>
+      <w:r>
+        <w:t>Vorgehensweise</w:t>
+      </w:r>
+      <w:r>
+        <w:t xml:space="preserve">, </w:t>
+      </w:r>
+      <w:r>
+        <w:t>Qualitätssicherung</w:t>
+      </w:r>
+      <w:bookmarkEnd w:id="11"/>
+    </w:p>
+    <w:p/>
+    <w:p>
+      <w:pPr>
+        <w:pStyle w:val="berschrift2"/>
+        <w:numPr>
+          <w:ilvl w:val="1"/>
+          <w:numId w:val="5"/>
+        </w:numPr>
+      </w:pPr>
+      <w:bookmarkStart w:id="12" w:name="_Toc5867820"/>
+      <w:r>
+        <w:t>Abweichungen, Anpassungen, Entscheidungen</w:t>
+      </w:r>
+      <w:bookmarkEnd w:id="12"/>
+    </w:p>
+    <w:p/>
+    <w:p>
+      <w:pPr>
+        <w:pStyle w:val="berschrift1"/>
+        <w:numPr>
+          <w:ilvl w:val="0"/>
+          <w:numId w:val="5"/>
+        </w:numPr>
+      </w:pPr>
+      <w:bookmarkStart w:id="13" w:name="_Toc5867821"/>
+      <w:r>
+        <w:t>Projektergebnisse</w:t>
+      </w:r>
+      <w:bookmarkEnd w:id="13"/>
+      <w:r>
+        <w:t xml:space="preserve"> </w:t>
+      </w:r>
+    </w:p>
+    <w:p>
+      <w:pPr>
+        <w:pStyle w:val="berschrift2"/>
+        <w:numPr>
+          <w:ilvl w:val="1"/>
+          <w:numId w:val="5"/>
+        </w:numPr>
+      </w:pPr>
+      <w:bookmarkStart w:id="14" w:name="_Toc5867822"/>
+      <w:r>
+        <w:t>Soll-Ist-Vergleich, Qualitätskontrolle</w:t>
+      </w:r>
+      <w:bookmarkEnd w:id="14"/>
+      <w:r>
+        <w:t xml:space="preserve"> </w:t>
+      </w:r>
+    </w:p>
+    <w:p/>
+    <w:p>
+      <w:pPr>
+        <w:pStyle w:val="berschrift2"/>
+        <w:numPr>
+          <w:ilvl w:val="1"/>
+          <w:numId w:val="5"/>
+        </w:numPr>
+      </w:pPr>
+      <w:bookmarkStart w:id="15" w:name="_Toc5867823"/>
+      <w:r>
+        <w:t xml:space="preserve">Abweichungen, </w:t>
+      </w:r>
+      <w:r>
+        <w:t>Anpassungen</w:t>
+      </w:r>
+      <w:bookmarkEnd w:id="15"/>
+    </w:p>
+    <w:p/>
     <w:sectPr>
+      <w:footerReference w:type="default" r:id="rId9"/>
       <w:pgSz w:w="11906" w:h="16838"/>
       <w:pgMar w:top="1417" w:right="1417" w:bottom="1134" w:left="1417" w:header="708" w:footer="708" w:gutter="0"/>
       <w:cols w:space="708"/>
@@ -741,12 +1857,640 @@
 </w:document>
 </file>
 
+<file path=word/endnotes.xml><?xml version="1.0" encoding="utf-8"?>
+<w:endnotes xmlns:wpc="http://schemas.microsoft.com/office/word/2010/wordprocessingCanvas" xmlns:mc="http://schemas.openxmlformats.org/markup-compatibility/2006" xmlns:o="urn:schemas-microsoft-com:office:office" xmlns:r="http://schemas.openxmlformats.org/officeDocument/2006/relationships" xmlns:m="http://schemas.openxmlformats.org/officeDocument/2006/math" xmlns:v="urn:schemas-microsoft-com:vml" xmlns:wp14="http://schemas.microsoft.com/office/word/2010/wordprocessingDrawing" xmlns:wp="http://schemas.openxmlformats.org/drawingml/2006/wordprocessingDrawing" xmlns:w10="urn:schemas-microsoft-com:office:word" xmlns:w="http://schemas.openxmlformats.org/wordprocessingml/2006/main" xmlns:w14="http://schemas.microsoft.com/office/word/2010/wordml" xmlns:wpg="http://schemas.microsoft.com/office/word/2010/wordprocessingGroup" xmlns:wpi="http://schemas.microsoft.com/office/word/2010/wordprocessingInk" xmlns:wne="http://schemas.microsoft.com/office/word/2006/wordml" xmlns:wps="http://schemas.microsoft.com/office/word/2010/wordprocessingShape" mc:Ignorable="w14 wp14">
+  <w:endnote w:type="separator" w:id="-1">
+    <w:p>
+      <w:pPr>
+        <w:spacing w:before="0" w:after="0" w:line="240" w:lineRule="auto"/>
+      </w:pPr>
+      <w:r>
+        <w:separator/>
+      </w:r>
+    </w:p>
+  </w:endnote>
+  <w:endnote w:type="continuationSeparator" w:id="0">
+    <w:p>
+      <w:pPr>
+        <w:spacing w:before="0" w:after="0" w:line="240" w:lineRule="auto"/>
+      </w:pPr>
+      <w:r>
+        <w:continuationSeparator/>
+      </w:r>
+    </w:p>
+  </w:endnote>
+</w:endnotes>
+</file>
+
+<file path=word/footer1.xml><?xml version="1.0" encoding="utf-8"?>
+<w:ftr xmlns:wpc="http://schemas.microsoft.com/office/word/2010/wordprocessingCanvas" xmlns:mc="http://schemas.openxmlformats.org/markup-compatibility/2006" xmlns:o="urn:schemas-microsoft-com:office:office" xmlns:r="http://schemas.openxmlformats.org/officeDocument/2006/relationships" xmlns:m="http://schemas.openxmlformats.org/officeDocument/2006/math" xmlns:v="urn:schemas-microsoft-com:vml" xmlns:wp14="http://schemas.microsoft.com/office/word/2010/wordprocessingDrawing" xmlns:wp="http://schemas.openxmlformats.org/drawingml/2006/wordprocessingDrawing" xmlns:w10="urn:schemas-microsoft-com:office:word" xmlns:w="http://schemas.openxmlformats.org/wordprocessingml/2006/main" xmlns:w14="http://schemas.microsoft.com/office/word/2010/wordml" xmlns:wpg="http://schemas.microsoft.com/office/word/2010/wordprocessingGroup" xmlns:wpi="http://schemas.microsoft.com/office/word/2010/wordprocessingInk" xmlns:wne="http://schemas.microsoft.com/office/word/2006/wordml" xmlns:wps="http://schemas.microsoft.com/office/word/2010/wordprocessingShape" mc:Ignorable="w14 wp14">
+  <w:sdt>
+    <w:sdtPr>
+      <w:id w:val="-1257441161"/>
+      <w:docPartObj>
+        <w:docPartGallery w:val="Page Numbers (Bottom of Page)"/>
+        <w:docPartUnique/>
+      </w:docPartObj>
+    </w:sdtPr>
+    <w:sdtContent>
+      <w:sdt>
+        <w:sdtPr>
+          <w:id w:val="860082579"/>
+          <w:docPartObj>
+            <w:docPartGallery w:val="Page Numbers (Top of Page)"/>
+            <w:docPartUnique/>
+          </w:docPartObj>
+        </w:sdtPr>
+        <w:sdtContent>
+          <w:p>
+            <w:pPr>
+              <w:pStyle w:val="Fuzeile"/>
+              <w:jc w:val="right"/>
+            </w:pPr>
+            <w:r>
+              <w:t xml:space="preserve">Seite </w:t>
+            </w:r>
+            <w:r>
+              <w:rPr>
+                <w:b/>
+                <w:bCs/>
+                <w:sz w:val="24"/>
+                <w:szCs w:val="24"/>
+              </w:rPr>
+              <w:fldChar w:fldCharType="begin"/>
+            </w:r>
+            <w:r>
+              <w:rPr>
+                <w:b/>
+                <w:bCs/>
+              </w:rPr>
+              <w:instrText>PAGE</w:instrText>
+            </w:r>
+            <w:r>
+              <w:rPr>
+                <w:b/>
+                <w:bCs/>
+                <w:sz w:val="24"/>
+                <w:szCs w:val="24"/>
+              </w:rPr>
+              <w:fldChar w:fldCharType="separate"/>
+            </w:r>
+            <w:r>
+              <w:rPr>
+                <w:b/>
+                <w:bCs/>
+                <w:noProof/>
+              </w:rPr>
+              <w:t>4</w:t>
+            </w:r>
+            <w:r>
+              <w:rPr>
+                <w:b/>
+                <w:bCs/>
+                <w:sz w:val="24"/>
+                <w:szCs w:val="24"/>
+              </w:rPr>
+              <w:fldChar w:fldCharType="end"/>
+            </w:r>
+            <w:r>
+              <w:t xml:space="preserve"> von </w:t>
+            </w:r>
+            <w:r>
+              <w:rPr>
+                <w:b/>
+                <w:bCs/>
+                <w:sz w:val="24"/>
+                <w:szCs w:val="24"/>
+              </w:rPr>
+              <w:fldChar w:fldCharType="begin"/>
+            </w:r>
+            <w:r>
+              <w:rPr>
+                <w:b/>
+                <w:bCs/>
+              </w:rPr>
+              <w:instrText>NUMPAGES</w:instrText>
+            </w:r>
+            <w:r>
+              <w:rPr>
+                <w:b/>
+                <w:bCs/>
+                <w:sz w:val="24"/>
+                <w:szCs w:val="24"/>
+              </w:rPr>
+              <w:fldChar w:fldCharType="separate"/>
+            </w:r>
+            <w:r>
+              <w:rPr>
+                <w:b/>
+                <w:bCs/>
+                <w:noProof/>
+              </w:rPr>
+              <w:t>4</w:t>
+            </w:r>
+            <w:r>
+              <w:rPr>
+                <w:b/>
+                <w:bCs/>
+                <w:sz w:val="24"/>
+                <w:szCs w:val="24"/>
+              </w:rPr>
+              <w:fldChar w:fldCharType="end"/>
+            </w:r>
+          </w:p>
+        </w:sdtContent>
+      </w:sdt>
+    </w:sdtContent>
+  </w:sdt>
+  <w:p>
+    <w:pPr>
+      <w:pStyle w:val="Fuzeile"/>
+    </w:pPr>
+  </w:p>
+</w:ftr>
+</file>
+
+<file path=word/footnotes.xml><?xml version="1.0" encoding="utf-8"?>
+<w:footnotes xmlns:wpc="http://schemas.microsoft.com/office/word/2010/wordprocessingCanvas" xmlns:mc="http://schemas.openxmlformats.org/markup-compatibility/2006" xmlns:o="urn:schemas-microsoft-com:office:office" xmlns:r="http://schemas.openxmlformats.org/officeDocument/2006/relationships" xmlns:m="http://schemas.openxmlformats.org/officeDocument/2006/math" xmlns:v="urn:schemas-microsoft-com:vml" xmlns:wp14="http://schemas.microsoft.com/office/word/2010/wordprocessingDrawing" xmlns:wp="http://schemas.openxmlformats.org/drawingml/2006/wordprocessingDrawing" xmlns:w10="urn:schemas-microsoft-com:office:word" xmlns:w="http://schemas.openxmlformats.org/wordprocessingml/2006/main" xmlns:w14="http://schemas.microsoft.com/office/word/2010/wordml" xmlns:wpg="http://schemas.microsoft.com/office/word/2010/wordprocessingGroup" xmlns:wpi="http://schemas.microsoft.com/office/word/2010/wordprocessingInk" xmlns:wne="http://schemas.microsoft.com/office/word/2006/wordml" xmlns:wps="http://schemas.microsoft.com/office/word/2010/wordprocessingShape" mc:Ignorable="w14 wp14">
+  <w:footnote w:type="separator" w:id="-1">
+    <w:p>
+      <w:pPr>
+        <w:spacing w:before="0" w:after="0" w:line="240" w:lineRule="auto"/>
+      </w:pPr>
+      <w:r>
+        <w:separator/>
+      </w:r>
+    </w:p>
+  </w:footnote>
+  <w:footnote w:type="continuationSeparator" w:id="0">
+    <w:p>
+      <w:pPr>
+        <w:spacing w:before="0" w:after="0" w:line="240" w:lineRule="auto"/>
+      </w:pPr>
+      <w:r>
+        <w:continuationSeparator/>
+      </w:r>
+    </w:p>
+  </w:footnote>
+</w:footnotes>
+</file>
+
+<file path=word/numbering.xml><?xml version="1.0" encoding="utf-8"?>
+<w:numbering xmlns:wpc="http://schemas.microsoft.com/office/word/2010/wordprocessingCanvas" xmlns:mc="http://schemas.openxmlformats.org/markup-compatibility/2006" xmlns:o="urn:schemas-microsoft-com:office:office" xmlns:r="http://schemas.openxmlformats.org/officeDocument/2006/relationships" xmlns:m="http://schemas.openxmlformats.org/officeDocument/2006/math" xmlns:v="urn:schemas-microsoft-com:vml" xmlns:wp14="http://schemas.microsoft.com/office/word/2010/wordprocessingDrawing" xmlns:wp="http://schemas.openxmlformats.org/drawingml/2006/wordprocessingDrawing" xmlns:w10="urn:schemas-microsoft-com:office:word" xmlns:w="http://schemas.openxmlformats.org/wordprocessingml/2006/main" xmlns:w14="http://schemas.microsoft.com/office/word/2010/wordml" xmlns:wpg="http://schemas.microsoft.com/office/word/2010/wordprocessingGroup" xmlns:wpi="http://schemas.microsoft.com/office/word/2010/wordprocessingInk" xmlns:wne="http://schemas.microsoft.com/office/word/2006/wordml" xmlns:wps="http://schemas.microsoft.com/office/word/2010/wordprocessingShape" mc:Ignorable="w14 wp14">
+  <w:abstractNum w:abstractNumId="0">
+    <w:nsid w:val="1A405255"/>
+    <w:multiLevelType w:val="multilevel"/>
+    <w:tmpl w:val="0407001F"/>
+    <w:lvl w:ilvl="0">
+      <w:start w:val="1"/>
+      <w:numFmt w:val="decimal"/>
+      <w:lvlText w:val="%1."/>
+      <w:lvlJc w:val="left"/>
+      <w:pPr>
+        <w:ind w:left="360" w:hanging="360"/>
+      </w:pPr>
+    </w:lvl>
+    <w:lvl w:ilvl="1">
+      <w:start w:val="1"/>
+      <w:numFmt w:val="decimal"/>
+      <w:lvlText w:val="%1.%2."/>
+      <w:lvlJc w:val="left"/>
+      <w:pPr>
+        <w:ind w:left="792" w:hanging="432"/>
+      </w:pPr>
+    </w:lvl>
+    <w:lvl w:ilvl="2">
+      <w:start w:val="1"/>
+      <w:numFmt w:val="decimal"/>
+      <w:lvlText w:val="%1.%2.%3."/>
+      <w:lvlJc w:val="left"/>
+      <w:pPr>
+        <w:ind w:left="1224" w:hanging="504"/>
+      </w:pPr>
+    </w:lvl>
+    <w:lvl w:ilvl="3">
+      <w:start w:val="1"/>
+      <w:numFmt w:val="decimal"/>
+      <w:lvlText w:val="%1.%2.%3.%4."/>
+      <w:lvlJc w:val="left"/>
+      <w:pPr>
+        <w:ind w:left="1728" w:hanging="648"/>
+      </w:pPr>
+    </w:lvl>
+    <w:lvl w:ilvl="4">
+      <w:start w:val="1"/>
+      <w:numFmt w:val="decimal"/>
+      <w:lvlText w:val="%1.%2.%3.%4.%5."/>
+      <w:lvlJc w:val="left"/>
+      <w:pPr>
+        <w:ind w:left="2232" w:hanging="792"/>
+      </w:pPr>
+    </w:lvl>
+    <w:lvl w:ilvl="5">
+      <w:start w:val="1"/>
+      <w:numFmt w:val="decimal"/>
+      <w:lvlText w:val="%1.%2.%3.%4.%5.%6."/>
+      <w:lvlJc w:val="left"/>
+      <w:pPr>
+        <w:ind w:left="2736" w:hanging="936"/>
+      </w:pPr>
+    </w:lvl>
+    <w:lvl w:ilvl="6">
+      <w:start w:val="1"/>
+      <w:numFmt w:val="decimal"/>
+      <w:lvlText w:val="%1.%2.%3.%4.%5.%6.%7."/>
+      <w:lvlJc w:val="left"/>
+      <w:pPr>
+        <w:ind w:left="3240" w:hanging="1080"/>
+      </w:pPr>
+    </w:lvl>
+    <w:lvl w:ilvl="7">
+      <w:start w:val="1"/>
+      <w:numFmt w:val="decimal"/>
+      <w:lvlText w:val="%1.%2.%3.%4.%5.%6.%7.%8."/>
+      <w:lvlJc w:val="left"/>
+      <w:pPr>
+        <w:ind w:left="3744" w:hanging="1224"/>
+      </w:pPr>
+    </w:lvl>
+    <w:lvl w:ilvl="8">
+      <w:start w:val="1"/>
+      <w:numFmt w:val="decimal"/>
+      <w:lvlText w:val="%1.%2.%3.%4.%5.%6.%7.%8.%9."/>
+      <w:lvlJc w:val="left"/>
+      <w:pPr>
+        <w:ind w:left="4320" w:hanging="1440"/>
+      </w:pPr>
+    </w:lvl>
+  </w:abstractNum>
+  <w:abstractNum w:abstractNumId="1">
+    <w:nsid w:val="4E247F42"/>
+    <w:multiLevelType w:val="multilevel"/>
+    <w:tmpl w:val="0407001F"/>
+    <w:lvl w:ilvl="0">
+      <w:start w:val="1"/>
+      <w:numFmt w:val="decimal"/>
+      <w:lvlText w:val="%1."/>
+      <w:lvlJc w:val="left"/>
+      <w:pPr>
+        <w:ind w:left="720" w:hanging="360"/>
+      </w:pPr>
+    </w:lvl>
+    <w:lvl w:ilvl="1">
+      <w:start w:val="1"/>
+      <w:numFmt w:val="decimal"/>
+      <w:lvlText w:val="%1.%2."/>
+      <w:lvlJc w:val="left"/>
+      <w:pPr>
+        <w:ind w:left="1152" w:hanging="432"/>
+      </w:pPr>
+    </w:lvl>
+    <w:lvl w:ilvl="2">
+      <w:start w:val="1"/>
+      <w:numFmt w:val="decimal"/>
+      <w:lvlText w:val="%1.%2.%3."/>
+      <w:lvlJc w:val="left"/>
+      <w:pPr>
+        <w:ind w:left="1584" w:hanging="504"/>
+      </w:pPr>
+    </w:lvl>
+    <w:lvl w:ilvl="3">
+      <w:start w:val="1"/>
+      <w:numFmt w:val="decimal"/>
+      <w:lvlText w:val="%1.%2.%3.%4."/>
+      <w:lvlJc w:val="left"/>
+      <w:pPr>
+        <w:ind w:left="2088" w:hanging="648"/>
+      </w:pPr>
+    </w:lvl>
+    <w:lvl w:ilvl="4">
+      <w:start w:val="1"/>
+      <w:numFmt w:val="decimal"/>
+      <w:lvlText w:val="%1.%2.%3.%4.%5."/>
+      <w:lvlJc w:val="left"/>
+      <w:pPr>
+        <w:ind w:left="2592" w:hanging="792"/>
+      </w:pPr>
+    </w:lvl>
+    <w:lvl w:ilvl="5">
+      <w:start w:val="1"/>
+      <w:numFmt w:val="decimal"/>
+      <w:lvlText w:val="%1.%2.%3.%4.%5.%6."/>
+      <w:lvlJc w:val="left"/>
+      <w:pPr>
+        <w:ind w:left="3096" w:hanging="936"/>
+      </w:pPr>
+    </w:lvl>
+    <w:lvl w:ilvl="6">
+      <w:start w:val="1"/>
+      <w:numFmt w:val="decimal"/>
+      <w:lvlText w:val="%1.%2.%3.%4.%5.%6.%7."/>
+      <w:lvlJc w:val="left"/>
+      <w:pPr>
+        <w:ind w:left="3600" w:hanging="1080"/>
+      </w:pPr>
+    </w:lvl>
+    <w:lvl w:ilvl="7">
+      <w:start w:val="1"/>
+      <w:numFmt w:val="decimal"/>
+      <w:lvlText w:val="%1.%2.%3.%4.%5.%6.%7.%8."/>
+      <w:lvlJc w:val="left"/>
+      <w:pPr>
+        <w:ind w:left="4104" w:hanging="1224"/>
+      </w:pPr>
+    </w:lvl>
+    <w:lvl w:ilvl="8">
+      <w:start w:val="1"/>
+      <w:numFmt w:val="decimal"/>
+      <w:lvlText w:val="%1.%2.%3.%4.%5.%6.%7.%8.%9."/>
+      <w:lvlJc w:val="left"/>
+      <w:pPr>
+        <w:ind w:left="4680" w:hanging="1440"/>
+      </w:pPr>
+    </w:lvl>
+  </w:abstractNum>
+  <w:abstractNum w:abstractNumId="2">
+    <w:nsid w:val="724D4225"/>
+    <w:multiLevelType w:val="multilevel"/>
+    <w:tmpl w:val="0407001F"/>
+    <w:lvl w:ilvl="0">
+      <w:start w:val="1"/>
+      <w:numFmt w:val="decimal"/>
+      <w:lvlText w:val="%1."/>
+      <w:lvlJc w:val="left"/>
+      <w:pPr>
+        <w:ind w:left="360" w:hanging="360"/>
+      </w:pPr>
+    </w:lvl>
+    <w:lvl w:ilvl="1">
+      <w:start w:val="1"/>
+      <w:numFmt w:val="decimal"/>
+      <w:lvlText w:val="%1.%2."/>
+      <w:lvlJc w:val="left"/>
+      <w:pPr>
+        <w:ind w:left="792" w:hanging="432"/>
+      </w:pPr>
+    </w:lvl>
+    <w:lvl w:ilvl="2">
+      <w:start w:val="1"/>
+      <w:numFmt w:val="decimal"/>
+      <w:lvlText w:val="%1.%2.%3."/>
+      <w:lvlJc w:val="left"/>
+      <w:pPr>
+        <w:ind w:left="1224" w:hanging="504"/>
+      </w:pPr>
+    </w:lvl>
+    <w:lvl w:ilvl="3">
+      <w:start w:val="1"/>
+      <w:numFmt w:val="decimal"/>
+      <w:lvlText w:val="%1.%2.%3.%4."/>
+      <w:lvlJc w:val="left"/>
+      <w:pPr>
+        <w:ind w:left="1728" w:hanging="648"/>
+      </w:pPr>
+    </w:lvl>
+    <w:lvl w:ilvl="4">
+      <w:start w:val="1"/>
+      <w:numFmt w:val="decimal"/>
+      <w:lvlText w:val="%1.%2.%3.%4.%5."/>
+      <w:lvlJc w:val="left"/>
+      <w:pPr>
+        <w:ind w:left="2232" w:hanging="792"/>
+      </w:pPr>
+    </w:lvl>
+    <w:lvl w:ilvl="5">
+      <w:start w:val="1"/>
+      <w:numFmt w:val="decimal"/>
+      <w:lvlText w:val="%1.%2.%3.%4.%5.%6."/>
+      <w:lvlJc w:val="left"/>
+      <w:pPr>
+        <w:ind w:left="2736" w:hanging="936"/>
+      </w:pPr>
+    </w:lvl>
+    <w:lvl w:ilvl="6">
+      <w:start w:val="1"/>
+      <w:numFmt w:val="decimal"/>
+      <w:lvlText w:val="%1.%2.%3.%4.%5.%6.%7."/>
+      <w:lvlJc w:val="left"/>
+      <w:pPr>
+        <w:ind w:left="3240" w:hanging="1080"/>
+      </w:pPr>
+    </w:lvl>
+    <w:lvl w:ilvl="7">
+      <w:start w:val="1"/>
+      <w:numFmt w:val="decimal"/>
+      <w:lvlText w:val="%1.%2.%3.%4.%5.%6.%7.%8."/>
+      <w:lvlJc w:val="left"/>
+      <w:pPr>
+        <w:ind w:left="3744" w:hanging="1224"/>
+      </w:pPr>
+    </w:lvl>
+    <w:lvl w:ilvl="8">
+      <w:start w:val="1"/>
+      <w:numFmt w:val="decimal"/>
+      <w:lvlText w:val="%1.%2.%3.%4.%5.%6.%7.%8.%9."/>
+      <w:lvlJc w:val="left"/>
+      <w:pPr>
+        <w:ind w:left="4320" w:hanging="1440"/>
+      </w:pPr>
+    </w:lvl>
+  </w:abstractNum>
+  <w:abstractNum w:abstractNumId="3">
+    <w:nsid w:val="75395C9D"/>
+    <w:multiLevelType w:val="multilevel"/>
+    <w:tmpl w:val="0407001F"/>
+    <w:lvl w:ilvl="0">
+      <w:start w:val="1"/>
+      <w:numFmt w:val="decimal"/>
+      <w:lvlText w:val="%1."/>
+      <w:lvlJc w:val="left"/>
+      <w:pPr>
+        <w:ind w:left="360" w:hanging="360"/>
+      </w:pPr>
+    </w:lvl>
+    <w:lvl w:ilvl="1">
+      <w:start w:val="1"/>
+      <w:numFmt w:val="decimal"/>
+      <w:lvlText w:val="%1.%2."/>
+      <w:lvlJc w:val="left"/>
+      <w:pPr>
+        <w:ind w:left="792" w:hanging="432"/>
+      </w:pPr>
+    </w:lvl>
+    <w:lvl w:ilvl="2">
+      <w:start w:val="1"/>
+      <w:numFmt w:val="decimal"/>
+      <w:lvlText w:val="%1.%2.%3."/>
+      <w:lvlJc w:val="left"/>
+      <w:pPr>
+        <w:ind w:left="1224" w:hanging="504"/>
+      </w:pPr>
+    </w:lvl>
+    <w:lvl w:ilvl="3">
+      <w:start w:val="1"/>
+      <w:numFmt w:val="decimal"/>
+      <w:lvlText w:val="%1.%2.%3.%4."/>
+      <w:lvlJc w:val="left"/>
+      <w:pPr>
+        <w:ind w:left="1728" w:hanging="648"/>
+      </w:pPr>
+    </w:lvl>
+    <w:lvl w:ilvl="4">
+      <w:start w:val="1"/>
+      <w:numFmt w:val="decimal"/>
+      <w:lvlText w:val="%1.%2.%3.%4.%5."/>
+      <w:lvlJc w:val="left"/>
+      <w:pPr>
+        <w:ind w:left="2232" w:hanging="792"/>
+      </w:pPr>
+    </w:lvl>
+    <w:lvl w:ilvl="5">
+      <w:start w:val="1"/>
+      <w:numFmt w:val="decimal"/>
+      <w:lvlText w:val="%1.%2.%3.%4.%5.%6."/>
+      <w:lvlJc w:val="left"/>
+      <w:pPr>
+        <w:ind w:left="2736" w:hanging="936"/>
+      </w:pPr>
+    </w:lvl>
+    <w:lvl w:ilvl="6">
+      <w:start w:val="1"/>
+      <w:numFmt w:val="decimal"/>
+      <w:lvlText w:val="%1.%2.%3.%4.%5.%6.%7."/>
+      <w:lvlJc w:val="left"/>
+      <w:pPr>
+        <w:ind w:left="3240" w:hanging="1080"/>
+      </w:pPr>
+    </w:lvl>
+    <w:lvl w:ilvl="7">
+      <w:start w:val="1"/>
+      <w:numFmt w:val="decimal"/>
+      <w:lvlText w:val="%1.%2.%3.%4.%5.%6.%7.%8."/>
+      <w:lvlJc w:val="left"/>
+      <w:pPr>
+        <w:ind w:left="3744" w:hanging="1224"/>
+      </w:pPr>
+    </w:lvl>
+    <w:lvl w:ilvl="8">
+      <w:start w:val="1"/>
+      <w:numFmt w:val="decimal"/>
+      <w:lvlText w:val="%1.%2.%3.%4.%5.%6.%7.%8.%9."/>
+      <w:lvlJc w:val="left"/>
+      <w:pPr>
+        <w:ind w:left="4320" w:hanging="1440"/>
+      </w:pPr>
+    </w:lvl>
+  </w:abstractNum>
+  <w:abstractNum w:abstractNumId="4">
+    <w:nsid w:val="7B6B04E1"/>
+    <w:multiLevelType w:val="multilevel"/>
+    <w:tmpl w:val="0407001F"/>
+    <w:lvl w:ilvl="0">
+      <w:start w:val="1"/>
+      <w:numFmt w:val="decimal"/>
+      <w:lvlText w:val="%1."/>
+      <w:lvlJc w:val="left"/>
+      <w:pPr>
+        <w:ind w:left="360" w:hanging="360"/>
+      </w:pPr>
+    </w:lvl>
+    <w:lvl w:ilvl="1">
+      <w:start w:val="1"/>
+      <w:numFmt w:val="decimal"/>
+      <w:lvlText w:val="%1.%2."/>
+      <w:lvlJc w:val="left"/>
+      <w:pPr>
+        <w:ind w:left="792" w:hanging="432"/>
+      </w:pPr>
+    </w:lvl>
+    <w:lvl w:ilvl="2">
+      <w:start w:val="1"/>
+      <w:numFmt w:val="decimal"/>
+      <w:lvlText w:val="%1.%2.%3."/>
+      <w:lvlJc w:val="left"/>
+      <w:pPr>
+        <w:ind w:left="1224" w:hanging="504"/>
+      </w:pPr>
+    </w:lvl>
+    <w:lvl w:ilvl="3">
+      <w:start w:val="1"/>
+      <w:numFmt w:val="decimal"/>
+      <w:lvlText w:val="%1.%2.%3.%4."/>
+      <w:lvlJc w:val="left"/>
+      <w:pPr>
+        <w:ind w:left="1728" w:hanging="648"/>
+      </w:pPr>
+    </w:lvl>
+    <w:lvl w:ilvl="4">
+      <w:start w:val="1"/>
+      <w:numFmt w:val="decimal"/>
+      <w:lvlText w:val="%1.%2.%3.%4.%5."/>
+      <w:lvlJc w:val="left"/>
+      <w:pPr>
+        <w:ind w:left="2232" w:hanging="792"/>
+      </w:pPr>
+    </w:lvl>
+    <w:lvl w:ilvl="5">
+      <w:start w:val="1"/>
+      <w:numFmt w:val="decimal"/>
+      <w:lvlText w:val="%1.%2.%3.%4.%5.%6."/>
+      <w:lvlJc w:val="left"/>
+      <w:pPr>
+        <w:ind w:left="2736" w:hanging="936"/>
+      </w:pPr>
+    </w:lvl>
+    <w:lvl w:ilvl="6">
+      <w:start w:val="1"/>
+      <w:numFmt w:val="decimal"/>
+      <w:lvlText w:val="%1.%2.%3.%4.%5.%6.%7."/>
+      <w:lvlJc w:val="left"/>
+      <w:pPr>
+        <w:ind w:left="3240" w:hanging="1080"/>
+      </w:pPr>
+    </w:lvl>
+    <w:lvl w:ilvl="7">
+      <w:start w:val="1"/>
+      <w:numFmt w:val="decimal"/>
+      <w:lvlText w:val="%1.%2.%3.%4.%5.%6.%7.%8."/>
+      <w:lvlJc w:val="left"/>
+      <w:pPr>
+        <w:ind w:left="3744" w:hanging="1224"/>
+      </w:pPr>
+    </w:lvl>
+    <w:lvl w:ilvl="8">
+      <w:start w:val="1"/>
+      <w:numFmt w:val="decimal"/>
+      <w:lvlText w:val="%1.%2.%3.%4.%5.%6.%7.%8.%9."/>
+      <w:lvlJc w:val="left"/>
+      <w:pPr>
+        <w:ind w:left="4320" w:hanging="1440"/>
+      </w:pPr>
+    </w:lvl>
+  </w:abstractNum>
+  <w:num w:numId="1">
+    <w:abstractNumId w:val="4"/>
+  </w:num>
+  <w:num w:numId="2">
+    <w:abstractNumId w:val="0"/>
+  </w:num>
+  <w:num w:numId="3">
+    <w:abstractNumId w:val="2"/>
+  </w:num>
+  <w:num w:numId="4">
+    <w:abstractNumId w:val="1"/>
+  </w:num>
+  <w:num w:numId="5">
+    <w:abstractNumId w:val="3"/>
+  </w:num>
+</w:numbering>
+</file>
+
 <file path=word/styles.xml><?xml version="1.0" encoding="utf-8"?>
 <w:styles xmlns:mc="http://schemas.openxmlformats.org/markup-compatibility/2006" xmlns:r="http://schemas.openxmlformats.org/officeDocument/2006/relationships" xmlns:w="http://schemas.openxmlformats.org/wordprocessingml/2006/main" xmlns:w14="http://schemas.microsoft.com/office/word/2010/wordml" mc:Ignorable="w14">
   <w:docDefaults>
     <w:rPrDefault>
       <w:rPr>
-        <w:rFonts w:asciiTheme="minorHAnsi" w:eastAsiaTheme="minorHAnsi" w:hAnsiTheme="minorHAnsi" w:cstheme="minorBidi"/>
+        <w:rFonts w:asciiTheme="minorHAnsi" w:eastAsiaTheme="minorEastAsia" w:hAnsiTheme="minorHAnsi" w:cstheme="minorBidi"/>
         <w:sz w:val="22"/>
         <w:szCs w:val="22"/>
         <w:lang w:val="de-DE" w:eastAsia="en-US" w:bidi="ar-SA"/>
@@ -754,7 +2498,7 @@
     </w:rPrDefault>
     <w:pPrDefault>
       <w:pPr>
-        <w:spacing w:after="200" w:line="276" w:lineRule="auto"/>
+        <w:spacing w:before="200" w:after="200" w:line="276" w:lineRule="auto"/>
       </w:pPr>
     </w:pPrDefault>
   </w:docDefaults>
@@ -900,6 +2644,11 @@
   <w:style w:type="paragraph" w:default="1" w:styleId="Standard">
     <w:name w:val="Normal"/>
     <w:qFormat/>
+    <w:rsid w:val="00325B5B"/>
+    <w:rPr>
+      <w:sz w:val="20"/>
+      <w:szCs w:val="20"/>
+    </w:rPr>
   </w:style>
   <w:style w:type="paragraph" w:styleId="berschrift1">
     <w:name w:val="heading 1"/>
@@ -908,20 +2657,26 @@
     <w:link w:val="berschrift1Zchn"/>
     <w:uiPriority w:val="9"/>
     <w:qFormat/>
-    <w:rsid w:val="004C53DB"/>
+    <w:rsid w:val="00325B5B"/>
     <w:pPr>
-      <w:keepNext/>
-      <w:keepLines/>
-      <w:spacing w:before="480" w:after="0"/>
+      <w:pBdr>
+        <w:top w:val="single" w:sz="24" w:space="0" w:color="4F81BD" w:themeColor="accent1"/>
+        <w:left w:val="single" w:sz="24" w:space="0" w:color="4F81BD" w:themeColor="accent1"/>
+        <w:bottom w:val="single" w:sz="24" w:space="0" w:color="4F81BD" w:themeColor="accent1"/>
+        <w:right w:val="single" w:sz="24" w:space="0" w:color="4F81BD" w:themeColor="accent1"/>
+      </w:pBdr>
+      <w:shd w:val="clear" w:color="auto" w:fill="4F81BD" w:themeFill="accent1"/>
+      <w:spacing w:after="0"/>
       <w:outlineLvl w:val="0"/>
     </w:pPr>
     <w:rPr>
-      <w:rFonts w:asciiTheme="majorHAnsi" w:eastAsiaTheme="majorEastAsia" w:hAnsiTheme="majorHAnsi" w:cstheme="majorBidi"/>
       <w:b/>
       <w:bCs/>
-      <w:color w:val="365F91" w:themeColor="accent1" w:themeShade="BF"/>
-      <w:sz w:val="28"/>
-      <w:szCs w:val="28"/>
+      <w:caps/>
+      <w:color w:val="FFFFFF" w:themeColor="background1"/>
+      <w:spacing w:val="15"/>
+      <w:sz w:val="22"/>
+      <w:szCs w:val="22"/>
     </w:rPr>
   </w:style>
   <w:style w:type="paragraph" w:styleId="berschrift2">
@@ -932,20 +2687,189 @@
     <w:uiPriority w:val="9"/>
     <w:unhideWhenUsed/>
     <w:qFormat/>
-    <w:rsid w:val="004C53DB"/>
+    <w:rsid w:val="00325B5B"/>
     <w:pPr>
-      <w:keepNext/>
-      <w:keepLines/>
-      <w:spacing w:before="200" w:after="0"/>
+      <w:pBdr>
+        <w:top w:val="single" w:sz="24" w:space="0" w:color="DBE5F1" w:themeColor="accent1" w:themeTint="33"/>
+        <w:left w:val="single" w:sz="24" w:space="0" w:color="DBE5F1" w:themeColor="accent1" w:themeTint="33"/>
+        <w:bottom w:val="single" w:sz="24" w:space="0" w:color="DBE5F1" w:themeColor="accent1" w:themeTint="33"/>
+        <w:right w:val="single" w:sz="24" w:space="0" w:color="DBE5F1" w:themeColor="accent1" w:themeTint="33"/>
+      </w:pBdr>
+      <w:shd w:val="clear" w:color="auto" w:fill="DBE5F1" w:themeFill="accent1" w:themeFillTint="33"/>
+      <w:spacing w:after="0"/>
       <w:outlineLvl w:val="1"/>
     </w:pPr>
     <w:rPr>
-      <w:rFonts w:asciiTheme="majorHAnsi" w:eastAsiaTheme="majorEastAsia" w:hAnsiTheme="majorHAnsi" w:cstheme="majorBidi"/>
-      <w:b/>
-      <w:bCs/>
-      <w:color w:val="4F81BD" w:themeColor="accent1"/>
-      <w:sz w:val="26"/>
-      <w:szCs w:val="26"/>
+      <w:caps/>
+      <w:spacing w:val="15"/>
+      <w:sz w:val="22"/>
+      <w:szCs w:val="22"/>
+    </w:rPr>
+  </w:style>
+  <w:style w:type="paragraph" w:styleId="berschrift3">
+    <w:name w:val="heading 3"/>
+    <w:basedOn w:val="Standard"/>
+    <w:next w:val="Standard"/>
+    <w:link w:val="berschrift3Zchn"/>
+    <w:uiPriority w:val="9"/>
+    <w:unhideWhenUsed/>
+    <w:qFormat/>
+    <w:rsid w:val="00325B5B"/>
+    <w:pPr>
+      <w:pBdr>
+        <w:top w:val="single" w:sz="6" w:space="2" w:color="4F81BD" w:themeColor="accent1"/>
+        <w:left w:val="single" w:sz="6" w:space="2" w:color="4F81BD" w:themeColor="accent1"/>
+      </w:pBdr>
+      <w:spacing w:before="300" w:after="0"/>
+      <w:outlineLvl w:val="2"/>
+    </w:pPr>
+    <w:rPr>
+      <w:caps/>
+      <w:color w:val="243F60" w:themeColor="accent1" w:themeShade="7F"/>
+      <w:spacing w:val="15"/>
+      <w:sz w:val="22"/>
+      <w:szCs w:val="22"/>
+    </w:rPr>
+  </w:style>
+  <w:style w:type="paragraph" w:styleId="berschrift4">
+    <w:name w:val="heading 4"/>
+    <w:basedOn w:val="Standard"/>
+    <w:next w:val="Standard"/>
+    <w:link w:val="berschrift4Zchn"/>
+    <w:uiPriority w:val="9"/>
+    <w:semiHidden/>
+    <w:unhideWhenUsed/>
+    <w:qFormat/>
+    <w:rsid w:val="00325B5B"/>
+    <w:pPr>
+      <w:pBdr>
+        <w:top w:val="dotted" w:sz="6" w:space="2" w:color="4F81BD" w:themeColor="accent1"/>
+        <w:left w:val="dotted" w:sz="6" w:space="2" w:color="4F81BD" w:themeColor="accent1"/>
+      </w:pBdr>
+      <w:spacing w:before="300" w:after="0"/>
+      <w:outlineLvl w:val="3"/>
+    </w:pPr>
+    <w:rPr>
+      <w:caps/>
+      <w:color w:val="365F91" w:themeColor="accent1" w:themeShade="BF"/>
+      <w:spacing w:val="10"/>
+      <w:sz w:val="22"/>
+      <w:szCs w:val="22"/>
+    </w:rPr>
+  </w:style>
+  <w:style w:type="paragraph" w:styleId="berschrift5">
+    <w:name w:val="heading 5"/>
+    <w:basedOn w:val="Standard"/>
+    <w:next w:val="Standard"/>
+    <w:link w:val="berschrift5Zchn"/>
+    <w:uiPriority w:val="9"/>
+    <w:semiHidden/>
+    <w:unhideWhenUsed/>
+    <w:qFormat/>
+    <w:rsid w:val="00325B5B"/>
+    <w:pPr>
+      <w:pBdr>
+        <w:bottom w:val="single" w:sz="6" w:space="1" w:color="4F81BD" w:themeColor="accent1"/>
+      </w:pBdr>
+      <w:spacing w:before="300" w:after="0"/>
+      <w:outlineLvl w:val="4"/>
+    </w:pPr>
+    <w:rPr>
+      <w:caps/>
+      <w:color w:val="365F91" w:themeColor="accent1" w:themeShade="BF"/>
+      <w:spacing w:val="10"/>
+      <w:sz w:val="22"/>
+      <w:szCs w:val="22"/>
+    </w:rPr>
+  </w:style>
+  <w:style w:type="paragraph" w:styleId="berschrift6">
+    <w:name w:val="heading 6"/>
+    <w:basedOn w:val="Standard"/>
+    <w:next w:val="Standard"/>
+    <w:link w:val="berschrift6Zchn"/>
+    <w:uiPriority w:val="9"/>
+    <w:semiHidden/>
+    <w:unhideWhenUsed/>
+    <w:qFormat/>
+    <w:rsid w:val="00325B5B"/>
+    <w:pPr>
+      <w:pBdr>
+        <w:bottom w:val="dotted" w:sz="6" w:space="1" w:color="4F81BD" w:themeColor="accent1"/>
+      </w:pBdr>
+      <w:spacing w:before="300" w:after="0"/>
+      <w:outlineLvl w:val="5"/>
+    </w:pPr>
+    <w:rPr>
+      <w:caps/>
+      <w:color w:val="365F91" w:themeColor="accent1" w:themeShade="BF"/>
+      <w:spacing w:val="10"/>
+      <w:sz w:val="22"/>
+      <w:szCs w:val="22"/>
+    </w:rPr>
+  </w:style>
+  <w:style w:type="paragraph" w:styleId="berschrift7">
+    <w:name w:val="heading 7"/>
+    <w:basedOn w:val="Standard"/>
+    <w:next w:val="Standard"/>
+    <w:link w:val="berschrift7Zchn"/>
+    <w:uiPriority w:val="9"/>
+    <w:semiHidden/>
+    <w:unhideWhenUsed/>
+    <w:qFormat/>
+    <w:rsid w:val="00325B5B"/>
+    <w:pPr>
+      <w:spacing w:before="300" w:after="0"/>
+      <w:outlineLvl w:val="6"/>
+    </w:pPr>
+    <w:rPr>
+      <w:caps/>
+      <w:color w:val="365F91" w:themeColor="accent1" w:themeShade="BF"/>
+      <w:spacing w:val="10"/>
+      <w:sz w:val="22"/>
+      <w:szCs w:val="22"/>
+    </w:rPr>
+  </w:style>
+  <w:style w:type="paragraph" w:styleId="berschrift8">
+    <w:name w:val="heading 8"/>
+    <w:basedOn w:val="Standard"/>
+    <w:next w:val="Standard"/>
+    <w:link w:val="berschrift8Zchn"/>
+    <w:uiPriority w:val="9"/>
+    <w:semiHidden/>
+    <w:unhideWhenUsed/>
+    <w:qFormat/>
+    <w:rsid w:val="00325B5B"/>
+    <w:pPr>
+      <w:spacing w:before="300" w:after="0"/>
+      <w:outlineLvl w:val="7"/>
+    </w:pPr>
+    <w:rPr>
+      <w:caps/>
+      <w:spacing w:val="10"/>
+      <w:sz w:val="18"/>
+      <w:szCs w:val="18"/>
+    </w:rPr>
+  </w:style>
+  <w:style w:type="paragraph" w:styleId="berschrift9">
+    <w:name w:val="heading 9"/>
+    <w:basedOn w:val="Standard"/>
+    <w:next w:val="Standard"/>
+    <w:link w:val="berschrift9Zchn"/>
+    <w:uiPriority w:val="9"/>
+    <w:semiHidden/>
+    <w:unhideWhenUsed/>
+    <w:qFormat/>
+    <w:rsid w:val="00325B5B"/>
+    <w:pPr>
+      <w:spacing w:before="300" w:after="0"/>
+      <w:outlineLvl w:val="8"/>
+    </w:pPr>
+    <w:rPr>
+      <w:i/>
+      <w:caps/>
+      <w:spacing w:val="10"/>
+      <w:sz w:val="18"/>
+      <w:szCs w:val="18"/>
     </w:rPr>
   </w:style>
   <w:style w:type="character" w:default="1" w:styleId="Absatz-Standardschriftart">
@@ -980,14 +2904,14 @@
     <w:basedOn w:val="Absatz-Standardschriftart"/>
     <w:link w:val="berschrift1"/>
     <w:uiPriority w:val="9"/>
-    <w:rsid w:val="004C53DB"/>
-    <w:rPr>
-      <w:rFonts w:asciiTheme="majorHAnsi" w:eastAsiaTheme="majorEastAsia" w:hAnsiTheme="majorHAnsi" w:cstheme="majorBidi"/>
+    <w:rsid w:val="00325B5B"/>
+    <w:rPr>
       <w:b/>
       <w:bCs/>
-      <w:color w:val="365F91" w:themeColor="accent1" w:themeShade="BF"/>
-      <w:sz w:val="28"/>
-      <w:szCs w:val="28"/>
+      <w:caps/>
+      <w:color w:val="FFFFFF" w:themeColor="background1"/>
+      <w:spacing w:val="15"/>
+      <w:shd w:val="clear" w:color="auto" w:fill="4F81BD" w:themeFill="accent1"/>
     </w:rPr>
   </w:style>
   <w:style w:type="paragraph" w:styleId="Inhaltsverzeichnisberschrift">
@@ -998,12 +2922,12 @@
     <w:semiHidden/>
     <w:unhideWhenUsed/>
     <w:qFormat/>
-    <w:rsid w:val="004C53DB"/>
+    <w:rsid w:val="00325B5B"/>
     <w:pPr>
       <w:outlineLvl w:val="9"/>
     </w:pPr>
     <w:rPr>
-      <w:lang w:eastAsia="de-DE"/>
+      <w:lang w:bidi="en-US"/>
     </w:rPr>
   </w:style>
   <w:style w:type="paragraph" w:styleId="Sprechblasentext">
@@ -1043,8 +2967,12 @@
     <w:autoRedefine/>
     <w:uiPriority w:val="39"/>
     <w:unhideWhenUsed/>
-    <w:rsid w:val="004C53DB"/>
+    <w:rsid w:val="006704A3"/>
     <w:pPr>
+      <w:tabs>
+        <w:tab w:val="left" w:pos="440"/>
+        <w:tab w:val="right" w:leader="dot" w:pos="9062"/>
+      </w:tabs>
       <w:spacing w:after="100"/>
     </w:pPr>
   </w:style>
@@ -1064,14 +2992,11 @@
     <w:basedOn w:val="Absatz-Standardschriftart"/>
     <w:link w:val="berschrift2"/>
     <w:uiPriority w:val="9"/>
-    <w:rsid w:val="004C53DB"/>
-    <w:rPr>
-      <w:rFonts w:asciiTheme="majorHAnsi" w:eastAsiaTheme="majorEastAsia" w:hAnsiTheme="majorHAnsi" w:cstheme="majorBidi"/>
-      <w:b/>
-      <w:bCs/>
-      <w:color w:val="4F81BD" w:themeColor="accent1"/>
-      <w:sz w:val="26"/>
-      <w:szCs w:val="26"/>
+    <w:rsid w:val="00325B5B"/>
+    <w:rPr>
+      <w:caps/>
+      <w:spacing w:val="15"/>
+      <w:shd w:val="clear" w:color="auto" w:fill="DBE5F1" w:themeFill="accent1" w:themeFillTint="33"/>
     </w:rPr>
   </w:style>
   <w:style w:type="paragraph" w:styleId="Verzeichnis2">
@@ -1087,6 +3012,407 @@
       <w:ind w:left="220"/>
     </w:pPr>
   </w:style>
+  <w:style w:type="character" w:customStyle="1" w:styleId="berschrift3Zchn">
+    <w:name w:val="Überschrift 3 Zchn"/>
+    <w:basedOn w:val="Absatz-Standardschriftart"/>
+    <w:link w:val="berschrift3"/>
+    <w:uiPriority w:val="9"/>
+    <w:rsid w:val="00325B5B"/>
+    <w:rPr>
+      <w:caps/>
+      <w:color w:val="243F60" w:themeColor="accent1" w:themeShade="7F"/>
+      <w:spacing w:val="15"/>
+    </w:rPr>
+  </w:style>
+  <w:style w:type="paragraph" w:styleId="Kopfzeile">
+    <w:name w:val="header"/>
+    <w:basedOn w:val="Standard"/>
+    <w:link w:val="KopfzeileZchn"/>
+    <w:uiPriority w:val="99"/>
+    <w:unhideWhenUsed/>
+    <w:rsid w:val="009A2180"/>
+    <w:pPr>
+      <w:tabs>
+        <w:tab w:val="center" w:pos="4536"/>
+        <w:tab w:val="right" w:pos="9072"/>
+      </w:tabs>
+      <w:spacing w:after="0" w:line="240" w:lineRule="auto"/>
+    </w:pPr>
+  </w:style>
+  <w:style w:type="character" w:customStyle="1" w:styleId="KopfzeileZchn">
+    <w:name w:val="Kopfzeile Zchn"/>
+    <w:basedOn w:val="Absatz-Standardschriftart"/>
+    <w:link w:val="Kopfzeile"/>
+    <w:uiPriority w:val="99"/>
+    <w:rsid w:val="009A2180"/>
+  </w:style>
+  <w:style w:type="paragraph" w:styleId="Fuzeile">
+    <w:name w:val="footer"/>
+    <w:basedOn w:val="Standard"/>
+    <w:link w:val="FuzeileZchn"/>
+    <w:uiPriority w:val="99"/>
+    <w:unhideWhenUsed/>
+    <w:rsid w:val="009A2180"/>
+    <w:pPr>
+      <w:tabs>
+        <w:tab w:val="center" w:pos="4536"/>
+        <w:tab w:val="right" w:pos="9072"/>
+      </w:tabs>
+      <w:spacing w:after="0" w:line="240" w:lineRule="auto"/>
+    </w:pPr>
+  </w:style>
+  <w:style w:type="character" w:customStyle="1" w:styleId="FuzeileZchn">
+    <w:name w:val="Fußzeile Zchn"/>
+    <w:basedOn w:val="Absatz-Standardschriftart"/>
+    <w:link w:val="Fuzeile"/>
+    <w:uiPriority w:val="99"/>
+    <w:rsid w:val="009A2180"/>
+  </w:style>
+  <w:style w:type="character" w:customStyle="1" w:styleId="berschrift4Zchn">
+    <w:name w:val="Überschrift 4 Zchn"/>
+    <w:basedOn w:val="Absatz-Standardschriftart"/>
+    <w:link w:val="berschrift4"/>
+    <w:uiPriority w:val="9"/>
+    <w:semiHidden/>
+    <w:rsid w:val="00325B5B"/>
+    <w:rPr>
+      <w:caps/>
+      <w:color w:val="365F91" w:themeColor="accent1" w:themeShade="BF"/>
+      <w:spacing w:val="10"/>
+    </w:rPr>
+  </w:style>
+  <w:style w:type="character" w:customStyle="1" w:styleId="berschrift5Zchn">
+    <w:name w:val="Überschrift 5 Zchn"/>
+    <w:basedOn w:val="Absatz-Standardschriftart"/>
+    <w:link w:val="berschrift5"/>
+    <w:uiPriority w:val="9"/>
+    <w:semiHidden/>
+    <w:rsid w:val="00325B5B"/>
+    <w:rPr>
+      <w:caps/>
+      <w:color w:val="365F91" w:themeColor="accent1" w:themeShade="BF"/>
+      <w:spacing w:val="10"/>
+    </w:rPr>
+  </w:style>
+  <w:style w:type="character" w:customStyle="1" w:styleId="berschrift6Zchn">
+    <w:name w:val="Überschrift 6 Zchn"/>
+    <w:basedOn w:val="Absatz-Standardschriftart"/>
+    <w:link w:val="berschrift6"/>
+    <w:uiPriority w:val="9"/>
+    <w:semiHidden/>
+    <w:rsid w:val="00325B5B"/>
+    <w:rPr>
+      <w:caps/>
+      <w:color w:val="365F91" w:themeColor="accent1" w:themeShade="BF"/>
+      <w:spacing w:val="10"/>
+    </w:rPr>
+  </w:style>
+  <w:style w:type="character" w:customStyle="1" w:styleId="berschrift7Zchn">
+    <w:name w:val="Überschrift 7 Zchn"/>
+    <w:basedOn w:val="Absatz-Standardschriftart"/>
+    <w:link w:val="berschrift7"/>
+    <w:uiPriority w:val="9"/>
+    <w:semiHidden/>
+    <w:rsid w:val="00325B5B"/>
+    <w:rPr>
+      <w:caps/>
+      <w:color w:val="365F91" w:themeColor="accent1" w:themeShade="BF"/>
+      <w:spacing w:val="10"/>
+    </w:rPr>
+  </w:style>
+  <w:style w:type="character" w:customStyle="1" w:styleId="berschrift8Zchn">
+    <w:name w:val="Überschrift 8 Zchn"/>
+    <w:basedOn w:val="Absatz-Standardschriftart"/>
+    <w:link w:val="berschrift8"/>
+    <w:uiPriority w:val="9"/>
+    <w:semiHidden/>
+    <w:rsid w:val="00325B5B"/>
+    <w:rPr>
+      <w:caps/>
+      <w:spacing w:val="10"/>
+      <w:sz w:val="18"/>
+      <w:szCs w:val="18"/>
+    </w:rPr>
+  </w:style>
+  <w:style w:type="character" w:customStyle="1" w:styleId="berschrift9Zchn">
+    <w:name w:val="Überschrift 9 Zchn"/>
+    <w:basedOn w:val="Absatz-Standardschriftart"/>
+    <w:link w:val="berschrift9"/>
+    <w:uiPriority w:val="9"/>
+    <w:semiHidden/>
+    <w:rsid w:val="00325B5B"/>
+    <w:rPr>
+      <w:i/>
+      <w:caps/>
+      <w:spacing w:val="10"/>
+      <w:sz w:val="18"/>
+      <w:szCs w:val="18"/>
+    </w:rPr>
+  </w:style>
+  <w:style w:type="paragraph" w:styleId="Beschriftung">
+    <w:name w:val="caption"/>
+    <w:basedOn w:val="Standard"/>
+    <w:next w:val="Standard"/>
+    <w:uiPriority w:val="35"/>
+    <w:semiHidden/>
+    <w:unhideWhenUsed/>
+    <w:qFormat/>
+    <w:rsid w:val="00325B5B"/>
+    <w:rPr>
+      <w:b/>
+      <w:bCs/>
+      <w:color w:val="365F91" w:themeColor="accent1" w:themeShade="BF"/>
+      <w:sz w:val="16"/>
+      <w:szCs w:val="16"/>
+    </w:rPr>
+  </w:style>
+  <w:style w:type="paragraph" w:styleId="Titel">
+    <w:name w:val="Title"/>
+    <w:basedOn w:val="Standard"/>
+    <w:next w:val="Standard"/>
+    <w:link w:val="TitelZchn"/>
+    <w:uiPriority w:val="10"/>
+    <w:qFormat/>
+    <w:rsid w:val="00325B5B"/>
+    <w:pPr>
+      <w:spacing w:before="720"/>
+    </w:pPr>
+    <w:rPr>
+      <w:caps/>
+      <w:color w:val="4F81BD" w:themeColor="accent1"/>
+      <w:spacing w:val="10"/>
+      <w:kern w:val="28"/>
+      <w:sz w:val="52"/>
+      <w:szCs w:val="52"/>
+    </w:rPr>
+  </w:style>
+  <w:style w:type="character" w:customStyle="1" w:styleId="TitelZchn">
+    <w:name w:val="Titel Zchn"/>
+    <w:basedOn w:val="Absatz-Standardschriftart"/>
+    <w:link w:val="Titel"/>
+    <w:uiPriority w:val="10"/>
+    <w:rsid w:val="00325B5B"/>
+    <w:rPr>
+      <w:caps/>
+      <w:color w:val="4F81BD" w:themeColor="accent1"/>
+      <w:spacing w:val="10"/>
+      <w:kern w:val="28"/>
+      <w:sz w:val="52"/>
+      <w:szCs w:val="52"/>
+    </w:rPr>
+  </w:style>
+  <w:style w:type="paragraph" w:styleId="Untertitel">
+    <w:name w:val="Subtitle"/>
+    <w:basedOn w:val="Standard"/>
+    <w:next w:val="Standard"/>
+    <w:link w:val="UntertitelZchn"/>
+    <w:uiPriority w:val="11"/>
+    <w:qFormat/>
+    <w:rsid w:val="00325B5B"/>
+    <w:pPr>
+      <w:spacing w:after="1000" w:line="240" w:lineRule="auto"/>
+    </w:pPr>
+    <w:rPr>
+      <w:caps/>
+      <w:color w:val="595959" w:themeColor="text1" w:themeTint="A6"/>
+      <w:spacing w:val="10"/>
+      <w:sz w:val="24"/>
+      <w:szCs w:val="24"/>
+    </w:rPr>
+  </w:style>
+  <w:style w:type="character" w:customStyle="1" w:styleId="UntertitelZchn">
+    <w:name w:val="Untertitel Zchn"/>
+    <w:basedOn w:val="Absatz-Standardschriftart"/>
+    <w:link w:val="Untertitel"/>
+    <w:uiPriority w:val="11"/>
+    <w:rsid w:val="00325B5B"/>
+    <w:rPr>
+      <w:caps/>
+      <w:color w:val="595959" w:themeColor="text1" w:themeTint="A6"/>
+      <w:spacing w:val="10"/>
+      <w:sz w:val="24"/>
+      <w:szCs w:val="24"/>
+    </w:rPr>
+  </w:style>
+  <w:style w:type="character" w:styleId="Fett">
+    <w:name w:val="Strong"/>
+    <w:uiPriority w:val="22"/>
+    <w:qFormat/>
+    <w:rsid w:val="00325B5B"/>
+    <w:rPr>
+      <w:b/>
+      <w:bCs/>
+    </w:rPr>
+  </w:style>
+  <w:style w:type="character" w:styleId="Hervorhebung">
+    <w:name w:val="Emphasis"/>
+    <w:uiPriority w:val="20"/>
+    <w:qFormat/>
+    <w:rsid w:val="00325B5B"/>
+    <w:rPr>
+      <w:caps/>
+      <w:color w:val="243F60" w:themeColor="accent1" w:themeShade="7F"/>
+      <w:spacing w:val="5"/>
+    </w:rPr>
+  </w:style>
+  <w:style w:type="paragraph" w:styleId="KeinLeerraum">
+    <w:name w:val="No Spacing"/>
+    <w:basedOn w:val="Standard"/>
+    <w:link w:val="KeinLeerraumZchn"/>
+    <w:uiPriority w:val="1"/>
+    <w:qFormat/>
+    <w:rsid w:val="00325B5B"/>
+    <w:pPr>
+      <w:spacing w:before="0" w:after="0" w:line="240" w:lineRule="auto"/>
+    </w:pPr>
+  </w:style>
+  <w:style w:type="character" w:customStyle="1" w:styleId="KeinLeerraumZchn">
+    <w:name w:val="Kein Leerraum Zchn"/>
+    <w:basedOn w:val="Absatz-Standardschriftart"/>
+    <w:link w:val="KeinLeerraum"/>
+    <w:uiPriority w:val="1"/>
+    <w:rsid w:val="00325B5B"/>
+    <w:rPr>
+      <w:sz w:val="20"/>
+      <w:szCs w:val="20"/>
+    </w:rPr>
+  </w:style>
+  <w:style w:type="paragraph" w:styleId="Listenabsatz">
+    <w:name w:val="List Paragraph"/>
+    <w:basedOn w:val="Standard"/>
+    <w:uiPriority w:val="34"/>
+    <w:qFormat/>
+    <w:rsid w:val="00325B5B"/>
+    <w:pPr>
+      <w:ind w:left="720"/>
+      <w:contextualSpacing/>
+    </w:pPr>
+  </w:style>
+  <w:style w:type="paragraph" w:styleId="Zitat">
+    <w:name w:val="Quote"/>
+    <w:basedOn w:val="Standard"/>
+    <w:next w:val="Standard"/>
+    <w:link w:val="ZitatZchn"/>
+    <w:uiPriority w:val="29"/>
+    <w:qFormat/>
+    <w:rsid w:val="00325B5B"/>
+    <w:rPr>
+      <w:i/>
+      <w:iCs/>
+    </w:rPr>
+  </w:style>
+  <w:style w:type="character" w:customStyle="1" w:styleId="ZitatZchn">
+    <w:name w:val="Zitat Zchn"/>
+    <w:basedOn w:val="Absatz-Standardschriftart"/>
+    <w:link w:val="Zitat"/>
+    <w:uiPriority w:val="29"/>
+    <w:rsid w:val="00325B5B"/>
+    <w:rPr>
+      <w:i/>
+      <w:iCs/>
+      <w:sz w:val="20"/>
+      <w:szCs w:val="20"/>
+    </w:rPr>
+  </w:style>
+  <w:style w:type="paragraph" w:styleId="IntensivesZitat">
+    <w:name w:val="Intense Quote"/>
+    <w:basedOn w:val="Standard"/>
+    <w:next w:val="Standard"/>
+    <w:link w:val="IntensivesZitatZchn"/>
+    <w:uiPriority w:val="30"/>
+    <w:qFormat/>
+    <w:rsid w:val="00325B5B"/>
+    <w:pPr>
+      <w:pBdr>
+        <w:top w:val="single" w:sz="4" w:space="10" w:color="4F81BD" w:themeColor="accent1"/>
+        <w:left w:val="single" w:sz="4" w:space="10" w:color="4F81BD" w:themeColor="accent1"/>
+      </w:pBdr>
+      <w:spacing w:after="0"/>
+      <w:ind w:left="1296" w:right="1152"/>
+      <w:jc w:val="both"/>
+    </w:pPr>
+    <w:rPr>
+      <w:i/>
+      <w:iCs/>
+      <w:color w:val="4F81BD" w:themeColor="accent1"/>
+    </w:rPr>
+  </w:style>
+  <w:style w:type="character" w:customStyle="1" w:styleId="IntensivesZitatZchn">
+    <w:name w:val="Intensives Zitat Zchn"/>
+    <w:basedOn w:val="Absatz-Standardschriftart"/>
+    <w:link w:val="IntensivesZitat"/>
+    <w:uiPriority w:val="30"/>
+    <w:rsid w:val="00325B5B"/>
+    <w:rPr>
+      <w:i/>
+      <w:iCs/>
+      <w:color w:val="4F81BD" w:themeColor="accent1"/>
+      <w:sz w:val="20"/>
+      <w:szCs w:val="20"/>
+    </w:rPr>
+  </w:style>
+  <w:style w:type="character" w:styleId="SchwacheHervorhebung">
+    <w:name w:val="Subtle Emphasis"/>
+    <w:uiPriority w:val="19"/>
+    <w:qFormat/>
+    <w:rsid w:val="00325B5B"/>
+    <w:rPr>
+      <w:i/>
+      <w:iCs/>
+      <w:color w:val="243F60" w:themeColor="accent1" w:themeShade="7F"/>
+    </w:rPr>
+  </w:style>
+  <w:style w:type="character" w:styleId="IntensiveHervorhebung">
+    <w:name w:val="Intense Emphasis"/>
+    <w:uiPriority w:val="21"/>
+    <w:qFormat/>
+    <w:rsid w:val="00325B5B"/>
+    <w:rPr>
+      <w:b/>
+      <w:bCs/>
+      <w:caps/>
+      <w:color w:val="243F60" w:themeColor="accent1" w:themeShade="7F"/>
+      <w:spacing w:val="10"/>
+    </w:rPr>
+  </w:style>
+  <w:style w:type="character" w:styleId="SchwacherVerweis">
+    <w:name w:val="Subtle Reference"/>
+    <w:uiPriority w:val="31"/>
+    <w:qFormat/>
+    <w:rsid w:val="00325B5B"/>
+    <w:rPr>
+      <w:b/>
+      <w:bCs/>
+      <w:color w:val="4F81BD" w:themeColor="accent1"/>
+    </w:rPr>
+  </w:style>
+  <w:style w:type="character" w:styleId="IntensiverVerweis">
+    <w:name w:val="Intense Reference"/>
+    <w:uiPriority w:val="32"/>
+    <w:qFormat/>
+    <w:rsid w:val="00325B5B"/>
+    <w:rPr>
+      <w:b/>
+      <w:bCs/>
+      <w:i/>
+      <w:iCs/>
+      <w:caps/>
+      <w:color w:val="4F81BD" w:themeColor="accent1"/>
+    </w:rPr>
+  </w:style>
+  <w:style w:type="character" w:styleId="Buchtitel">
+    <w:name w:val="Book Title"/>
+    <w:uiPriority w:val="33"/>
+    <w:qFormat/>
+    <w:rsid w:val="00325B5B"/>
+    <w:rPr>
+      <w:b/>
+      <w:bCs/>
+      <w:i/>
+      <w:iCs/>
+      <w:spacing w:val="9"/>
+    </w:rPr>
+  </w:style>
 </w:styles>
 </file>
 
@@ -1095,7 +3421,7 @@
   <w:docDefaults>
     <w:rPrDefault>
       <w:rPr>
-        <w:rFonts w:asciiTheme="minorHAnsi" w:eastAsiaTheme="minorHAnsi" w:hAnsiTheme="minorHAnsi" w:cstheme="minorBidi"/>
+        <w:rFonts w:asciiTheme="minorHAnsi" w:eastAsiaTheme="minorEastAsia" w:hAnsiTheme="minorHAnsi" w:cstheme="minorBidi"/>
         <w:sz w:val="22"/>
         <w:szCs w:val="22"/>
         <w:lang w:val="de-DE" w:eastAsia="en-US" w:bidi="ar-SA"/>
@@ -1103,7 +3429,7 @@
     </w:rPrDefault>
     <w:pPrDefault>
       <w:pPr>
-        <w:spacing w:after="200" w:line="276" w:lineRule="auto"/>
+        <w:spacing w:before="200" w:after="200" w:line="276" w:lineRule="auto"/>
       </w:pPr>
     </w:pPrDefault>
   </w:docDefaults>
@@ -1249,6 +3575,11 @@
   <w:style w:type="paragraph" w:default="1" w:styleId="Standard">
     <w:name w:val="Normal"/>
     <w:qFormat/>
+    <w:rsid w:val="00325B5B"/>
+    <w:rPr>
+      <w:sz w:val="20"/>
+      <w:szCs w:val="20"/>
+    </w:rPr>
   </w:style>
   <w:style w:type="paragraph" w:styleId="berschrift1">
     <w:name w:val="heading 1"/>
@@ -1257,20 +3588,26 @@
     <w:link w:val="berschrift1Zchn"/>
     <w:uiPriority w:val="9"/>
     <w:qFormat/>
-    <w:rsid w:val="004C53DB"/>
+    <w:rsid w:val="00325B5B"/>
     <w:pPr>
-      <w:keepNext/>
-      <w:keepLines/>
-      <w:spacing w:before="480" w:after="0"/>
+      <w:pBdr>
+        <w:top w:val="single" w:sz="24" w:space="0" w:color="4F81BD" w:themeColor="accent1"/>
+        <w:left w:val="single" w:sz="24" w:space="0" w:color="4F81BD" w:themeColor="accent1"/>
+        <w:bottom w:val="single" w:sz="24" w:space="0" w:color="4F81BD" w:themeColor="accent1"/>
+        <w:right w:val="single" w:sz="24" w:space="0" w:color="4F81BD" w:themeColor="accent1"/>
+      </w:pBdr>
+      <w:shd w:val="clear" w:color="auto" w:fill="4F81BD" w:themeFill="accent1"/>
+      <w:spacing w:after="0"/>
       <w:outlineLvl w:val="0"/>
     </w:pPr>
     <w:rPr>
-      <w:rFonts w:asciiTheme="majorHAnsi" w:eastAsiaTheme="majorEastAsia" w:hAnsiTheme="majorHAnsi" w:cstheme="majorBidi"/>
       <w:b/>
       <w:bCs/>
-      <w:color w:val="365F91" w:themeColor="accent1" w:themeShade="BF"/>
-      <w:sz w:val="28"/>
-      <w:szCs w:val="28"/>
+      <w:caps/>
+      <w:color w:val="FFFFFF" w:themeColor="background1"/>
+      <w:spacing w:val="15"/>
+      <w:sz w:val="22"/>
+      <w:szCs w:val="22"/>
     </w:rPr>
   </w:style>
   <w:style w:type="paragraph" w:styleId="berschrift2">
@@ -1281,20 +3618,189 @@
     <w:uiPriority w:val="9"/>
     <w:unhideWhenUsed/>
     <w:qFormat/>
-    <w:rsid w:val="004C53DB"/>
+    <w:rsid w:val="00325B5B"/>
     <w:pPr>
-      <w:keepNext/>
-      <w:keepLines/>
-      <w:spacing w:before="200" w:after="0"/>
+      <w:pBdr>
+        <w:top w:val="single" w:sz="24" w:space="0" w:color="DBE5F1" w:themeColor="accent1" w:themeTint="33"/>
+        <w:left w:val="single" w:sz="24" w:space="0" w:color="DBE5F1" w:themeColor="accent1" w:themeTint="33"/>
+        <w:bottom w:val="single" w:sz="24" w:space="0" w:color="DBE5F1" w:themeColor="accent1" w:themeTint="33"/>
+        <w:right w:val="single" w:sz="24" w:space="0" w:color="DBE5F1" w:themeColor="accent1" w:themeTint="33"/>
+      </w:pBdr>
+      <w:shd w:val="clear" w:color="auto" w:fill="DBE5F1" w:themeFill="accent1" w:themeFillTint="33"/>
+      <w:spacing w:after="0"/>
       <w:outlineLvl w:val="1"/>
     </w:pPr>
     <w:rPr>
-      <w:rFonts w:asciiTheme="majorHAnsi" w:eastAsiaTheme="majorEastAsia" w:hAnsiTheme="majorHAnsi" w:cstheme="majorBidi"/>
-      <w:b/>
-      <w:bCs/>
-      <w:color w:val="4F81BD" w:themeColor="accent1"/>
-      <w:sz w:val="26"/>
-      <w:szCs w:val="26"/>
+      <w:caps/>
+      <w:spacing w:val="15"/>
+      <w:sz w:val="22"/>
+      <w:szCs w:val="22"/>
+    </w:rPr>
+  </w:style>
+  <w:style w:type="paragraph" w:styleId="berschrift3">
+    <w:name w:val="heading 3"/>
+    <w:basedOn w:val="Standard"/>
+    <w:next w:val="Standard"/>
+    <w:link w:val="berschrift3Zchn"/>
+    <w:uiPriority w:val="9"/>
+    <w:unhideWhenUsed/>
+    <w:qFormat/>
+    <w:rsid w:val="00325B5B"/>
+    <w:pPr>
+      <w:pBdr>
+        <w:top w:val="single" w:sz="6" w:space="2" w:color="4F81BD" w:themeColor="accent1"/>
+        <w:left w:val="single" w:sz="6" w:space="2" w:color="4F81BD" w:themeColor="accent1"/>
+      </w:pBdr>
+      <w:spacing w:before="300" w:after="0"/>
+      <w:outlineLvl w:val="2"/>
+    </w:pPr>
+    <w:rPr>
+      <w:caps/>
+      <w:color w:val="243F60" w:themeColor="accent1" w:themeShade="7F"/>
+      <w:spacing w:val="15"/>
+      <w:sz w:val="22"/>
+      <w:szCs w:val="22"/>
+    </w:rPr>
+  </w:style>
+  <w:style w:type="paragraph" w:styleId="berschrift4">
+    <w:name w:val="heading 4"/>
+    <w:basedOn w:val="Standard"/>
+    <w:next w:val="Standard"/>
+    <w:link w:val="berschrift4Zchn"/>
+    <w:uiPriority w:val="9"/>
+    <w:semiHidden/>
+    <w:unhideWhenUsed/>
+    <w:qFormat/>
+    <w:rsid w:val="00325B5B"/>
+    <w:pPr>
+      <w:pBdr>
+        <w:top w:val="dotted" w:sz="6" w:space="2" w:color="4F81BD" w:themeColor="accent1"/>
+        <w:left w:val="dotted" w:sz="6" w:space="2" w:color="4F81BD" w:themeColor="accent1"/>
+      </w:pBdr>
+      <w:spacing w:before="300" w:after="0"/>
+      <w:outlineLvl w:val="3"/>
+    </w:pPr>
+    <w:rPr>
+      <w:caps/>
+      <w:color w:val="365F91" w:themeColor="accent1" w:themeShade="BF"/>
+      <w:spacing w:val="10"/>
+      <w:sz w:val="22"/>
+      <w:szCs w:val="22"/>
+    </w:rPr>
+  </w:style>
+  <w:style w:type="paragraph" w:styleId="berschrift5">
+    <w:name w:val="heading 5"/>
+    <w:basedOn w:val="Standard"/>
+    <w:next w:val="Standard"/>
+    <w:link w:val="berschrift5Zchn"/>
+    <w:uiPriority w:val="9"/>
+    <w:semiHidden/>
+    <w:unhideWhenUsed/>
+    <w:qFormat/>
+    <w:rsid w:val="00325B5B"/>
+    <w:pPr>
+      <w:pBdr>
+        <w:bottom w:val="single" w:sz="6" w:space="1" w:color="4F81BD" w:themeColor="accent1"/>
+      </w:pBdr>
+      <w:spacing w:before="300" w:after="0"/>
+      <w:outlineLvl w:val="4"/>
+    </w:pPr>
+    <w:rPr>
+      <w:caps/>
+      <w:color w:val="365F91" w:themeColor="accent1" w:themeShade="BF"/>
+      <w:spacing w:val="10"/>
+      <w:sz w:val="22"/>
+      <w:szCs w:val="22"/>
+    </w:rPr>
+  </w:style>
+  <w:style w:type="paragraph" w:styleId="berschrift6">
+    <w:name w:val="heading 6"/>
+    <w:basedOn w:val="Standard"/>
+    <w:next w:val="Standard"/>
+    <w:link w:val="berschrift6Zchn"/>
+    <w:uiPriority w:val="9"/>
+    <w:semiHidden/>
+    <w:unhideWhenUsed/>
+    <w:qFormat/>
+    <w:rsid w:val="00325B5B"/>
+    <w:pPr>
+      <w:pBdr>
+        <w:bottom w:val="dotted" w:sz="6" w:space="1" w:color="4F81BD" w:themeColor="accent1"/>
+      </w:pBdr>
+      <w:spacing w:before="300" w:after="0"/>
+      <w:outlineLvl w:val="5"/>
+    </w:pPr>
+    <w:rPr>
+      <w:caps/>
+      <w:color w:val="365F91" w:themeColor="accent1" w:themeShade="BF"/>
+      <w:spacing w:val="10"/>
+      <w:sz w:val="22"/>
+      <w:szCs w:val="22"/>
+    </w:rPr>
+  </w:style>
+  <w:style w:type="paragraph" w:styleId="berschrift7">
+    <w:name w:val="heading 7"/>
+    <w:basedOn w:val="Standard"/>
+    <w:next w:val="Standard"/>
+    <w:link w:val="berschrift7Zchn"/>
+    <w:uiPriority w:val="9"/>
+    <w:semiHidden/>
+    <w:unhideWhenUsed/>
+    <w:qFormat/>
+    <w:rsid w:val="00325B5B"/>
+    <w:pPr>
+      <w:spacing w:before="300" w:after="0"/>
+      <w:outlineLvl w:val="6"/>
+    </w:pPr>
+    <w:rPr>
+      <w:caps/>
+      <w:color w:val="365F91" w:themeColor="accent1" w:themeShade="BF"/>
+      <w:spacing w:val="10"/>
+      <w:sz w:val="22"/>
+      <w:szCs w:val="22"/>
+    </w:rPr>
+  </w:style>
+  <w:style w:type="paragraph" w:styleId="berschrift8">
+    <w:name w:val="heading 8"/>
+    <w:basedOn w:val="Standard"/>
+    <w:next w:val="Standard"/>
+    <w:link w:val="berschrift8Zchn"/>
+    <w:uiPriority w:val="9"/>
+    <w:semiHidden/>
+    <w:unhideWhenUsed/>
+    <w:qFormat/>
+    <w:rsid w:val="00325B5B"/>
+    <w:pPr>
+      <w:spacing w:before="300" w:after="0"/>
+      <w:outlineLvl w:val="7"/>
+    </w:pPr>
+    <w:rPr>
+      <w:caps/>
+      <w:spacing w:val="10"/>
+      <w:sz w:val="18"/>
+      <w:szCs w:val="18"/>
+    </w:rPr>
+  </w:style>
+  <w:style w:type="paragraph" w:styleId="berschrift9">
+    <w:name w:val="heading 9"/>
+    <w:basedOn w:val="Standard"/>
+    <w:next w:val="Standard"/>
+    <w:link w:val="berschrift9Zchn"/>
+    <w:uiPriority w:val="9"/>
+    <w:semiHidden/>
+    <w:unhideWhenUsed/>
+    <w:qFormat/>
+    <w:rsid w:val="00325B5B"/>
+    <w:pPr>
+      <w:spacing w:before="300" w:after="0"/>
+      <w:outlineLvl w:val="8"/>
+    </w:pPr>
+    <w:rPr>
+      <w:i/>
+      <w:caps/>
+      <w:spacing w:val="10"/>
+      <w:sz w:val="18"/>
+      <w:szCs w:val="18"/>
     </w:rPr>
   </w:style>
   <w:style w:type="character" w:default="1" w:styleId="Absatz-Standardschriftart">
@@ -1329,14 +3835,14 @@
     <w:basedOn w:val="Absatz-Standardschriftart"/>
     <w:link w:val="berschrift1"/>
     <w:uiPriority w:val="9"/>
-    <w:rsid w:val="004C53DB"/>
-    <w:rPr>
-      <w:rFonts w:asciiTheme="majorHAnsi" w:eastAsiaTheme="majorEastAsia" w:hAnsiTheme="majorHAnsi" w:cstheme="majorBidi"/>
+    <w:rsid w:val="00325B5B"/>
+    <w:rPr>
       <w:b/>
       <w:bCs/>
-      <w:color w:val="365F91" w:themeColor="accent1" w:themeShade="BF"/>
-      <w:sz w:val="28"/>
-      <w:szCs w:val="28"/>
+      <w:caps/>
+      <w:color w:val="FFFFFF" w:themeColor="background1"/>
+      <w:spacing w:val="15"/>
+      <w:shd w:val="clear" w:color="auto" w:fill="4F81BD" w:themeFill="accent1"/>
     </w:rPr>
   </w:style>
   <w:style w:type="paragraph" w:styleId="Inhaltsverzeichnisberschrift">
@@ -1347,12 +3853,12 @@
     <w:semiHidden/>
     <w:unhideWhenUsed/>
     <w:qFormat/>
-    <w:rsid w:val="004C53DB"/>
+    <w:rsid w:val="00325B5B"/>
     <w:pPr>
       <w:outlineLvl w:val="9"/>
     </w:pPr>
     <w:rPr>
-      <w:lang w:eastAsia="de-DE"/>
+      <w:lang w:bidi="en-US"/>
     </w:rPr>
   </w:style>
   <w:style w:type="paragraph" w:styleId="Sprechblasentext">
@@ -1392,8 +3898,12 @@
     <w:autoRedefine/>
     <w:uiPriority w:val="39"/>
     <w:unhideWhenUsed/>
-    <w:rsid w:val="004C53DB"/>
+    <w:rsid w:val="006704A3"/>
     <w:pPr>
+      <w:tabs>
+        <w:tab w:val="left" w:pos="440"/>
+        <w:tab w:val="right" w:leader="dot" w:pos="9062"/>
+      </w:tabs>
       <w:spacing w:after="100"/>
     </w:pPr>
   </w:style>
@@ -1413,14 +3923,11 @@
     <w:basedOn w:val="Absatz-Standardschriftart"/>
     <w:link w:val="berschrift2"/>
     <w:uiPriority w:val="9"/>
-    <w:rsid w:val="004C53DB"/>
-    <w:rPr>
-      <w:rFonts w:asciiTheme="majorHAnsi" w:eastAsiaTheme="majorEastAsia" w:hAnsiTheme="majorHAnsi" w:cstheme="majorBidi"/>
-      <w:b/>
-      <w:bCs/>
-      <w:color w:val="4F81BD" w:themeColor="accent1"/>
-      <w:sz w:val="26"/>
-      <w:szCs w:val="26"/>
+    <w:rsid w:val="00325B5B"/>
+    <w:rPr>
+      <w:caps/>
+      <w:spacing w:val="15"/>
+      <w:shd w:val="clear" w:color="auto" w:fill="DBE5F1" w:themeFill="accent1" w:themeFillTint="33"/>
     </w:rPr>
   </w:style>
   <w:style w:type="paragraph" w:styleId="Verzeichnis2">
@@ -1435,6 +3942,407 @@
       <w:spacing w:after="100"/>
       <w:ind w:left="220"/>
     </w:pPr>
+  </w:style>
+  <w:style w:type="character" w:customStyle="1" w:styleId="berschrift3Zchn">
+    <w:name w:val="Überschrift 3 Zchn"/>
+    <w:basedOn w:val="Absatz-Standardschriftart"/>
+    <w:link w:val="berschrift3"/>
+    <w:uiPriority w:val="9"/>
+    <w:rsid w:val="00325B5B"/>
+    <w:rPr>
+      <w:caps/>
+      <w:color w:val="243F60" w:themeColor="accent1" w:themeShade="7F"/>
+      <w:spacing w:val="15"/>
+    </w:rPr>
+  </w:style>
+  <w:style w:type="paragraph" w:styleId="Kopfzeile">
+    <w:name w:val="header"/>
+    <w:basedOn w:val="Standard"/>
+    <w:link w:val="KopfzeileZchn"/>
+    <w:uiPriority w:val="99"/>
+    <w:unhideWhenUsed/>
+    <w:rsid w:val="009A2180"/>
+    <w:pPr>
+      <w:tabs>
+        <w:tab w:val="center" w:pos="4536"/>
+        <w:tab w:val="right" w:pos="9072"/>
+      </w:tabs>
+      <w:spacing w:after="0" w:line="240" w:lineRule="auto"/>
+    </w:pPr>
+  </w:style>
+  <w:style w:type="character" w:customStyle="1" w:styleId="KopfzeileZchn">
+    <w:name w:val="Kopfzeile Zchn"/>
+    <w:basedOn w:val="Absatz-Standardschriftart"/>
+    <w:link w:val="Kopfzeile"/>
+    <w:uiPriority w:val="99"/>
+    <w:rsid w:val="009A2180"/>
+  </w:style>
+  <w:style w:type="paragraph" w:styleId="Fuzeile">
+    <w:name w:val="footer"/>
+    <w:basedOn w:val="Standard"/>
+    <w:link w:val="FuzeileZchn"/>
+    <w:uiPriority w:val="99"/>
+    <w:unhideWhenUsed/>
+    <w:rsid w:val="009A2180"/>
+    <w:pPr>
+      <w:tabs>
+        <w:tab w:val="center" w:pos="4536"/>
+        <w:tab w:val="right" w:pos="9072"/>
+      </w:tabs>
+      <w:spacing w:after="0" w:line="240" w:lineRule="auto"/>
+    </w:pPr>
+  </w:style>
+  <w:style w:type="character" w:customStyle="1" w:styleId="FuzeileZchn">
+    <w:name w:val="Fußzeile Zchn"/>
+    <w:basedOn w:val="Absatz-Standardschriftart"/>
+    <w:link w:val="Fuzeile"/>
+    <w:uiPriority w:val="99"/>
+    <w:rsid w:val="009A2180"/>
+  </w:style>
+  <w:style w:type="character" w:customStyle="1" w:styleId="berschrift4Zchn">
+    <w:name w:val="Überschrift 4 Zchn"/>
+    <w:basedOn w:val="Absatz-Standardschriftart"/>
+    <w:link w:val="berschrift4"/>
+    <w:uiPriority w:val="9"/>
+    <w:semiHidden/>
+    <w:rsid w:val="00325B5B"/>
+    <w:rPr>
+      <w:caps/>
+      <w:color w:val="365F91" w:themeColor="accent1" w:themeShade="BF"/>
+      <w:spacing w:val="10"/>
+    </w:rPr>
+  </w:style>
+  <w:style w:type="character" w:customStyle="1" w:styleId="berschrift5Zchn">
+    <w:name w:val="Überschrift 5 Zchn"/>
+    <w:basedOn w:val="Absatz-Standardschriftart"/>
+    <w:link w:val="berschrift5"/>
+    <w:uiPriority w:val="9"/>
+    <w:semiHidden/>
+    <w:rsid w:val="00325B5B"/>
+    <w:rPr>
+      <w:caps/>
+      <w:color w:val="365F91" w:themeColor="accent1" w:themeShade="BF"/>
+      <w:spacing w:val="10"/>
+    </w:rPr>
+  </w:style>
+  <w:style w:type="character" w:customStyle="1" w:styleId="berschrift6Zchn">
+    <w:name w:val="Überschrift 6 Zchn"/>
+    <w:basedOn w:val="Absatz-Standardschriftart"/>
+    <w:link w:val="berschrift6"/>
+    <w:uiPriority w:val="9"/>
+    <w:semiHidden/>
+    <w:rsid w:val="00325B5B"/>
+    <w:rPr>
+      <w:caps/>
+      <w:color w:val="365F91" w:themeColor="accent1" w:themeShade="BF"/>
+      <w:spacing w:val="10"/>
+    </w:rPr>
+  </w:style>
+  <w:style w:type="character" w:customStyle="1" w:styleId="berschrift7Zchn">
+    <w:name w:val="Überschrift 7 Zchn"/>
+    <w:basedOn w:val="Absatz-Standardschriftart"/>
+    <w:link w:val="berschrift7"/>
+    <w:uiPriority w:val="9"/>
+    <w:semiHidden/>
+    <w:rsid w:val="00325B5B"/>
+    <w:rPr>
+      <w:caps/>
+      <w:color w:val="365F91" w:themeColor="accent1" w:themeShade="BF"/>
+      <w:spacing w:val="10"/>
+    </w:rPr>
+  </w:style>
+  <w:style w:type="character" w:customStyle="1" w:styleId="berschrift8Zchn">
+    <w:name w:val="Überschrift 8 Zchn"/>
+    <w:basedOn w:val="Absatz-Standardschriftart"/>
+    <w:link w:val="berschrift8"/>
+    <w:uiPriority w:val="9"/>
+    <w:semiHidden/>
+    <w:rsid w:val="00325B5B"/>
+    <w:rPr>
+      <w:caps/>
+      <w:spacing w:val="10"/>
+      <w:sz w:val="18"/>
+      <w:szCs w:val="18"/>
+    </w:rPr>
+  </w:style>
+  <w:style w:type="character" w:customStyle="1" w:styleId="berschrift9Zchn">
+    <w:name w:val="Überschrift 9 Zchn"/>
+    <w:basedOn w:val="Absatz-Standardschriftart"/>
+    <w:link w:val="berschrift9"/>
+    <w:uiPriority w:val="9"/>
+    <w:semiHidden/>
+    <w:rsid w:val="00325B5B"/>
+    <w:rPr>
+      <w:i/>
+      <w:caps/>
+      <w:spacing w:val="10"/>
+      <w:sz w:val="18"/>
+      <w:szCs w:val="18"/>
+    </w:rPr>
+  </w:style>
+  <w:style w:type="paragraph" w:styleId="Beschriftung">
+    <w:name w:val="caption"/>
+    <w:basedOn w:val="Standard"/>
+    <w:next w:val="Standard"/>
+    <w:uiPriority w:val="35"/>
+    <w:semiHidden/>
+    <w:unhideWhenUsed/>
+    <w:qFormat/>
+    <w:rsid w:val="00325B5B"/>
+    <w:rPr>
+      <w:b/>
+      <w:bCs/>
+      <w:color w:val="365F91" w:themeColor="accent1" w:themeShade="BF"/>
+      <w:sz w:val="16"/>
+      <w:szCs w:val="16"/>
+    </w:rPr>
+  </w:style>
+  <w:style w:type="paragraph" w:styleId="Titel">
+    <w:name w:val="Title"/>
+    <w:basedOn w:val="Standard"/>
+    <w:next w:val="Standard"/>
+    <w:link w:val="TitelZchn"/>
+    <w:uiPriority w:val="10"/>
+    <w:qFormat/>
+    <w:rsid w:val="00325B5B"/>
+    <w:pPr>
+      <w:spacing w:before="720"/>
+    </w:pPr>
+    <w:rPr>
+      <w:caps/>
+      <w:color w:val="4F81BD" w:themeColor="accent1"/>
+      <w:spacing w:val="10"/>
+      <w:kern w:val="28"/>
+      <w:sz w:val="52"/>
+      <w:szCs w:val="52"/>
+    </w:rPr>
+  </w:style>
+  <w:style w:type="character" w:customStyle="1" w:styleId="TitelZchn">
+    <w:name w:val="Titel Zchn"/>
+    <w:basedOn w:val="Absatz-Standardschriftart"/>
+    <w:link w:val="Titel"/>
+    <w:uiPriority w:val="10"/>
+    <w:rsid w:val="00325B5B"/>
+    <w:rPr>
+      <w:caps/>
+      <w:color w:val="4F81BD" w:themeColor="accent1"/>
+      <w:spacing w:val="10"/>
+      <w:kern w:val="28"/>
+      <w:sz w:val="52"/>
+      <w:szCs w:val="52"/>
+    </w:rPr>
+  </w:style>
+  <w:style w:type="paragraph" w:styleId="Untertitel">
+    <w:name w:val="Subtitle"/>
+    <w:basedOn w:val="Standard"/>
+    <w:next w:val="Standard"/>
+    <w:link w:val="UntertitelZchn"/>
+    <w:uiPriority w:val="11"/>
+    <w:qFormat/>
+    <w:rsid w:val="00325B5B"/>
+    <w:pPr>
+      <w:spacing w:after="1000" w:line="240" w:lineRule="auto"/>
+    </w:pPr>
+    <w:rPr>
+      <w:caps/>
+      <w:color w:val="595959" w:themeColor="text1" w:themeTint="A6"/>
+      <w:spacing w:val="10"/>
+      <w:sz w:val="24"/>
+      <w:szCs w:val="24"/>
+    </w:rPr>
+  </w:style>
+  <w:style w:type="character" w:customStyle="1" w:styleId="UntertitelZchn">
+    <w:name w:val="Untertitel Zchn"/>
+    <w:basedOn w:val="Absatz-Standardschriftart"/>
+    <w:link w:val="Untertitel"/>
+    <w:uiPriority w:val="11"/>
+    <w:rsid w:val="00325B5B"/>
+    <w:rPr>
+      <w:caps/>
+      <w:color w:val="595959" w:themeColor="text1" w:themeTint="A6"/>
+      <w:spacing w:val="10"/>
+      <w:sz w:val="24"/>
+      <w:szCs w:val="24"/>
+    </w:rPr>
+  </w:style>
+  <w:style w:type="character" w:styleId="Fett">
+    <w:name w:val="Strong"/>
+    <w:uiPriority w:val="22"/>
+    <w:qFormat/>
+    <w:rsid w:val="00325B5B"/>
+    <w:rPr>
+      <w:b/>
+      <w:bCs/>
+    </w:rPr>
+  </w:style>
+  <w:style w:type="character" w:styleId="Hervorhebung">
+    <w:name w:val="Emphasis"/>
+    <w:uiPriority w:val="20"/>
+    <w:qFormat/>
+    <w:rsid w:val="00325B5B"/>
+    <w:rPr>
+      <w:caps/>
+      <w:color w:val="243F60" w:themeColor="accent1" w:themeShade="7F"/>
+      <w:spacing w:val="5"/>
+    </w:rPr>
+  </w:style>
+  <w:style w:type="paragraph" w:styleId="KeinLeerraum">
+    <w:name w:val="No Spacing"/>
+    <w:basedOn w:val="Standard"/>
+    <w:link w:val="KeinLeerraumZchn"/>
+    <w:uiPriority w:val="1"/>
+    <w:qFormat/>
+    <w:rsid w:val="00325B5B"/>
+    <w:pPr>
+      <w:spacing w:before="0" w:after="0" w:line="240" w:lineRule="auto"/>
+    </w:pPr>
+  </w:style>
+  <w:style w:type="character" w:customStyle="1" w:styleId="KeinLeerraumZchn">
+    <w:name w:val="Kein Leerraum Zchn"/>
+    <w:basedOn w:val="Absatz-Standardschriftart"/>
+    <w:link w:val="KeinLeerraum"/>
+    <w:uiPriority w:val="1"/>
+    <w:rsid w:val="00325B5B"/>
+    <w:rPr>
+      <w:sz w:val="20"/>
+      <w:szCs w:val="20"/>
+    </w:rPr>
+  </w:style>
+  <w:style w:type="paragraph" w:styleId="Listenabsatz">
+    <w:name w:val="List Paragraph"/>
+    <w:basedOn w:val="Standard"/>
+    <w:uiPriority w:val="34"/>
+    <w:qFormat/>
+    <w:rsid w:val="00325B5B"/>
+    <w:pPr>
+      <w:ind w:left="720"/>
+      <w:contextualSpacing/>
+    </w:pPr>
+  </w:style>
+  <w:style w:type="paragraph" w:styleId="Zitat">
+    <w:name w:val="Quote"/>
+    <w:basedOn w:val="Standard"/>
+    <w:next w:val="Standard"/>
+    <w:link w:val="ZitatZchn"/>
+    <w:uiPriority w:val="29"/>
+    <w:qFormat/>
+    <w:rsid w:val="00325B5B"/>
+    <w:rPr>
+      <w:i/>
+      <w:iCs/>
+    </w:rPr>
+  </w:style>
+  <w:style w:type="character" w:customStyle="1" w:styleId="ZitatZchn">
+    <w:name w:val="Zitat Zchn"/>
+    <w:basedOn w:val="Absatz-Standardschriftart"/>
+    <w:link w:val="Zitat"/>
+    <w:uiPriority w:val="29"/>
+    <w:rsid w:val="00325B5B"/>
+    <w:rPr>
+      <w:i/>
+      <w:iCs/>
+      <w:sz w:val="20"/>
+      <w:szCs w:val="20"/>
+    </w:rPr>
+  </w:style>
+  <w:style w:type="paragraph" w:styleId="IntensivesZitat">
+    <w:name w:val="Intense Quote"/>
+    <w:basedOn w:val="Standard"/>
+    <w:next w:val="Standard"/>
+    <w:link w:val="IntensivesZitatZchn"/>
+    <w:uiPriority w:val="30"/>
+    <w:qFormat/>
+    <w:rsid w:val="00325B5B"/>
+    <w:pPr>
+      <w:pBdr>
+        <w:top w:val="single" w:sz="4" w:space="10" w:color="4F81BD" w:themeColor="accent1"/>
+        <w:left w:val="single" w:sz="4" w:space="10" w:color="4F81BD" w:themeColor="accent1"/>
+      </w:pBdr>
+      <w:spacing w:after="0"/>
+      <w:ind w:left="1296" w:right="1152"/>
+      <w:jc w:val="both"/>
+    </w:pPr>
+    <w:rPr>
+      <w:i/>
+      <w:iCs/>
+      <w:color w:val="4F81BD" w:themeColor="accent1"/>
+    </w:rPr>
+  </w:style>
+  <w:style w:type="character" w:customStyle="1" w:styleId="IntensivesZitatZchn">
+    <w:name w:val="Intensives Zitat Zchn"/>
+    <w:basedOn w:val="Absatz-Standardschriftart"/>
+    <w:link w:val="IntensivesZitat"/>
+    <w:uiPriority w:val="30"/>
+    <w:rsid w:val="00325B5B"/>
+    <w:rPr>
+      <w:i/>
+      <w:iCs/>
+      <w:color w:val="4F81BD" w:themeColor="accent1"/>
+      <w:sz w:val="20"/>
+      <w:szCs w:val="20"/>
+    </w:rPr>
+  </w:style>
+  <w:style w:type="character" w:styleId="SchwacheHervorhebung">
+    <w:name w:val="Subtle Emphasis"/>
+    <w:uiPriority w:val="19"/>
+    <w:qFormat/>
+    <w:rsid w:val="00325B5B"/>
+    <w:rPr>
+      <w:i/>
+      <w:iCs/>
+      <w:color w:val="243F60" w:themeColor="accent1" w:themeShade="7F"/>
+    </w:rPr>
+  </w:style>
+  <w:style w:type="character" w:styleId="IntensiveHervorhebung">
+    <w:name w:val="Intense Emphasis"/>
+    <w:uiPriority w:val="21"/>
+    <w:qFormat/>
+    <w:rsid w:val="00325B5B"/>
+    <w:rPr>
+      <w:b/>
+      <w:bCs/>
+      <w:caps/>
+      <w:color w:val="243F60" w:themeColor="accent1" w:themeShade="7F"/>
+      <w:spacing w:val="10"/>
+    </w:rPr>
+  </w:style>
+  <w:style w:type="character" w:styleId="SchwacherVerweis">
+    <w:name w:val="Subtle Reference"/>
+    <w:uiPriority w:val="31"/>
+    <w:qFormat/>
+    <w:rsid w:val="00325B5B"/>
+    <w:rPr>
+      <w:b/>
+      <w:bCs/>
+      <w:color w:val="4F81BD" w:themeColor="accent1"/>
+    </w:rPr>
+  </w:style>
+  <w:style w:type="character" w:styleId="IntensiverVerweis">
+    <w:name w:val="Intense Reference"/>
+    <w:uiPriority w:val="32"/>
+    <w:qFormat/>
+    <w:rsid w:val="00325B5B"/>
+    <w:rPr>
+      <w:b/>
+      <w:bCs/>
+      <w:i/>
+      <w:iCs/>
+      <w:caps/>
+      <w:color w:val="4F81BD" w:themeColor="accent1"/>
+    </w:rPr>
+  </w:style>
+  <w:style w:type="character" w:styleId="Buchtitel">
+    <w:name w:val="Book Title"/>
+    <w:uiPriority w:val="33"/>
+    <w:qFormat/>
+    <w:rsid w:val="00325B5B"/>
+    <w:rPr>
+      <w:b/>
+      <w:bCs/>
+      <w:i/>
+      <w:iCs/>
+      <w:spacing w:val="9"/>
+    </w:rPr>
   </w:style>
 </w:styles>
 </file>
@@ -1729,7 +4637,7 @@
 </file>
 
 <file path=customXml/itemProps1.xml><?xml version="1.0" encoding="utf-8"?>
-<ds:datastoreItem xmlns:ds="http://schemas.openxmlformats.org/officeDocument/2006/customXml" ds:itemID="{82FDE282-11B5-48FE-8688-2F29A818B805}">
+<ds:datastoreItem xmlns:ds="http://schemas.openxmlformats.org/officeDocument/2006/customXml" ds:itemID="{31880F61-3EA7-4913-9DBE-25D37519714F}">
   <ds:schemaRefs>
     <ds:schemaRef ds:uri="http://schemas.openxmlformats.org/officeDocument/2006/bibliography"/>
   </ds:schemaRefs>

</xml_diff>

<commit_message>
Basic gameplay functional, setting stones turn after turn
</commit_message>
<xml_diff>
--- a/docs/Dokumentation-Reversi.docx
+++ b/docs/Dokumentation-Reversi.docx
@@ -275,7 +275,12 @@
           <w:rFonts w:eastAsiaTheme="minorHAnsi"/>
           <w:b w:val="0"/>
           <w:bCs w:val="0"/>
+          <w:caps w:val="0"/>
           <w:color w:val="auto"/>
+          <w:spacing w:val="0"/>
+          <w:sz w:val="20"/>
+          <w:szCs w:val="20"/>
+          <w:lang w:bidi="ar-SA"/>
         </w:rPr>
         <w:id w:val="646942281"/>
         <w:docPartObj>
@@ -286,11 +291,6 @@
       <w:sdtEndPr>
         <w:rPr>
           <w:rFonts w:eastAsiaTheme="minorEastAsia"/>
-          <w:caps w:val="0"/>
-          <w:spacing w:val="0"/>
-          <w:sz w:val="20"/>
-          <w:szCs w:val="20"/>
-          <w:lang w:bidi="ar-SA"/>
         </w:rPr>
       </w:sdtEndPr>
       <w:sdtContent>
@@ -1614,12 +1614,50 @@
     <w:p>
       <w:pPr>
         <w:ind w:left="360"/>
-      </w:pPr>
-    </w:p>
-    <w:p>
-      <w:pPr>
-        <w:ind w:left="360"/>
-      </w:pPr>
+        <w:rPr>
+          <w:sz w:val="22"/>
+        </w:rPr>
+      </w:pPr>
+      <w:r>
+        <w:rPr>
+          <w:sz w:val="22"/>
+        </w:rPr>
+        <w:t xml:space="preserve">Ziel des </w:t>
+      </w:r>
+      <w:proofErr w:type="gramStart"/>
+      <w:r>
+        <w:rPr>
+          <w:sz w:val="22"/>
+        </w:rPr>
+        <w:t>Projekt</w:t>
+      </w:r>
+      <w:proofErr w:type="gramEnd"/>
+      <w:r>
+        <w:rPr>
+          <w:sz w:val="22"/>
+        </w:rPr>
+        <w:t xml:space="preserve"> ist es das strategische Brettspiel </w:t>
+      </w:r>
+      <w:proofErr w:type="spellStart"/>
+      <w:r>
+        <w:rPr>
+          <w:sz w:val="22"/>
+        </w:rPr>
+        <w:t>Reversi</w:t>
+      </w:r>
+      <w:proofErr w:type="spellEnd"/>
+      <w:r>
+        <w:rPr>
+          <w:sz w:val="22"/>
+        </w:rPr>
+        <w:t xml:space="preserve"> umzusetzen. </w:t>
+      </w:r>
+      <w:r>
+        <w:rPr>
+          <w:sz w:val="22"/>
+        </w:rPr>
+        <w:t>Hierzu gibt es einige Anforderungen, die im folgenden Abschnitt aufgeführt werden.</w:t>
+      </w:r>
     </w:p>
     <w:p/>
     <w:p>
@@ -1636,8 +1674,526 @@
       </w:r>
       <w:bookmarkEnd w:id="2"/>
     </w:p>
-    <w:p/>
-    <w:p/>
+    <w:p>
+      <w:pPr>
+        <w:ind w:left="360"/>
+        <w:rPr>
+          <w:sz w:val="22"/>
+        </w:rPr>
+      </w:pPr>
+      <w:r>
+        <w:rPr>
+          <w:sz w:val="22"/>
+        </w:rPr>
+        <w:t xml:space="preserve">Programmierung des strategischen Brettspiels </w:t>
+      </w:r>
+      <w:proofErr w:type="spellStart"/>
+      <w:r>
+        <w:rPr>
+          <w:sz w:val="22"/>
+        </w:rPr>
+        <w:t>Reversi</w:t>
+      </w:r>
+      <w:proofErr w:type="spellEnd"/>
+      <w:r>
+        <w:rPr>
+          <w:sz w:val="22"/>
+        </w:rPr>
+        <w:t xml:space="preserve"> in der Programmiersprache C . Als Entwicklungsumgebung wird die </w:t>
+      </w:r>
+      <w:proofErr w:type="spellStart"/>
+      <w:r>
+        <w:rPr>
+          <w:sz w:val="22"/>
+        </w:rPr>
+        <w:t>OpenSource</w:t>
+      </w:r>
+      <w:proofErr w:type="spellEnd"/>
+      <w:r>
+        <w:rPr>
+          <w:sz w:val="22"/>
+        </w:rPr>
+        <w:t>-Software Codeblocks verwendet.</w:t>
+      </w:r>
+    </w:p>
+    <w:p>
+      <w:pPr>
+        <w:ind w:left="360"/>
+        <w:rPr>
+          <w:b/>
+          <w:sz w:val="22"/>
+        </w:rPr>
+      </w:pPr>
+      <w:r>
+        <w:rPr>
+          <w:b/>
+          <w:sz w:val="22"/>
+        </w:rPr>
+        <w:t>Allgemeines zum Spiel</w:t>
+      </w:r>
+    </w:p>
+    <w:p>
+      <w:pPr>
+        <w:ind w:left="360"/>
+        <w:rPr>
+          <w:sz w:val="22"/>
+        </w:rPr>
+      </w:pPr>
+      <w:r>
+        <w:rPr>
+          <w:sz w:val="22"/>
+        </w:rPr>
+        <w:t>Das Spiel wird auf einem 8x8 großen Brettspiel mit 2 Spielern gespielt. Man spielt entweder Spieler gegen Spieler oder Spieler gegen den Computer. Die Spielsteine sind auf der einen Seite schwarz und auf der anderen weiß gefärbt.</w:t>
+      </w:r>
+      <w:r>
+        <w:rPr>
+          <w:sz w:val="22"/>
+        </w:rPr>
+        <w:t xml:space="preserve"> Am Anfang stehen genau in der Mitte jeweils zwei</w:t>
+      </w:r>
+      <w:bookmarkStart w:id="3" w:name="_GoBack"/>
+      <w:bookmarkEnd w:id="3"/>
+      <w:r>
+        <w:rPr>
+          <w:sz w:val="22"/>
+        </w:rPr>
+        <w:t xml:space="preserve"> diagonal zueinander liegende Spielsteine </w:t>
+      </w:r>
+      <w:r>
+        <w:rPr>
+          <w:sz w:val="22"/>
+        </w:rPr>
+        <w:t>wie in der folgenden Abbildung:</w:t>
+      </w:r>
+    </w:p>
+    <w:p>
+      <w:pPr>
+        <w:ind w:left="360"/>
+        <w:rPr>
+          <w:sz w:val="22"/>
+        </w:rPr>
+      </w:pPr>
+      <w:r>
+        <w:rPr>
+          <w:noProof/>
+          <w:lang w:eastAsia="de-DE"/>
+        </w:rPr>
+        <w:drawing>
+          <wp:anchor distT="0" distB="0" distL="114300" distR="114300" simplePos="0" relativeHeight="251658240" behindDoc="1" locked="0" layoutInCell="1" allowOverlap="1" wp14:anchorId="43D693CE" wp14:editId="19F110FE">
+            <wp:simplePos x="0" y="0"/>
+            <wp:positionH relativeFrom="column">
+              <wp:posOffset>233045</wp:posOffset>
+            </wp:positionH>
+            <wp:positionV relativeFrom="paragraph">
+              <wp:posOffset>-2540</wp:posOffset>
+            </wp:positionV>
+            <wp:extent cx="1897200" cy="1897200"/>
+            <wp:effectExtent l="0" t="0" r="8255" b="8255"/>
+            <wp:wrapTight wrapText="bothSides">
+              <wp:wrapPolygon edited="0">
+                <wp:start x="0" y="0"/>
+                <wp:lineTo x="0" y="21477"/>
+                <wp:lineTo x="21477" y="21477"/>
+                <wp:lineTo x="21477" y="0"/>
+                <wp:lineTo x="0" y="0"/>
+              </wp:wrapPolygon>
+            </wp:wrapTight>
+            <wp:docPr id="1" name="Grafik 1"/>
+            <wp:cNvGraphicFramePr>
+              <a:graphicFrameLocks xmlns:a="http://schemas.openxmlformats.org/drawingml/2006/main" noChangeAspect="1"/>
+            </wp:cNvGraphicFramePr>
+            <a:graphic xmlns:a="http://schemas.openxmlformats.org/drawingml/2006/main">
+              <a:graphicData uri="http://schemas.openxmlformats.org/drawingml/2006/picture">
+                <pic:pic xmlns:pic="http://schemas.openxmlformats.org/drawingml/2006/picture">
+                  <pic:nvPicPr>
+                    <pic:cNvPr id="0" name=""/>
+                    <pic:cNvPicPr/>
+                  </pic:nvPicPr>
+                  <pic:blipFill>
+                    <a:blip r:embed="rId9" cstate="print">
+                      <a:extLst>
+                        <a:ext uri="{28A0092B-C50C-407E-A947-70E740481C1C}">
+                          <a14:useLocalDpi xmlns:a14="http://schemas.microsoft.com/office/drawing/2010/main" val="0"/>
+                        </a:ext>
+                      </a:extLst>
+                    </a:blip>
+                    <a:stretch>
+                      <a:fillRect/>
+                    </a:stretch>
+                  </pic:blipFill>
+                  <pic:spPr>
+                    <a:xfrm>
+                      <a:off x="0" y="0"/>
+                      <a:ext cx="1897200" cy="1897200"/>
+                    </a:xfrm>
+                    <a:prstGeom prst="rect">
+                      <a:avLst/>
+                    </a:prstGeom>
+                  </pic:spPr>
+                </pic:pic>
+              </a:graphicData>
+            </a:graphic>
+            <wp14:sizeRelH relativeFrom="margin">
+              <wp14:pctWidth>0</wp14:pctWidth>
+            </wp14:sizeRelH>
+            <wp14:sizeRelV relativeFrom="margin">
+              <wp14:pctHeight>0</wp14:pctHeight>
+            </wp14:sizeRelV>
+          </wp:anchor>
+        </w:drawing>
+      </w:r>
+    </w:p>
+    <w:p>
+      <w:pPr>
+        <w:ind w:left="360"/>
+        <w:rPr>
+          <w:b/>
+          <w:sz w:val="22"/>
+        </w:rPr>
+      </w:pPr>
+    </w:p>
+    <w:p>
+      <w:pPr>
+        <w:ind w:left="360"/>
+        <w:rPr>
+          <w:b/>
+          <w:sz w:val="22"/>
+        </w:rPr>
+      </w:pPr>
+    </w:p>
+    <w:p>
+      <w:pPr>
+        <w:ind w:left="360"/>
+        <w:rPr>
+          <w:b/>
+          <w:sz w:val="22"/>
+        </w:rPr>
+      </w:pPr>
+    </w:p>
+    <w:p>
+      <w:pPr>
+        <w:ind w:left="360"/>
+        <w:rPr>
+          <w:b/>
+          <w:sz w:val="22"/>
+        </w:rPr>
+      </w:pPr>
+    </w:p>
+    <w:p>
+      <w:pPr>
+        <w:ind w:left="360"/>
+        <w:rPr>
+          <w:b/>
+          <w:sz w:val="22"/>
+        </w:rPr>
+      </w:pPr>
+    </w:p>
+    <w:p>
+      <w:pPr>
+        <w:spacing w:before="0" w:after="0" w:line="240" w:lineRule="auto"/>
+        <w:ind w:left="357"/>
+        <w:rPr>
+          <w:sz w:val="18"/>
+          <w:szCs w:val="18"/>
+        </w:rPr>
+      </w:pPr>
+      <w:r>
+        <w:rPr>
+          <w:b/>
+          <w:sz w:val="18"/>
+          <w:szCs w:val="18"/>
+        </w:rPr>
+        <w:t>Abb. 1:</w:t>
+      </w:r>
+      <w:r>
+        <w:rPr>
+          <w:b/>
+          <w:sz w:val="18"/>
+          <w:szCs w:val="18"/>
+        </w:rPr>
+        <w:t xml:space="preserve"> </w:t>
+      </w:r>
+      <w:proofErr w:type="spellStart"/>
+      <w:r>
+        <w:rPr>
+          <w:sz w:val="18"/>
+          <w:szCs w:val="18"/>
+        </w:rPr>
+        <w:t>Reversi</w:t>
+      </w:r>
+      <w:proofErr w:type="spellEnd"/>
+      <w:r>
+        <w:rPr>
+          <w:sz w:val="18"/>
+          <w:szCs w:val="18"/>
+        </w:rPr>
+        <w:t xml:space="preserve"> Anfangsposition,</w:t>
+      </w:r>
+    </w:p>
+    <w:p>
+      <w:pPr>
+        <w:spacing w:before="0" w:after="0" w:line="240" w:lineRule="auto"/>
+        <w:ind w:left="357"/>
+        <w:rPr>
+          <w:sz w:val="18"/>
+          <w:szCs w:val="18"/>
+        </w:rPr>
+      </w:pPr>
+      <w:r>
+        <w:rPr>
+          <w:sz w:val="18"/>
+          <w:szCs w:val="18"/>
+        </w:rPr>
+        <w:t>Quelle</w:t>
+      </w:r>
+      <w:r>
+        <w:rPr>
+          <w:b/>
+          <w:sz w:val="18"/>
+          <w:szCs w:val="18"/>
+        </w:rPr>
+        <w:t xml:space="preserve">: </w:t>
+      </w:r>
+      <w:r>
+        <w:rPr>
+          <w:sz w:val="18"/>
+          <w:szCs w:val="18"/>
+        </w:rPr>
+        <w:t>https://www.topster.de/reversi/</w:t>
+      </w:r>
+    </w:p>
+    <w:p>
+      <w:pPr>
+        <w:ind w:left="360"/>
+        <w:rPr>
+          <w:b/>
+          <w:sz w:val="22"/>
+        </w:rPr>
+      </w:pPr>
+      <w:r>
+        <w:rPr>
+          <w:b/>
+          <w:sz w:val="22"/>
+        </w:rPr>
+        <w:t>Spielablauf</w:t>
+      </w:r>
+    </w:p>
+    <w:p>
+      <w:pPr>
+        <w:ind w:left="360"/>
+        <w:rPr>
+          <w:sz w:val="22"/>
+        </w:rPr>
+      </w:pPr>
+      <w:r>
+        <w:rPr>
+          <w:sz w:val="22"/>
+        </w:rPr>
+        <w:t xml:space="preserve">Die Spieler setzen abwechselnd jeweils einen Stein. Es </w:t>
+      </w:r>
+      <w:r>
+        <w:rPr>
+          <w:sz w:val="22"/>
+        </w:rPr>
+        <w:t>wird versucht die Steine des Gegners entweder waagerecht, senkrecht oder diagonal mit den eigenen Steinen einzuschließen. Die nach dem Zug eingeschlossenen Steine werden dann zu den eigenen.</w:t>
+      </w:r>
+    </w:p>
+    <w:p>
+      <w:pPr>
+        <w:ind w:left="360"/>
+        <w:rPr>
+          <w:sz w:val="22"/>
+        </w:rPr>
+      </w:pPr>
+      <w:r>
+        <w:rPr>
+          <w:sz w:val="22"/>
+        </w:rPr>
+        <w:t xml:space="preserve"> Damit man seine Steine nicht einfach irgendwo hinsetzt, sind Züge nur dann möglich, wenn </w:t>
+      </w:r>
+      <w:r>
+        <w:rPr>
+          <w:sz w:val="22"/>
+        </w:rPr>
+        <w:t>Steine vom Gegner eingeschlossen werden, dabei darf zwischen den eigenen Steinen und den eingeschlossenen gegnerischen Steinen kein Freiraum sein.</w:t>
+      </w:r>
+      <w:r>
+        <w:rPr>
+          <w:sz w:val="22"/>
+        </w:rPr>
+        <w:t xml:space="preserve"> Die eingeschlossenen Steine werden dann zu den eigenen Steinen. In einem Zug sind auch mehrere Waagerechten, Senkrechten oder, Diagonalen </w:t>
+      </w:r>
+      <w:proofErr w:type="spellStart"/>
+      <w:r>
+        <w:rPr>
+          <w:sz w:val="22"/>
+        </w:rPr>
+        <w:t>einschließbar</w:t>
+      </w:r>
+      <w:proofErr w:type="spellEnd"/>
+      <w:r>
+        <w:rPr>
+          <w:sz w:val="22"/>
+        </w:rPr>
+        <w:t>, solange die oben genannten Bedingungen erfüllt werden.</w:t>
+      </w:r>
+    </w:p>
+    <w:p>
+      <w:pPr>
+        <w:rPr>
+          <w:sz w:val="22"/>
+        </w:rPr>
+      </w:pPr>
+      <w:r>
+        <w:rPr>
+          <w:sz w:val="22"/>
+        </w:rPr>
+        <w:br w:type="page"/>
+      </w:r>
+    </w:p>
+    <w:p>
+      <w:pPr>
+        <w:ind w:left="360"/>
+        <w:rPr>
+          <w:sz w:val="22"/>
+        </w:rPr>
+      </w:pPr>
+      <w:r>
+        <w:rPr>
+          <w:b/>
+          <w:sz w:val="22"/>
+        </w:rPr>
+        <w:lastRenderedPageBreak/>
+        <w:t>Ziel</w:t>
+      </w:r>
+      <w:r>
+        <w:rPr>
+          <w:b/>
+          <w:sz w:val="22"/>
+        </w:rPr>
+        <w:t xml:space="preserve"> des Spiels</w:t>
+      </w:r>
+      <w:r>
+        <w:rPr>
+          <w:sz w:val="22"/>
+        </w:rPr>
+        <w:t xml:space="preserve"> </w:t>
+      </w:r>
+    </w:p>
+    <w:p>
+      <w:pPr>
+        <w:ind w:left="360"/>
+        <w:rPr>
+          <w:sz w:val="22"/>
+        </w:rPr>
+      </w:pPr>
+      <w:r>
+        <w:rPr>
+          <w:sz w:val="22"/>
+        </w:rPr>
+        <w:t>Es wird während des gesamten Spiels die Anzahl der Spielsteine der jeweiligen Spieler auf dem Feld angezeigt.</w:t>
+      </w:r>
+    </w:p>
+    <w:p>
+      <w:pPr>
+        <w:ind w:left="360"/>
+        <w:rPr>
+          <w:sz w:val="22"/>
+        </w:rPr>
+      </w:pPr>
+      <w:r>
+        <w:rPr>
+          <w:sz w:val="22"/>
+        </w:rPr>
+        <w:t>Ein Spieler hat gewonnen, wenn keine Züge mehr möglich sind und ein Spieler mehr Steine auf dem Feld hat als der andere. Es sind keine Züge mehr möglich, wenn das Spiel vollständig mit Steinen gefüllt ist</w:t>
+      </w:r>
+      <w:r>
+        <w:rPr>
+          <w:sz w:val="22"/>
+        </w:rPr>
+        <w:t xml:space="preserve"> oder beide Spieler unmittelbar hintereinander gepasst haben, da sie keine Steine mehr umschließen können.</w:t>
+      </w:r>
+    </w:p>
+    <w:p>
+      <w:pPr>
+        <w:spacing w:after="120"/>
+        <w:ind w:left="357"/>
+        <w:rPr>
+          <w:sz w:val="22"/>
+        </w:rPr>
+      </w:pPr>
+      <w:r>
+        <w:rPr>
+          <w:noProof/>
+          <w:lang w:eastAsia="de-DE"/>
+        </w:rPr>
+        <w:drawing>
+          <wp:inline distT="0" distB="0" distL="0" distR="0" wp14:anchorId="196F4016" wp14:editId="5BFA56B2">
+            <wp:extent cx="1911304" cy="1908313"/>
+            <wp:effectExtent l="0" t="0" r="0" b="0"/>
+            <wp:docPr id="2" name="Grafik 2"/>
+            <wp:cNvGraphicFramePr>
+              <a:graphicFrameLocks xmlns:a="http://schemas.openxmlformats.org/drawingml/2006/main" noChangeAspect="1"/>
+            </wp:cNvGraphicFramePr>
+            <a:graphic xmlns:a="http://schemas.openxmlformats.org/drawingml/2006/main">
+              <a:graphicData uri="http://schemas.openxmlformats.org/drawingml/2006/picture">
+                <pic:pic xmlns:pic="http://schemas.openxmlformats.org/drawingml/2006/picture">
+                  <pic:nvPicPr>
+                    <pic:cNvPr id="0" name=""/>
+                    <pic:cNvPicPr/>
+                  </pic:nvPicPr>
+                  <pic:blipFill>
+                    <a:blip r:embed="rId10"/>
+                    <a:stretch>
+                      <a:fillRect/>
+                    </a:stretch>
+                  </pic:blipFill>
+                  <pic:spPr>
+                    <a:xfrm>
+                      <a:off x="0" y="0"/>
+                      <a:ext cx="1911825" cy="1908833"/>
+                    </a:xfrm>
+                    <a:prstGeom prst="rect">
+                      <a:avLst/>
+                    </a:prstGeom>
+                  </pic:spPr>
+                </pic:pic>
+              </a:graphicData>
+            </a:graphic>
+          </wp:inline>
+        </w:drawing>
+      </w:r>
+    </w:p>
+    <w:p>
+      <w:pPr>
+        <w:spacing w:before="0" w:after="0" w:line="240" w:lineRule="auto"/>
+        <w:ind w:left="357"/>
+        <w:rPr>
+          <w:sz w:val="22"/>
+        </w:rPr>
+      </w:pPr>
+      <w:r>
+        <w:rPr>
+          <w:sz w:val="22"/>
+        </w:rPr>
+        <w:t xml:space="preserve">Abb. 2: Blau gewinnt: 36 – 28, </w:t>
+      </w:r>
+    </w:p>
+    <w:p>
+      <w:pPr>
+        <w:spacing w:before="0" w:after="0" w:line="240" w:lineRule="auto"/>
+        <w:ind w:left="357"/>
+      </w:pPr>
+      <w:r>
+        <w:rPr>
+          <w:sz w:val="22"/>
+        </w:rPr>
+        <w:t xml:space="preserve">Quelle: </w:t>
+      </w:r>
+      <w:r>
+        <w:t>https://www.topster.de/reversi/</w:t>
+      </w:r>
+    </w:p>
     <w:p>
       <w:pPr>
         <w:pStyle w:val="berschrift2"/>
@@ -1646,15 +2202,19 @@
           <w:numId w:val="5"/>
         </w:numPr>
       </w:pPr>
-      <w:bookmarkStart w:id="3" w:name="_Toc5867812"/>
+      <w:bookmarkStart w:id="4" w:name="_Toc5867812"/>
       <w:r>
         <w:t>Projektumfeld</w:t>
       </w:r>
-      <w:bookmarkEnd w:id="3"/>
-    </w:p>
-    <w:p>
-      <w:bookmarkStart w:id="4" w:name="_GoBack"/>
       <w:bookmarkEnd w:id="4"/>
+    </w:p>
+    <w:p>
+      <w:pPr>
+        <w:ind w:left="360"/>
+      </w:pPr>
+      <w:r>
+        <w:t>Das Projekt wird größtenteils zuhause durchgeführt, in der Schule bespricht man sich über weiteres Vorgehen.</w:t>
+      </w:r>
     </w:p>
     <w:p/>
     <w:p>
@@ -1666,12 +2226,10 @@
         </w:numPr>
       </w:pPr>
       <w:bookmarkStart w:id="5" w:name="_Toc5867813"/>
-      <w:proofErr w:type="spellStart"/>
       <w:r>
         <w:t>Prozesschnittstellen</w:t>
       </w:r>
       <w:bookmarkEnd w:id="5"/>
-      <w:proofErr w:type="spellEnd"/>
     </w:p>
     <w:p/>
     <w:p>
@@ -1750,6 +2308,7 @@
       </w:pPr>
       <w:bookmarkStart w:id="10" w:name="_Toc5867818"/>
       <w:r>
+        <w:lastRenderedPageBreak/>
         <w:t>Durchführung und Auftragsbearbeitung</w:t>
       </w:r>
       <w:bookmarkEnd w:id="10"/>
@@ -1764,16 +2323,7 @@
       </w:pPr>
       <w:bookmarkStart w:id="11" w:name="_Toc5867819"/>
       <w:r>
-        <w:t xml:space="preserve">Prozessschritte, </w:t>
-      </w:r>
-      <w:r>
-        <w:t>Vorgehensweise</w:t>
-      </w:r>
-      <w:r>
-        <w:t xml:space="preserve">, </w:t>
-      </w:r>
-      <w:r>
-        <w:t>Qualitätssicherung</w:t>
+        <w:t>Prozessschritte, Vorgehensweise, Qualitätssicherung</w:t>
       </w:r>
       <w:bookmarkEnd w:id="11"/>
     </w:p>
@@ -1838,16 +2388,13 @@
       </w:pPr>
       <w:bookmarkStart w:id="15" w:name="_Toc5867823"/>
       <w:r>
-        <w:t xml:space="preserve">Abweichungen, </w:t>
-      </w:r>
-      <w:r>
-        <w:t>Anpassungen</w:t>
+        <w:t>Abweichungen, Anpassungen</w:t>
       </w:r>
       <w:bookmarkEnd w:id="15"/>
     </w:p>
     <w:p/>
     <w:sectPr>
-      <w:footerReference w:type="default" r:id="rId9"/>
+      <w:footerReference w:type="default" r:id="rId11"/>
       <w:pgSz w:w="11906" w:h="16838"/>
       <w:pgMar w:top="1417" w:right="1417" w:bottom="1134" w:left="1417" w:header="708" w:footer="708" w:gutter="0"/>
       <w:cols w:space="708"/>
@@ -1892,6 +2439,7 @@
         <w:docPartUnique/>
       </w:docPartObj>
     </w:sdtPr>
+    <w:sdtEndPr/>
     <w:sdtContent>
       <w:sdt>
         <w:sdtPr>
@@ -1901,6 +2449,7 @@
             <w:docPartUnique/>
           </w:docPartObj>
         </w:sdtPr>
+        <w:sdtEndPr/>
         <w:sdtContent>
           <w:p>
             <w:pPr>
@@ -1986,7 +2535,7 @@
                 <w:bCs/>
                 <w:noProof/>
               </w:rPr>
-              <w:t>4</w:t>
+              <w:t>5</w:t>
             </w:r>
             <w:r>
               <w:rPr>
@@ -4637,7 +5186,7 @@
 </file>
 
 <file path=customXml/itemProps1.xml><?xml version="1.0" encoding="utf-8"?>
-<ds:datastoreItem xmlns:ds="http://schemas.openxmlformats.org/officeDocument/2006/customXml" ds:itemID="{31880F61-3EA7-4913-9DBE-25D37519714F}">
+<ds:datastoreItem xmlns:ds="http://schemas.openxmlformats.org/officeDocument/2006/customXml" ds:itemID="{368A0553-6800-49E4-A5CC-FDCAD41F0F7F}">
   <ds:schemaRefs>
     <ds:schemaRef ds:uri="http://schemas.openxmlformats.org/officeDocument/2006/bibliography"/>
   </ds:schemaRefs>

</xml_diff>

<commit_message>
edited docs, Planung Programmierung, Durchführung angefangen
</commit_message>
<xml_diff>
--- a/docs/Dokumentation-Reversi.docx
+++ b/docs/Dokumentation-Reversi.docx
@@ -1749,15 +1749,7 @@
         <w:rPr>
           <w:sz w:val="22"/>
         </w:rPr>
-        <w:t xml:space="preserve"> Am Anfang stehen genau in der Mitte jeweils zwei</w:t>
-      </w:r>
-      <w:bookmarkStart w:id="3" w:name="_GoBack"/>
-      <w:bookmarkEnd w:id="3"/>
-      <w:r>
-        <w:rPr>
-          <w:sz w:val="22"/>
-        </w:rPr>
-        <w:t xml:space="preserve"> diagonal zueinander liegende Spielsteine </w:t>
+        <w:t xml:space="preserve"> Am Anfang stehen genau in der Mitte jeweils zwei diagonal zueinander liegende Spielsteine </w:t>
       </w:r>
       <w:r>
         <w:rPr>
@@ -2116,7 +2108,7 @@
     </w:p>
     <w:p>
       <w:pPr>
-        <w:spacing w:after="120"/>
+        <w:spacing w:before="0" w:after="0" w:line="240" w:lineRule="auto"/>
         <w:ind w:left="357"/>
         <w:rPr>
           <w:sz w:val="22"/>
@@ -2169,12 +2161,12 @@
         <w:spacing w:before="0" w:after="0" w:line="240" w:lineRule="auto"/>
         <w:ind w:left="357"/>
         <w:rPr>
-          <w:sz w:val="22"/>
-        </w:rPr>
-      </w:pPr>
-      <w:r>
-        <w:rPr>
-          <w:sz w:val="22"/>
+          <w:sz w:val="18"/>
+        </w:rPr>
+      </w:pPr>
+      <w:r>
+        <w:rPr>
+          <w:sz w:val="18"/>
         </w:rPr>
         <w:t xml:space="preserve">Abb. 2: Blau gewinnt: 36 – 28, </w:t>
       </w:r>
@@ -2183,14 +2175,17 @@
       <w:pPr>
         <w:spacing w:before="0" w:after="0" w:line="240" w:lineRule="auto"/>
         <w:ind w:left="357"/>
-      </w:pPr>
-      <w:r>
-        <w:rPr>
-          <w:sz w:val="22"/>
-        </w:rPr>
+        <w:rPr>
+          <w:sz w:val="18"/>
+        </w:rPr>
+      </w:pPr>
+      <w:r>
         <w:t xml:space="preserve">Quelle: </w:t>
       </w:r>
       <w:r>
+        <w:rPr>
+          <w:sz w:val="18"/>
+        </w:rPr>
         <w:t>https://www.topster.de/reversi/</w:t>
       </w:r>
     </w:p>
@@ -2202,11 +2197,11 @@
           <w:numId w:val="5"/>
         </w:numPr>
       </w:pPr>
-      <w:bookmarkStart w:id="4" w:name="_Toc5867812"/>
+      <w:bookmarkStart w:id="3" w:name="_Toc5867812"/>
       <w:r>
         <w:t>Projektumfeld</w:t>
       </w:r>
-      <w:bookmarkEnd w:id="4"/>
+      <w:bookmarkEnd w:id="3"/>
     </w:p>
     <w:p>
       <w:pPr>
@@ -2225,13 +2220,17 @@
           <w:numId w:val="5"/>
         </w:numPr>
       </w:pPr>
-      <w:bookmarkStart w:id="5" w:name="_Toc5867813"/>
+      <w:bookmarkStart w:id="4" w:name="_Toc5867813"/>
       <w:r>
         <w:t>Prozesschnittstellen</w:t>
       </w:r>
-      <w:bookmarkEnd w:id="5"/>
-    </w:p>
-    <w:p/>
+      <w:bookmarkEnd w:id="4"/>
+    </w:p>
+    <w:p>
+      <w:pPr>
+        <w:ind w:left="360"/>
+      </w:pPr>
+    </w:p>
     <w:p>
       <w:pPr>
         <w:pStyle w:val="berschrift1"/>
@@ -2240,11 +2239,11 @@
           <w:numId w:val="5"/>
         </w:numPr>
       </w:pPr>
-      <w:bookmarkStart w:id="6" w:name="_Toc5867814"/>
+      <w:bookmarkStart w:id="5" w:name="_Toc5867814"/>
       <w:r>
         <w:t>Ressourcen und Ablaufplanung</w:t>
       </w:r>
-      <w:bookmarkEnd w:id="6"/>
+      <w:bookmarkEnd w:id="5"/>
     </w:p>
     <w:p>
       <w:pPr>
@@ -2254,13 +2253,17 @@
           <w:numId w:val="5"/>
         </w:numPr>
       </w:pPr>
-      <w:bookmarkStart w:id="7" w:name="_Toc5867815"/>
+      <w:bookmarkStart w:id="6" w:name="_Toc5867815"/>
       <w:r>
         <w:t>Personalplanung</w:t>
       </w:r>
-      <w:bookmarkEnd w:id="7"/>
-    </w:p>
-    <w:p/>
+      <w:bookmarkEnd w:id="6"/>
+    </w:p>
+    <w:p>
+      <w:pPr>
+        <w:ind w:left="360"/>
+      </w:pPr>
+    </w:p>
     <w:p>
       <w:pPr>
         <w:pStyle w:val="berschrift2"/>
@@ -2269,14 +2272,15 @@
           <w:numId w:val="5"/>
         </w:numPr>
       </w:pPr>
-      <w:bookmarkStart w:id="8" w:name="_Toc5867816"/>
+      <w:bookmarkStart w:id="7" w:name="_Toc5867816"/>
       <w:r>
         <w:t>Terminplanung, Ablaufplanung (Gantt-Diagramm)</w:t>
       </w:r>
-      <w:bookmarkEnd w:id="8"/>
-    </w:p>
-    <w:p>
-      <w:pPr>
+      <w:bookmarkEnd w:id="7"/>
+    </w:p>
+    <w:p>
+      <w:pPr>
+        <w:ind w:left="360"/>
         <w:rPr>
           <w:sz w:val="24"/>
           <w:szCs w:val="24"/>
@@ -2291,13 +2295,17 @@
           <w:numId w:val="5"/>
         </w:numPr>
       </w:pPr>
-      <w:bookmarkStart w:id="9" w:name="_Toc5867817"/>
+      <w:bookmarkStart w:id="8" w:name="_Toc5867817"/>
       <w:r>
         <w:t>Sachmittel- und Kostenplanung</w:t>
       </w:r>
-      <w:bookmarkEnd w:id="9"/>
-    </w:p>
-    <w:p/>
+      <w:bookmarkEnd w:id="8"/>
+    </w:p>
+    <w:p>
+      <w:pPr>
+        <w:ind w:left="360"/>
+      </w:pPr>
+    </w:p>
     <w:p>
       <w:pPr>
         <w:pStyle w:val="berschrift1"/>
@@ -2306,12 +2314,11 @@
           <w:numId w:val="5"/>
         </w:numPr>
       </w:pPr>
-      <w:bookmarkStart w:id="10" w:name="_Toc5867818"/>
-      <w:r>
-        <w:lastRenderedPageBreak/>
+      <w:bookmarkStart w:id="9" w:name="_Toc5867818"/>
+      <w:r>
         <w:t>Durchführung und Auftragsbearbeitung</w:t>
       </w:r>
-      <w:bookmarkEnd w:id="10"/>
+      <w:bookmarkEnd w:id="9"/>
     </w:p>
     <w:p>
       <w:pPr>
@@ -2321,13 +2328,823 @@
           <w:numId w:val="5"/>
         </w:numPr>
       </w:pPr>
-      <w:bookmarkStart w:id="11" w:name="_Toc5867819"/>
-      <w:r>
+      <w:bookmarkStart w:id="10" w:name="_Toc5867819"/>
+      <w:r>
+        <w:lastRenderedPageBreak/>
         <w:t>Prozessschritte, Vorgehensweise, Qualitätssicherung</w:t>
       </w:r>
+      <w:bookmarkEnd w:id="10"/>
+    </w:p>
+    <w:p>
+      <w:pPr>
+        <w:spacing w:before="0" w:after="240"/>
+        <w:ind w:left="357"/>
+        <w:rPr>
+          <w:b/>
+          <w:sz w:val="22"/>
+        </w:rPr>
+      </w:pPr>
+      <w:r>
+        <w:rPr>
+          <w:b/>
+          <w:sz w:val="22"/>
+        </w:rPr>
+        <w:t>Planung der Programmierung</w:t>
+      </w:r>
+    </w:p>
+    <w:p>
+      <w:pPr>
+        <w:spacing w:before="0" w:after="240"/>
+        <w:ind w:left="709"/>
+        <w:rPr>
+          <w:b/>
+          <w:sz w:val="22"/>
+        </w:rPr>
+      </w:pPr>
+      <w:r>
+        <w:rPr>
+          <w:b/>
+          <w:sz w:val="22"/>
+        </w:rPr>
+        <w:t>Aussehen und Design</w:t>
+      </w:r>
+    </w:p>
+    <w:p>
+      <w:pPr>
+        <w:spacing w:before="0" w:after="0"/>
+        <w:ind w:left="709"/>
+        <w:rPr>
+          <w:sz w:val="22"/>
+        </w:rPr>
+      </w:pPr>
+      <w:r>
+        <w:rPr>
+          <w:sz w:val="22"/>
+        </w:rPr>
+        <w:t xml:space="preserve">Angefangen wurde mit der Planung des Aussehens des Spiels. Hierbei hat man sich für ein schlichtes Design entschieden, da es nicht sehr viele Gestaltungsmöglichkeiten gibt und dies bei einer Konsolenanwendung nicht im Vordergrund steht. </w:t>
+      </w:r>
+    </w:p>
+    <w:p>
+      <w:pPr>
+        <w:spacing w:before="0" w:after="120"/>
+        <w:ind w:left="709"/>
+        <w:rPr>
+          <w:sz w:val="22"/>
+        </w:rPr>
+      </w:pPr>
+      <w:r>
+        <w:rPr>
+          <w:sz w:val="22"/>
+        </w:rPr>
+        <w:t>Das Spielfeld besteht aus 8 mal 8 Minus-Symbolen, welche bei einer Eingabe durch entweder „X“ für Spieler 1 oder „O“ für Spieler 2 ersetzt werden.</w:t>
+      </w:r>
+    </w:p>
+    <w:p>
+      <w:pPr>
+        <w:spacing w:before="0" w:after="120"/>
+        <w:ind w:left="709"/>
+        <w:rPr>
+          <w:b/>
+          <w:sz w:val="22"/>
+        </w:rPr>
+      </w:pPr>
+      <w:r>
+        <w:rPr>
+          <w:b/>
+          <w:sz w:val="22"/>
+        </w:rPr>
+        <w:t>Aufbau</w:t>
+      </w:r>
+    </w:p>
+    <w:p>
+      <w:pPr>
+        <w:spacing w:before="0" w:after="0"/>
+        <w:ind w:left="709"/>
+        <w:rPr>
+          <w:sz w:val="22"/>
+        </w:rPr>
+      </w:pPr>
+      <w:r>
+        <w:rPr>
+          <w:sz w:val="22"/>
+        </w:rPr>
+        <w:t>Damit man nicht direkt in das Spielgeschehen hineingeworfen wird, hat man sich für ein schlichtes Anfangsmenü entschieden, welches sich durch Eingabe von Zahlen navigieren lässt.</w:t>
+      </w:r>
+    </w:p>
+    <w:p>
+      <w:pPr>
+        <w:spacing w:before="0" w:after="0"/>
+        <w:ind w:left="709"/>
+        <w:rPr>
+          <w:sz w:val="22"/>
+        </w:rPr>
+      </w:pPr>
+      <w:r>
+        <w:rPr>
+          <w:sz w:val="22"/>
+        </w:rPr>
+        <w:t>Unter dem Punkt ‚Spiel Starten‘ findet man schließlich das 8 mal 8 Feld, eine Score Anzeige, eine Zeitanzeige und welcher Spieler gerade am Zug ist. Die Anzeigen werden nach jedem Zug aktualisiert.</w:t>
+      </w:r>
+      <w:r>
+        <w:rPr>
+          <w:sz w:val="22"/>
+        </w:rPr>
+        <w:t xml:space="preserve"> </w:t>
+      </w:r>
+      <w:r>
+        <w:rPr>
+          <w:sz w:val="22"/>
+        </w:rPr>
+        <w:t>Nachdem man das Spiel gewonnen hat, kommt ein neuer Bildschirm, wo gesagt wird, welcher Spieler gewonnen hat und wie der finale Punktestand ist.</w:t>
+      </w:r>
+    </w:p>
+    <w:p>
+      <w:pPr>
+        <w:spacing w:before="0" w:after="240"/>
+        <w:ind w:left="709"/>
+        <w:rPr>
+          <w:sz w:val="22"/>
+        </w:rPr>
+      </w:pPr>
+      <w:r>
+        <w:rPr>
+          <w:sz w:val="22"/>
+        </w:rPr>
+        <w:t>Unter dem Punkt Einstellungen hat man die Auswahl zwischen zwei Spielmodi: Dem Spieler gegen Spieler- und dem Spieler gegen Computer-Modus.</w:t>
+      </w:r>
+      <w:r>
+        <w:rPr>
+          <w:sz w:val="22"/>
+        </w:rPr>
+        <w:t xml:space="preserve"> Zusätzlich kann man sich eine kurze Anleitung des Spiels durchlesen, falls man mit den Regeln</w:t>
+      </w:r>
+      <w:r>
+        <w:rPr>
+          <w:sz w:val="22"/>
+        </w:rPr>
+        <w:t xml:space="preserve"> </w:t>
+      </w:r>
+      <w:r>
+        <w:rPr>
+          <w:sz w:val="22"/>
+        </w:rPr>
+        <w:t>nicht vertraut ist.</w:t>
+      </w:r>
+    </w:p>
+    <w:p>
+      <w:pPr>
+        <w:spacing w:before="0" w:after="120"/>
+        <w:ind w:left="709"/>
+        <w:rPr>
+          <w:b/>
+          <w:sz w:val="22"/>
+        </w:rPr>
+      </w:pPr>
+      <w:r>
+        <w:rPr>
+          <w:b/>
+          <w:sz w:val="22"/>
+        </w:rPr>
+        <w:t>Steuerung</w:t>
+      </w:r>
+    </w:p>
+    <w:p>
+      <w:pPr>
+        <w:spacing w:before="0" w:after="240"/>
+        <w:ind w:left="709"/>
+        <w:rPr>
+          <w:sz w:val="22"/>
+        </w:rPr>
+      </w:pPr>
+      <w:r>
+        <w:rPr>
+          <w:sz w:val="22"/>
+        </w:rPr>
+        <w:t>Die Steuerung wird</w:t>
+      </w:r>
+      <w:r>
+        <w:rPr>
+          <w:sz w:val="22"/>
+        </w:rPr>
+        <w:t xml:space="preserve"> im </w:t>
+      </w:r>
+      <w:proofErr w:type="gramStart"/>
+      <w:r>
+        <w:rPr>
+          <w:sz w:val="22"/>
+        </w:rPr>
+        <w:t>allgemeinen</w:t>
+      </w:r>
+      <w:proofErr w:type="gramEnd"/>
+      <w:r>
+        <w:rPr>
+          <w:sz w:val="22"/>
+        </w:rPr>
+        <w:t xml:space="preserve"> durch die </w:t>
+      </w:r>
+      <w:proofErr w:type="spellStart"/>
+      <w:r>
+        <w:rPr>
+          <w:sz w:val="22"/>
+        </w:rPr>
+        <w:t>getch</w:t>
+      </w:r>
+      <w:proofErr w:type="spellEnd"/>
+      <w:r>
+        <w:rPr>
+          <w:sz w:val="22"/>
+        </w:rPr>
+        <w:t>()-Funktion gelöst</w:t>
+      </w:r>
+      <w:r>
+        <w:rPr>
+          <w:sz w:val="22"/>
+        </w:rPr>
+        <w:t xml:space="preserve"> und lässt direkte Tastatureingaben zu, ohne ENTER drücken zu müssen. Die </w:t>
+      </w:r>
+      <w:proofErr w:type="spellStart"/>
+      <w:r>
+        <w:rPr>
+          <w:sz w:val="22"/>
+        </w:rPr>
+        <w:t>getch</w:t>
+      </w:r>
+      <w:proofErr w:type="spellEnd"/>
+      <w:r>
+        <w:rPr>
+          <w:sz w:val="22"/>
+        </w:rPr>
+        <w:t xml:space="preserve">()-Funktion gibt im Gegensatz zur </w:t>
+      </w:r>
+      <w:proofErr w:type="spellStart"/>
+      <w:r>
+        <w:rPr>
+          <w:sz w:val="22"/>
+        </w:rPr>
+        <w:t>getche</w:t>
+      </w:r>
+      <w:proofErr w:type="spellEnd"/>
+      <w:r>
+        <w:rPr>
+          <w:sz w:val="22"/>
+        </w:rPr>
+        <w:t>()-Funktion kein Echo auf der Konsole zurück und ist sehr hilfreich für das Spiel.</w:t>
+      </w:r>
+    </w:p>
+    <w:p>
+      <w:pPr>
+        <w:spacing w:before="0" w:after="120"/>
+        <w:ind w:left="1416"/>
+        <w:rPr>
+          <w:b/>
+          <w:sz w:val="22"/>
+        </w:rPr>
+      </w:pPr>
+      <w:r>
+        <w:rPr>
+          <w:b/>
+          <w:sz w:val="22"/>
+        </w:rPr>
+        <w:t>Im Menü</w:t>
+      </w:r>
+    </w:p>
+    <w:p>
+      <w:pPr>
+        <w:spacing w:before="0" w:after="120"/>
+        <w:ind w:left="1416"/>
+        <w:rPr>
+          <w:sz w:val="22"/>
+        </w:rPr>
+      </w:pPr>
+      <w:r>
+        <w:rPr>
+          <w:sz w:val="22"/>
+        </w:rPr>
+        <w:t>Man gelangt bei Programmstart in das Hauptmenü, welches durch Eingabe von vorgegebenen Zahlen sich steuern lässt</w:t>
+      </w:r>
+      <w:r>
+        <w:rPr>
+          <w:sz w:val="22"/>
+        </w:rPr>
+        <w:t>. Sobald man eine aufgelistete Zahl gedrückt hat, wird direkt das nächste Menü angezeigt. Dieses Prinzip ist vergleichbar mit einem Klick auf einen Button</w:t>
+      </w:r>
+      <w:r>
+        <w:rPr>
+          <w:sz w:val="22"/>
+        </w:rPr>
+        <w:t xml:space="preserve"> ist</w:t>
+      </w:r>
+      <w:r>
+        <w:rPr>
+          <w:sz w:val="22"/>
+        </w:rPr>
+        <w:t xml:space="preserve"> und die schnellste Methode, um in einer Konsolenanwendung durch Menüs zu gehen oder Spiele zu spielen.</w:t>
+      </w:r>
+    </w:p>
+    <w:p>
+      <w:pPr>
+        <w:spacing w:before="0" w:after="0" w:line="240" w:lineRule="auto"/>
+        <w:ind w:left="1418"/>
+        <w:rPr>
+          <w:sz w:val="22"/>
+        </w:rPr>
+      </w:pPr>
+      <w:r>
+        <w:rPr>
+          <w:noProof/>
+          <w:lang w:eastAsia="de-DE"/>
+        </w:rPr>
+        <w:drawing>
+          <wp:inline distT="0" distB="0" distL="0" distR="0" wp14:anchorId="44D557B3" wp14:editId="4F74BCFF">
+            <wp:extent cx="4053840" cy="1336073"/>
+            <wp:effectExtent l="0" t="0" r="3810" b="0"/>
+            <wp:docPr id="3" name="Grafik 3"/>
+            <wp:cNvGraphicFramePr>
+              <a:graphicFrameLocks xmlns:a="http://schemas.openxmlformats.org/drawingml/2006/main" noChangeAspect="1"/>
+            </wp:cNvGraphicFramePr>
+            <a:graphic xmlns:a="http://schemas.openxmlformats.org/drawingml/2006/main">
+              <a:graphicData uri="http://schemas.openxmlformats.org/drawingml/2006/picture">
+                <pic:pic xmlns:pic="http://schemas.openxmlformats.org/drawingml/2006/picture">
+                  <pic:nvPicPr>
+                    <pic:cNvPr id="0" name=""/>
+                    <pic:cNvPicPr/>
+                  </pic:nvPicPr>
+                  <pic:blipFill>
+                    <a:blip r:embed="rId11"/>
+                    <a:stretch>
+                      <a:fillRect/>
+                    </a:stretch>
+                  </pic:blipFill>
+                  <pic:spPr>
+                    <a:xfrm>
+                      <a:off x="0" y="0"/>
+                      <a:ext cx="4053840" cy="1336073"/>
+                    </a:xfrm>
+                    <a:prstGeom prst="rect">
+                      <a:avLst/>
+                    </a:prstGeom>
+                  </pic:spPr>
+                </pic:pic>
+              </a:graphicData>
+            </a:graphic>
+          </wp:inline>
+        </w:drawing>
+      </w:r>
+    </w:p>
+    <w:p>
+      <w:pPr>
+        <w:spacing w:before="0" w:after="0" w:line="240" w:lineRule="auto"/>
+        <w:ind w:left="1418"/>
+        <w:rPr>
+          <w:sz w:val="18"/>
+        </w:rPr>
+      </w:pPr>
+      <w:r>
+        <w:rPr>
+          <w:sz w:val="18"/>
+        </w:rPr>
+        <w:t>Abb. 3: Startmenü des Programms</w:t>
+      </w:r>
+    </w:p>
+    <w:p>
+      <w:pPr>
+        <w:rPr>
+          <w:sz w:val="18"/>
+        </w:rPr>
+      </w:pPr>
+      <w:r>
+        <w:rPr>
+          <w:sz w:val="18"/>
+        </w:rPr>
+        <w:br w:type="page"/>
+      </w:r>
+    </w:p>
+    <w:p>
+      <w:pPr>
+        <w:spacing w:before="0" w:after="120"/>
+        <w:ind w:left="1416"/>
+        <w:rPr>
+          <w:b/>
+          <w:sz w:val="22"/>
+        </w:rPr>
+      </w:pPr>
+      <w:r>
+        <w:rPr>
+          <w:b/>
+          <w:sz w:val="22"/>
+        </w:rPr>
+        <w:lastRenderedPageBreak/>
+        <w:t>Im Spiel</w:t>
+      </w:r>
+    </w:p>
+    <w:p>
+      <w:pPr>
+        <w:spacing w:before="0" w:after="0"/>
+        <w:ind w:left="1416"/>
+        <w:rPr>
+          <w:sz w:val="22"/>
+        </w:rPr>
+      </w:pPr>
+      <w:r>
+        <w:rPr>
+          <w:sz w:val="22"/>
+        </w:rPr>
+        <w:t>Die Steuerung wurde ebenfalls durch eine Funktion gelöst, um es dem Benutzer so einfach wie möglich zu machen das Spiel zu spielen. Wenn man in dem Spiel ist, lässt sich der Cursor durch die W-A-S-D Tasten steuern. W für nach oben, A für nach links, S für nach unten und D für nach rechts. Die Tasten sind ähnlich wie die Pfeiltasten auf der Tastatur angeordnet und eine typische Belegung für viele andere Spiele.</w:t>
+      </w:r>
+    </w:p>
+    <w:p>
+      <w:pPr>
+        <w:spacing w:before="0" w:after="240"/>
+        <w:ind w:left="1418"/>
+        <w:rPr>
+          <w:sz w:val="22"/>
+        </w:rPr>
+      </w:pPr>
+      <w:r>
+        <w:rPr>
+          <w:sz w:val="22"/>
+        </w:rPr>
+        <w:t xml:space="preserve">Um nun seine Eingabe bestätigen zu können, muss der Cursor über der gewünschten Position blinken und die „y“-Taste (für </w:t>
+      </w:r>
+      <w:proofErr w:type="spellStart"/>
+      <w:r>
+        <w:rPr>
+          <w:sz w:val="22"/>
+        </w:rPr>
+        <w:t>yes</w:t>
+      </w:r>
+      <w:proofErr w:type="spellEnd"/>
+      <w:r>
+        <w:rPr>
+          <w:sz w:val="22"/>
+        </w:rPr>
+        <w:t>) muss gedrückt werden. Dann ist die Eingabe getätigt und es erscheint auf der gewählten Position, je nach Spieler, ein „O“ oder „X“.</w:t>
+      </w:r>
+    </w:p>
+    <w:p>
+      <w:pPr>
+        <w:spacing w:before="0" w:after="240"/>
+        <w:rPr>
+          <w:b/>
+          <w:sz w:val="22"/>
+        </w:rPr>
+      </w:pPr>
+      <w:r>
+        <w:rPr>
+          <w:b/>
+          <w:sz w:val="22"/>
+        </w:rPr>
+        <w:t>Durchführung der Programmierung</w:t>
+      </w:r>
+    </w:p>
+    <w:p>
+      <w:pPr>
+        <w:spacing w:before="0" w:after="240"/>
+        <w:rPr>
+          <w:b/>
+          <w:sz w:val="22"/>
+        </w:rPr>
+      </w:pPr>
+      <w:r>
+        <w:rPr>
+          <w:b/>
+          <w:sz w:val="22"/>
+        </w:rPr>
+        <w:t>Struktur</w:t>
+      </w:r>
+    </w:p>
+    <w:p>
+      <w:pPr>
+        <w:spacing w:before="0" w:after="240"/>
+        <w:rPr>
+          <w:sz w:val="22"/>
+        </w:rPr>
+      </w:pPr>
+      <w:r>
+        <w:rPr>
+          <w:sz w:val="22"/>
+        </w:rPr>
+        <w:t xml:space="preserve">Im gesamten Programm wird mit einem </w:t>
+      </w:r>
+      <w:proofErr w:type="spellStart"/>
+      <w:r>
+        <w:rPr>
+          <w:sz w:val="22"/>
+        </w:rPr>
+        <w:t>struct</w:t>
+      </w:r>
+      <w:proofErr w:type="spellEnd"/>
+      <w:r>
+        <w:rPr>
+          <w:sz w:val="22"/>
+        </w:rPr>
+        <w:t xml:space="preserve"> gearbeitet, welches durch einzelne Funktionen aufgerufen und bearbeitet wird. Dies erleichtert die Programmierung enorm und man hat alle wichtigen Daten in einer </w:t>
+      </w:r>
+      <w:proofErr w:type="gramStart"/>
+      <w:r>
+        <w:rPr>
+          <w:sz w:val="22"/>
+        </w:rPr>
+        <w:t>Variable</w:t>
+      </w:r>
+      <w:proofErr w:type="gramEnd"/>
+      <w:r>
+        <w:rPr>
+          <w:sz w:val="22"/>
+        </w:rPr>
+        <w:t xml:space="preserve">. Zu den Daten des </w:t>
+      </w:r>
+      <w:proofErr w:type="spellStart"/>
+      <w:r>
+        <w:rPr>
+          <w:sz w:val="22"/>
+        </w:rPr>
+        <w:t>structs</w:t>
+      </w:r>
+      <w:proofErr w:type="spellEnd"/>
+      <w:r>
+        <w:rPr>
+          <w:sz w:val="22"/>
+        </w:rPr>
+        <w:t xml:space="preserve"> gehören: </w:t>
+      </w:r>
+    </w:p>
+    <w:p>
+      <w:pPr>
+        <w:pStyle w:val="Listenabsatz"/>
+        <w:numPr>
+          <w:ilvl w:val="0"/>
+          <w:numId w:val="6"/>
+        </w:numPr>
+        <w:spacing w:before="0" w:after="240"/>
+        <w:rPr>
+          <w:sz w:val="22"/>
+        </w:rPr>
+      </w:pPr>
+      <w:proofErr w:type="spellStart"/>
+      <w:r>
+        <w:rPr>
+          <w:sz w:val="22"/>
+        </w:rPr>
+        <w:t>Gamefield</w:t>
+      </w:r>
+      <w:proofErr w:type="spellEnd"/>
+      <w:r>
+        <w:rPr>
+          <w:sz w:val="22"/>
+        </w:rPr>
+        <w:t xml:space="preserve"> (2d integer Array):</w:t>
+      </w:r>
+      <w:r>
+        <w:rPr>
+          <w:sz w:val="22"/>
+        </w:rPr>
+        <w:t xml:space="preserve"> </w:t>
+      </w:r>
+      <w:r>
+        <w:rPr>
+          <w:sz w:val="22"/>
+        </w:rPr>
+        <w:t>speichert das gesamte Spielfeld:</w:t>
+      </w:r>
+    </w:p>
+    <w:p>
+      <w:pPr>
+        <w:pStyle w:val="Listenabsatz"/>
+        <w:numPr>
+          <w:ilvl w:val="1"/>
+          <w:numId w:val="6"/>
+        </w:numPr>
+        <w:spacing w:before="0" w:after="240"/>
+        <w:rPr>
+          <w:sz w:val="22"/>
+        </w:rPr>
+      </w:pPr>
+      <w:r>
+        <w:rPr>
+          <w:sz w:val="22"/>
+        </w:rPr>
+        <w:t>Speichert 1en oder 2en, je nach Spielstein; 0 für unbesetzte Felder</w:t>
+      </w:r>
+    </w:p>
+    <w:p>
+      <w:pPr>
+        <w:pStyle w:val="Listenabsatz"/>
+        <w:numPr>
+          <w:ilvl w:val="0"/>
+          <w:numId w:val="6"/>
+        </w:numPr>
+        <w:spacing w:before="0" w:after="240"/>
+        <w:rPr>
+          <w:sz w:val="22"/>
+        </w:rPr>
+      </w:pPr>
+      <w:r>
+        <w:rPr>
+          <w:sz w:val="22"/>
+        </w:rPr>
+        <w:t>Time: (integer): speichert die gestoppte Zeit die seit Spielstart gelaufen ist</w:t>
+      </w:r>
+    </w:p>
+    <w:p>
+      <w:pPr>
+        <w:pStyle w:val="Listenabsatz"/>
+        <w:numPr>
+          <w:ilvl w:val="1"/>
+          <w:numId w:val="6"/>
+        </w:numPr>
+        <w:spacing w:before="0" w:after="240"/>
+        <w:rPr>
+          <w:sz w:val="22"/>
+        </w:rPr>
+      </w:pPr>
+      <w:r>
+        <w:rPr>
+          <w:sz w:val="22"/>
+        </w:rPr>
+        <w:t>Vergangene Zeit in Sekunden</w:t>
+      </w:r>
+    </w:p>
+    <w:p>
+      <w:pPr>
+        <w:pStyle w:val="Listenabsatz"/>
+        <w:numPr>
+          <w:ilvl w:val="0"/>
+          <w:numId w:val="6"/>
+        </w:numPr>
+        <w:spacing w:before="0" w:after="240"/>
+        <w:rPr>
+          <w:sz w:val="22"/>
+        </w:rPr>
+      </w:pPr>
+      <w:r>
+        <w:rPr>
+          <w:sz w:val="22"/>
+        </w:rPr>
+        <w:t>Turn (integer): speichert, welcher Spieler gerade am Zug ist</w:t>
+      </w:r>
+    </w:p>
+    <w:p>
+      <w:pPr>
+        <w:pStyle w:val="Listenabsatz"/>
+        <w:numPr>
+          <w:ilvl w:val="1"/>
+          <w:numId w:val="6"/>
+        </w:numPr>
+        <w:spacing w:before="0" w:after="240"/>
+        <w:rPr>
+          <w:sz w:val="22"/>
+        </w:rPr>
+      </w:pPr>
+      <w:r>
+        <w:rPr>
+          <w:sz w:val="22"/>
+        </w:rPr>
+        <w:t xml:space="preserve">1 für Spieler </w:t>
+      </w:r>
+      <w:r>
+        <w:rPr>
+          <w:sz w:val="22"/>
+        </w:rPr>
+        <w:t>Eins</w:t>
+      </w:r>
+      <w:r>
+        <w:rPr>
+          <w:sz w:val="22"/>
+        </w:rPr>
+        <w:t xml:space="preserve">, 2 für Spieler </w:t>
+      </w:r>
+      <w:r>
+        <w:rPr>
+          <w:sz w:val="22"/>
+        </w:rPr>
+        <w:t>Zwei</w:t>
+      </w:r>
+    </w:p>
+    <w:p>
+      <w:pPr>
+        <w:spacing w:before="0" w:after="240"/>
+        <w:rPr>
+          <w:sz w:val="22"/>
+        </w:rPr>
+      </w:pPr>
+      <w:r>
+        <w:rPr>
+          <w:sz w:val="22"/>
+        </w:rPr>
+        <w:t xml:space="preserve">Das </w:t>
+      </w:r>
+      <w:proofErr w:type="spellStart"/>
+      <w:r>
+        <w:rPr>
+          <w:sz w:val="22"/>
+        </w:rPr>
+        <w:t>S</w:t>
+      </w:r>
+      <w:r>
+        <w:rPr>
+          <w:sz w:val="22"/>
+        </w:rPr>
+        <w:t>truct</w:t>
+      </w:r>
+      <w:proofErr w:type="spellEnd"/>
+      <w:r>
+        <w:rPr>
+          <w:sz w:val="22"/>
+        </w:rPr>
+        <w:t xml:space="preserve"> wird zu Beginn des Programms einmal weggespeichert und </w:t>
+      </w:r>
+      <w:r>
+        <w:rPr>
+          <w:sz w:val="22"/>
+        </w:rPr>
+        <w:t xml:space="preserve">es </w:t>
+      </w:r>
+      <w:r>
+        <w:rPr>
+          <w:sz w:val="22"/>
+        </w:rPr>
+        <w:t>wird nach jedem Zug die Veränderung dazugeschrieben.</w:t>
+      </w:r>
+    </w:p>
+    <w:p>
+      <w:pPr>
+        <w:spacing w:before="0" w:after="120"/>
+        <w:rPr>
+          <w:b/>
+          <w:sz w:val="22"/>
+        </w:rPr>
+      </w:pPr>
+      <w:r>
+        <w:rPr>
+          <w:b/>
+          <w:sz w:val="22"/>
+        </w:rPr>
+        <w:t>Startmenü</w:t>
+      </w:r>
+    </w:p>
+    <w:p>
+      <w:pPr>
+        <w:spacing w:before="0" w:after="0"/>
+        <w:rPr>
+          <w:sz w:val="22"/>
+        </w:rPr>
+      </w:pPr>
+      <w:r>
+        <w:rPr>
+          <w:sz w:val="22"/>
+        </w:rPr>
+        <w:t xml:space="preserve">Das Startmenü wird durch einfache </w:t>
+      </w:r>
+      <w:proofErr w:type="spellStart"/>
+      <w:r>
+        <w:rPr>
+          <w:sz w:val="22"/>
+        </w:rPr>
+        <w:t>printf</w:t>
+      </w:r>
+      <w:proofErr w:type="spellEnd"/>
+      <w:r>
+        <w:rPr>
+          <w:sz w:val="22"/>
+        </w:rPr>
+        <w:t>() Befehle realisiert. Es wird in einer do-</w:t>
+      </w:r>
+      <w:proofErr w:type="spellStart"/>
+      <w:r>
+        <w:rPr>
+          <w:sz w:val="22"/>
+        </w:rPr>
+        <w:t>while</w:t>
+      </w:r>
+      <w:proofErr w:type="spellEnd"/>
+      <w:r>
+        <w:rPr>
+          <w:sz w:val="22"/>
+        </w:rPr>
+        <w:t xml:space="preserve"> Schleife festgestellt, welche Taste gedrückt wurde. Falls eine nicht gewollte Taste gedrückt wird, wird der Bildschirm gelöscht und wieder aufgebaut, allerdings so schnell, dass man dies selten bemerkt. </w:t>
+      </w:r>
+      <w:r>
+        <w:rPr>
+          <w:sz w:val="22"/>
+        </w:rPr>
+        <w:t xml:space="preserve">Falls eine der Zahlen von eins bis drei gedrückt wird, geschieht das, was rechts neben </w:t>
+      </w:r>
+      <w:r>
+        <w:rPr>
+          <w:sz w:val="22"/>
+        </w:rPr>
+        <w:t>der Zahl steht, z.B. das Spiel b</w:t>
+      </w:r>
+      <w:bookmarkStart w:id="11" w:name="_GoBack"/>
       <w:bookmarkEnd w:id="11"/>
-    </w:p>
-    <w:p/>
+      <w:r>
+        <w:rPr>
+          <w:sz w:val="22"/>
+        </w:rPr>
+        <w:t>eenden.</w:t>
+      </w:r>
+    </w:p>
     <w:p>
       <w:pPr>
         <w:pStyle w:val="berschrift2"/>
@@ -2388,13 +3205,14 @@
       </w:pPr>
       <w:bookmarkStart w:id="15" w:name="_Toc5867823"/>
       <w:r>
+        <w:lastRenderedPageBreak/>
         <w:t>Abweichungen, Anpassungen</w:t>
       </w:r>
       <w:bookmarkEnd w:id="15"/>
     </w:p>
     <w:p/>
     <w:sectPr>
-      <w:footerReference w:type="default" r:id="rId11"/>
+      <w:footerReference w:type="default" r:id="rId12"/>
       <w:pgSz w:w="11906" w:h="16838"/>
       <w:pgMar w:top="1417" w:right="1417" w:bottom="1134" w:left="1417" w:header="708" w:footer="708" w:gutter="0"/>
       <w:cols w:space="708"/>
@@ -2490,7 +3308,7 @@
                 <w:bCs/>
                 <w:noProof/>
               </w:rPr>
-              <w:t>4</w:t>
+              <w:t>3</w:t>
             </w:r>
             <w:r>
               <w:rPr>
@@ -2535,7 +3353,7 @@
                 <w:bCs/>
                 <w:noProof/>
               </w:rPr>
-              <w:t>5</w:t>
+              <w:t>7</w:t>
             </w:r>
             <w:r>
               <w:rPr>
@@ -2673,6 +3491,119 @@
     </w:lvl>
   </w:abstractNum>
   <w:abstractNum w:abstractNumId="1">
+    <w:nsid w:val="28EF0DD4"/>
+    <w:multiLevelType w:val="hybridMultilevel"/>
+    <w:tmpl w:val="502C24FC"/>
+    <w:lvl w:ilvl="0" w:tplc="04070001">
+      <w:start w:val="1"/>
+      <w:numFmt w:val="bullet"/>
+      <w:lvlText w:val=""/>
+      <w:lvlJc w:val="left"/>
+      <w:pPr>
+        <w:ind w:left="720" w:hanging="360"/>
+      </w:pPr>
+      <w:rPr>
+        <w:rFonts w:ascii="Symbol" w:hAnsi="Symbol" w:hint="default"/>
+      </w:rPr>
+    </w:lvl>
+    <w:lvl w:ilvl="1" w:tplc="04070003">
+      <w:start w:val="1"/>
+      <w:numFmt w:val="bullet"/>
+      <w:lvlText w:val="o"/>
+      <w:lvlJc w:val="left"/>
+      <w:pPr>
+        <w:ind w:left="1440" w:hanging="360"/>
+      </w:pPr>
+      <w:rPr>
+        <w:rFonts w:ascii="Courier New" w:hAnsi="Courier New" w:cs="Courier New" w:hint="default"/>
+      </w:rPr>
+    </w:lvl>
+    <w:lvl w:ilvl="2" w:tplc="04070005" w:tentative="1">
+      <w:start w:val="1"/>
+      <w:numFmt w:val="bullet"/>
+      <w:lvlText w:val=""/>
+      <w:lvlJc w:val="left"/>
+      <w:pPr>
+        <w:ind w:left="2160" w:hanging="360"/>
+      </w:pPr>
+      <w:rPr>
+        <w:rFonts w:ascii="Wingdings" w:hAnsi="Wingdings" w:hint="default"/>
+      </w:rPr>
+    </w:lvl>
+    <w:lvl w:ilvl="3" w:tplc="04070001" w:tentative="1">
+      <w:start w:val="1"/>
+      <w:numFmt w:val="bullet"/>
+      <w:lvlText w:val=""/>
+      <w:lvlJc w:val="left"/>
+      <w:pPr>
+        <w:ind w:left="2880" w:hanging="360"/>
+      </w:pPr>
+      <w:rPr>
+        <w:rFonts w:ascii="Symbol" w:hAnsi="Symbol" w:hint="default"/>
+      </w:rPr>
+    </w:lvl>
+    <w:lvl w:ilvl="4" w:tplc="04070003" w:tentative="1">
+      <w:start w:val="1"/>
+      <w:numFmt w:val="bullet"/>
+      <w:lvlText w:val="o"/>
+      <w:lvlJc w:val="left"/>
+      <w:pPr>
+        <w:ind w:left="3600" w:hanging="360"/>
+      </w:pPr>
+      <w:rPr>
+        <w:rFonts w:ascii="Courier New" w:hAnsi="Courier New" w:cs="Courier New" w:hint="default"/>
+      </w:rPr>
+    </w:lvl>
+    <w:lvl w:ilvl="5" w:tplc="04070005" w:tentative="1">
+      <w:start w:val="1"/>
+      <w:numFmt w:val="bullet"/>
+      <w:lvlText w:val=""/>
+      <w:lvlJc w:val="left"/>
+      <w:pPr>
+        <w:ind w:left="4320" w:hanging="360"/>
+      </w:pPr>
+      <w:rPr>
+        <w:rFonts w:ascii="Wingdings" w:hAnsi="Wingdings" w:hint="default"/>
+      </w:rPr>
+    </w:lvl>
+    <w:lvl w:ilvl="6" w:tplc="04070001" w:tentative="1">
+      <w:start w:val="1"/>
+      <w:numFmt w:val="bullet"/>
+      <w:lvlText w:val=""/>
+      <w:lvlJc w:val="left"/>
+      <w:pPr>
+        <w:ind w:left="5040" w:hanging="360"/>
+      </w:pPr>
+      <w:rPr>
+        <w:rFonts w:ascii="Symbol" w:hAnsi="Symbol" w:hint="default"/>
+      </w:rPr>
+    </w:lvl>
+    <w:lvl w:ilvl="7" w:tplc="04070003" w:tentative="1">
+      <w:start w:val="1"/>
+      <w:numFmt w:val="bullet"/>
+      <w:lvlText w:val="o"/>
+      <w:lvlJc w:val="left"/>
+      <w:pPr>
+        <w:ind w:left="5760" w:hanging="360"/>
+      </w:pPr>
+      <w:rPr>
+        <w:rFonts w:ascii="Courier New" w:hAnsi="Courier New" w:cs="Courier New" w:hint="default"/>
+      </w:rPr>
+    </w:lvl>
+    <w:lvl w:ilvl="8" w:tplc="04070005" w:tentative="1">
+      <w:start w:val="1"/>
+      <w:numFmt w:val="bullet"/>
+      <w:lvlText w:val=""/>
+      <w:lvlJc w:val="left"/>
+      <w:pPr>
+        <w:ind w:left="6480" w:hanging="360"/>
+      </w:pPr>
+      <w:rPr>
+        <w:rFonts w:ascii="Wingdings" w:hAnsi="Wingdings" w:hint="default"/>
+      </w:rPr>
+    </w:lvl>
+  </w:abstractNum>
+  <w:abstractNum w:abstractNumId="2">
     <w:nsid w:val="4E247F42"/>
     <w:multiLevelType w:val="multilevel"/>
     <w:tmpl w:val="0407001F"/>
@@ -2758,7 +3689,7 @@
       </w:pPr>
     </w:lvl>
   </w:abstractNum>
-  <w:abstractNum w:abstractNumId="2">
+  <w:abstractNum w:abstractNumId="3">
     <w:nsid w:val="724D4225"/>
     <w:multiLevelType w:val="multilevel"/>
     <w:tmpl w:val="0407001F"/>
@@ -2844,7 +3775,7 @@
       </w:pPr>
     </w:lvl>
   </w:abstractNum>
-  <w:abstractNum w:abstractNumId="3">
+  <w:abstractNum w:abstractNumId="4">
     <w:nsid w:val="75395C9D"/>
     <w:multiLevelType w:val="multilevel"/>
     <w:tmpl w:val="0407001F"/>
@@ -2930,7 +3861,7 @@
       </w:pPr>
     </w:lvl>
   </w:abstractNum>
-  <w:abstractNum w:abstractNumId="4">
+  <w:abstractNum w:abstractNumId="5">
     <w:nsid w:val="7B6B04E1"/>
     <w:multiLevelType w:val="multilevel"/>
     <w:tmpl w:val="0407001F"/>
@@ -3017,19 +3948,22 @@
     </w:lvl>
   </w:abstractNum>
   <w:num w:numId="1">
-    <w:abstractNumId w:val="4"/>
+    <w:abstractNumId w:val="5"/>
   </w:num>
   <w:num w:numId="2">
     <w:abstractNumId w:val="0"/>
   </w:num>
   <w:num w:numId="3">
+    <w:abstractNumId w:val="3"/>
+  </w:num>
+  <w:num w:numId="4">
     <w:abstractNumId w:val="2"/>
   </w:num>
-  <w:num w:numId="4">
+  <w:num w:numId="5">
+    <w:abstractNumId w:val="4"/>
+  </w:num>
+  <w:num w:numId="6">
     <w:abstractNumId w:val="1"/>
-  </w:num>
-  <w:num w:numId="5">
-    <w:abstractNumId w:val="3"/>
   </w:num>
 </w:numbering>
 </file>
@@ -5186,7 +6120,7 @@
 </file>
 
 <file path=customXml/itemProps1.xml><?xml version="1.0" encoding="utf-8"?>
-<ds:datastoreItem xmlns:ds="http://schemas.openxmlformats.org/officeDocument/2006/customXml" ds:itemID="{368A0553-6800-49E4-A5CC-FDCAD41F0F7F}">
+<ds:datastoreItem xmlns:ds="http://schemas.openxmlformats.org/officeDocument/2006/customXml" ds:itemID="{1324A5FD-E7F7-4A96-A55E-8F808DBFFF6B}">
   <ds:schemaRefs>
     <ds:schemaRef ds:uri="http://schemas.openxmlformats.org/officeDocument/2006/bibliography"/>
   </ds:schemaRefs>

</xml_diff>

<commit_message>
edited stopwatch(), idea for threading
</commit_message>
<xml_diff>
--- a/docs/Dokumentation-Reversi.docx
+++ b/docs/Dokumentation-Reversi.docx
@@ -336,7 +336,7 @@
             </w:rPr>
             <w:fldChar w:fldCharType="separate"/>
           </w:r>
-          <w:hyperlink w:anchor="_Toc7090238" w:history="1">
+          <w:hyperlink w:anchor="_Toc7760953" w:history="1">
             <w:r>
               <w:rPr>
                 <w:rStyle w:val="Hyperlink"/>
@@ -381,7 +381,7 @@
                 <w:noProof/>
                 <w:webHidden/>
               </w:rPr>
-              <w:instrText xml:space="preserve"> PAGEREF _Toc7090238 \h </w:instrText>
+              <w:instrText xml:space="preserve"> PAGEREF _Toc7760953 \h </w:instrText>
             </w:r>
             <w:r>
               <w:rPr>
@@ -426,7 +426,7 @@
               <w:lang w:eastAsia="de-DE"/>
             </w:rPr>
           </w:pPr>
-          <w:hyperlink w:anchor="_Toc7090239" w:history="1">
+          <w:hyperlink w:anchor="_Toc7760954" w:history="1">
             <w:r>
               <w:rPr>
                 <w:rStyle w:val="Hyperlink"/>
@@ -471,7 +471,7 @@
                 <w:noProof/>
                 <w:webHidden/>
               </w:rPr>
-              <w:instrText xml:space="preserve"> PAGEREF _Toc7090239 \h </w:instrText>
+              <w:instrText xml:space="preserve"> PAGEREF _Toc7760954 \h </w:instrText>
             </w:r>
             <w:r>
               <w:rPr>
@@ -516,7 +516,7 @@
               <w:lang w:eastAsia="de-DE"/>
             </w:rPr>
           </w:pPr>
-          <w:hyperlink w:anchor="_Toc7090240" w:history="1">
+          <w:hyperlink w:anchor="_Toc7760955" w:history="1">
             <w:r>
               <w:rPr>
                 <w:rStyle w:val="Hyperlink"/>
@@ -561,7 +561,7 @@
                 <w:noProof/>
                 <w:webHidden/>
               </w:rPr>
-              <w:instrText xml:space="preserve"> PAGEREF _Toc7090240 \h </w:instrText>
+              <w:instrText xml:space="preserve"> PAGEREF _Toc7760955 \h </w:instrText>
             </w:r>
             <w:r>
               <w:rPr>
@@ -606,7 +606,7 @@
               <w:lang w:eastAsia="de-DE"/>
             </w:rPr>
           </w:pPr>
-          <w:hyperlink w:anchor="_Toc7090241" w:history="1">
+          <w:hyperlink w:anchor="_Toc7760956" w:history="1">
             <w:r>
               <w:rPr>
                 <w:rStyle w:val="Hyperlink"/>
@@ -651,7 +651,7 @@
                 <w:noProof/>
                 <w:webHidden/>
               </w:rPr>
-              <w:instrText xml:space="preserve"> PAGEREF _Toc7090241 \h </w:instrText>
+              <w:instrText xml:space="preserve"> PAGEREF _Toc7760956 \h </w:instrText>
             </w:r>
             <w:r>
               <w:rPr>
@@ -696,7 +696,7 @@
               <w:lang w:eastAsia="de-DE"/>
             </w:rPr>
           </w:pPr>
-          <w:hyperlink w:anchor="_Toc7090242" w:history="1">
+          <w:hyperlink w:anchor="_Toc7760957" w:history="1">
             <w:r>
               <w:rPr>
                 <w:rStyle w:val="Hyperlink"/>
@@ -741,7 +741,7 @@
                 <w:noProof/>
                 <w:webHidden/>
               </w:rPr>
-              <w:instrText xml:space="preserve"> PAGEREF _Toc7090242 \h </w:instrText>
+              <w:instrText xml:space="preserve"> PAGEREF _Toc7760957 \h </w:instrText>
             </w:r>
             <w:r>
               <w:rPr>
@@ -786,7 +786,7 @@
               <w:lang w:eastAsia="de-DE"/>
             </w:rPr>
           </w:pPr>
-          <w:hyperlink w:anchor="_Toc7090243" w:history="1">
+          <w:hyperlink w:anchor="_Toc7760958" w:history="1">
             <w:r>
               <w:rPr>
                 <w:rStyle w:val="Hyperlink"/>
@@ -831,7 +831,7 @@
                 <w:noProof/>
                 <w:webHidden/>
               </w:rPr>
-              <w:instrText xml:space="preserve"> PAGEREF _Toc7090243 \h </w:instrText>
+              <w:instrText xml:space="preserve"> PAGEREF _Toc7760958 \h </w:instrText>
             </w:r>
             <w:r>
               <w:rPr>
@@ -876,7 +876,7 @@
               <w:lang w:eastAsia="de-DE"/>
             </w:rPr>
           </w:pPr>
-          <w:hyperlink w:anchor="_Toc7090244" w:history="1">
+          <w:hyperlink w:anchor="_Toc7760959" w:history="1">
             <w:r>
               <w:rPr>
                 <w:rStyle w:val="Hyperlink"/>
@@ -921,7 +921,7 @@
                 <w:noProof/>
                 <w:webHidden/>
               </w:rPr>
-              <w:instrText xml:space="preserve"> PAGEREF _Toc7090244 \h </w:instrText>
+              <w:instrText xml:space="preserve"> PAGEREF _Toc7760959 \h </w:instrText>
             </w:r>
             <w:r>
               <w:rPr>
@@ -966,7 +966,7 @@
               <w:lang w:eastAsia="de-DE"/>
             </w:rPr>
           </w:pPr>
-          <w:hyperlink w:anchor="_Toc7090245" w:history="1">
+          <w:hyperlink w:anchor="_Toc7760960" w:history="1">
             <w:r>
               <w:rPr>
                 <w:rStyle w:val="Hyperlink"/>
@@ -990,7 +990,23 @@
                 <w:rFonts w:ascii="Arial" w:hAnsi="Arial" w:cs="Arial"/>
                 <w:noProof/>
               </w:rPr>
-              <w:t>Prozesschnittstellen</w:t>
+              <w:t>Prozesschn</w:t>
+            </w:r>
+            <w:r>
+              <w:rPr>
+                <w:rStyle w:val="Hyperlink"/>
+                <w:rFonts w:ascii="Arial" w:hAnsi="Arial" w:cs="Arial"/>
+                <w:noProof/>
+              </w:rPr>
+              <w:t>i</w:t>
+            </w:r>
+            <w:r>
+              <w:rPr>
+                <w:rStyle w:val="Hyperlink"/>
+                <w:rFonts w:ascii="Arial" w:hAnsi="Arial" w:cs="Arial"/>
+                <w:noProof/>
+              </w:rPr>
+              <w:t>ttstellen</w:t>
             </w:r>
             <w:r>
               <w:rPr>
@@ -1011,7 +1027,7 @@
                 <w:noProof/>
                 <w:webHidden/>
               </w:rPr>
-              <w:instrText xml:space="preserve"> PAGEREF _Toc7090245 \h </w:instrText>
+              <w:instrText xml:space="preserve"> PAGEREF _Toc7760960 \h </w:instrText>
             </w:r>
             <w:r>
               <w:rPr>
@@ -1052,7 +1068,7 @@
               <w:lang w:eastAsia="de-DE"/>
             </w:rPr>
           </w:pPr>
-          <w:hyperlink w:anchor="_Toc7090246" w:history="1">
+          <w:hyperlink w:anchor="_Toc7760961" w:history="1">
             <w:r>
               <w:rPr>
                 <w:rStyle w:val="Hyperlink"/>
@@ -1097,7 +1113,7 @@
                 <w:noProof/>
                 <w:webHidden/>
               </w:rPr>
-              <w:instrText xml:space="preserve"> PAGEREF _Toc7090246 \h </w:instrText>
+              <w:instrText xml:space="preserve"> PAGEREF _Toc7760961 \h </w:instrText>
             </w:r>
             <w:r>
               <w:rPr>
@@ -1142,7 +1158,7 @@
               <w:lang w:eastAsia="de-DE"/>
             </w:rPr>
           </w:pPr>
-          <w:hyperlink w:anchor="_Toc7090247" w:history="1">
+          <w:hyperlink w:anchor="_Toc7760962" w:history="1">
             <w:r>
               <w:rPr>
                 <w:rStyle w:val="Hyperlink"/>
@@ -1166,7 +1182,7 @@
                 <w:rFonts w:ascii="Arial" w:hAnsi="Arial" w:cs="Arial"/>
                 <w:noProof/>
               </w:rPr>
-              <w:t>Personalplanung</w:t>
+              <w:t>Terminplanung, Ablaufplanung (Gantt-Diagramm)</w:t>
             </w:r>
             <w:r>
               <w:rPr>
@@ -1187,7 +1203,7 @@
                 <w:noProof/>
                 <w:webHidden/>
               </w:rPr>
-              <w:instrText xml:space="preserve"> PAGEREF _Toc7090247 \h </w:instrText>
+              <w:instrText xml:space="preserve"> PAGEREF _Toc7760962 \h </w:instrText>
             </w:r>
             <w:r>
               <w:rPr>
@@ -1232,7 +1248,7 @@
               <w:lang w:eastAsia="de-DE"/>
             </w:rPr>
           </w:pPr>
-          <w:hyperlink w:anchor="_Toc7090248" w:history="1">
+          <w:hyperlink w:anchor="_Toc7760963" w:history="1">
             <w:r>
               <w:rPr>
                 <w:rStyle w:val="Hyperlink"/>
@@ -1256,7 +1272,7 @@
                 <w:rFonts w:ascii="Arial" w:hAnsi="Arial" w:cs="Arial"/>
                 <w:noProof/>
               </w:rPr>
-              <w:t>Terminplanung, Ablaufplanung (Gantt-Diagramm)</w:t>
+              <w:t>Kostenplanung</w:t>
             </w:r>
             <w:r>
               <w:rPr>
@@ -1277,7 +1293,7 @@
                 <w:noProof/>
                 <w:webHidden/>
               </w:rPr>
-              <w:instrText xml:space="preserve"> PAGEREF _Toc7090248 \h </w:instrText>
+              <w:instrText xml:space="preserve"> PAGEREF _Toc7760963 \h </w:instrText>
             </w:r>
             <w:r>
               <w:rPr>
@@ -1297,7 +1313,93 @@
                 <w:noProof/>
                 <w:webHidden/>
               </w:rPr>
-              <w:t>4</w:t>
+              <w:t>5</w:t>
+            </w:r>
+            <w:r>
+              <w:rPr>
+                <w:noProof/>
+                <w:webHidden/>
+              </w:rPr>
+              <w:fldChar w:fldCharType="end"/>
+            </w:r>
+          </w:hyperlink>
+        </w:p>
+        <w:p>
+          <w:pPr>
+            <w:pStyle w:val="Verzeichnis1"/>
+            <w:rPr>
+              <w:noProof/>
+              <w:sz w:val="22"/>
+              <w:szCs w:val="22"/>
+              <w:lang w:eastAsia="de-DE"/>
+            </w:rPr>
+          </w:pPr>
+          <w:hyperlink w:anchor="_Toc7760964" w:history="1">
+            <w:r>
+              <w:rPr>
+                <w:rStyle w:val="Hyperlink"/>
+                <w:rFonts w:ascii="Arial" w:hAnsi="Arial" w:cs="Arial"/>
+                <w:noProof/>
+              </w:rPr>
+              <w:t>3.</w:t>
+            </w:r>
+            <w:r>
+              <w:rPr>
+                <w:noProof/>
+                <w:sz w:val="22"/>
+                <w:szCs w:val="22"/>
+                <w:lang w:eastAsia="de-DE"/>
+              </w:rPr>
+              <w:tab/>
+            </w:r>
+            <w:r>
+              <w:rPr>
+                <w:rStyle w:val="Hyperlink"/>
+                <w:rFonts w:ascii="Arial" w:hAnsi="Arial" w:cs="Arial"/>
+                <w:noProof/>
+              </w:rPr>
+              <w:t>Durchführung und Auftragsbearbeitung</w:t>
+            </w:r>
+            <w:r>
+              <w:rPr>
+                <w:noProof/>
+                <w:webHidden/>
+              </w:rPr>
+              <w:tab/>
+            </w:r>
+            <w:r>
+              <w:rPr>
+                <w:noProof/>
+                <w:webHidden/>
+              </w:rPr>
+              <w:fldChar w:fldCharType="begin"/>
+            </w:r>
+            <w:r>
+              <w:rPr>
+                <w:noProof/>
+                <w:webHidden/>
+              </w:rPr>
+              <w:instrText xml:space="preserve"> PAGEREF _Toc7760964 \h </w:instrText>
+            </w:r>
+            <w:r>
+              <w:rPr>
+                <w:noProof/>
+                <w:webHidden/>
+              </w:rPr>
+            </w:r>
+            <w:r>
+              <w:rPr>
+                <w:noProof/>
+                <w:webHidden/>
+              </w:rPr>
+              <w:fldChar w:fldCharType="separate"/>
+            </w:r>
+            <w:r>
+              <w:rPr>
+                <w:noProof/>
+                <w:webHidden/>
+              </w:rPr>
+              <w:t>5</w:t>
             </w:r>
             <w:r>
               <w:rPr>
@@ -1322,14 +1424,14 @@
               <w:lang w:eastAsia="de-DE"/>
             </w:rPr>
           </w:pPr>
-          <w:hyperlink w:anchor="_Toc7090249" w:history="1">
+          <w:hyperlink w:anchor="_Toc7760965" w:history="1">
             <w:r>
               <w:rPr>
                 <w:rStyle w:val="Hyperlink"/>
                 <w:rFonts w:ascii="Arial" w:hAnsi="Arial" w:cs="Arial"/>
                 <w:noProof/>
               </w:rPr>
-              <w:t>2.3.</w:t>
+              <w:t>3.1.</w:t>
             </w:r>
             <w:r>
               <w:rPr>
@@ -1346,7 +1448,7 @@
                 <w:rFonts w:ascii="Arial" w:hAnsi="Arial" w:cs="Arial"/>
                 <w:noProof/>
               </w:rPr>
-              <w:t>Sachmittel- und Kostenplanung</w:t>
+              <w:t>Prozessschritte, Vorgehensweise, Qualitätssicherung</w:t>
             </w:r>
             <w:r>
               <w:rPr>
@@ -1367,7 +1469,7 @@
                 <w:noProof/>
                 <w:webHidden/>
               </w:rPr>
-              <w:instrText xml:space="preserve"> PAGEREF _Toc7090249 \h </w:instrText>
+              <w:instrText xml:space="preserve"> PAGEREF _Toc7760965 \h </w:instrText>
             </w:r>
             <w:r>
               <w:rPr>
@@ -1400,7 +1502,11 @@
         </w:p>
         <w:p>
           <w:pPr>
-            <w:pStyle w:val="Verzeichnis1"/>
+            <w:pStyle w:val="Verzeichnis3"/>
+            <w:tabs>
+              <w:tab w:val="left" w:pos="1320"/>
+              <w:tab w:val="right" w:leader="dot" w:pos="9062"/>
+            </w:tabs>
             <w:rPr>
               <w:noProof/>
               <w:sz w:val="22"/>
@@ -1408,14 +1514,14 @@
               <w:lang w:eastAsia="de-DE"/>
             </w:rPr>
           </w:pPr>
-          <w:hyperlink w:anchor="_Toc7090250" w:history="1">
+          <w:hyperlink w:anchor="_Toc7760966" w:history="1">
             <w:r>
               <w:rPr>
                 <w:rStyle w:val="Hyperlink"/>
                 <w:rFonts w:ascii="Arial" w:hAnsi="Arial" w:cs="Arial"/>
                 <w:noProof/>
               </w:rPr>
-              <w:t>3.</w:t>
+              <w:t>3.1.1.</w:t>
             </w:r>
             <w:r>
               <w:rPr>
@@ -1432,7 +1538,7 @@
                 <w:rFonts w:ascii="Arial" w:hAnsi="Arial" w:cs="Arial"/>
                 <w:noProof/>
               </w:rPr>
-              <w:t>Durchführung und Auftragsbearbeitung</w:t>
+              <w:t>Planung der Programmierung</w:t>
             </w:r>
             <w:r>
               <w:rPr>
@@ -1453,7 +1559,7 @@
                 <w:noProof/>
                 <w:webHidden/>
               </w:rPr>
-              <w:instrText xml:space="preserve"> PAGEREF _Toc7090250 \h </w:instrText>
+              <w:instrText xml:space="preserve"> PAGEREF _Toc7760966 \h </w:instrText>
             </w:r>
             <w:r>
               <w:rPr>
@@ -1474,6 +1580,96 @@
                 <w:webHidden/>
               </w:rPr>
               <w:t>5</w:t>
+            </w:r>
+            <w:r>
+              <w:rPr>
+                <w:noProof/>
+                <w:webHidden/>
+              </w:rPr>
+              <w:fldChar w:fldCharType="end"/>
+            </w:r>
+          </w:hyperlink>
+        </w:p>
+        <w:p>
+          <w:pPr>
+            <w:pStyle w:val="Verzeichnis3"/>
+            <w:tabs>
+              <w:tab w:val="left" w:pos="1320"/>
+              <w:tab w:val="right" w:leader="dot" w:pos="9062"/>
+            </w:tabs>
+            <w:rPr>
+              <w:noProof/>
+              <w:sz w:val="22"/>
+              <w:szCs w:val="22"/>
+              <w:lang w:eastAsia="de-DE"/>
+            </w:rPr>
+          </w:pPr>
+          <w:hyperlink w:anchor="_Toc7760967" w:history="1">
+            <w:r>
+              <w:rPr>
+                <w:rStyle w:val="Hyperlink"/>
+                <w:rFonts w:ascii="Arial" w:hAnsi="Arial" w:cs="Arial"/>
+                <w:noProof/>
+              </w:rPr>
+              <w:t>3.1.2.</w:t>
+            </w:r>
+            <w:r>
+              <w:rPr>
+                <w:noProof/>
+                <w:sz w:val="22"/>
+                <w:szCs w:val="22"/>
+                <w:lang w:eastAsia="de-DE"/>
+              </w:rPr>
+              <w:tab/>
+            </w:r>
+            <w:r>
+              <w:rPr>
+                <w:rStyle w:val="Hyperlink"/>
+                <w:rFonts w:ascii="Arial" w:hAnsi="Arial" w:cs="Arial"/>
+                <w:noProof/>
+              </w:rPr>
+              <w:t>Durchführung der Programmierung</w:t>
+            </w:r>
+            <w:r>
+              <w:rPr>
+                <w:noProof/>
+                <w:webHidden/>
+              </w:rPr>
+              <w:tab/>
+            </w:r>
+            <w:r>
+              <w:rPr>
+                <w:noProof/>
+                <w:webHidden/>
+              </w:rPr>
+              <w:fldChar w:fldCharType="begin"/>
+            </w:r>
+            <w:r>
+              <w:rPr>
+                <w:noProof/>
+                <w:webHidden/>
+              </w:rPr>
+              <w:instrText xml:space="preserve"> PAGEREF _Toc7760967 \h </w:instrText>
+            </w:r>
+            <w:r>
+              <w:rPr>
+                <w:noProof/>
+                <w:webHidden/>
+              </w:rPr>
+            </w:r>
+            <w:r>
+              <w:rPr>
+                <w:noProof/>
+                <w:webHidden/>
+              </w:rPr>
+              <w:fldChar w:fldCharType="separate"/>
+            </w:r>
+            <w:r>
+              <w:rPr>
+                <w:noProof/>
+                <w:webHidden/>
+              </w:rPr>
+              <w:t>6</w:t>
             </w:r>
             <w:r>
               <w:rPr>
@@ -1498,14 +1694,14 @@
               <w:lang w:eastAsia="de-DE"/>
             </w:rPr>
           </w:pPr>
-          <w:hyperlink w:anchor="_Toc7090251" w:history="1">
+          <w:hyperlink w:anchor="_Toc7760968" w:history="1">
             <w:r>
               <w:rPr>
                 <w:rStyle w:val="Hyperlink"/>
                 <w:rFonts w:ascii="Arial" w:hAnsi="Arial" w:cs="Arial"/>
                 <w:noProof/>
               </w:rPr>
-              <w:t>3.1.</w:t>
+              <w:t>3.2.</w:t>
             </w:r>
             <w:r>
               <w:rPr>
@@ -1522,7 +1718,7 @@
                 <w:rFonts w:ascii="Arial" w:hAnsi="Arial" w:cs="Arial"/>
                 <w:noProof/>
               </w:rPr>
-              <w:t>Prozessschritte, Vorgehensweise, Qualitätssicherung</w:t>
+              <w:t>Abweichungen, Anpassungen, Entscheidungen</w:t>
             </w:r>
             <w:r>
               <w:rPr>
@@ -1543,7 +1739,7 @@
                 <w:noProof/>
                 <w:webHidden/>
               </w:rPr>
-              <w:instrText xml:space="preserve"> PAGEREF _Toc7090251 \h </w:instrText>
+              <w:instrText xml:space="preserve"> PAGEREF _Toc7760968 \h </w:instrText>
             </w:r>
             <w:r>
               <w:rPr>
@@ -1563,7 +1759,7 @@
                 <w:noProof/>
                 <w:webHidden/>
               </w:rPr>
-              <w:t>5</w:t>
+              <w:t>9</w:t>
             </w:r>
             <w:r>
               <w:rPr>
@@ -1576,11 +1772,7 @@
         </w:p>
         <w:p>
           <w:pPr>
-            <w:pStyle w:val="Verzeichnis3"/>
-            <w:tabs>
-              <w:tab w:val="left" w:pos="1320"/>
-              <w:tab w:val="right" w:leader="dot" w:pos="9062"/>
-            </w:tabs>
+            <w:pStyle w:val="Verzeichnis1"/>
             <w:rPr>
               <w:noProof/>
               <w:sz w:val="22"/>
@@ -1588,14 +1780,14 @@
               <w:lang w:eastAsia="de-DE"/>
             </w:rPr>
           </w:pPr>
-          <w:hyperlink w:anchor="_Toc7090252" w:history="1">
+          <w:hyperlink w:anchor="_Toc7760969" w:history="1">
             <w:r>
               <w:rPr>
                 <w:rStyle w:val="Hyperlink"/>
                 <w:rFonts w:ascii="Arial" w:hAnsi="Arial" w:cs="Arial"/>
                 <w:noProof/>
               </w:rPr>
-              <w:t>3.1.1.</w:t>
+              <w:t>4.</w:t>
             </w:r>
             <w:r>
               <w:rPr>
@@ -1612,7 +1804,7 @@
                 <w:rFonts w:ascii="Arial" w:hAnsi="Arial" w:cs="Arial"/>
                 <w:noProof/>
               </w:rPr>
-              <w:t>Planung der Programmierung</w:t>
+              <w:t>Projektergebnisse</w:t>
             </w:r>
             <w:r>
               <w:rPr>
@@ -1633,7 +1825,7 @@
                 <w:noProof/>
                 <w:webHidden/>
               </w:rPr>
-              <w:instrText xml:space="preserve"> PAGEREF _Toc7090252 \h </w:instrText>
+              <w:instrText xml:space="preserve"> PAGEREF _Toc7760969 \h </w:instrText>
             </w:r>
             <w:r>
               <w:rPr>
@@ -1653,113 +1845,7 @@
                 <w:noProof/>
                 <w:webHidden/>
               </w:rPr>
-              <w:t>5</w:t>
-            </w:r>
-            <w:r>
-              <w:rPr>
-                <w:noProof/>
-                <w:webHidden/>
-              </w:rPr>
-              <w:fldChar w:fldCharType="end"/>
-            </w:r>
-          </w:hyperlink>
-        </w:p>
-        <w:p>
-          <w:pPr>
-            <w:pStyle w:val="Verzeichnis3"/>
-            <w:tabs>
-              <w:tab w:val="left" w:pos="1320"/>
-              <w:tab w:val="right" w:leader="dot" w:pos="9062"/>
-            </w:tabs>
-            <w:rPr>
-              <w:noProof/>
-              <w:sz w:val="22"/>
-              <w:szCs w:val="22"/>
-              <w:lang w:eastAsia="de-DE"/>
-            </w:rPr>
-          </w:pPr>
-          <w:hyperlink w:anchor="_Toc7090253" w:history="1">
-            <w:r>
-              <w:rPr>
-                <w:rStyle w:val="Hyperlink"/>
-                <w:rFonts w:ascii="Arial" w:hAnsi="Arial" w:cs="Arial"/>
-                <w:noProof/>
-              </w:rPr>
-              <w:t>3.1.2.</w:t>
-            </w:r>
-            <w:r>
-              <w:rPr>
-                <w:noProof/>
-                <w:sz w:val="22"/>
-                <w:szCs w:val="22"/>
-                <w:lang w:eastAsia="de-DE"/>
-              </w:rPr>
-              <w:tab/>
-            </w:r>
-            <w:r>
-              <w:rPr>
-                <w:rStyle w:val="Hyperlink"/>
-                <w:rFonts w:ascii="Arial" w:hAnsi="Arial" w:cs="Arial"/>
-                <w:noProof/>
-              </w:rPr>
-              <w:t>Durchfü</w:t>
-            </w:r>
-            <w:r>
-              <w:rPr>
-                <w:rStyle w:val="Hyperlink"/>
-                <w:rFonts w:ascii="Arial" w:hAnsi="Arial" w:cs="Arial"/>
-                <w:noProof/>
-              </w:rPr>
-              <w:t>h</w:t>
-            </w:r>
-            <w:r>
-              <w:rPr>
-                <w:rStyle w:val="Hyperlink"/>
-                <w:rFonts w:ascii="Arial" w:hAnsi="Arial" w:cs="Arial"/>
-                <w:noProof/>
-              </w:rPr>
-              <w:t>rung der Programmierung</w:t>
-            </w:r>
-            <w:r>
-              <w:rPr>
-                <w:noProof/>
-                <w:webHidden/>
-              </w:rPr>
-              <w:tab/>
-            </w:r>
-            <w:r>
-              <w:rPr>
-                <w:noProof/>
-                <w:webHidden/>
-              </w:rPr>
-              <w:fldChar w:fldCharType="begin"/>
-            </w:r>
-            <w:r>
-              <w:rPr>
-                <w:noProof/>
-                <w:webHidden/>
-              </w:rPr>
-              <w:instrText xml:space="preserve"> PAGEREF _Toc7090253 \h </w:instrText>
-            </w:r>
-            <w:r>
-              <w:rPr>
-                <w:noProof/>
-                <w:webHidden/>
-              </w:rPr>
-            </w:r>
-            <w:r>
-              <w:rPr>
-                <w:noProof/>
-                <w:webHidden/>
-              </w:rPr>
-              <w:fldChar w:fldCharType="separate"/>
-            </w:r>
-            <w:r>
-              <w:rPr>
-                <w:noProof/>
-                <w:webHidden/>
-              </w:rPr>
-              <w:t>6</w:t>
+              <w:t>9</w:t>
             </w:r>
             <w:r>
               <w:rPr>
@@ -1784,14 +1870,14 @@
               <w:lang w:eastAsia="de-DE"/>
             </w:rPr>
           </w:pPr>
-          <w:hyperlink w:anchor="_Toc7090254" w:history="1">
+          <w:hyperlink w:anchor="_Toc7760970" w:history="1">
             <w:r>
               <w:rPr>
                 <w:rStyle w:val="Hyperlink"/>
                 <w:rFonts w:ascii="Arial" w:hAnsi="Arial" w:cs="Arial"/>
                 <w:noProof/>
               </w:rPr>
-              <w:t>3.2.</w:t>
+              <w:t>4.1.</w:t>
             </w:r>
             <w:r>
               <w:rPr>
@@ -1808,7 +1894,7 @@
                 <w:rFonts w:ascii="Arial" w:hAnsi="Arial" w:cs="Arial"/>
                 <w:noProof/>
               </w:rPr>
-              <w:t>Abweichungen, Anpassungen, Entscheidungen</w:t>
+              <w:t>Soll-Ist-Vergleich, Qualitätskontrolle</w:t>
             </w:r>
             <w:r>
               <w:rPr>
@@ -1829,93 +1915,7 @@
                 <w:noProof/>
                 <w:webHidden/>
               </w:rPr>
-              <w:instrText xml:space="preserve"> PAGEREF _Toc7090254 \h </w:instrText>
-            </w:r>
-            <w:r>
-              <w:rPr>
-                <w:noProof/>
-                <w:webHidden/>
-              </w:rPr>
-            </w:r>
-            <w:r>
-              <w:rPr>
-                <w:noProof/>
-                <w:webHidden/>
-              </w:rPr>
-              <w:fldChar w:fldCharType="separate"/>
-            </w:r>
-            <w:r>
-              <w:rPr>
-                <w:noProof/>
-                <w:webHidden/>
-              </w:rPr>
-              <w:t>9</w:t>
-            </w:r>
-            <w:r>
-              <w:rPr>
-                <w:noProof/>
-                <w:webHidden/>
-              </w:rPr>
-              <w:fldChar w:fldCharType="end"/>
-            </w:r>
-          </w:hyperlink>
-        </w:p>
-        <w:p>
-          <w:pPr>
-            <w:pStyle w:val="Verzeichnis1"/>
-            <w:rPr>
-              <w:noProof/>
-              <w:sz w:val="22"/>
-              <w:szCs w:val="22"/>
-              <w:lang w:eastAsia="de-DE"/>
-            </w:rPr>
-          </w:pPr>
-          <w:hyperlink w:anchor="_Toc7090255" w:history="1">
-            <w:r>
-              <w:rPr>
-                <w:rStyle w:val="Hyperlink"/>
-                <w:rFonts w:ascii="Arial" w:hAnsi="Arial" w:cs="Arial"/>
-                <w:noProof/>
-              </w:rPr>
-              <w:t>4.</w:t>
-            </w:r>
-            <w:r>
-              <w:rPr>
-                <w:noProof/>
-                <w:sz w:val="22"/>
-                <w:szCs w:val="22"/>
-                <w:lang w:eastAsia="de-DE"/>
-              </w:rPr>
-              <w:tab/>
-            </w:r>
-            <w:r>
-              <w:rPr>
-                <w:rStyle w:val="Hyperlink"/>
-                <w:rFonts w:ascii="Arial" w:hAnsi="Arial" w:cs="Arial"/>
-                <w:noProof/>
-              </w:rPr>
-              <w:t>Projektergebnisse</w:t>
-            </w:r>
-            <w:r>
-              <w:rPr>
-                <w:noProof/>
-                <w:webHidden/>
-              </w:rPr>
-              <w:tab/>
-            </w:r>
-            <w:r>
-              <w:rPr>
-                <w:noProof/>
-                <w:webHidden/>
-              </w:rPr>
-              <w:fldChar w:fldCharType="begin"/>
-            </w:r>
-            <w:r>
-              <w:rPr>
-                <w:noProof/>
-                <w:webHidden/>
-              </w:rPr>
-              <w:instrText xml:space="preserve"> PAGEREF _Toc7090255 \h </w:instrText>
+              <w:instrText xml:space="preserve"> PAGEREF _Toc7760970 \h </w:instrText>
             </w:r>
             <w:r>
               <w:rPr>
@@ -1960,14 +1960,14 @@
               <w:lang w:eastAsia="de-DE"/>
             </w:rPr>
           </w:pPr>
-          <w:hyperlink w:anchor="_Toc7090256" w:history="1">
+          <w:hyperlink w:anchor="_Toc7760971" w:history="1">
             <w:r>
               <w:rPr>
                 <w:rStyle w:val="Hyperlink"/>
                 <w:rFonts w:ascii="Arial" w:hAnsi="Arial" w:cs="Arial"/>
                 <w:noProof/>
               </w:rPr>
-              <w:t>4.1.</w:t>
+              <w:t>4.2.</w:t>
             </w:r>
             <w:r>
               <w:rPr>
@@ -1984,7 +1984,7 @@
                 <w:rFonts w:ascii="Arial" w:hAnsi="Arial" w:cs="Arial"/>
                 <w:noProof/>
               </w:rPr>
-              <w:t>Soll-Ist-Vergleich, Qualitätskontrolle</w:t>
+              <w:t>Abweichungen, Anpassungen</w:t>
             </w:r>
             <w:r>
               <w:rPr>
@@ -2005,97 +2005,7 @@
                 <w:noProof/>
                 <w:webHidden/>
               </w:rPr>
-              <w:instrText xml:space="preserve"> PAGEREF _Toc7090256 \h </w:instrText>
-            </w:r>
-            <w:r>
-              <w:rPr>
-                <w:noProof/>
-                <w:webHidden/>
-              </w:rPr>
-            </w:r>
-            <w:r>
-              <w:rPr>
-                <w:noProof/>
-                <w:webHidden/>
-              </w:rPr>
-              <w:fldChar w:fldCharType="separate"/>
-            </w:r>
-            <w:r>
-              <w:rPr>
-                <w:noProof/>
-                <w:webHidden/>
-              </w:rPr>
-              <w:t>9</w:t>
-            </w:r>
-            <w:r>
-              <w:rPr>
-                <w:noProof/>
-                <w:webHidden/>
-              </w:rPr>
-              <w:fldChar w:fldCharType="end"/>
-            </w:r>
-          </w:hyperlink>
-        </w:p>
-        <w:p>
-          <w:pPr>
-            <w:pStyle w:val="Verzeichnis2"/>
-            <w:tabs>
-              <w:tab w:val="left" w:pos="880"/>
-              <w:tab w:val="right" w:leader="dot" w:pos="9062"/>
-            </w:tabs>
-            <w:rPr>
-              <w:noProof/>
-              <w:sz w:val="22"/>
-              <w:szCs w:val="22"/>
-              <w:lang w:eastAsia="de-DE"/>
-            </w:rPr>
-          </w:pPr>
-          <w:hyperlink w:anchor="_Toc7090257" w:history="1">
-            <w:r>
-              <w:rPr>
-                <w:rStyle w:val="Hyperlink"/>
-                <w:rFonts w:ascii="Arial" w:hAnsi="Arial" w:cs="Arial"/>
-                <w:noProof/>
-              </w:rPr>
-              <w:t>4.2.</w:t>
-            </w:r>
-            <w:r>
-              <w:rPr>
-                <w:noProof/>
-                <w:sz w:val="22"/>
-                <w:szCs w:val="22"/>
-                <w:lang w:eastAsia="de-DE"/>
-              </w:rPr>
-              <w:tab/>
-            </w:r>
-            <w:r>
-              <w:rPr>
-                <w:rStyle w:val="Hyperlink"/>
-                <w:rFonts w:ascii="Arial" w:hAnsi="Arial" w:cs="Arial"/>
-                <w:noProof/>
-              </w:rPr>
-              <w:t>Abweichungen, Anpassungen</w:t>
-            </w:r>
-            <w:r>
-              <w:rPr>
-                <w:noProof/>
-                <w:webHidden/>
-              </w:rPr>
-              <w:tab/>
-            </w:r>
-            <w:r>
-              <w:rPr>
-                <w:noProof/>
-                <w:webHidden/>
-              </w:rPr>
-              <w:fldChar w:fldCharType="begin"/>
-            </w:r>
-            <w:r>
-              <w:rPr>
-                <w:noProof/>
-                <w:webHidden/>
-              </w:rPr>
-              <w:instrText xml:space="preserve"> PAGEREF _Toc7090257 \h </w:instrText>
+              <w:instrText xml:space="preserve"> PAGEREF _Toc7760971 \h </w:instrText>
             </w:r>
             <w:r>
               <w:rPr>
@@ -2174,7 +2084,7 @@
           <w:rFonts w:ascii="Arial" w:hAnsi="Arial" w:cs="Arial"/>
         </w:rPr>
       </w:pPr>
-      <w:bookmarkStart w:id="0" w:name="_Toc7090238"/>
+      <w:bookmarkStart w:id="0" w:name="_Toc7760953"/>
       <w:r>
         <w:rPr>
           <w:rFonts w:ascii="Arial" w:hAnsi="Arial" w:cs="Arial"/>
@@ -2204,7 +2114,7 @@
           <w:rFonts w:ascii="Arial" w:hAnsi="Arial" w:cs="Arial"/>
         </w:rPr>
       </w:pPr>
-      <w:bookmarkStart w:id="1" w:name="_Toc7090239"/>
+      <w:bookmarkStart w:id="1" w:name="_Toc7760954"/>
       <w:r>
         <w:rPr>
           <w:rFonts w:ascii="Arial" w:hAnsi="Arial" w:cs="Arial"/>
@@ -2243,15 +2153,15 @@
           <w:rFonts w:ascii="Arial" w:hAnsi="Arial" w:cs="Arial"/>
           <w:sz w:val="22"/>
         </w:rPr>
-        <w:t xml:space="preserve"> als Konsolenanwendung zu programmieren. Als Programmiersprache ist C vorgegeben sowie als Entwicklungsumgebung Codeblocks.</w:t>
-      </w:r>
-    </w:p>
-    <w:p>
-      <w:pPr>
-        <w:rPr>
-          <w:rFonts w:ascii="Arial" w:hAnsi="Arial" w:cs="Arial"/>
-        </w:rPr>
-      </w:pPr>
+        <w:t xml:space="preserve"> als Kons</w:t>
+      </w:r>
+      <w:r>
+        <w:rPr>
+          <w:rFonts w:ascii="Arial" w:hAnsi="Arial" w:cs="Arial"/>
+          <w:sz w:val="22"/>
+        </w:rPr>
+        <w:t>olenanwendung zu programmieren.</w:t>
+      </w:r>
     </w:p>
     <w:p>
       <w:pPr>
@@ -2264,7 +2174,7 @@
           <w:rFonts w:ascii="Arial" w:hAnsi="Arial" w:cs="Arial"/>
         </w:rPr>
       </w:pPr>
-      <w:bookmarkStart w:id="2" w:name="_Toc7090240"/>
+      <w:bookmarkStart w:id="2" w:name="_Toc7760955"/>
       <w:r>
         <w:rPr>
           <w:rFonts w:ascii="Arial" w:hAnsi="Arial" w:cs="Arial"/>
@@ -2286,7 +2196,7 @@
           <w:rFonts w:ascii="Arial" w:hAnsi="Arial" w:cs="Arial"/>
         </w:rPr>
       </w:pPr>
-      <w:bookmarkStart w:id="3" w:name="_Toc7090241"/>
+      <w:bookmarkStart w:id="3" w:name="_Toc7760956"/>
       <w:r>
         <w:rPr>
           <w:rFonts w:ascii="Arial" w:hAnsi="Arial" w:cs="Arial"/>
@@ -2794,7 +2704,7 @@
           <w:rFonts w:ascii="Arial" w:hAnsi="Arial" w:cs="Arial"/>
         </w:rPr>
       </w:pPr>
-      <w:bookmarkStart w:id="4" w:name="_Toc7090242"/>
+      <w:bookmarkStart w:id="4" w:name="_Toc7760957"/>
       <w:r>
         <w:rPr>
           <w:rFonts w:ascii="Arial" w:hAnsi="Arial" w:cs="Arial"/>
@@ -2885,41 +2795,41 @@
           <w:rFonts w:ascii="Arial" w:hAnsi="Arial" w:cs="Arial"/>
         </w:rPr>
       </w:pPr>
-      <w:bookmarkStart w:id="5" w:name="_Toc7090243"/>
-      <w:r>
-        <w:rPr>
-          <w:rFonts w:ascii="Arial" w:hAnsi="Arial" w:cs="Arial"/>
+      <w:bookmarkStart w:id="5" w:name="_Toc7760958"/>
+      <w:r>
+        <w:rPr>
+          <w:rFonts w:ascii="Arial" w:hAnsi="Arial" w:cs="Arial"/>
+        </w:rPr>
+        <w:t>Ziel</w:t>
+      </w:r>
+      <w:r>
+        <w:rPr>
+          <w:rFonts w:ascii="Arial" w:hAnsi="Arial" w:cs="Arial"/>
+        </w:rPr>
+        <w:t xml:space="preserve"> des Spiels</w:t>
+      </w:r>
+      <w:bookmarkEnd w:id="5"/>
+      <w:r>
+        <w:rPr>
+          <w:rFonts w:ascii="Arial" w:hAnsi="Arial" w:cs="Arial"/>
+        </w:rPr>
+        <w:t xml:space="preserve"> </w:t>
+      </w:r>
+    </w:p>
+    <w:p>
+      <w:pPr>
+        <w:ind w:left="708"/>
+        <w:rPr>
+          <w:rFonts w:ascii="Arial" w:hAnsi="Arial" w:cs="Arial"/>
+          <w:sz w:val="22"/>
+        </w:rPr>
+      </w:pPr>
+      <w:r>
+        <w:rPr>
+          <w:rFonts w:ascii="Arial" w:hAnsi="Arial" w:cs="Arial"/>
+          <w:sz w:val="22"/>
         </w:rPr>
         <w:lastRenderedPageBreak/>
-        <w:t>Ziel</w:t>
-      </w:r>
-      <w:r>
-        <w:rPr>
-          <w:rFonts w:ascii="Arial" w:hAnsi="Arial" w:cs="Arial"/>
-        </w:rPr>
-        <w:t xml:space="preserve"> des Spiels</w:t>
-      </w:r>
-      <w:bookmarkEnd w:id="5"/>
-      <w:r>
-        <w:rPr>
-          <w:rFonts w:ascii="Arial" w:hAnsi="Arial" w:cs="Arial"/>
-        </w:rPr>
-        <w:t xml:space="preserve"> </w:t>
-      </w:r>
-    </w:p>
-    <w:p>
-      <w:pPr>
-        <w:ind w:left="708"/>
-        <w:rPr>
-          <w:rFonts w:ascii="Arial" w:hAnsi="Arial" w:cs="Arial"/>
-          <w:sz w:val="22"/>
-        </w:rPr>
-      </w:pPr>
-      <w:r>
-        <w:rPr>
-          <w:rFonts w:ascii="Arial" w:hAnsi="Arial" w:cs="Arial"/>
-          <w:sz w:val="22"/>
-        </w:rPr>
         <w:t>Es wird während des gesamten Spiels die Anzahl der Spielsteine der jeweiligen Spieler auf dem Feld angezeigt.</w:t>
       </w:r>
     </w:p>
@@ -3212,6 +3122,8 @@
         </w:rPr>
         <w:t xml:space="preserve"> oder beide Spieler unmittelbar hintereinander gepasst haben, da sie keine Steine mehr umschließen können.</w:t>
       </w:r>
+      <w:bookmarkStart w:id="6" w:name="_GoBack"/>
+      <w:bookmarkEnd w:id="6"/>
     </w:p>
     <w:p>
       <w:pPr>
@@ -3236,14 +3148,14 @@
           <w:rFonts w:ascii="Arial" w:hAnsi="Arial" w:cs="Arial"/>
         </w:rPr>
       </w:pPr>
-      <w:bookmarkStart w:id="6" w:name="_Toc7090244"/>
+      <w:bookmarkStart w:id="7" w:name="_Toc7760959"/>
       <w:r>
         <w:rPr>
           <w:rFonts w:ascii="Arial" w:hAnsi="Arial" w:cs="Arial"/>
         </w:rPr>
         <w:t>Projektumfeld</w:t>
       </w:r>
-      <w:bookmarkEnd w:id="6"/>
+      <w:bookmarkEnd w:id="7"/>
     </w:p>
     <w:p>
       <w:pPr>
@@ -3258,15 +3170,30 @@
           <w:rFonts w:ascii="Arial" w:hAnsi="Arial" w:cs="Arial"/>
           <w:sz w:val="22"/>
         </w:rPr>
-        <w:t xml:space="preserve">Das Projekt wird größtenteils zuhause durchgeführt, in der Schule bespricht </w:t>
-      </w:r>
-      <w:r>
-        <w:rPr>
-          <w:rFonts w:ascii="Arial" w:hAnsi="Arial" w:cs="Arial"/>
-          <w:sz w:val="22"/>
-        </w:rPr>
-        <w:t>man sich über weiteres Vorgehen und teilt die zukünftigen Aufgaben auf.</w:t>
-      </w:r>
+        <w:t>Als Programmiersprache ist C vorgegeben sowie als Entwicklungsumgebung Codeblocks.</w:t>
+      </w:r>
+    </w:p>
+    <w:p>
+      <w:pPr>
+        <w:pStyle w:val="berschrift1"/>
+        <w:numPr>
+          <w:ilvl w:val="0"/>
+          <w:numId w:val="5"/>
+        </w:numPr>
+        <w:spacing w:after="240"/>
+        <w:ind w:left="357" w:hanging="357"/>
+        <w:rPr>
+          <w:rFonts w:ascii="Arial" w:hAnsi="Arial" w:cs="Arial"/>
+        </w:rPr>
+      </w:pPr>
+      <w:bookmarkStart w:id="8" w:name="_Toc7760961"/>
+      <w:r>
+        <w:rPr>
+          <w:rFonts w:ascii="Arial" w:hAnsi="Arial" w:cs="Arial"/>
+        </w:rPr>
+        <w:t>Ressourcen und Ablaufplanung</w:t>
+      </w:r>
+      <w:bookmarkEnd w:id="8"/>
     </w:p>
     <w:p>
       <w:pPr>
@@ -3281,94 +3208,14 @@
           <w:rFonts w:ascii="Arial" w:hAnsi="Arial" w:cs="Arial"/>
         </w:rPr>
       </w:pPr>
-      <w:bookmarkStart w:id="7" w:name="_Toc7090245"/>
-      <w:r>
-        <w:rPr>
-          <w:rFonts w:ascii="Arial" w:hAnsi="Arial" w:cs="Arial"/>
-        </w:rPr>
-        <w:t>Prozesschnittstellen</w:t>
-      </w:r>
-      <w:bookmarkEnd w:id="7"/>
-    </w:p>
-    <w:p>
-      <w:pPr>
-        <w:pStyle w:val="berschrift1"/>
-        <w:numPr>
-          <w:ilvl w:val="0"/>
-          <w:numId w:val="5"/>
-        </w:numPr>
-        <w:spacing w:after="240"/>
-        <w:ind w:left="357" w:hanging="357"/>
-        <w:rPr>
-          <w:rFonts w:ascii="Arial" w:hAnsi="Arial" w:cs="Arial"/>
-        </w:rPr>
-      </w:pPr>
-      <w:bookmarkStart w:id="8" w:name="_Toc7090246"/>
-      <w:r>
-        <w:rPr>
-          <w:rFonts w:ascii="Arial" w:hAnsi="Arial" w:cs="Arial"/>
-        </w:rPr>
-        <w:t>Ressourcen und Ablaufplanung</w:t>
-      </w:r>
-      <w:bookmarkEnd w:id="8"/>
-    </w:p>
-    <w:p>
-      <w:pPr>
-        <w:rPr>
-          <w:rFonts w:ascii="Arial" w:hAnsi="Arial" w:cs="Arial"/>
-        </w:rPr>
-      </w:pPr>
-    </w:p>
-    <w:p>
-      <w:pPr>
-        <w:pStyle w:val="berschrift2"/>
-        <w:numPr>
-          <w:ilvl w:val="1"/>
-          <w:numId w:val="5"/>
-        </w:numPr>
-        <w:spacing w:after="240"/>
-        <w:ind w:left="788" w:hanging="431"/>
-        <w:rPr>
-          <w:rFonts w:ascii="Arial" w:hAnsi="Arial" w:cs="Arial"/>
-        </w:rPr>
-      </w:pPr>
-      <w:bookmarkStart w:id="9" w:name="_Toc7090247"/>
-      <w:r>
-        <w:rPr>
-          <w:rFonts w:ascii="Arial" w:hAnsi="Arial" w:cs="Arial"/>
-        </w:rPr>
-        <w:t>Personalplanung</w:t>
+      <w:bookmarkStart w:id="9" w:name="_Toc7760962"/>
+      <w:r>
+        <w:rPr>
+          <w:rFonts w:ascii="Arial" w:hAnsi="Arial" w:cs="Arial"/>
+        </w:rPr>
+        <w:t>Terminplanung, Ablaufplanung (Gantt-Diagramm)</w:t>
       </w:r>
       <w:bookmarkEnd w:id="9"/>
-    </w:p>
-    <w:p>
-      <w:pPr>
-        <w:rPr>
-          <w:rFonts w:ascii="Arial" w:hAnsi="Arial" w:cs="Arial"/>
-        </w:rPr>
-      </w:pPr>
-    </w:p>
-    <w:p>
-      <w:pPr>
-        <w:pStyle w:val="berschrift2"/>
-        <w:numPr>
-          <w:ilvl w:val="1"/>
-          <w:numId w:val="5"/>
-        </w:numPr>
-        <w:spacing w:after="240"/>
-        <w:ind w:left="788" w:hanging="431"/>
-        <w:rPr>
-          <w:rFonts w:ascii="Arial" w:hAnsi="Arial" w:cs="Arial"/>
-        </w:rPr>
-      </w:pPr>
-      <w:bookmarkStart w:id="10" w:name="_Toc7090248"/>
-      <w:r>
-        <w:rPr>
-          <w:rFonts w:ascii="Arial" w:hAnsi="Arial" w:cs="Arial"/>
-        </w:rPr>
-        <w:t>Terminplanung, Ablaufplanung (Gantt-Diagramm)</w:t>
-      </w:r>
-      <w:bookmarkEnd w:id="10"/>
     </w:p>
     <w:tbl>
       <w:tblPr>
@@ -3803,7 +3650,6 @@
                 <w:sz w:val="24"/>
                 <w:szCs w:val="24"/>
               </w:rPr>
-              <w:lastRenderedPageBreak/>
               <w:t>Entwicklung und Programmierung eines Startmenüs + Einstellung des Modus + Auflistung der Regeln des Spiels</w:t>
             </w:r>
           </w:p>
@@ -4276,6 +4122,7 @@
                 <w:sz w:val="24"/>
                 <w:szCs w:val="24"/>
               </w:rPr>
+              <w:lastRenderedPageBreak/>
               <w:t>Überprüfung auf ein Ende des Spiels</w:t>
             </w:r>
           </w:p>
@@ -4737,14 +4584,14 @@
           <w:rFonts w:ascii="Arial" w:hAnsi="Arial" w:cs="Arial"/>
         </w:rPr>
       </w:pPr>
-      <w:bookmarkStart w:id="11" w:name="_Toc7090249"/>
-      <w:r>
-        <w:rPr>
-          <w:rFonts w:ascii="Arial" w:hAnsi="Arial" w:cs="Arial"/>
-        </w:rPr>
-        <w:t>Sachmittel- und Kostenplanung</w:t>
-      </w:r>
-      <w:bookmarkEnd w:id="11"/>
+      <w:bookmarkStart w:id="10" w:name="_Toc7760963"/>
+      <w:r>
+        <w:rPr>
+          <w:rFonts w:ascii="Arial" w:hAnsi="Arial" w:cs="Arial"/>
+        </w:rPr>
+        <w:t>Kostenplanung</w:t>
+      </w:r>
+      <w:bookmarkEnd w:id="10"/>
     </w:p>
     <w:p>
       <w:pPr>
@@ -4768,7 +4615,7 @@
           <w:rFonts w:ascii="Arial" w:hAnsi="Arial" w:cs="Arial"/>
         </w:rPr>
       </w:pPr>
-      <w:bookmarkStart w:id="12" w:name="_Toc7090250"/>
+      <w:bookmarkStart w:id="11" w:name="_Toc7760964"/>
       <w:r>
         <w:rPr>
           <w:rFonts w:ascii="Arial" w:hAnsi="Arial" w:cs="Arial"/>
@@ -4787,7 +4634,7 @@
         </w:rPr>
         <w:t>hrung und Auftragsbearbeitung</w:t>
       </w:r>
-      <w:bookmarkEnd w:id="12"/>
+      <w:bookmarkEnd w:id="11"/>
     </w:p>
     <w:p>
       <w:pPr>
@@ -4802,14 +4649,14 @@
           <w:rFonts w:ascii="Arial" w:hAnsi="Arial" w:cs="Arial"/>
         </w:rPr>
       </w:pPr>
-      <w:bookmarkStart w:id="13" w:name="_Toc7090251"/>
+      <w:bookmarkStart w:id="12" w:name="_Toc7760965"/>
       <w:r>
         <w:rPr>
           <w:rFonts w:ascii="Arial" w:hAnsi="Arial" w:cs="Arial"/>
         </w:rPr>
         <w:t>Prozessschritte, Vorgehensweise, Qualitätssicherung</w:t>
       </w:r>
-      <w:bookmarkEnd w:id="13"/>
+      <w:bookmarkEnd w:id="12"/>
     </w:p>
     <w:p>
       <w:pPr>
@@ -4824,14 +4671,14 @@
           <w:rFonts w:ascii="Arial" w:hAnsi="Arial" w:cs="Arial"/>
         </w:rPr>
       </w:pPr>
-      <w:bookmarkStart w:id="14" w:name="_Toc7090252"/>
+      <w:bookmarkStart w:id="13" w:name="_Toc7760966"/>
       <w:r>
         <w:rPr>
           <w:rFonts w:ascii="Arial" w:hAnsi="Arial" w:cs="Arial"/>
         </w:rPr>
         <w:t>Planung der Programmierung</w:t>
       </w:r>
-      <w:bookmarkEnd w:id="14"/>
+      <w:bookmarkEnd w:id="13"/>
     </w:p>
     <w:p>
       <w:pPr>
@@ -4945,15 +4792,7 @@
           <w:rFonts w:ascii="Arial" w:hAnsi="Arial" w:cs="Arial"/>
           <w:sz w:val="22"/>
         </w:rPr>
-        <w:t xml:space="preserve"> findet man schließlich das 8 mal 8 Feld, eine Score Anzeige, eine Zeitanzeige und welcher Spieler gerade am Zug ist. Die </w:t>
-      </w:r>
-      <w:r>
-        <w:rPr>
-          <w:rFonts w:ascii="Arial" w:hAnsi="Arial" w:cs="Arial"/>
-          <w:sz w:val="22"/>
-        </w:rPr>
-        <w:lastRenderedPageBreak/>
-        <w:t>Anzeigen werden nach jedem Zug aktualisiert. Nachdem man das Spiel gewonnen hat, kommt ein neuer Bildschirm, wo gesagt wird, welcher Spieler gewonnen hat und wie der finale Punktestand ist.</w:t>
+        <w:t xml:space="preserve"> findet man schließlich das 8 mal 8 Feld, eine Score Anzeige, eine Zeitanzeige und welcher Spieler gerade am Zug ist. Die Anzeigen werden nach jedem Zug aktualisiert. Nachdem man das Spiel gewonnen hat, kommt ein neuer Bildschirm, wo gesagt wird, welcher Spieler gewonnen hat und wie der finale Punktestand ist.</w:t>
       </w:r>
     </w:p>
     <w:p>
@@ -5031,6 +4870,7 @@
           <w:rFonts w:ascii="Arial" w:hAnsi="Arial" w:cs="Arial"/>
           <w:sz w:val="22"/>
         </w:rPr>
+        <w:lastRenderedPageBreak/>
         <w:t xml:space="preserve">Die Steuerung wird im </w:t>
       </w:r>
       <w:proofErr w:type="gramStart"/>
@@ -5256,14 +5096,14 @@
           <w:rFonts w:ascii="Arial" w:hAnsi="Arial" w:cs="Arial"/>
         </w:rPr>
       </w:pPr>
-      <w:bookmarkStart w:id="15" w:name="_Toc7090253"/>
+      <w:bookmarkStart w:id="14" w:name="_Toc7760967"/>
       <w:r>
         <w:rPr>
           <w:rFonts w:ascii="Arial" w:hAnsi="Arial" w:cs="Arial"/>
         </w:rPr>
         <w:t>Durchführung der Programmierung</w:t>
       </w:r>
-      <w:bookmarkEnd w:id="15"/>
+      <w:bookmarkEnd w:id="14"/>
     </w:p>
     <w:p>
       <w:pPr>
@@ -5422,7 +5262,6 @@
           <w:rFonts w:ascii="Arial" w:hAnsi="Arial" w:cs="Arial"/>
           <w:sz w:val="22"/>
         </w:rPr>
-        <w:lastRenderedPageBreak/>
         <w:t>Time: (integer): speichert die gestoppte Zeit die seit Spielstart gelaufen ist</w:t>
       </w:r>
     </w:p>
@@ -5686,6 +5525,7 @@
         <w:rPr>
           <w:rFonts w:ascii="Arial" w:hAnsi="Arial" w:cs="Arial"/>
         </w:rPr>
+        <w:lastRenderedPageBreak/>
         <w:t>Startmenü</w:t>
       </w:r>
     </w:p>
@@ -6659,8 +6499,8 @@
           <w:rFonts w:ascii="Arial" w:hAnsi="Arial" w:cs="Arial"/>
         </w:rPr>
       </w:pPr>
-      <w:bookmarkStart w:id="16" w:name="_Überprüfung_beim_setzen"/>
-      <w:bookmarkEnd w:id="16"/>
+      <w:bookmarkStart w:id="15" w:name="_Überprüfung_beim_setzen"/>
+      <w:bookmarkEnd w:id="15"/>
       <w:r>
         <w:rPr>
           <w:rFonts w:ascii="Arial" w:hAnsi="Arial" w:cs="Arial"/>
@@ -6973,8 +6813,6 @@
         </w:rPr>
         <w:t>Die maximal mögliche Spielzeit liegt bei 99 Stunden, 59 Minuten und 59 Sekunden. Wenn diese Zeit erreicht wurde, wird die Funktion abgebrochen und eine Fehlermeldung ausgegeben, dass die maximale Spielzeit erreicht wurde.</w:t>
       </w:r>
-      <w:bookmarkStart w:id="17" w:name="_GoBack"/>
-      <w:bookmarkEnd w:id="17"/>
     </w:p>
     <w:p>
       <w:pPr>
@@ -7066,14 +6904,14 @@
           <w:rFonts w:ascii="Arial" w:hAnsi="Arial" w:cs="Arial"/>
         </w:rPr>
       </w:pPr>
-      <w:bookmarkStart w:id="18" w:name="_Toc7090254"/>
+      <w:bookmarkStart w:id="16" w:name="_Toc7760968"/>
       <w:r>
         <w:rPr>
           <w:rFonts w:ascii="Arial" w:hAnsi="Arial" w:cs="Arial"/>
         </w:rPr>
         <w:t>Abweichungen, Anpassungen, Entscheidungen</w:t>
       </w:r>
-      <w:bookmarkEnd w:id="18"/>
+      <w:bookmarkEnd w:id="16"/>
     </w:p>
     <w:p>
       <w:pPr>
@@ -7093,14 +6931,14 @@
           <w:rFonts w:ascii="Arial" w:hAnsi="Arial" w:cs="Arial"/>
         </w:rPr>
       </w:pPr>
-      <w:bookmarkStart w:id="19" w:name="_Toc7090255"/>
+      <w:bookmarkStart w:id="17" w:name="_Toc7760969"/>
       <w:r>
         <w:rPr>
           <w:rFonts w:ascii="Arial" w:hAnsi="Arial" w:cs="Arial"/>
         </w:rPr>
         <w:t>Projektergebnisse</w:t>
       </w:r>
-      <w:bookmarkEnd w:id="19"/>
+      <w:bookmarkEnd w:id="17"/>
       <w:r>
         <w:rPr>
           <w:rFonts w:ascii="Arial" w:hAnsi="Arial" w:cs="Arial"/>
@@ -7119,14 +6957,14 @@
           <w:rFonts w:ascii="Arial" w:hAnsi="Arial" w:cs="Arial"/>
         </w:rPr>
       </w:pPr>
-      <w:bookmarkStart w:id="20" w:name="_Toc7090256"/>
+      <w:bookmarkStart w:id="18" w:name="_Toc7760970"/>
       <w:r>
         <w:rPr>
           <w:rFonts w:ascii="Arial" w:hAnsi="Arial" w:cs="Arial"/>
         </w:rPr>
         <w:t>Soll-Ist-Vergleich, Qualitätskontrolle</w:t>
       </w:r>
-      <w:bookmarkEnd w:id="20"/>
+      <w:bookmarkEnd w:id="18"/>
       <w:r>
         <w:rPr>
           <w:rFonts w:ascii="Arial" w:hAnsi="Arial" w:cs="Arial"/>
@@ -7152,14 +6990,14 @@
           <w:rFonts w:ascii="Arial" w:hAnsi="Arial" w:cs="Arial"/>
         </w:rPr>
       </w:pPr>
-      <w:bookmarkStart w:id="21" w:name="_Toc7090257"/>
+      <w:bookmarkStart w:id="19" w:name="_Toc7760971"/>
       <w:r>
         <w:rPr>
           <w:rFonts w:ascii="Arial" w:hAnsi="Arial" w:cs="Arial"/>
         </w:rPr>
         <w:t>Abweichungen, Anpassungen</w:t>
       </w:r>
-      <w:bookmarkEnd w:id="21"/>
+      <w:bookmarkEnd w:id="19"/>
     </w:p>
     <w:p>
       <w:pPr>
@@ -7265,7 +7103,7 @@
                 <w:bCs/>
                 <w:noProof/>
               </w:rPr>
-              <w:t>9</w:t>
+              <w:t>4</w:t>
             </w:r>
             <w:r>
               <w:rPr>
@@ -11731,7 +11569,7 @@
 </file>
 
 <file path=customXml/itemProps1.xml><?xml version="1.0" encoding="utf-8"?>
-<ds:datastoreItem xmlns:ds="http://schemas.openxmlformats.org/officeDocument/2006/customXml" ds:itemID="{FE55328B-86E5-4B93-9D2F-9397F7CD4442}">
+<ds:datastoreItem xmlns:ds="http://schemas.openxmlformats.org/officeDocument/2006/customXml" ds:itemID="{70017FD0-85E6-47AA-B952-0D60A7EEDB76}">
   <ds:schemaRefs>
     <ds:schemaRef ds:uri="http://schemas.openxmlformats.org/officeDocument/2006/bibliography"/>
   </ds:schemaRefs>

</xml_diff>

<commit_message>
edited docs, added function savegame, not functional and not finished
</commit_message>
<xml_diff>
--- a/docs/Dokumentation-Reversi.docx
+++ b/docs/Dokumentation-Reversi.docx
@@ -11,13 +11,6 @@
     </w:p>
     <w:p>
       <w:pPr>
-        <w:rPr>
-          <w:rFonts w:ascii="Arial" w:hAnsi="Arial" w:cs="Arial"/>
-        </w:rPr>
-      </w:pPr>
-    </w:p>
-    <w:p>
-      <w:pPr>
         <w:jc w:val="center"/>
         <w:rPr>
           <w:rFonts w:ascii="Arial" w:hAnsi="Arial" w:cs="Arial"/>
@@ -105,7 +98,7 @@
     </w:p>
     <w:p>
       <w:pPr>
-        <w:spacing w:after="840"/>
+        <w:spacing w:after="1200"/>
         <w:jc w:val="center"/>
         <w:rPr>
           <w:rFonts w:ascii="Arial" w:hAnsi="Arial" w:cs="Arial"/>
@@ -118,7 +111,7 @@
           <w:lang w:eastAsia="de-DE"/>
         </w:rPr>
         <w:drawing>
-          <wp:inline distT="0" distB="0" distL="0" distR="0" wp14:anchorId="35A010BD" wp14:editId="58AF045E">
+          <wp:inline distT="0" distB="0" distL="0" distR="0" wp14:anchorId="5EEDA66C" wp14:editId="5E166349">
             <wp:extent cx="5760720" cy="3228233"/>
             <wp:effectExtent l="0" t="0" r="0" b="0"/>
             <wp:docPr id="1" name="Grafik 1"/>
@@ -232,7 +225,6 @@
           <w:rFonts w:ascii="Arial" w:eastAsiaTheme="majorEastAsia" w:hAnsi="Arial" w:cs="Arial"/>
           <w:bCs w:val="0"/>
           <w:color w:val="365F91" w:themeColor="accent1" w:themeShade="BF"/>
-          <w:sz w:val="24"/>
           <w:szCs w:val="28"/>
         </w:rPr>
       </w:pPr>
@@ -241,23 +233,21 @@
           <w:rFonts w:ascii="Arial" w:eastAsiaTheme="majorEastAsia" w:hAnsi="Arial" w:cs="Arial"/>
           <w:bCs w:val="0"/>
           <w:color w:val="365F91" w:themeColor="accent1" w:themeShade="BF"/>
-          <w:sz w:val="24"/>
           <w:szCs w:val="28"/>
         </w:rPr>
         <w:lastRenderedPageBreak/>
         <w:t>inhaltsverzeichnis</w:t>
       </w:r>
-      <w:bookmarkStart w:id="0" w:name="_GoBack"/>
-      <w:bookmarkEnd w:id="0"/>
     </w:p>
     <w:p>
       <w:pPr>
         <w:pStyle w:val="Verzeichnis1"/>
         <w:tabs>
-          <w:tab w:val="left" w:pos="400"/>
+          <w:tab w:val="left" w:pos="600"/>
           <w:tab w:val="right" w:leader="dot" w:pos="9060"/>
         </w:tabs>
         <w:rPr>
+          <w:rFonts w:asciiTheme="minorHAnsi" w:hAnsiTheme="minorHAnsi"/>
           <w:b w:val="0"/>
           <w:bCs w:val="0"/>
           <w:caps w:val="0"/>
@@ -300,7 +290,7 @@
         </w:rPr>
         <w:fldChar w:fldCharType="separate"/>
       </w:r>
-      <w:hyperlink w:anchor="_Toc8198898" w:history="1">
+      <w:hyperlink w:anchor="_Toc8200202" w:history="1">
         <w:r>
           <w:rPr>
             <w:rStyle w:val="Hyperlink"/>
@@ -311,6 +301,7 @@
         </w:r>
         <w:r>
           <w:rPr>
+            <w:rFonts w:asciiTheme="minorHAnsi" w:hAnsiTheme="minorHAnsi"/>
             <w:b w:val="0"/>
             <w:bCs w:val="0"/>
             <w:caps w:val="0"/>
@@ -348,7 +339,7 @@
             <w:noProof/>
             <w:webHidden/>
           </w:rPr>
-          <w:instrText xml:space="preserve"> PAGEREF _Toc8198898 \h </w:instrText>
+          <w:instrText xml:space="preserve"> PAGEREF _Toc8200202 \h </w:instrText>
         </w:r>
         <w:r>
           <w:rPr>
@@ -383,18 +374,20 @@
       <w:pPr>
         <w:pStyle w:val="Verzeichnis2"/>
         <w:tabs>
-          <w:tab w:val="left" w:pos="800"/>
+          <w:tab w:val="left" w:pos="600"/>
           <w:tab w:val="right" w:leader="dot" w:pos="9060"/>
         </w:tabs>
         <w:rPr>
-          <w:smallCaps w:val="0"/>
+          <w:rFonts w:cstheme="minorBidi"/>
+          <w:b w:val="0"/>
+          <w:bCs w:val="0"/>
           <w:noProof/>
           <w:sz w:val="22"/>
           <w:szCs w:val="22"/>
           <w:lang w:eastAsia="de-DE"/>
         </w:rPr>
       </w:pPr>
-      <w:hyperlink w:anchor="_Toc8198899" w:history="1">
+      <w:hyperlink w:anchor="_Toc8200203" w:history="1">
         <w:r>
           <w:rPr>
             <w:rStyle w:val="Hyperlink"/>
@@ -405,7 +398,9 @@
         </w:r>
         <w:r>
           <w:rPr>
-            <w:smallCaps w:val="0"/>
+            <w:rFonts w:cstheme="minorBidi"/>
+            <w:b w:val="0"/>
+            <w:bCs w:val="0"/>
             <w:noProof/>
             <w:sz w:val="22"/>
             <w:szCs w:val="22"/>
@@ -440,7 +435,7 @@
             <w:noProof/>
             <w:webHidden/>
           </w:rPr>
-          <w:instrText xml:space="preserve"> PAGEREF _Toc8198899 \h </w:instrText>
+          <w:instrText xml:space="preserve"> PAGEREF _Toc8200203 \h </w:instrText>
         </w:r>
         <w:r>
           <w:rPr>
@@ -475,18 +470,20 @@
       <w:pPr>
         <w:pStyle w:val="Verzeichnis2"/>
         <w:tabs>
-          <w:tab w:val="left" w:pos="800"/>
+          <w:tab w:val="left" w:pos="600"/>
           <w:tab w:val="right" w:leader="dot" w:pos="9060"/>
         </w:tabs>
         <w:rPr>
-          <w:smallCaps w:val="0"/>
+          <w:rFonts w:cstheme="minorBidi"/>
+          <w:b w:val="0"/>
+          <w:bCs w:val="0"/>
           <w:noProof/>
           <w:sz w:val="22"/>
           <w:szCs w:val="22"/>
           <w:lang w:eastAsia="de-DE"/>
         </w:rPr>
       </w:pPr>
-      <w:hyperlink w:anchor="_Toc8198900" w:history="1">
+      <w:hyperlink w:anchor="_Toc8200204" w:history="1">
         <w:r>
           <w:rPr>
             <w:rStyle w:val="Hyperlink"/>
@@ -497,7 +494,9 @@
         </w:r>
         <w:r>
           <w:rPr>
-            <w:smallCaps w:val="0"/>
+            <w:rFonts w:cstheme="minorBidi"/>
+            <w:b w:val="0"/>
+            <w:bCs w:val="0"/>
             <w:noProof/>
             <w:sz w:val="22"/>
             <w:szCs w:val="22"/>
@@ -532,7 +531,7 @@
             <w:noProof/>
             <w:webHidden/>
           </w:rPr>
-          <w:instrText xml:space="preserve"> PAGEREF _Toc8198900 \h </w:instrText>
+          <w:instrText xml:space="preserve"> PAGEREF _Toc8200204 \h </w:instrText>
         </w:r>
         <w:r>
           <w:rPr>
@@ -567,19 +566,18 @@
       <w:pPr>
         <w:pStyle w:val="Verzeichnis3"/>
         <w:tabs>
-          <w:tab w:val="left" w:pos="1200"/>
+          <w:tab w:val="left" w:pos="1000"/>
           <w:tab w:val="right" w:leader="dot" w:pos="9060"/>
         </w:tabs>
         <w:rPr>
-          <w:i w:val="0"/>
-          <w:iCs w:val="0"/>
+          <w:rFonts w:cstheme="minorBidi"/>
           <w:noProof/>
           <w:sz w:val="22"/>
           <w:szCs w:val="22"/>
           <w:lang w:eastAsia="de-DE"/>
         </w:rPr>
       </w:pPr>
-      <w:hyperlink w:anchor="_Toc8198901" w:history="1">
+      <w:hyperlink w:anchor="_Toc8200205" w:history="1">
         <w:r>
           <w:rPr>
             <w:rStyle w:val="Hyperlink"/>
@@ -590,8 +588,7 @@
         </w:r>
         <w:r>
           <w:rPr>
-            <w:i w:val="0"/>
-            <w:iCs w:val="0"/>
+            <w:rFonts w:cstheme="minorBidi"/>
             <w:noProof/>
             <w:sz w:val="22"/>
             <w:szCs w:val="22"/>
@@ -626,7 +623,7 @@
             <w:noProof/>
             <w:webHidden/>
           </w:rPr>
-          <w:instrText xml:space="preserve"> PAGEREF _Toc8198901 \h </w:instrText>
+          <w:instrText xml:space="preserve"> PAGEREF _Toc8200205 \h </w:instrText>
         </w:r>
         <w:r>
           <w:rPr>
@@ -661,19 +658,18 @@
       <w:pPr>
         <w:pStyle w:val="Verzeichnis3"/>
         <w:tabs>
-          <w:tab w:val="left" w:pos="1200"/>
+          <w:tab w:val="left" w:pos="1000"/>
           <w:tab w:val="right" w:leader="dot" w:pos="9060"/>
         </w:tabs>
         <w:rPr>
-          <w:i w:val="0"/>
-          <w:iCs w:val="0"/>
+          <w:rFonts w:cstheme="minorBidi"/>
           <w:noProof/>
           <w:sz w:val="22"/>
           <w:szCs w:val="22"/>
           <w:lang w:eastAsia="de-DE"/>
         </w:rPr>
       </w:pPr>
-      <w:hyperlink w:anchor="_Toc8198902" w:history="1">
+      <w:hyperlink w:anchor="_Toc8200206" w:history="1">
         <w:r>
           <w:rPr>
             <w:rStyle w:val="Hyperlink"/>
@@ -684,8 +680,7 @@
         </w:r>
         <w:r>
           <w:rPr>
-            <w:i w:val="0"/>
-            <w:iCs w:val="0"/>
+            <w:rFonts w:cstheme="minorBidi"/>
             <w:noProof/>
             <w:sz w:val="22"/>
             <w:szCs w:val="22"/>
@@ -720,7 +715,7 @@
             <w:noProof/>
             <w:webHidden/>
           </w:rPr>
-          <w:instrText xml:space="preserve"> PAGEREF _Toc8198902 \h </w:instrText>
+          <w:instrText xml:space="preserve"> PAGEREF _Toc8200206 \h </w:instrText>
         </w:r>
         <w:r>
           <w:rPr>
@@ -755,19 +750,18 @@
       <w:pPr>
         <w:pStyle w:val="Verzeichnis3"/>
         <w:tabs>
-          <w:tab w:val="left" w:pos="1200"/>
+          <w:tab w:val="left" w:pos="1000"/>
           <w:tab w:val="right" w:leader="dot" w:pos="9060"/>
         </w:tabs>
         <w:rPr>
-          <w:i w:val="0"/>
-          <w:iCs w:val="0"/>
+          <w:rFonts w:cstheme="minorBidi"/>
           <w:noProof/>
           <w:sz w:val="22"/>
           <w:szCs w:val="22"/>
           <w:lang w:eastAsia="de-DE"/>
         </w:rPr>
       </w:pPr>
-      <w:hyperlink w:anchor="_Toc8198903" w:history="1">
+      <w:hyperlink w:anchor="_Toc8200207" w:history="1">
         <w:r>
           <w:rPr>
             <w:rStyle w:val="Hyperlink"/>
@@ -778,8 +772,7 @@
         </w:r>
         <w:r>
           <w:rPr>
-            <w:i w:val="0"/>
-            <w:iCs w:val="0"/>
+            <w:rFonts w:cstheme="minorBidi"/>
             <w:noProof/>
             <w:sz w:val="22"/>
             <w:szCs w:val="22"/>
@@ -814,7 +807,7 @@
             <w:noProof/>
             <w:webHidden/>
           </w:rPr>
-          <w:instrText xml:space="preserve"> PAGEREF _Toc8198903 \h </w:instrText>
+          <w:instrText xml:space="preserve"> PAGEREF _Toc8200207 \h </w:instrText>
         </w:r>
         <w:r>
           <w:rPr>
@@ -849,18 +842,20 @@
       <w:pPr>
         <w:pStyle w:val="Verzeichnis2"/>
         <w:tabs>
-          <w:tab w:val="left" w:pos="800"/>
+          <w:tab w:val="left" w:pos="600"/>
           <w:tab w:val="right" w:leader="dot" w:pos="9060"/>
         </w:tabs>
         <w:rPr>
-          <w:smallCaps w:val="0"/>
+          <w:rFonts w:cstheme="minorBidi"/>
+          <w:b w:val="0"/>
+          <w:bCs w:val="0"/>
           <w:noProof/>
           <w:sz w:val="22"/>
           <w:szCs w:val="22"/>
           <w:lang w:eastAsia="de-DE"/>
         </w:rPr>
       </w:pPr>
-      <w:hyperlink w:anchor="_Toc8198904" w:history="1">
+      <w:hyperlink w:anchor="_Toc8200208" w:history="1">
         <w:r>
           <w:rPr>
             <w:rStyle w:val="Hyperlink"/>
@@ -871,7 +866,9 @@
         </w:r>
         <w:r>
           <w:rPr>
-            <w:smallCaps w:val="0"/>
+            <w:rFonts w:cstheme="minorBidi"/>
+            <w:b w:val="0"/>
+            <w:bCs w:val="0"/>
             <w:noProof/>
             <w:sz w:val="22"/>
             <w:szCs w:val="22"/>
@@ -906,7 +903,7 @@
             <w:noProof/>
             <w:webHidden/>
           </w:rPr>
-          <w:instrText xml:space="preserve"> PAGEREF _Toc8198904 \h </w:instrText>
+          <w:instrText xml:space="preserve"> PAGEREF _Toc8200208 \h </w:instrText>
         </w:r>
         <w:r>
           <w:rPr>
@@ -941,10 +938,11 @@
       <w:pPr>
         <w:pStyle w:val="Verzeichnis1"/>
         <w:tabs>
-          <w:tab w:val="left" w:pos="400"/>
+          <w:tab w:val="left" w:pos="600"/>
           <w:tab w:val="right" w:leader="dot" w:pos="9060"/>
         </w:tabs>
         <w:rPr>
+          <w:rFonts w:asciiTheme="minorHAnsi" w:hAnsiTheme="minorHAnsi"/>
           <w:b w:val="0"/>
           <w:bCs w:val="0"/>
           <w:caps w:val="0"/>
@@ -954,7 +952,7 @@
           <w:lang w:eastAsia="de-DE"/>
         </w:rPr>
       </w:pPr>
-      <w:hyperlink w:anchor="_Toc8198905" w:history="1">
+      <w:hyperlink w:anchor="_Toc8200209" w:history="1">
         <w:r>
           <w:rPr>
             <w:rStyle w:val="Hyperlink"/>
@@ -965,6 +963,7 @@
         </w:r>
         <w:r>
           <w:rPr>
+            <w:rFonts w:asciiTheme="minorHAnsi" w:hAnsiTheme="minorHAnsi"/>
             <w:b w:val="0"/>
             <w:bCs w:val="0"/>
             <w:caps w:val="0"/>
@@ -1002,7 +1001,7 @@
             <w:noProof/>
             <w:webHidden/>
           </w:rPr>
-          <w:instrText xml:space="preserve"> PAGEREF _Toc8198905 \h </w:instrText>
+          <w:instrText xml:space="preserve"> PAGEREF _Toc8200209 \h </w:instrText>
         </w:r>
         <w:r>
           <w:rPr>
@@ -1037,18 +1036,20 @@
       <w:pPr>
         <w:pStyle w:val="Verzeichnis2"/>
         <w:tabs>
-          <w:tab w:val="left" w:pos="800"/>
+          <w:tab w:val="left" w:pos="600"/>
           <w:tab w:val="right" w:leader="dot" w:pos="9060"/>
         </w:tabs>
         <w:rPr>
-          <w:smallCaps w:val="0"/>
+          <w:rFonts w:cstheme="minorBidi"/>
+          <w:b w:val="0"/>
+          <w:bCs w:val="0"/>
           <w:noProof/>
           <w:sz w:val="22"/>
           <w:szCs w:val="22"/>
           <w:lang w:eastAsia="de-DE"/>
         </w:rPr>
       </w:pPr>
-      <w:hyperlink w:anchor="_Toc8198906" w:history="1">
+      <w:hyperlink w:anchor="_Toc8200210" w:history="1">
         <w:r>
           <w:rPr>
             <w:rStyle w:val="Hyperlink"/>
@@ -1059,7 +1060,9 @@
         </w:r>
         <w:r>
           <w:rPr>
-            <w:smallCaps w:val="0"/>
+            <w:rFonts w:cstheme="minorBidi"/>
+            <w:b w:val="0"/>
+            <w:bCs w:val="0"/>
             <w:noProof/>
             <w:sz w:val="22"/>
             <w:szCs w:val="22"/>
@@ -1094,7 +1097,7 @@
             <w:noProof/>
             <w:webHidden/>
           </w:rPr>
-          <w:instrText xml:space="preserve"> PAGEREF _Toc8198906 \h </w:instrText>
+          <w:instrText xml:space="preserve"> PAGEREF _Toc8200210 \h </w:instrText>
         </w:r>
         <w:r>
           <w:rPr>
@@ -1129,18 +1132,20 @@
       <w:pPr>
         <w:pStyle w:val="Verzeichnis2"/>
         <w:tabs>
-          <w:tab w:val="left" w:pos="800"/>
+          <w:tab w:val="left" w:pos="600"/>
           <w:tab w:val="right" w:leader="dot" w:pos="9060"/>
         </w:tabs>
         <w:rPr>
-          <w:smallCaps w:val="0"/>
+          <w:rFonts w:cstheme="minorBidi"/>
+          <w:b w:val="0"/>
+          <w:bCs w:val="0"/>
           <w:noProof/>
           <w:sz w:val="22"/>
           <w:szCs w:val="22"/>
           <w:lang w:eastAsia="de-DE"/>
         </w:rPr>
       </w:pPr>
-      <w:hyperlink w:anchor="_Toc8198907" w:history="1">
+      <w:hyperlink w:anchor="_Toc8200211" w:history="1">
         <w:r>
           <w:rPr>
             <w:rStyle w:val="Hyperlink"/>
@@ -1151,7 +1156,9 @@
         </w:r>
         <w:r>
           <w:rPr>
-            <w:smallCaps w:val="0"/>
+            <w:rFonts w:cstheme="minorBidi"/>
+            <w:b w:val="0"/>
+            <w:bCs w:val="0"/>
             <w:noProof/>
             <w:sz w:val="22"/>
             <w:szCs w:val="22"/>
@@ -1186,7 +1193,7 @@
             <w:noProof/>
             <w:webHidden/>
           </w:rPr>
-          <w:instrText xml:space="preserve"> PAGEREF _Toc8198907 \h </w:instrText>
+          <w:instrText xml:space="preserve"> PAGEREF _Toc8200211 \h </w:instrText>
         </w:r>
         <w:r>
           <w:rPr>
@@ -1221,10 +1228,11 @@
       <w:pPr>
         <w:pStyle w:val="Verzeichnis1"/>
         <w:tabs>
-          <w:tab w:val="left" w:pos="400"/>
+          <w:tab w:val="left" w:pos="600"/>
           <w:tab w:val="right" w:leader="dot" w:pos="9060"/>
         </w:tabs>
         <w:rPr>
+          <w:rFonts w:asciiTheme="minorHAnsi" w:hAnsiTheme="minorHAnsi"/>
           <w:b w:val="0"/>
           <w:bCs w:val="0"/>
           <w:caps w:val="0"/>
@@ -1234,7 +1242,7 @@
           <w:lang w:eastAsia="de-DE"/>
         </w:rPr>
       </w:pPr>
-      <w:hyperlink w:anchor="_Toc8198908" w:history="1">
+      <w:hyperlink w:anchor="_Toc8200212" w:history="1">
         <w:r>
           <w:rPr>
             <w:rStyle w:val="Hyperlink"/>
@@ -1245,6 +1253,7 @@
         </w:r>
         <w:r>
           <w:rPr>
+            <w:rFonts w:asciiTheme="minorHAnsi" w:hAnsiTheme="minorHAnsi"/>
             <w:b w:val="0"/>
             <w:bCs w:val="0"/>
             <w:caps w:val="0"/>
@@ -1282,7 +1291,7 @@
             <w:noProof/>
             <w:webHidden/>
           </w:rPr>
-          <w:instrText xml:space="preserve"> PAGEREF _Toc8198908 \h </w:instrText>
+          <w:instrText xml:space="preserve"> PAGEREF _Toc8200212 \h </w:instrText>
         </w:r>
         <w:r>
           <w:rPr>
@@ -1317,18 +1326,20 @@
       <w:pPr>
         <w:pStyle w:val="Verzeichnis2"/>
         <w:tabs>
-          <w:tab w:val="left" w:pos="800"/>
+          <w:tab w:val="left" w:pos="600"/>
           <w:tab w:val="right" w:leader="dot" w:pos="9060"/>
         </w:tabs>
         <w:rPr>
-          <w:smallCaps w:val="0"/>
+          <w:rFonts w:cstheme="minorBidi"/>
+          <w:b w:val="0"/>
+          <w:bCs w:val="0"/>
           <w:noProof/>
           <w:sz w:val="22"/>
           <w:szCs w:val="22"/>
           <w:lang w:eastAsia="de-DE"/>
         </w:rPr>
       </w:pPr>
-      <w:hyperlink w:anchor="_Toc8198909" w:history="1">
+      <w:hyperlink w:anchor="_Toc8200213" w:history="1">
         <w:r>
           <w:rPr>
             <w:rStyle w:val="Hyperlink"/>
@@ -1339,7 +1350,9 @@
         </w:r>
         <w:r>
           <w:rPr>
-            <w:smallCaps w:val="0"/>
+            <w:rFonts w:cstheme="minorBidi"/>
+            <w:b w:val="0"/>
+            <w:bCs w:val="0"/>
             <w:noProof/>
             <w:sz w:val="22"/>
             <w:szCs w:val="22"/>
@@ -1374,7 +1387,7 @@
             <w:noProof/>
             <w:webHidden/>
           </w:rPr>
-          <w:instrText xml:space="preserve"> PAGEREF _Toc8198909 \h </w:instrText>
+          <w:instrText xml:space="preserve"> PAGEREF _Toc8200213 \h </w:instrText>
         </w:r>
         <w:r>
           <w:rPr>
@@ -1409,19 +1422,18 @@
       <w:pPr>
         <w:pStyle w:val="Verzeichnis3"/>
         <w:tabs>
-          <w:tab w:val="left" w:pos="1200"/>
+          <w:tab w:val="left" w:pos="1000"/>
           <w:tab w:val="right" w:leader="dot" w:pos="9060"/>
         </w:tabs>
         <w:rPr>
-          <w:i w:val="0"/>
-          <w:iCs w:val="0"/>
+          <w:rFonts w:cstheme="minorBidi"/>
           <w:noProof/>
           <w:sz w:val="22"/>
           <w:szCs w:val="22"/>
           <w:lang w:eastAsia="de-DE"/>
         </w:rPr>
       </w:pPr>
-      <w:hyperlink w:anchor="_Toc8198910" w:history="1">
+      <w:hyperlink w:anchor="_Toc8200214" w:history="1">
         <w:r>
           <w:rPr>
             <w:rStyle w:val="Hyperlink"/>
@@ -1432,8 +1444,7 @@
         </w:r>
         <w:r>
           <w:rPr>
-            <w:i w:val="0"/>
-            <w:iCs w:val="0"/>
+            <w:rFonts w:cstheme="minorBidi"/>
             <w:noProof/>
             <w:sz w:val="22"/>
             <w:szCs w:val="22"/>
@@ -1468,7 +1479,7 @@
             <w:noProof/>
             <w:webHidden/>
           </w:rPr>
-          <w:instrText xml:space="preserve"> PAGEREF _Toc8198910 \h </w:instrText>
+          <w:instrText xml:space="preserve"> PAGEREF _Toc8200214 \h </w:instrText>
         </w:r>
         <w:r>
           <w:rPr>
@@ -1503,17 +1514,18 @@
       <w:pPr>
         <w:pStyle w:val="Verzeichnis4"/>
         <w:tabs>
-          <w:tab w:val="left" w:pos="1600"/>
+          <w:tab w:val="left" w:pos="1400"/>
           <w:tab w:val="right" w:leader="dot" w:pos="9060"/>
         </w:tabs>
         <w:rPr>
+          <w:rFonts w:cstheme="minorBidi"/>
           <w:noProof/>
           <w:sz w:val="22"/>
           <w:szCs w:val="22"/>
           <w:lang w:eastAsia="de-DE"/>
         </w:rPr>
       </w:pPr>
-      <w:hyperlink w:anchor="_Toc8198911" w:history="1">
+      <w:hyperlink w:anchor="_Toc8200215" w:history="1">
         <w:r>
           <w:rPr>
             <w:rStyle w:val="Hyperlink"/>
@@ -1524,6 +1536,7 @@
         </w:r>
         <w:r>
           <w:rPr>
+            <w:rFonts w:cstheme="minorBidi"/>
             <w:noProof/>
             <w:sz w:val="22"/>
             <w:szCs w:val="22"/>
@@ -1558,7 +1571,7 @@
             <w:noProof/>
             <w:webHidden/>
           </w:rPr>
-          <w:instrText xml:space="preserve"> PAGEREF _Toc8198911 \h </w:instrText>
+          <w:instrText xml:space="preserve"> PAGEREF _Toc8200215 \h </w:instrText>
         </w:r>
         <w:r>
           <w:rPr>
@@ -1593,17 +1606,18 @@
       <w:pPr>
         <w:pStyle w:val="Verzeichnis4"/>
         <w:tabs>
-          <w:tab w:val="left" w:pos="1600"/>
+          <w:tab w:val="left" w:pos="1400"/>
           <w:tab w:val="right" w:leader="dot" w:pos="9060"/>
         </w:tabs>
         <w:rPr>
+          <w:rFonts w:cstheme="minorBidi"/>
           <w:noProof/>
           <w:sz w:val="22"/>
           <w:szCs w:val="22"/>
           <w:lang w:eastAsia="de-DE"/>
         </w:rPr>
       </w:pPr>
-      <w:hyperlink w:anchor="_Toc8198912" w:history="1">
+      <w:hyperlink w:anchor="_Toc8200216" w:history="1">
         <w:r>
           <w:rPr>
             <w:rStyle w:val="Hyperlink"/>
@@ -1614,6 +1628,7 @@
         </w:r>
         <w:r>
           <w:rPr>
+            <w:rFonts w:cstheme="minorBidi"/>
             <w:noProof/>
             <w:sz w:val="22"/>
             <w:szCs w:val="22"/>
@@ -1648,7 +1663,7 @@
             <w:noProof/>
             <w:webHidden/>
           </w:rPr>
-          <w:instrText xml:space="preserve"> PAGEREF _Toc8198912 \h </w:instrText>
+          <w:instrText xml:space="preserve"> PAGEREF _Toc8200216 \h </w:instrText>
         </w:r>
         <w:r>
           <w:rPr>
@@ -1683,19 +1698,18 @@
       <w:pPr>
         <w:pStyle w:val="Verzeichnis3"/>
         <w:tabs>
-          <w:tab w:val="left" w:pos="1200"/>
+          <w:tab w:val="left" w:pos="1000"/>
           <w:tab w:val="right" w:leader="dot" w:pos="9060"/>
         </w:tabs>
         <w:rPr>
-          <w:i w:val="0"/>
-          <w:iCs w:val="0"/>
+          <w:rFonts w:cstheme="minorBidi"/>
           <w:noProof/>
           <w:sz w:val="22"/>
           <w:szCs w:val="22"/>
           <w:lang w:eastAsia="de-DE"/>
         </w:rPr>
       </w:pPr>
-      <w:hyperlink w:anchor="_Toc8198913" w:history="1">
+      <w:hyperlink w:anchor="_Toc8200217" w:history="1">
         <w:r>
           <w:rPr>
             <w:rStyle w:val="Hyperlink"/>
@@ -1706,8 +1720,7 @@
         </w:r>
         <w:r>
           <w:rPr>
-            <w:i w:val="0"/>
-            <w:iCs w:val="0"/>
+            <w:rFonts w:cstheme="minorBidi"/>
             <w:noProof/>
             <w:sz w:val="22"/>
             <w:szCs w:val="22"/>
@@ -1742,7 +1755,7 @@
             <w:noProof/>
             <w:webHidden/>
           </w:rPr>
-          <w:instrText xml:space="preserve"> PAGEREF _Toc8198913 \h </w:instrText>
+          <w:instrText xml:space="preserve"> PAGEREF _Toc8200217 \h </w:instrText>
         </w:r>
         <w:r>
           <w:rPr>
@@ -1777,17 +1790,18 @@
       <w:pPr>
         <w:pStyle w:val="Verzeichnis4"/>
         <w:tabs>
-          <w:tab w:val="left" w:pos="1600"/>
+          <w:tab w:val="left" w:pos="1400"/>
           <w:tab w:val="right" w:leader="dot" w:pos="9060"/>
         </w:tabs>
         <w:rPr>
+          <w:rFonts w:cstheme="minorBidi"/>
           <w:noProof/>
           <w:sz w:val="22"/>
           <w:szCs w:val="22"/>
           <w:lang w:eastAsia="de-DE"/>
         </w:rPr>
       </w:pPr>
-      <w:hyperlink w:anchor="_Toc8198914" w:history="1">
+      <w:hyperlink w:anchor="_Toc8200218" w:history="1">
         <w:r>
           <w:rPr>
             <w:rStyle w:val="Hyperlink"/>
@@ -1798,6 +1812,7 @@
         </w:r>
         <w:r>
           <w:rPr>
+            <w:rFonts w:cstheme="minorBidi"/>
             <w:noProof/>
             <w:sz w:val="22"/>
             <w:szCs w:val="22"/>
@@ -1832,7 +1847,7 @@
             <w:noProof/>
             <w:webHidden/>
           </w:rPr>
-          <w:instrText xml:space="preserve"> PAGEREF _Toc8198914 \h </w:instrText>
+          <w:instrText xml:space="preserve"> PAGEREF _Toc8200218 \h </w:instrText>
         </w:r>
         <w:r>
           <w:rPr>
@@ -1867,17 +1882,18 @@
       <w:pPr>
         <w:pStyle w:val="Verzeichnis4"/>
         <w:tabs>
-          <w:tab w:val="left" w:pos="1600"/>
+          <w:tab w:val="left" w:pos="1400"/>
           <w:tab w:val="right" w:leader="dot" w:pos="9060"/>
         </w:tabs>
         <w:rPr>
+          <w:rFonts w:cstheme="minorBidi"/>
           <w:noProof/>
           <w:sz w:val="22"/>
           <w:szCs w:val="22"/>
           <w:lang w:eastAsia="de-DE"/>
         </w:rPr>
       </w:pPr>
-      <w:hyperlink w:anchor="_Toc8198915" w:history="1">
+      <w:hyperlink w:anchor="_Toc8200219" w:history="1">
         <w:r>
           <w:rPr>
             <w:rStyle w:val="Hyperlink"/>
@@ -1888,6 +1904,7 @@
         </w:r>
         <w:r>
           <w:rPr>
+            <w:rFonts w:cstheme="minorBidi"/>
             <w:noProof/>
             <w:sz w:val="22"/>
             <w:szCs w:val="22"/>
@@ -1922,7 +1939,7 @@
             <w:noProof/>
             <w:webHidden/>
           </w:rPr>
-          <w:instrText xml:space="preserve"> PAGEREF _Toc8198915 \h </w:instrText>
+          <w:instrText xml:space="preserve"> PAGEREF _Toc8200219 \h </w:instrText>
         </w:r>
         <w:r>
           <w:rPr>
@@ -1957,19 +1974,18 @@
       <w:pPr>
         <w:pStyle w:val="Verzeichnis3"/>
         <w:tabs>
-          <w:tab w:val="left" w:pos="1200"/>
+          <w:tab w:val="left" w:pos="1000"/>
           <w:tab w:val="right" w:leader="dot" w:pos="9060"/>
         </w:tabs>
         <w:rPr>
-          <w:i w:val="0"/>
-          <w:iCs w:val="0"/>
+          <w:rFonts w:cstheme="minorBidi"/>
           <w:noProof/>
           <w:sz w:val="22"/>
           <w:szCs w:val="22"/>
           <w:lang w:eastAsia="de-DE"/>
         </w:rPr>
       </w:pPr>
-      <w:hyperlink w:anchor="_Toc8198916" w:history="1">
+      <w:hyperlink w:anchor="_Toc8200220" w:history="1">
         <w:r>
           <w:rPr>
             <w:rStyle w:val="Hyperlink"/>
@@ -1980,8 +1996,7 @@
         </w:r>
         <w:r>
           <w:rPr>
-            <w:i w:val="0"/>
-            <w:iCs w:val="0"/>
+            <w:rFonts w:cstheme="minorBidi"/>
             <w:noProof/>
             <w:sz w:val="22"/>
             <w:szCs w:val="22"/>
@@ -2016,7 +2031,7 @@
             <w:noProof/>
             <w:webHidden/>
           </w:rPr>
-          <w:instrText xml:space="preserve"> PAGEREF _Toc8198916 \h </w:instrText>
+          <w:instrText xml:space="preserve"> PAGEREF _Toc8200220 \h </w:instrText>
         </w:r>
         <w:r>
           <w:rPr>
@@ -2051,18 +2066,20 @@
       <w:pPr>
         <w:pStyle w:val="Verzeichnis2"/>
         <w:tabs>
-          <w:tab w:val="left" w:pos="800"/>
+          <w:tab w:val="left" w:pos="600"/>
           <w:tab w:val="right" w:leader="dot" w:pos="9060"/>
         </w:tabs>
         <w:rPr>
-          <w:smallCaps w:val="0"/>
+          <w:rFonts w:cstheme="minorBidi"/>
+          <w:b w:val="0"/>
+          <w:bCs w:val="0"/>
           <w:noProof/>
           <w:sz w:val="22"/>
           <w:szCs w:val="22"/>
           <w:lang w:eastAsia="de-DE"/>
         </w:rPr>
       </w:pPr>
-      <w:hyperlink w:anchor="_Toc8198917" w:history="1">
+      <w:hyperlink w:anchor="_Toc8200221" w:history="1">
         <w:r>
           <w:rPr>
             <w:rStyle w:val="Hyperlink"/>
@@ -2073,7 +2090,9 @@
         </w:r>
         <w:r>
           <w:rPr>
-            <w:smallCaps w:val="0"/>
+            <w:rFonts w:cstheme="minorBidi"/>
+            <w:b w:val="0"/>
+            <w:bCs w:val="0"/>
             <w:noProof/>
             <w:sz w:val="22"/>
             <w:szCs w:val="22"/>
@@ -2108,7 +2127,7 @@
             <w:noProof/>
             <w:webHidden/>
           </w:rPr>
-          <w:instrText xml:space="preserve"> PAGEREF _Toc8198917 \h </w:instrText>
+          <w:instrText xml:space="preserve"> PAGEREF _Toc8200221 \h </w:instrText>
         </w:r>
         <w:r>
           <w:rPr>
@@ -2143,10 +2162,11 @@
       <w:pPr>
         <w:pStyle w:val="Verzeichnis1"/>
         <w:tabs>
-          <w:tab w:val="left" w:pos="400"/>
+          <w:tab w:val="left" w:pos="600"/>
           <w:tab w:val="right" w:leader="dot" w:pos="9060"/>
         </w:tabs>
         <w:rPr>
+          <w:rFonts w:asciiTheme="minorHAnsi" w:hAnsiTheme="minorHAnsi"/>
           <w:b w:val="0"/>
           <w:bCs w:val="0"/>
           <w:caps w:val="0"/>
@@ -2156,7 +2176,7 @@
           <w:lang w:eastAsia="de-DE"/>
         </w:rPr>
       </w:pPr>
-      <w:hyperlink w:anchor="_Toc8198918" w:history="1">
+      <w:hyperlink w:anchor="_Toc8200222" w:history="1">
         <w:r>
           <w:rPr>
             <w:rStyle w:val="Hyperlink"/>
@@ -2167,6 +2187,7 @@
         </w:r>
         <w:r>
           <w:rPr>
+            <w:rFonts w:asciiTheme="minorHAnsi" w:hAnsiTheme="minorHAnsi"/>
             <w:b w:val="0"/>
             <w:bCs w:val="0"/>
             <w:caps w:val="0"/>
@@ -2204,7 +2225,7 @@
             <w:noProof/>
             <w:webHidden/>
           </w:rPr>
-          <w:instrText xml:space="preserve"> PAGEREF _Toc8198918 \h </w:instrText>
+          <w:instrText xml:space="preserve"> PAGEREF _Toc8200222 \h </w:instrText>
         </w:r>
         <w:r>
           <w:rPr>
@@ -2239,18 +2260,20 @@
       <w:pPr>
         <w:pStyle w:val="Verzeichnis2"/>
         <w:tabs>
-          <w:tab w:val="left" w:pos="800"/>
+          <w:tab w:val="left" w:pos="600"/>
           <w:tab w:val="right" w:leader="dot" w:pos="9060"/>
         </w:tabs>
         <w:rPr>
-          <w:smallCaps w:val="0"/>
+          <w:rFonts w:cstheme="minorBidi"/>
+          <w:b w:val="0"/>
+          <w:bCs w:val="0"/>
           <w:noProof/>
           <w:sz w:val="22"/>
           <w:szCs w:val="22"/>
           <w:lang w:eastAsia="de-DE"/>
         </w:rPr>
       </w:pPr>
-      <w:hyperlink w:anchor="_Toc8198919" w:history="1">
+      <w:hyperlink w:anchor="_Toc8200223" w:history="1">
         <w:r>
           <w:rPr>
             <w:rStyle w:val="Hyperlink"/>
@@ -2261,7 +2284,9 @@
         </w:r>
         <w:r>
           <w:rPr>
-            <w:smallCaps w:val="0"/>
+            <w:rFonts w:cstheme="minorBidi"/>
+            <w:b w:val="0"/>
+            <w:bCs w:val="0"/>
             <w:noProof/>
             <w:sz w:val="22"/>
             <w:szCs w:val="22"/>
@@ -2296,7 +2321,7 @@
             <w:noProof/>
             <w:webHidden/>
           </w:rPr>
-          <w:instrText xml:space="preserve"> PAGEREF _Toc8198919 \h </w:instrText>
+          <w:instrText xml:space="preserve"> PAGEREF _Toc8200223 \h </w:instrText>
         </w:r>
         <w:r>
           <w:rPr>
@@ -2331,18 +2356,20 @@
       <w:pPr>
         <w:pStyle w:val="Verzeichnis2"/>
         <w:tabs>
-          <w:tab w:val="left" w:pos="800"/>
+          <w:tab w:val="left" w:pos="600"/>
           <w:tab w:val="right" w:leader="dot" w:pos="9060"/>
         </w:tabs>
         <w:rPr>
-          <w:smallCaps w:val="0"/>
+          <w:rFonts w:cstheme="minorBidi"/>
+          <w:b w:val="0"/>
+          <w:bCs w:val="0"/>
           <w:noProof/>
           <w:sz w:val="22"/>
           <w:szCs w:val="22"/>
           <w:lang w:eastAsia="de-DE"/>
         </w:rPr>
       </w:pPr>
-      <w:hyperlink w:anchor="_Toc8198920" w:history="1">
+      <w:hyperlink w:anchor="_Toc8200224" w:history="1">
         <w:r>
           <w:rPr>
             <w:rStyle w:val="Hyperlink"/>
@@ -2353,7 +2380,9 @@
         </w:r>
         <w:r>
           <w:rPr>
-            <w:smallCaps w:val="0"/>
+            <w:rFonts w:cstheme="minorBidi"/>
+            <w:b w:val="0"/>
+            <w:bCs w:val="0"/>
             <w:noProof/>
             <w:sz w:val="22"/>
             <w:szCs w:val="22"/>
@@ -2388,7 +2417,7 @@
             <w:noProof/>
             <w:webHidden/>
           </w:rPr>
-          <w:instrText xml:space="preserve"> PAGEREF _Toc8198920 \h </w:instrText>
+          <w:instrText xml:space="preserve"> PAGEREF _Toc8200224 \h </w:instrText>
         </w:r>
         <w:r>
           <w:rPr>
@@ -2475,14 +2504,14 @@
           <w:rFonts w:ascii="Arial" w:hAnsi="Arial" w:cs="Arial"/>
         </w:rPr>
       </w:pPr>
-      <w:bookmarkStart w:id="1" w:name="_Toc8198898"/>
+      <w:bookmarkStart w:id="0" w:name="_Toc8200202"/>
       <w:r>
         <w:rPr>
           <w:rFonts w:ascii="Arial" w:hAnsi="Arial" w:cs="Arial"/>
         </w:rPr>
         <w:t>Ausgangssituation</w:t>
       </w:r>
-      <w:bookmarkEnd w:id="1"/>
+      <w:bookmarkEnd w:id="0"/>
     </w:p>
     <w:p>
       <w:pPr>
@@ -2497,14 +2526,14 @@
           <w:rFonts w:ascii="Arial" w:hAnsi="Arial" w:cs="Arial"/>
         </w:rPr>
       </w:pPr>
-      <w:bookmarkStart w:id="2" w:name="_Toc8198899"/>
+      <w:bookmarkStart w:id="1" w:name="_Toc8200203"/>
       <w:r>
         <w:rPr>
           <w:rFonts w:ascii="Arial" w:hAnsi="Arial" w:cs="Arial"/>
         </w:rPr>
         <w:t>Projektziele und Teilaufgaben</w:t>
       </w:r>
-      <w:bookmarkEnd w:id="2"/>
+      <w:bookmarkEnd w:id="1"/>
     </w:p>
     <w:p>
       <w:pPr>
@@ -2557,14 +2586,14 @@
           <w:rFonts w:ascii="Arial" w:hAnsi="Arial" w:cs="Arial"/>
         </w:rPr>
       </w:pPr>
-      <w:bookmarkStart w:id="3" w:name="_Toc8198900"/>
+      <w:bookmarkStart w:id="2" w:name="_Toc8200204"/>
       <w:r>
         <w:rPr>
           <w:rFonts w:ascii="Arial" w:hAnsi="Arial" w:cs="Arial"/>
         </w:rPr>
         <w:t>Kundenanforderungen</w:t>
       </w:r>
-      <w:bookmarkEnd w:id="3"/>
+      <w:bookmarkEnd w:id="2"/>
     </w:p>
     <w:p>
       <w:pPr>
@@ -2579,14 +2608,14 @@
           <w:rFonts w:ascii="Arial" w:hAnsi="Arial" w:cs="Arial"/>
         </w:rPr>
       </w:pPr>
-      <w:bookmarkStart w:id="4" w:name="_Toc8198901"/>
+      <w:bookmarkStart w:id="3" w:name="_Toc8200205"/>
       <w:r>
         <w:rPr>
           <w:rFonts w:ascii="Arial" w:hAnsi="Arial" w:cs="Arial"/>
         </w:rPr>
         <w:t>Allgemeines zum Spiel</w:t>
       </w:r>
-      <w:bookmarkEnd w:id="4"/>
+      <w:bookmarkEnd w:id="3"/>
     </w:p>
     <w:p>
       <w:pPr>
@@ -2606,7 +2635,7 @@
         <mc:AlternateContent>
           <mc:Choice Requires="wps">
             <w:drawing>
-              <wp:anchor distT="0" distB="0" distL="114300" distR="114300" simplePos="0" relativeHeight="251665408" behindDoc="1" locked="0" layoutInCell="1" allowOverlap="1" wp14:anchorId="0342D0A0" wp14:editId="354A356F">
+              <wp:anchor distT="0" distB="0" distL="114300" distR="114300" simplePos="0" relativeHeight="251665408" behindDoc="1" locked="0" layoutInCell="1" allowOverlap="1" wp14:anchorId="729D40EF" wp14:editId="15D11646">
                 <wp:simplePos x="0" y="0"/>
                 <wp:positionH relativeFrom="column">
                   <wp:posOffset>430530</wp:posOffset>
@@ -2663,7 +2692,7 @@
                                 <w:lang w:eastAsia="de-DE"/>
                               </w:rPr>
                               <w:drawing>
-                                <wp:inline distT="0" distB="0" distL="0" distR="0" wp14:anchorId="64995B21" wp14:editId="6A49E444">
+                                <wp:inline distT="0" distB="0" distL="0" distR="0" wp14:anchorId="2DBA99D3" wp14:editId="6AAC0EEA">
                                   <wp:extent cx="1883410" cy="1883410"/>
                                   <wp:effectExtent l="0" t="0" r="2540" b="2540"/>
                                   <wp:docPr id="11" name="Grafik 11"/>
@@ -2832,7 +2861,7 @@
                           <w:lang w:eastAsia="de-DE"/>
                         </w:rPr>
                         <w:drawing>
-                          <wp:inline distT="0" distB="0" distL="0" distR="0" wp14:anchorId="64995B21" wp14:editId="6A49E444">
+                          <wp:inline distT="0" distB="0" distL="0" distR="0" wp14:anchorId="2DBA99D3" wp14:editId="6AAC0EEA">
                             <wp:extent cx="1883410" cy="1883410"/>
                             <wp:effectExtent l="0" t="0" r="2540" b="2540"/>
                             <wp:docPr id="11" name="Grafik 11"/>
@@ -3079,14 +3108,14 @@
           <w:rFonts w:ascii="Arial" w:hAnsi="Arial" w:cs="Arial"/>
         </w:rPr>
       </w:pPr>
-      <w:bookmarkStart w:id="5" w:name="_Toc8198902"/>
+      <w:bookmarkStart w:id="4" w:name="_Toc8200206"/>
       <w:r>
         <w:rPr>
           <w:rFonts w:ascii="Arial" w:hAnsi="Arial" w:cs="Arial"/>
         </w:rPr>
         <w:t>Spielablauf</w:t>
       </w:r>
-      <w:bookmarkEnd w:id="5"/>
+      <w:bookmarkEnd w:id="4"/>
     </w:p>
     <w:p>
       <w:pPr>
@@ -3193,7 +3222,7 @@
           <w:rFonts w:ascii="Arial" w:hAnsi="Arial" w:cs="Arial"/>
         </w:rPr>
       </w:pPr>
-      <w:bookmarkStart w:id="6" w:name="_Toc8198903"/>
+      <w:bookmarkStart w:id="5" w:name="_Toc8200207"/>
       <w:r>
         <w:rPr>
           <w:rFonts w:ascii="Arial" w:hAnsi="Arial" w:cs="Arial"/>
@@ -3207,7 +3236,7 @@
         </w:rPr>
         <w:t xml:space="preserve"> des Spiels</w:t>
       </w:r>
-      <w:bookmarkEnd w:id="6"/>
+      <w:bookmarkEnd w:id="5"/>
       <w:r>
         <w:rPr>
           <w:rFonts w:ascii="Arial" w:hAnsi="Arial" w:cs="Arial"/>
@@ -3249,7 +3278,7 @@
         <mc:AlternateContent>
           <mc:Choice Requires="wps">
             <w:drawing>
-              <wp:anchor distT="0" distB="0" distL="114300" distR="114300" simplePos="0" relativeHeight="251663360" behindDoc="1" locked="0" layoutInCell="1" allowOverlap="1" wp14:anchorId="7AF0BCB6" wp14:editId="00849DB6">
+              <wp:anchor distT="0" distB="0" distL="114300" distR="114300" simplePos="0" relativeHeight="251663360" behindDoc="1" locked="0" layoutInCell="1" allowOverlap="1" wp14:anchorId="1150423D" wp14:editId="4F09EA96">
                 <wp:simplePos x="0" y="0"/>
                 <wp:positionH relativeFrom="column">
                   <wp:posOffset>361950</wp:posOffset>
@@ -3307,7 +3336,7 @@
                                 <w:lang w:eastAsia="de-DE"/>
                               </w:rPr>
                               <w:drawing>
-                                <wp:inline distT="0" distB="0" distL="0" distR="0" wp14:anchorId="1FBD0E32" wp14:editId="32D64984">
+                                <wp:inline distT="0" distB="0" distL="0" distR="0" wp14:anchorId="6E96FC7B" wp14:editId="31610049">
                                   <wp:extent cx="1911304" cy="1908313"/>
                                   <wp:effectExtent l="0" t="0" r="0" b="0"/>
                                   <wp:docPr id="12" name="Grafik 12"/>
@@ -3419,7 +3448,7 @@
                           <w:lang w:eastAsia="de-DE"/>
                         </w:rPr>
                         <w:drawing>
-                          <wp:inline distT="0" distB="0" distL="0" distR="0" wp14:anchorId="1FBD0E32" wp14:editId="32D64984">
+                          <wp:inline distT="0" distB="0" distL="0" distR="0" wp14:anchorId="6E96FC7B" wp14:editId="31610049">
                             <wp:extent cx="1911304" cy="1908313"/>
                             <wp:effectExtent l="0" t="0" r="0" b="0"/>
                             <wp:docPr id="12" name="Grafik 12"/>
@@ -3544,14 +3573,14 @@
           <w:rFonts w:ascii="Arial" w:hAnsi="Arial" w:cs="Arial"/>
         </w:rPr>
       </w:pPr>
-      <w:bookmarkStart w:id="7" w:name="_Toc8198904"/>
+      <w:bookmarkStart w:id="6" w:name="_Toc8200208"/>
       <w:r>
         <w:rPr>
           <w:rFonts w:ascii="Arial" w:hAnsi="Arial" w:cs="Arial"/>
         </w:rPr>
         <w:t>Projektumfeld</w:t>
       </w:r>
-      <w:bookmarkEnd w:id="7"/>
+      <w:bookmarkEnd w:id="6"/>
     </w:p>
     <w:p>
       <w:pPr>
@@ -3604,14 +3633,14 @@
         <w:lastRenderedPageBreak/>
         <w:t xml:space="preserve"> </w:t>
       </w:r>
-      <w:bookmarkStart w:id="8" w:name="_Toc8198905"/>
+      <w:bookmarkStart w:id="7" w:name="_Toc8200209"/>
       <w:r>
         <w:rPr>
           <w:rFonts w:ascii="Arial" w:hAnsi="Arial" w:cs="Arial"/>
         </w:rPr>
         <w:t>Ressourcen und Ablaufplanung</w:t>
       </w:r>
-      <w:bookmarkEnd w:id="8"/>
+      <w:bookmarkEnd w:id="7"/>
     </w:p>
     <w:p>
       <w:pPr>
@@ -3626,7 +3655,7 @@
           <w:rFonts w:ascii="Arial" w:hAnsi="Arial" w:cs="Arial"/>
         </w:rPr>
       </w:pPr>
-      <w:bookmarkStart w:id="9" w:name="_Toc8198906"/>
+      <w:bookmarkStart w:id="8" w:name="_Toc8200210"/>
       <w:r>
         <w:rPr>
           <w:rFonts w:ascii="Arial" w:hAnsi="Arial" w:cs="Arial"/>
@@ -3645,7 +3674,7 @@
         </w:rPr>
         <w:t>)</w:t>
       </w:r>
-      <w:bookmarkEnd w:id="9"/>
+      <w:bookmarkEnd w:id="8"/>
     </w:p>
     <w:tbl>
       <w:tblPr>
@@ -4822,18 +4851,159 @@
           <w:rFonts w:ascii="Arial" w:hAnsi="Arial" w:cs="Arial"/>
         </w:rPr>
       </w:pPr>
-      <w:bookmarkStart w:id="10" w:name="_Toc8198907"/>
+      <w:bookmarkStart w:id="9" w:name="_Toc8200211"/>
       <w:r>
         <w:rPr>
           <w:rFonts w:ascii="Arial" w:hAnsi="Arial" w:cs="Arial"/>
         </w:rPr>
         <w:t>Kostenplanung</w:t>
       </w:r>
-      <w:bookmarkEnd w:id="10"/>
-    </w:p>
-    <w:p>
-      <w:pPr>
-        <w:ind w:left="360"/>
+      <w:bookmarkEnd w:id="9"/>
+    </w:p>
+    <w:tbl>
+      <w:tblPr>
+        <w:tblStyle w:val="Tabellenraster"/>
+        <w:tblW w:w="0" w:type="auto"/>
+        <w:tblInd w:w="360" w:type="dxa"/>
+        <w:tblLook w:val="04A0" w:firstRow="1" w:lastRow="0" w:firstColumn="1" w:lastColumn="0" w:noHBand="0" w:noVBand="1"/>
+      </w:tblPr>
+      <w:tblGrid>
+        <w:gridCol w:w="4466"/>
+        <w:gridCol w:w="4460"/>
+      </w:tblGrid>
+      <w:tr>
+        <w:tc>
+          <w:tcPr>
+            <w:tcW w:w="4605" w:type="dxa"/>
+          </w:tcPr>
+          <w:p>
+            <w:pPr>
+              <w:rPr>
+                <w:rFonts w:ascii="Arial" w:hAnsi="Arial" w:cs="Arial"/>
+                <w:b/>
+                <w:sz w:val="22"/>
+              </w:rPr>
+            </w:pPr>
+            <w:r>
+              <w:rPr>
+                <w:rFonts w:ascii="Arial" w:hAnsi="Arial" w:cs="Arial"/>
+                <w:b/>
+                <w:sz w:val="22"/>
+              </w:rPr>
+              <w:t>Anzahl Stunden</w:t>
+            </w:r>
+          </w:p>
+        </w:tc>
+        <w:tc>
+          <w:tcPr>
+            <w:tcW w:w="4605" w:type="dxa"/>
+          </w:tcPr>
+          <w:p>
+            <w:pPr>
+              <w:rPr>
+                <w:rFonts w:ascii="Arial" w:hAnsi="Arial" w:cs="Arial"/>
+                <w:b/>
+                <w:sz w:val="22"/>
+              </w:rPr>
+            </w:pPr>
+            <w:r>
+              <w:rPr>
+                <w:rFonts w:ascii="Arial" w:hAnsi="Arial" w:cs="Arial"/>
+                <w:b/>
+                <w:sz w:val="22"/>
+              </w:rPr>
+              <w:t>Kosten in €</w:t>
+            </w:r>
+          </w:p>
+        </w:tc>
+      </w:tr>
+      <w:tr>
+        <w:tc>
+          <w:tcPr>
+            <w:tcW w:w="4605" w:type="dxa"/>
+          </w:tcPr>
+          <w:p>
+            <w:pPr>
+              <w:rPr>
+                <w:rFonts w:ascii="Arial" w:hAnsi="Arial" w:cs="Arial"/>
+                <w:sz w:val="22"/>
+              </w:rPr>
+            </w:pPr>
+            <w:r>
+              <w:rPr>
+                <w:rFonts w:ascii="Arial" w:hAnsi="Arial" w:cs="Arial"/>
+                <w:sz w:val="22"/>
+              </w:rPr>
+              <w:t>Eine Stunde</w:t>
+            </w:r>
+          </w:p>
+        </w:tc>
+        <w:tc>
+          <w:tcPr>
+            <w:tcW w:w="4605" w:type="dxa"/>
+          </w:tcPr>
+          <w:p>
+            <w:pPr>
+              <w:rPr>
+                <w:rFonts w:ascii="Arial" w:hAnsi="Arial" w:cs="Arial"/>
+                <w:sz w:val="22"/>
+              </w:rPr>
+            </w:pPr>
+            <w:r>
+              <w:rPr>
+                <w:rFonts w:ascii="Arial" w:hAnsi="Arial" w:cs="Arial"/>
+                <w:sz w:val="22"/>
+              </w:rPr>
+              <w:t>60</w:t>
+            </w:r>
+          </w:p>
+        </w:tc>
+      </w:tr>
+      <w:tr>
+        <w:tc>
+          <w:tcPr>
+            <w:tcW w:w="4605" w:type="dxa"/>
+          </w:tcPr>
+          <w:p>
+            <w:pPr>
+              <w:rPr>
+                <w:rFonts w:ascii="Arial" w:hAnsi="Arial" w:cs="Arial"/>
+                <w:sz w:val="22"/>
+              </w:rPr>
+            </w:pPr>
+            <w:r>
+              <w:rPr>
+                <w:rFonts w:ascii="Arial" w:hAnsi="Arial" w:cs="Arial"/>
+                <w:sz w:val="22"/>
+              </w:rPr>
+              <w:t>Im Projekt: ca. 40</w:t>
+            </w:r>
+          </w:p>
+        </w:tc>
+        <w:tc>
+          <w:tcPr>
+            <w:tcW w:w="4605" w:type="dxa"/>
+          </w:tcPr>
+          <w:p>
+            <w:pPr>
+              <w:rPr>
+                <w:rFonts w:ascii="Arial" w:hAnsi="Arial" w:cs="Arial"/>
+                <w:sz w:val="22"/>
+              </w:rPr>
+            </w:pPr>
+            <w:r>
+              <w:rPr>
+                <w:rFonts w:ascii="Arial" w:hAnsi="Arial" w:cs="Arial"/>
+                <w:sz w:val="22"/>
+              </w:rPr>
+              <w:t>2400</w:t>
+            </w:r>
+          </w:p>
+        </w:tc>
+      </w:tr>
+    </w:tbl>
+    <w:p>
+      <w:pPr>
         <w:rPr>
           <w:rFonts w:ascii="Arial" w:hAnsi="Arial" w:cs="Arial"/>
           <w:sz w:val="22"/>
@@ -4853,7 +5023,7 @@
           <w:rFonts w:ascii="Arial" w:hAnsi="Arial" w:cs="Arial"/>
         </w:rPr>
       </w:pPr>
-      <w:bookmarkStart w:id="11" w:name="_Toc8198908"/>
+      <w:bookmarkStart w:id="10" w:name="_Toc8200212"/>
       <w:r>
         <w:rPr>
           <w:rFonts w:ascii="Arial" w:hAnsi="Arial" w:cs="Arial"/>
@@ -4872,7 +5042,7 @@
         </w:rPr>
         <w:t>hrung und Auftragsbearbeitung</w:t>
       </w:r>
-      <w:bookmarkEnd w:id="11"/>
+      <w:bookmarkEnd w:id="10"/>
     </w:p>
     <w:p>
       <w:pPr>
@@ -4887,14 +5057,14 @@
           <w:rFonts w:ascii="Arial" w:hAnsi="Arial" w:cs="Arial"/>
         </w:rPr>
       </w:pPr>
-      <w:bookmarkStart w:id="12" w:name="_Toc8198909"/>
+      <w:bookmarkStart w:id="11" w:name="_Toc8200213"/>
       <w:r>
         <w:rPr>
           <w:rFonts w:ascii="Arial" w:hAnsi="Arial" w:cs="Arial"/>
         </w:rPr>
         <w:t>Prozessschritte, Vorgehensweise, Qualitätssicherung</w:t>
       </w:r>
-      <w:bookmarkEnd w:id="12"/>
+      <w:bookmarkEnd w:id="11"/>
     </w:p>
     <w:p>
       <w:pPr>
@@ -4909,14 +5079,14 @@
           <w:rFonts w:ascii="Arial" w:hAnsi="Arial" w:cs="Arial"/>
         </w:rPr>
       </w:pPr>
-      <w:bookmarkStart w:id="13" w:name="_Toc8198910"/>
+      <w:bookmarkStart w:id="12" w:name="_Toc8200214"/>
       <w:r>
         <w:rPr>
           <w:rFonts w:ascii="Arial" w:hAnsi="Arial" w:cs="Arial"/>
         </w:rPr>
         <w:t>Vorgehensweise</w:t>
       </w:r>
-      <w:bookmarkEnd w:id="13"/>
+      <w:bookmarkEnd w:id="12"/>
     </w:p>
     <w:p>
       <w:pPr>
@@ -4931,11 +5101,12 @@
           <w:rFonts w:ascii="Arial" w:hAnsi="Arial" w:cs="Arial"/>
         </w:rPr>
       </w:pPr>
-      <w:bookmarkStart w:id="14" w:name="_Toc8198911"/>
-      <w:r>
-        <w:rPr>
-          <w:rFonts w:ascii="Arial" w:hAnsi="Arial" w:cs="Arial"/>
-        </w:rPr>
+      <w:bookmarkStart w:id="13" w:name="_Toc8200215"/>
+      <w:r>
+        <w:rPr>
+          <w:rFonts w:ascii="Arial" w:hAnsi="Arial" w:cs="Arial"/>
+        </w:rPr>
+        <w:lastRenderedPageBreak/>
         <w:t>A</w:t>
       </w:r>
       <w:r>
@@ -4950,7 +5121,7 @@
         </w:rPr>
         <w:t>Programmierung</w:t>
       </w:r>
-      <w:bookmarkEnd w:id="14"/>
+      <w:bookmarkEnd w:id="13"/>
     </w:p>
     <w:p>
       <w:pPr>
@@ -4969,7 +5140,6 @@
           <w:rFonts w:ascii="Arial" w:hAnsi="Arial" w:cs="Arial"/>
           <w:sz w:val="22"/>
         </w:rPr>
-        <w:lastRenderedPageBreak/>
         <w:t>Problemfeststellung</w:t>
       </w:r>
     </w:p>
@@ -5209,14 +5379,14 @@
           <w:rFonts w:ascii="Arial" w:hAnsi="Arial" w:cs="Arial"/>
         </w:rPr>
       </w:pPr>
-      <w:bookmarkStart w:id="15" w:name="_Toc8198912"/>
+      <w:bookmarkStart w:id="14" w:name="_Toc8200216"/>
       <w:r>
         <w:rPr>
           <w:rFonts w:ascii="Arial" w:hAnsi="Arial" w:cs="Arial"/>
         </w:rPr>
         <w:t>Vorgehensweise im Projekt</w:t>
       </w:r>
-      <w:bookmarkEnd w:id="15"/>
+      <w:bookmarkEnd w:id="14"/>
     </w:p>
     <w:p>
       <w:pPr>
@@ -5346,14 +5516,14 @@
           <w:rFonts w:ascii="Arial" w:hAnsi="Arial" w:cs="Arial"/>
         </w:rPr>
       </w:pPr>
-      <w:bookmarkStart w:id="16" w:name="_Toc8198913"/>
+      <w:bookmarkStart w:id="15" w:name="_Toc8200217"/>
       <w:r>
         <w:rPr>
           <w:rFonts w:ascii="Arial" w:hAnsi="Arial" w:cs="Arial"/>
         </w:rPr>
         <w:t>Prozessschritte</w:t>
       </w:r>
-      <w:bookmarkEnd w:id="16"/>
+      <w:bookmarkEnd w:id="15"/>
     </w:p>
     <w:p>
       <w:pPr>
@@ -5368,14 +5538,14 @@
           <w:rFonts w:ascii="Arial" w:hAnsi="Arial" w:cs="Arial"/>
         </w:rPr>
       </w:pPr>
-      <w:bookmarkStart w:id="17" w:name="_Toc8198914"/>
+      <w:bookmarkStart w:id="16" w:name="_Toc8200218"/>
       <w:r>
         <w:rPr>
           <w:rFonts w:ascii="Arial" w:hAnsi="Arial" w:cs="Arial"/>
         </w:rPr>
         <w:t>Planung der Programmierung</w:t>
       </w:r>
-      <w:bookmarkEnd w:id="17"/>
+      <w:bookmarkEnd w:id="16"/>
     </w:p>
     <w:p>
       <w:pPr>
@@ -5411,7 +5581,14 @@
           <w:rFonts w:ascii="Arial" w:hAnsi="Arial" w:cs="Arial"/>
           <w:sz w:val="22"/>
         </w:rPr>
-        <w:t xml:space="preserve">Angefangen wurde mit der Planung des Aussehens des Spiels. Hierbei hat man sich für ein schlichtes Design entschieden, da es nicht sehr viele Gestaltungsmöglichkeiten gibt und dies bei einer Konsolenanwendung nicht im Vordergrund steht. </w:t>
+        <w:t>Angefangen wurde mit der Planung des Aussehens des Spiels. Hierbei hat man sich für ein schlichtes Design entschieden, da es nicht sehr viele Gestaltungsmöglichkeiten gibt und dies bei einer Konsolenanwend</w:t>
+      </w:r>
+      <w:r>
+        <w:rPr>
+          <w:rFonts w:ascii="Arial" w:hAnsi="Arial" w:cs="Arial"/>
+          <w:sz w:val="22"/>
+        </w:rPr>
+        <w:t>ung nicht im Vordergrund steht.</w:t>
       </w:r>
     </w:p>
     <w:p>
@@ -5506,6 +5683,7 @@
           <w:rFonts w:ascii="Arial" w:hAnsi="Arial" w:cs="Arial"/>
           <w:sz w:val="22"/>
         </w:rPr>
+        <w:lastRenderedPageBreak/>
         <w:t>Unter dem Punkt Einstellungen hat man die Auswahl zwischen zwei Spielmodi: Dem Spieler gegen Spieler- und dem Spieler gegen Computer-Modus.</w:t>
       </w:r>
       <w:r>
@@ -5532,7 +5710,7 @@
     </w:p>
     <w:p>
       <w:pPr>
-        <w:pStyle w:val="berschrift6"/>
+        <w:pStyle w:val="berschrift5"/>
         <w:numPr>
           <w:ilvl w:val="4"/>
           <w:numId w:val="5"/>
@@ -5547,7 +5725,6 @@
         <w:rPr>
           <w:rFonts w:ascii="Arial" w:hAnsi="Arial" w:cs="Arial"/>
         </w:rPr>
-        <w:lastRenderedPageBreak/>
         <w:t>Steuerung</w:t>
       </w:r>
     </w:p>
@@ -5634,7 +5811,7 @@
     </w:p>
     <w:p>
       <w:pPr>
-        <w:pStyle w:val="berschrift7"/>
+        <w:pStyle w:val="berschrift6"/>
         <w:numPr>
           <w:ilvl w:val="5"/>
           <w:numId w:val="5"/>
@@ -5692,7 +5869,7 @@
     </w:p>
     <w:p>
       <w:pPr>
-        <w:pStyle w:val="berschrift7"/>
+        <w:pStyle w:val="berschrift6"/>
         <w:numPr>
           <w:ilvl w:val="5"/>
           <w:numId w:val="5"/>
@@ -5746,6 +5923,56 @@
     </w:p>
     <w:p>
       <w:pPr>
+        <w:spacing w:before="0" w:after="0"/>
+        <w:ind w:left="1803"/>
+        <w:rPr>
+          <w:rFonts w:ascii="Arial" w:hAnsi="Arial" w:cs="Arial"/>
+          <w:sz w:val="22"/>
+        </w:rPr>
+      </w:pPr>
+      <w:r>
+        <w:rPr>
+          <w:rFonts w:ascii="Arial" w:hAnsi="Arial" w:cs="Arial"/>
+          <w:sz w:val="22"/>
+        </w:rPr>
+        <w:t xml:space="preserve">Um nun seine Eingabe bestätigen zu können, muss der Cursor über der gewünschten Position blinken und die „y“-Taste (für </w:t>
+      </w:r>
+      <w:proofErr w:type="spellStart"/>
+      <w:r>
+        <w:rPr>
+          <w:rFonts w:ascii="Arial" w:hAnsi="Arial" w:cs="Arial"/>
+          <w:sz w:val="22"/>
+        </w:rPr>
+        <w:t>yes</w:t>
+      </w:r>
+      <w:proofErr w:type="spellEnd"/>
+      <w:r>
+        <w:rPr>
+          <w:rFonts w:ascii="Arial" w:hAnsi="Arial" w:cs="Arial"/>
+          <w:sz w:val="22"/>
+        </w:rPr>
+        <w:t>) muss gedrückt werden. Dann ist die Eingabe getätigt und es erscheint auf der gewählten Position, je nach Spieler, ein „O“ oder „X“.</w:t>
+      </w:r>
+    </w:p>
+    <w:p>
+      <w:pPr>
+        <w:spacing w:before="0" w:after="0"/>
+        <w:ind w:left="1803"/>
+        <w:rPr>
+          <w:rFonts w:ascii="Arial" w:hAnsi="Arial" w:cs="Arial"/>
+          <w:sz w:val="22"/>
+        </w:rPr>
+      </w:pPr>
+      <w:r>
+        <w:rPr>
+          <w:rFonts w:ascii="Arial" w:hAnsi="Arial" w:cs="Arial"/>
+          <w:sz w:val="22"/>
+        </w:rPr>
+        <w:t>Mit der Taste P lässt sich das Spiel pausieren, sodass die Zeit nicht mehr weiterläuft und man keine Steine mehr setzen kann.</w:t>
+      </w:r>
+    </w:p>
+    <w:p>
+      <w:pPr>
         <w:spacing w:before="0" w:after="240"/>
         <w:ind w:left="1802"/>
         <w:rPr>
@@ -5758,24 +5985,10 @@
           <w:rFonts w:ascii="Arial" w:hAnsi="Arial" w:cs="Arial"/>
           <w:sz w:val="22"/>
         </w:rPr>
-        <w:t xml:space="preserve">Um nun seine Eingabe bestätigen zu können, muss der Cursor über der gewünschten Position blinken und die „y“-Taste (für </w:t>
-      </w:r>
-      <w:proofErr w:type="spellStart"/>
-      <w:r>
-        <w:rPr>
-          <w:rFonts w:ascii="Arial" w:hAnsi="Arial" w:cs="Arial"/>
-          <w:sz w:val="22"/>
-        </w:rPr>
-        <w:t>yes</w:t>
-      </w:r>
-      <w:proofErr w:type="spellEnd"/>
-      <w:r>
-        <w:rPr>
-          <w:rFonts w:ascii="Arial" w:hAnsi="Arial" w:cs="Arial"/>
-          <w:sz w:val="22"/>
-        </w:rPr>
-        <w:t>) muss gedrückt werden. Dann ist die Eingabe getätigt und es erscheint auf der gewählten Position, je nach Spieler, ein „O“ oder „X“.</w:t>
-      </w:r>
+        <w:t>Mit der Taste O lässt sich das Spiel in eine Datei speichern, dass man es später wieder in genau diesem Zustand weiterspielen kann.</w:t>
+      </w:r>
+      <w:bookmarkStart w:id="17" w:name="_GoBack"/>
+      <w:bookmarkEnd w:id="17"/>
     </w:p>
     <w:p>
       <w:pPr>
@@ -5790,7 +6003,7 @@
           <w:rFonts w:ascii="Arial" w:hAnsi="Arial" w:cs="Arial"/>
         </w:rPr>
       </w:pPr>
-      <w:bookmarkStart w:id="18" w:name="_Toc8198915"/>
+      <w:bookmarkStart w:id="18" w:name="_Toc8200219"/>
       <w:r>
         <w:rPr>
           <w:rFonts w:ascii="Arial" w:hAnsi="Arial" w:cs="Arial"/>
@@ -5802,12 +6015,8 @@
     <w:p>
       <w:pPr>
         <w:pStyle w:val="berschrift5"/>
-        <w:numPr>
-          <w:ilvl w:val="4"/>
-          <w:numId w:val="5"/>
-        </w:numPr>
         <w:spacing w:after="240"/>
-        <w:ind w:left="2234" w:hanging="794"/>
+        <w:ind w:left="1440"/>
         <w:rPr>
           <w:rFonts w:ascii="Arial" w:hAnsi="Arial" w:cs="Arial"/>
         </w:rPr>
@@ -5911,6 +6120,7 @@
           <w:rFonts w:ascii="Arial" w:hAnsi="Arial" w:cs="Arial"/>
           <w:sz w:val="22"/>
         </w:rPr>
+        <w:lastRenderedPageBreak/>
         <w:t>Gamefield</w:t>
       </w:r>
       <w:proofErr w:type="spellEnd"/>
@@ -6130,7 +6340,6 @@
           <w:rFonts w:ascii="Arial" w:hAnsi="Arial" w:cs="Arial"/>
           <w:sz w:val="22"/>
         </w:rPr>
-        <w:lastRenderedPageBreak/>
         <w:t>Mode (integer): speichert den Modus in dem gespielt wird</w:t>
       </w:r>
     </w:p>
@@ -6213,12 +6422,8 @@
     <w:p>
       <w:pPr>
         <w:pStyle w:val="berschrift5"/>
-        <w:numPr>
-          <w:ilvl w:val="4"/>
-          <w:numId w:val="5"/>
-        </w:numPr>
         <w:spacing w:after="240"/>
-        <w:ind w:left="2234" w:hanging="794"/>
+        <w:ind w:left="1440"/>
         <w:rPr>
           <w:rFonts w:ascii="Arial" w:hAnsi="Arial" w:cs="Arial"/>
         </w:rPr>
@@ -6303,12 +6508,8 @@
     <w:p>
       <w:pPr>
         <w:pStyle w:val="berschrift6"/>
-        <w:numPr>
-          <w:ilvl w:val="5"/>
-          <w:numId w:val="5"/>
-        </w:numPr>
         <w:spacing w:after="240"/>
-        <w:ind w:left="2733"/>
+        <w:ind w:left="1800"/>
         <w:rPr>
           <w:rFonts w:ascii="Arial" w:hAnsi="Arial" w:cs="Arial"/>
         </w:rPr>
@@ -6345,7 +6546,7 @@
         <mc:AlternateContent>
           <mc:Choice Requires="wps">
             <w:drawing>
-              <wp:anchor distT="0" distB="0" distL="114300" distR="114300" simplePos="0" relativeHeight="251661312" behindDoc="1" locked="0" layoutInCell="1" allowOverlap="1" wp14:anchorId="7AA311E0" wp14:editId="5CF1B882">
+              <wp:anchor distT="0" distB="0" distL="114300" distR="114300" simplePos="0" relativeHeight="251661312" behindDoc="1" locked="0" layoutInCell="1" allowOverlap="1" wp14:anchorId="4A7960D2" wp14:editId="2D843A72">
                 <wp:simplePos x="0" y="0"/>
                 <wp:positionH relativeFrom="column">
                   <wp:posOffset>1033145</wp:posOffset>
@@ -6394,7 +6595,7 @@
                                 <w:lang w:eastAsia="de-DE"/>
                               </w:rPr>
                               <w:drawing>
-                                <wp:inline distT="0" distB="0" distL="0" distR="0" wp14:anchorId="244CCFD1" wp14:editId="31CD407F">
+                                <wp:inline distT="0" distB="0" distL="0" distR="0" wp14:anchorId="5D1337D6" wp14:editId="455204B4">
                                   <wp:extent cx="4108450" cy="993837"/>
                                   <wp:effectExtent l="0" t="0" r="6350" b="0"/>
                                   <wp:docPr id="17" name="Grafik 17"/>
@@ -6470,7 +6671,7 @@
                           <w:lang w:eastAsia="de-DE"/>
                         </w:rPr>
                         <w:drawing>
-                          <wp:inline distT="0" distB="0" distL="0" distR="0" wp14:anchorId="244CCFD1" wp14:editId="31CD407F">
+                          <wp:inline distT="0" distB="0" distL="0" distR="0" wp14:anchorId="5D1337D6" wp14:editId="455204B4">
                             <wp:extent cx="4108450" cy="993837"/>
                             <wp:effectExtent l="0" t="0" r="6350" b="0"/>
                             <wp:docPr id="17" name="Grafik 17"/>
@@ -6616,7 +6817,7 @@
         <mc:AlternateContent>
           <mc:Choice Requires="wps">
             <w:drawing>
-              <wp:anchor distT="0" distB="0" distL="114300" distR="114300" simplePos="0" relativeHeight="251667456" behindDoc="1" locked="0" layoutInCell="1" allowOverlap="1" wp14:anchorId="40403B74" wp14:editId="7B359E04">
+              <wp:anchor distT="0" distB="0" distL="114300" distR="114300" simplePos="0" relativeHeight="251667456" behindDoc="1" locked="0" layoutInCell="1" allowOverlap="1" wp14:anchorId="44C2FF4E" wp14:editId="07C92FA7">
                 <wp:simplePos x="0" y="0"/>
                 <wp:positionH relativeFrom="column">
                   <wp:posOffset>1042670</wp:posOffset>
@@ -6665,7 +6866,7 @@
                                 <w:lang w:eastAsia="de-DE"/>
                               </w:rPr>
                               <w:drawing>
-                                <wp:inline distT="0" distB="0" distL="0" distR="0" wp14:anchorId="0ECBA7A4" wp14:editId="35EB0A42">
+                                <wp:inline distT="0" distB="0" distL="0" distR="0" wp14:anchorId="29AC938D" wp14:editId="5CA55339">
                                   <wp:extent cx="3705225" cy="1000125"/>
                                   <wp:effectExtent l="0" t="0" r="9525" b="9525"/>
                                   <wp:docPr id="18" name="Grafik 18"/>
@@ -6741,7 +6942,7 @@
                           <w:lang w:eastAsia="de-DE"/>
                         </w:rPr>
                         <w:drawing>
-                          <wp:inline distT="0" distB="0" distL="0" distR="0" wp14:anchorId="0ECBA7A4" wp14:editId="35EB0A42">
+                          <wp:inline distT="0" distB="0" distL="0" distR="0" wp14:anchorId="29AC938D" wp14:editId="5CA55339">
                             <wp:extent cx="3705225" cy="1000125"/>
                             <wp:effectExtent l="0" t="0" r="9525" b="9525"/>
                             <wp:docPr id="18" name="Grafik 18"/>
@@ -6797,10 +6998,7 @@
     <w:p>
       <w:pPr>
         <w:pStyle w:val="berschrift5"/>
-        <w:numPr>
-          <w:ilvl w:val="4"/>
-          <w:numId w:val="5"/>
-        </w:numPr>
+        <w:ind w:left="1440"/>
         <w:rPr>
           <w:rFonts w:ascii="Arial" w:hAnsi="Arial" w:cs="Arial"/>
         </w:rPr>
@@ -6831,6 +7029,7 @@
           <w:rFonts w:ascii="Arial" w:hAnsi="Arial" w:cs="Arial"/>
           <w:sz w:val="22"/>
         </w:rPr>
+        <w:lastRenderedPageBreak/>
         <w:t>Nachdem das Spiel gestartet wurde, werden Steine abwechselnd auf das Spielfeld gesetzt. Bei jedem Zug gibt es einen festen Ablauf, den man jedes Mal durchläuft:</w:t>
       </w:r>
     </w:p>
@@ -6934,7 +7133,6 @@
           <w:rFonts w:ascii="Arial" w:hAnsi="Arial" w:cs="Arial"/>
           <w:sz w:val="22"/>
         </w:rPr>
-        <w:lastRenderedPageBreak/>
         <w:t>Wenn sie valide ist, wird der Stein gesetzt.</w:t>
       </w:r>
     </w:p>
@@ -6981,10 +7179,7 @@
     <w:p>
       <w:pPr>
         <w:pStyle w:val="berschrift6"/>
-        <w:numPr>
-          <w:ilvl w:val="5"/>
-          <w:numId w:val="5"/>
-        </w:numPr>
+        <w:ind w:left="1800"/>
         <w:rPr>
           <w:rFonts w:ascii="Arial" w:hAnsi="Arial" w:cs="Arial"/>
         </w:rPr>
@@ -7136,10 +7331,7 @@
     <w:p>
       <w:pPr>
         <w:pStyle w:val="berschrift6"/>
-        <w:numPr>
-          <w:ilvl w:val="5"/>
-          <w:numId w:val="5"/>
-        </w:numPr>
+        <w:ind w:left="1800"/>
         <w:rPr>
           <w:rFonts w:ascii="Arial" w:hAnsi="Arial" w:cs="Arial"/>
         </w:rPr>
@@ -7305,6 +7497,7 @@
           <w:rFonts w:ascii="Arial" w:hAnsi="Arial" w:cs="Arial"/>
           <w:sz w:val="22"/>
         </w:rPr>
+        <w:lastRenderedPageBreak/>
         <w:t>Die Anzahl der Bytes für die Stackgröße</w:t>
       </w:r>
     </w:p>
@@ -7385,10 +7578,88 @@
     <w:p>
       <w:pPr>
         <w:pStyle w:val="berschrift5"/>
-        <w:numPr>
-          <w:ilvl w:val="4"/>
-          <w:numId w:val="5"/>
-        </w:numPr>
+        <w:spacing w:after="240"/>
+        <w:ind w:left="1416"/>
+        <w:rPr>
+          <w:rFonts w:ascii="Arial" w:hAnsi="Arial" w:cs="Arial"/>
+        </w:rPr>
+      </w:pPr>
+      <w:r>
+        <w:rPr>
+          <w:rFonts w:ascii="Arial" w:hAnsi="Arial" w:cs="Arial"/>
+        </w:rPr>
+        <w:t>Lesen und Schreiben eines Spielstandes aus/in eine</w:t>
+      </w:r>
+      <w:r>
+        <w:rPr>
+          <w:rFonts w:ascii="Arial" w:hAnsi="Arial" w:cs="Arial"/>
+        </w:rPr>
+        <w:t>/einer</w:t>
+      </w:r>
+      <w:r>
+        <w:rPr>
+          <w:rFonts w:ascii="Arial" w:hAnsi="Arial" w:cs="Arial"/>
+        </w:rPr>
+        <w:t xml:space="preserve"> Datei</w:t>
+      </w:r>
+    </w:p>
+    <w:p>
+      <w:pPr>
+        <w:ind w:left="1416"/>
+        <w:rPr>
+          <w:rFonts w:ascii="Arial" w:hAnsi="Arial" w:cs="Arial"/>
+          <w:sz w:val="22"/>
+        </w:rPr>
+      </w:pPr>
+      <w:r>
+        <w:rPr>
+          <w:rFonts w:ascii="Arial" w:hAnsi="Arial" w:cs="Arial"/>
+          <w:sz w:val="22"/>
+        </w:rPr>
+        <w:t>Ziel dieses Features ist es, den gesamten Spielstand in eine Datei zu speichern, um diesen wieder später laden zu können.</w:t>
+      </w:r>
+      <w:r>
+        <w:rPr>
+          <w:rFonts w:ascii="Arial" w:hAnsi="Arial" w:cs="Arial"/>
+          <w:sz w:val="22"/>
+        </w:rPr>
+        <w:t xml:space="preserve"> </w:t>
+      </w:r>
+      <w:r>
+        <w:rPr>
+          <w:rFonts w:ascii="Arial" w:hAnsi="Arial" w:cs="Arial"/>
+          <w:sz w:val="22"/>
+        </w:rPr>
+        <w:t xml:space="preserve">Da man zum Zeitpunkt der Planung der Programmierung dieses Feature einbauen wollte, hat man mit einem zentralen </w:t>
+      </w:r>
+      <w:proofErr w:type="spellStart"/>
+      <w:r>
+        <w:rPr>
+          <w:rFonts w:ascii="Arial" w:hAnsi="Arial" w:cs="Arial"/>
+          <w:sz w:val="22"/>
+        </w:rPr>
+        <w:t>struct</w:t>
+      </w:r>
+      <w:proofErr w:type="spellEnd"/>
+      <w:r>
+        <w:rPr>
+          <w:rFonts w:ascii="Arial" w:hAnsi="Arial" w:cs="Arial"/>
+          <w:sz w:val="22"/>
+        </w:rPr>
+        <w:t xml:space="preserve"> sich das Speichern erheblich vereinfacht. Alle Variablen, sowie das Array, welches die Daten für das Spielfeld gespeichert hat</w:t>
+      </w:r>
+      <w:r>
+        <w:rPr>
+          <w:rFonts w:ascii="Arial" w:hAnsi="Arial" w:cs="Arial"/>
+          <w:sz w:val="22"/>
+        </w:rPr>
+        <w:t>, werden geordnet in eine Textdatei geschrieben, damit sie später reibungslos ausgelesen werden können.</w:t>
+      </w:r>
+    </w:p>
+    <w:p>
+      <w:pPr>
+        <w:pStyle w:val="berschrift5"/>
+        <w:ind w:left="1440"/>
         <w:rPr>
           <w:rFonts w:ascii="Arial" w:hAnsi="Arial" w:cs="Arial"/>
         </w:rPr>
@@ -7413,7 +7684,6 @@
           <w:rFonts w:ascii="Arial" w:hAnsi="Arial" w:cs="Arial"/>
           <w:sz w:val="22"/>
         </w:rPr>
-        <w:lastRenderedPageBreak/>
         <w:t>Das Spiel ist vorbei, wenn ein Spieler gewon</w:t>
       </w:r>
       <w:r>
@@ -7472,7 +7742,7 @@
           <w:rFonts w:ascii="Arial" w:hAnsi="Arial" w:cs="Arial"/>
         </w:rPr>
       </w:pPr>
-      <w:bookmarkStart w:id="20" w:name="_Toc8198916"/>
+      <w:bookmarkStart w:id="20" w:name="_Toc8200220"/>
       <w:r>
         <w:rPr>
           <w:rFonts w:ascii="Arial" w:hAnsi="Arial" w:cs="Arial"/>
@@ -7524,7 +7794,7 @@
           <w:rFonts w:ascii="Arial" w:hAnsi="Arial" w:cs="Arial"/>
         </w:rPr>
       </w:pPr>
-      <w:bookmarkStart w:id="21" w:name="_Toc8198917"/>
+      <w:bookmarkStart w:id="21" w:name="_Toc8200221"/>
       <w:r>
         <w:rPr>
           <w:rFonts w:ascii="Arial" w:hAnsi="Arial" w:cs="Arial"/>
@@ -7552,7 +7822,7 @@
           <w:rFonts w:ascii="Arial" w:hAnsi="Arial" w:cs="Arial"/>
         </w:rPr>
       </w:pPr>
-      <w:bookmarkStart w:id="22" w:name="_Toc8198918"/>
+      <w:bookmarkStart w:id="22" w:name="_Toc8200222"/>
       <w:r>
         <w:rPr>
           <w:rFonts w:ascii="Arial" w:hAnsi="Arial" w:cs="Arial"/>
@@ -7578,7 +7848,7 @@
           <w:rFonts w:ascii="Arial" w:hAnsi="Arial" w:cs="Arial"/>
         </w:rPr>
       </w:pPr>
-      <w:bookmarkStart w:id="23" w:name="_Toc8198919"/>
+      <w:bookmarkStart w:id="23" w:name="_Toc8200223"/>
       <w:r>
         <w:rPr>
           <w:rFonts w:ascii="Arial" w:hAnsi="Arial" w:cs="Arial"/>
@@ -7595,6 +7865,7 @@
     </w:p>
     <w:p>
       <w:pPr>
+        <w:ind w:left="360"/>
         <w:rPr>
           <w:rFonts w:ascii="Arial" w:hAnsi="Arial" w:cs="Arial"/>
         </w:rPr>
@@ -7611,7 +7882,7 @@
           <w:rFonts w:ascii="Arial" w:hAnsi="Arial" w:cs="Arial"/>
         </w:rPr>
       </w:pPr>
-      <w:bookmarkStart w:id="24" w:name="_Toc8198920"/>
+      <w:bookmarkStart w:id="24" w:name="_Toc8200224"/>
       <w:r>
         <w:rPr>
           <w:rFonts w:ascii="Arial" w:hAnsi="Arial" w:cs="Arial"/>
@@ -7622,6 +7893,7 @@
     </w:p>
     <w:p>
       <w:pPr>
+        <w:ind w:left="360"/>
         <w:rPr>
           <w:rFonts w:ascii="Arial" w:hAnsi="Arial" w:cs="Arial"/>
         </w:rPr>
@@ -7675,6 +7947,7 @@
         <w:docPartUnique/>
       </w:docPartObj>
     </w:sdtPr>
+    <w:sdtEndPr/>
     <w:sdtContent>
       <w:p>
         <w:pPr>
@@ -7720,6 +7993,7 @@
         <w:docPartUnique/>
       </w:docPartObj>
     </w:sdtPr>
+    <w:sdtEndPr/>
     <w:sdtContent>
       <w:p>
         <w:pPr>
@@ -7739,7 +8013,7 @@
           <w:rPr>
             <w:noProof/>
           </w:rPr>
-          <w:t>1</w:t>
+          <w:t>9</w:t>
         </w:r>
         <w:r>
           <w:fldChar w:fldCharType="end"/>
@@ -7787,14 +8061,27 @@
       <w:pStyle w:val="Kopfzeile"/>
       <w:jc w:val="center"/>
     </w:pPr>
-    <w:fldSimple w:instr=" FILENAME  \* Upper  \* MERGEFORMAT ">
-      <w:r>
-        <w:rPr>
-          <w:noProof/>
-        </w:rPr>
-        <w:t>DOKUMENTATION-REVERSI.DOCX</w:t>
-      </w:r>
-    </w:fldSimple>
+    <w:r>
+      <w:fldChar w:fldCharType="begin"/>
+    </w:r>
+    <w:r>
+      <w:instrText xml:space="preserve"> FILENAME  \* Upper  \* MERGEFORMAT </w:instrText>
+    </w:r>
+    <w:r>
+      <w:fldChar w:fldCharType="separate"/>
+    </w:r>
+    <w:r>
+      <w:rPr>
+        <w:noProof/>
+      </w:rPr>
+      <w:t>DOKUMENTATION-REVERSI.DOCX</w:t>
+    </w:r>
+    <w:r>
+      <w:rPr>
+        <w:noProof/>
+      </w:rPr>
+      <w:fldChar w:fldCharType="end"/>
+    </w:r>
   </w:p>
 </w:hdr>
 </file>
@@ -11100,12 +11387,15 @@
     <w:unhideWhenUsed/>
     <w:rsid w:val="006704A3"/>
     <w:pPr>
-      <w:spacing w:before="120" w:after="120"/>
+      <w:spacing w:before="360" w:after="0"/>
     </w:pPr>
     <w:rPr>
+      <w:rFonts w:asciiTheme="majorHAnsi" w:hAnsiTheme="majorHAnsi"/>
       <w:b/>
       <w:bCs/>
       <w:caps/>
+      <w:sz w:val="24"/>
+      <w:szCs w:val="24"/>
     </w:rPr>
   </w:style>
   <w:style w:type="character" w:styleId="Hyperlink">
@@ -11140,11 +11430,12 @@
     <w:unhideWhenUsed/>
     <w:rsid w:val="004C53DB"/>
     <w:pPr>
-      <w:spacing w:before="0" w:after="0"/>
-      <w:ind w:left="200"/>
+      <w:spacing w:before="240" w:after="0"/>
     </w:pPr>
     <w:rPr>
-      <w:smallCaps/>
+      <w:rFonts w:cstheme="minorHAnsi"/>
+      <w:b/>
+      <w:bCs/>
     </w:rPr>
   </w:style>
   <w:style w:type="character" w:customStyle="1" w:styleId="berschrift3Zchn">
@@ -11554,11 +11845,10 @@
     <w:rsid w:val="00450625"/>
     <w:pPr>
       <w:spacing w:before="0" w:after="0"/>
-      <w:ind w:left="400"/>
+      <w:ind w:left="200"/>
     </w:pPr>
     <w:rPr>
-      <w:i/>
-      <w:iCs/>
+      <w:rFonts w:cstheme="minorHAnsi"/>
     </w:rPr>
   </w:style>
   <w:style w:type="table" w:styleId="Tabellenraster">
@@ -11619,11 +11909,10 @@
     <w:rsid w:val="003E654C"/>
     <w:pPr>
       <w:spacing w:before="0" w:after="0"/>
-      <w:ind w:left="600"/>
+      <w:ind w:left="400"/>
     </w:pPr>
     <w:rPr>
-      <w:sz w:val="18"/>
-      <w:szCs w:val="18"/>
+      <w:rFonts w:cstheme="minorHAnsi"/>
     </w:rPr>
   </w:style>
   <w:style w:type="paragraph" w:styleId="Verzeichnis5">
@@ -11636,11 +11925,10 @@
     <w:rsid w:val="003E654C"/>
     <w:pPr>
       <w:spacing w:before="0" w:after="0"/>
-      <w:ind w:left="800"/>
+      <w:ind w:left="600"/>
     </w:pPr>
     <w:rPr>
-      <w:sz w:val="18"/>
-      <w:szCs w:val="18"/>
+      <w:rFonts w:cstheme="minorHAnsi"/>
     </w:rPr>
   </w:style>
   <w:style w:type="paragraph" w:styleId="Verzeichnis6">
@@ -11653,11 +11941,10 @@
     <w:rsid w:val="003E654C"/>
     <w:pPr>
       <w:spacing w:before="0" w:after="0"/>
-      <w:ind w:left="1000"/>
+      <w:ind w:left="800"/>
     </w:pPr>
     <w:rPr>
-      <w:sz w:val="18"/>
-      <w:szCs w:val="18"/>
+      <w:rFonts w:cstheme="minorHAnsi"/>
     </w:rPr>
   </w:style>
   <w:style w:type="paragraph" w:styleId="Verzeichnis7">
@@ -11670,11 +11957,10 @@
     <w:rsid w:val="003E654C"/>
     <w:pPr>
       <w:spacing w:before="0" w:after="0"/>
-      <w:ind w:left="1200"/>
+      <w:ind w:left="1000"/>
     </w:pPr>
     <w:rPr>
-      <w:sz w:val="18"/>
-      <w:szCs w:val="18"/>
+      <w:rFonts w:cstheme="minorHAnsi"/>
     </w:rPr>
   </w:style>
   <w:style w:type="paragraph" w:styleId="Verzeichnis8">
@@ -11687,11 +11973,10 @@
     <w:rsid w:val="003E654C"/>
     <w:pPr>
       <w:spacing w:before="0" w:after="0"/>
-      <w:ind w:left="1400"/>
+      <w:ind w:left="1200"/>
     </w:pPr>
     <w:rPr>
-      <w:sz w:val="18"/>
-      <w:szCs w:val="18"/>
+      <w:rFonts w:cstheme="minorHAnsi"/>
     </w:rPr>
   </w:style>
   <w:style w:type="paragraph" w:styleId="Verzeichnis9">
@@ -11704,11 +11989,10 @@
     <w:rsid w:val="003E654C"/>
     <w:pPr>
       <w:spacing w:before="0" w:after="0"/>
-      <w:ind w:left="1600"/>
+      <w:ind w:left="1400"/>
     </w:pPr>
     <w:rPr>
-      <w:sz w:val="18"/>
-      <w:szCs w:val="18"/>
+      <w:rFonts w:cstheme="minorHAnsi"/>
     </w:rPr>
   </w:style>
 </w:styles>
@@ -12194,12 +12478,15 @@
     <w:unhideWhenUsed/>
     <w:rsid w:val="006704A3"/>
     <w:pPr>
-      <w:spacing w:before="120" w:after="120"/>
+      <w:spacing w:before="360" w:after="0"/>
     </w:pPr>
     <w:rPr>
+      <w:rFonts w:asciiTheme="majorHAnsi" w:hAnsiTheme="majorHAnsi"/>
       <w:b/>
       <w:bCs/>
       <w:caps/>
+      <w:sz w:val="24"/>
+      <w:szCs w:val="24"/>
     </w:rPr>
   </w:style>
   <w:style w:type="character" w:styleId="Hyperlink">
@@ -12234,11 +12521,12 @@
     <w:unhideWhenUsed/>
     <w:rsid w:val="004C53DB"/>
     <w:pPr>
-      <w:spacing w:before="0" w:after="0"/>
-      <w:ind w:left="200"/>
+      <w:spacing w:before="240" w:after="0"/>
     </w:pPr>
     <w:rPr>
-      <w:smallCaps/>
+      <w:rFonts w:cstheme="minorHAnsi"/>
+      <w:b/>
+      <w:bCs/>
     </w:rPr>
   </w:style>
   <w:style w:type="character" w:customStyle="1" w:styleId="berschrift3Zchn">
@@ -12648,11 +12936,10 @@
     <w:rsid w:val="00450625"/>
     <w:pPr>
       <w:spacing w:before="0" w:after="0"/>
-      <w:ind w:left="400"/>
+      <w:ind w:left="200"/>
     </w:pPr>
     <w:rPr>
-      <w:i/>
-      <w:iCs/>
+      <w:rFonts w:cstheme="minorHAnsi"/>
     </w:rPr>
   </w:style>
   <w:style w:type="table" w:styleId="Tabellenraster">
@@ -12713,11 +13000,10 @@
     <w:rsid w:val="003E654C"/>
     <w:pPr>
       <w:spacing w:before="0" w:after="0"/>
-      <w:ind w:left="600"/>
+      <w:ind w:left="400"/>
     </w:pPr>
     <w:rPr>
-      <w:sz w:val="18"/>
-      <w:szCs w:val="18"/>
+      <w:rFonts w:cstheme="minorHAnsi"/>
     </w:rPr>
   </w:style>
   <w:style w:type="paragraph" w:styleId="Verzeichnis5">
@@ -12730,11 +13016,10 @@
     <w:rsid w:val="003E654C"/>
     <w:pPr>
       <w:spacing w:before="0" w:after="0"/>
-      <w:ind w:left="800"/>
+      <w:ind w:left="600"/>
     </w:pPr>
     <w:rPr>
-      <w:sz w:val="18"/>
-      <w:szCs w:val="18"/>
+      <w:rFonts w:cstheme="minorHAnsi"/>
     </w:rPr>
   </w:style>
   <w:style w:type="paragraph" w:styleId="Verzeichnis6">
@@ -12747,11 +13032,10 @@
     <w:rsid w:val="003E654C"/>
     <w:pPr>
       <w:spacing w:before="0" w:after="0"/>
-      <w:ind w:left="1000"/>
+      <w:ind w:left="800"/>
     </w:pPr>
     <w:rPr>
-      <w:sz w:val="18"/>
-      <w:szCs w:val="18"/>
+      <w:rFonts w:cstheme="minorHAnsi"/>
     </w:rPr>
   </w:style>
   <w:style w:type="paragraph" w:styleId="Verzeichnis7">
@@ -12764,11 +13048,10 @@
     <w:rsid w:val="003E654C"/>
     <w:pPr>
       <w:spacing w:before="0" w:after="0"/>
-      <w:ind w:left="1200"/>
+      <w:ind w:left="1000"/>
     </w:pPr>
     <w:rPr>
-      <w:sz w:val="18"/>
-      <w:szCs w:val="18"/>
+      <w:rFonts w:cstheme="minorHAnsi"/>
     </w:rPr>
   </w:style>
   <w:style w:type="paragraph" w:styleId="Verzeichnis8">
@@ -12781,11 +13064,10 @@
     <w:rsid w:val="003E654C"/>
     <w:pPr>
       <w:spacing w:before="0" w:after="0"/>
-      <w:ind w:left="1400"/>
+      <w:ind w:left="1200"/>
     </w:pPr>
     <w:rPr>
-      <w:sz w:val="18"/>
-      <w:szCs w:val="18"/>
+      <w:rFonts w:cstheme="minorHAnsi"/>
     </w:rPr>
   </w:style>
   <w:style w:type="paragraph" w:styleId="Verzeichnis9">
@@ -12798,537 +13080,13 @@
     <w:rsid w:val="003E654C"/>
     <w:pPr>
       <w:spacing w:before="0" w:after="0"/>
-      <w:ind w:left="1600"/>
+      <w:ind w:left="1400"/>
     </w:pPr>
     <w:rPr>
-      <w:sz w:val="18"/>
-      <w:szCs w:val="18"/>
+      <w:rFonts w:cstheme="minorHAnsi"/>
     </w:rPr>
   </w:style>
 </w:styles>
-</file>
-
-<file path=word/glossary/document.xml><?xml version="1.0" encoding="utf-8"?>
-<w:glossaryDocument xmlns:wpc="http://schemas.microsoft.com/office/word/2010/wordprocessingCanvas" xmlns:mc="http://schemas.openxmlformats.org/markup-compatibility/2006" xmlns:o="urn:schemas-microsoft-com:office:office" xmlns:r="http://schemas.openxmlformats.org/officeDocument/2006/relationships" xmlns:m="http://schemas.openxmlformats.org/officeDocument/2006/math" xmlns:v="urn:schemas-microsoft-com:vml" xmlns:wp14="http://schemas.microsoft.com/office/word/2010/wordprocessingDrawing" xmlns:wp="http://schemas.openxmlformats.org/drawingml/2006/wordprocessingDrawing" xmlns:w10="urn:schemas-microsoft-com:office:word" xmlns:w="http://schemas.openxmlformats.org/wordprocessingml/2006/main" xmlns:w14="http://schemas.microsoft.com/office/word/2010/wordml" xmlns:wpg="http://schemas.microsoft.com/office/word/2010/wordprocessingGroup" xmlns:wpi="http://schemas.microsoft.com/office/word/2010/wordprocessingInk" xmlns:wne="http://schemas.microsoft.com/office/word/2006/wordml" xmlns:wps="http://schemas.microsoft.com/office/word/2010/wordprocessingShape" mc:Ignorable="w14 wp14"/>
-</file>
-
-<file path=word/glossary/fontTable.xml><?xml version="1.0" encoding="utf-8"?>
-<w:fonts xmlns:mc="http://schemas.openxmlformats.org/markup-compatibility/2006" xmlns:r="http://schemas.openxmlformats.org/officeDocument/2006/relationships" xmlns:w="http://schemas.openxmlformats.org/wordprocessingml/2006/main" xmlns:w14="http://schemas.microsoft.com/office/word/2010/wordml" mc:Ignorable="w14">
-  <w:font w:name="Symbol">
-    <w:panose1 w:val="05050102010706020507"/>
-    <w:charset w:val="02"/>
-    <w:family w:val="roman"/>
-    <w:pitch w:val="variable"/>
-    <w:sig w:usb0="00000000" w:usb1="10000000" w:usb2="00000000" w:usb3="00000000" w:csb0="80000000" w:csb1="00000000"/>
-  </w:font>
-  <w:font w:name="Times New Roman">
-    <w:panose1 w:val="02020603050405020304"/>
-    <w:charset w:val="00"/>
-    <w:family w:val="roman"/>
-    <w:pitch w:val="variable"/>
-    <w:sig w:usb0="E0002AFF" w:usb1="C0007841" w:usb2="00000009" w:usb3="00000000" w:csb0="000001FF" w:csb1="00000000"/>
-  </w:font>
-  <w:font w:name="Courier New">
-    <w:panose1 w:val="02070309020205020404"/>
-    <w:charset w:val="00"/>
-    <w:family w:val="modern"/>
-    <w:pitch w:val="fixed"/>
-    <w:sig w:usb0="E0002AFF" w:usb1="C0007843" w:usb2="00000009" w:usb3="00000000" w:csb0="000001FF" w:csb1="00000000"/>
-  </w:font>
-  <w:font w:name="Wingdings">
-    <w:panose1 w:val="05000000000000000000"/>
-    <w:charset w:val="02"/>
-    <w:family w:val="auto"/>
-    <w:pitch w:val="variable"/>
-    <w:sig w:usb0="00000000" w:usb1="10000000" w:usb2="00000000" w:usb3="00000000" w:csb0="80000000" w:csb1="00000000"/>
-  </w:font>
-  <w:font w:name="Calibri">
-    <w:panose1 w:val="020F0502020204030204"/>
-    <w:charset w:val="00"/>
-    <w:family w:val="swiss"/>
-    <w:pitch w:val="variable"/>
-    <w:sig w:usb0="E00002FF" w:usb1="4000ACFF" w:usb2="00000001" w:usb3="00000000" w:csb0="0000019F" w:csb1="00000000"/>
-  </w:font>
-  <w:font w:name="Tahoma">
-    <w:panose1 w:val="020B0604030504040204"/>
-    <w:charset w:val="00"/>
-    <w:family w:val="swiss"/>
-    <w:pitch w:val="variable"/>
-    <w:sig w:usb0="E1002EFF" w:usb1="C000605B" w:usb2="00000029" w:usb3="00000000" w:csb0="000101FF" w:csb1="00000000"/>
-  </w:font>
-  <w:font w:name="Arial">
-    <w:panose1 w:val="020B0604020202020204"/>
-    <w:charset w:val="00"/>
-    <w:family w:val="swiss"/>
-    <w:pitch w:val="variable"/>
-    <w:sig w:usb0="E0002AFF" w:usb1="C0007843" w:usb2="00000009" w:usb3="00000000" w:csb0="000001FF" w:csb1="00000000"/>
-  </w:font>
-  <w:font w:name="Cambria">
-    <w:panose1 w:val="02040503050406030204"/>
-    <w:charset w:val="00"/>
-    <w:family w:val="roman"/>
-    <w:pitch w:val="variable"/>
-    <w:sig w:usb0="E00002FF" w:usb1="400004FF" w:usb2="00000000" w:usb3="00000000" w:csb0="0000019F" w:csb1="00000000"/>
-  </w:font>
-</w:fonts>
-</file>
-
-<file path=word/glossary/settings.xml><?xml version="1.0" encoding="utf-8"?>
-<w:settings xmlns:mc="http://schemas.openxmlformats.org/markup-compatibility/2006" xmlns:o="urn:schemas-microsoft-com:office:office" xmlns:r="http://schemas.openxmlformats.org/officeDocument/2006/relationships" xmlns:m="http://schemas.openxmlformats.org/officeDocument/2006/math" xmlns:v="urn:schemas-microsoft-com:vml" xmlns:w10="urn:schemas-microsoft-com:office:word" xmlns:w="http://schemas.openxmlformats.org/wordprocessingml/2006/main" xmlns:w14="http://schemas.microsoft.com/office/word/2010/wordml" xmlns:sl="http://schemas.openxmlformats.org/schemaLibrary/2006/main" mc:Ignorable="w14">
-  <w:view w:val="normal"/>
-  <w:defaultTabStop w:val="708"/>
-  <w:hyphenationZone w:val="425"/>
-  <w:characterSpacingControl w:val="doNotCompress"/>
-  <w:compat>
-    <w:useFELayout/>
-    <w:compatSetting w:name="compatibilityMode" w:uri="http://schemas.microsoft.com/office/word" w:val="14"/>
-    <w:compatSetting w:name="overrideTableStyleFontSizeAndJustification" w:uri="http://schemas.microsoft.com/office/word" w:val="1"/>
-    <w:compatSetting w:name="enableOpenTypeFeatures" w:uri="http://schemas.microsoft.com/office/word" w:val="1"/>
-    <w:compatSetting w:name="doNotFlipMirrorIndents" w:uri="http://schemas.microsoft.com/office/word" w:val="1"/>
-  </w:compat>
-  <w:rsids>
-    <w:rsidRoot w:val="00EC155E"/>
-    <w:rsid w:val="00EC155E"/>
-  </w:rsids>
-  <m:mathPr>
-    <m:mathFont m:val="Cambria Math"/>
-    <m:brkBin m:val="before"/>
-    <m:brkBinSub m:val="--"/>
-    <m:smallFrac m:val="0"/>
-    <m:dispDef/>
-    <m:lMargin m:val="0"/>
-    <m:rMargin m:val="0"/>
-    <m:defJc m:val="centerGroup"/>
-    <m:wrapIndent m:val="1440"/>
-    <m:intLim m:val="subSup"/>
-    <m:naryLim m:val="undOvr"/>
-  </m:mathPr>
-  <w:themeFontLang w:val="de-DE"/>
-  <w:clrSchemeMapping w:bg1="light1" w:t1="dark1" w:bg2="light2" w:t2="dark2" w:accent1="accent1" w:accent2="accent2" w:accent3="accent3" w:accent4="accent4" w:accent5="accent5" w:accent6="accent6" w:hyperlink="hyperlink" w:followedHyperlink="followedHyperlink"/>
-  <w:decimalSymbol w:val=","/>
-  <w:listSeparator w:val=";"/>
-</w:settings>
-</file>
-
-<file path=word/glossary/styles.xml><?xml version="1.0" encoding="utf-8"?>
-<w:styles xmlns:mc="http://schemas.openxmlformats.org/markup-compatibility/2006" xmlns:r="http://schemas.openxmlformats.org/officeDocument/2006/relationships" xmlns:w="http://schemas.openxmlformats.org/wordprocessingml/2006/main" xmlns:w14="http://schemas.microsoft.com/office/word/2010/wordml" mc:Ignorable="w14">
-  <w:docDefaults>
-    <w:rPrDefault>
-      <w:rPr>
-        <w:rFonts w:asciiTheme="minorHAnsi" w:eastAsiaTheme="minorEastAsia" w:hAnsiTheme="minorHAnsi" w:cstheme="minorBidi"/>
-        <w:sz w:val="22"/>
-        <w:szCs w:val="22"/>
-        <w:lang w:val="de-DE" w:eastAsia="de-DE" w:bidi="ar-SA"/>
-      </w:rPr>
-    </w:rPrDefault>
-    <w:pPrDefault>
-      <w:pPr>
-        <w:spacing w:after="200" w:line="276" w:lineRule="auto"/>
-      </w:pPr>
-    </w:pPrDefault>
-  </w:docDefaults>
-  <w:latentStyles w:defLockedState="0" w:defUIPriority="99" w:defSemiHidden="1" w:defUnhideWhenUsed="1" w:defQFormat="0" w:count="267">
-    <w:lsdException w:name="Normal" w:semiHidden="0" w:uiPriority="0" w:unhideWhenUsed="0" w:qFormat="1"/>
-    <w:lsdException w:name="heading 1" w:semiHidden="0" w:uiPriority="9" w:unhideWhenUsed="0" w:qFormat="1"/>
-    <w:lsdException w:name="heading 2" w:uiPriority="9" w:qFormat="1"/>
-    <w:lsdException w:name="heading 3" w:uiPriority="9" w:qFormat="1"/>
-    <w:lsdException w:name="heading 4" w:uiPriority="9" w:qFormat="1"/>
-    <w:lsdException w:name="heading 5" w:uiPriority="9" w:qFormat="1"/>
-    <w:lsdException w:name="heading 6" w:uiPriority="9" w:qFormat="1"/>
-    <w:lsdException w:name="heading 7" w:uiPriority="9" w:qFormat="1"/>
-    <w:lsdException w:name="heading 8" w:uiPriority="9" w:qFormat="1"/>
-    <w:lsdException w:name="heading 9" w:uiPriority="9" w:qFormat="1"/>
-    <w:lsdException w:name="toc 1" w:uiPriority="39"/>
-    <w:lsdException w:name="toc 2" w:uiPriority="39"/>
-    <w:lsdException w:name="toc 3" w:uiPriority="39"/>
-    <w:lsdException w:name="toc 4" w:uiPriority="39"/>
-    <w:lsdException w:name="toc 5" w:uiPriority="39"/>
-    <w:lsdException w:name="toc 6" w:uiPriority="39"/>
-    <w:lsdException w:name="toc 7" w:uiPriority="39"/>
-    <w:lsdException w:name="toc 8" w:uiPriority="39"/>
-    <w:lsdException w:name="toc 9" w:uiPriority="39"/>
-    <w:lsdException w:name="caption" w:uiPriority="35" w:qFormat="1"/>
-    <w:lsdException w:name="Title" w:semiHidden="0" w:uiPriority="10" w:unhideWhenUsed="0" w:qFormat="1"/>
-    <w:lsdException w:name="Default Paragraph Font" w:uiPriority="1"/>
-    <w:lsdException w:name="Subtitle" w:semiHidden="0" w:uiPriority="11" w:unhideWhenUsed="0" w:qFormat="1"/>
-    <w:lsdException w:name="Strong" w:semiHidden="0" w:uiPriority="22" w:unhideWhenUsed="0" w:qFormat="1"/>
-    <w:lsdException w:name="Emphasis" w:semiHidden="0" w:uiPriority="20" w:unhideWhenUsed="0" w:qFormat="1"/>
-    <w:lsdException w:name="Table Grid" w:semiHidden="0" w:uiPriority="59" w:unhideWhenUsed="0"/>
-    <w:lsdException w:name="Placeholder Text" w:unhideWhenUsed="0"/>
-    <w:lsdException w:name="No Spacing" w:semiHidden="0" w:uiPriority="1" w:unhideWhenUsed="0" w:qFormat="1"/>
-    <w:lsdException w:name="Light Shading" w:semiHidden="0" w:uiPriority="60" w:unhideWhenUsed="0"/>
-    <w:lsdException w:name="Light List" w:semiHidden="0" w:uiPriority="61" w:unhideWhenUsed="0"/>
-    <w:lsdException w:name="Light Grid" w:semiHidden="0" w:uiPriority="62" w:unhideWhenUsed="0"/>
-    <w:lsdException w:name="Medium Shading 1" w:semiHidden="0" w:uiPriority="63" w:unhideWhenUsed="0"/>
-    <w:lsdException w:name="Medium Shading 2" w:semiHidden="0" w:uiPriority="64" w:unhideWhenUsed="0"/>
-    <w:lsdException w:name="Medium List 1" w:semiHidden="0" w:uiPriority="65" w:unhideWhenUsed="0"/>
-    <w:lsdException w:name="Medium List 2" w:semiHidden="0" w:uiPriority="66" w:unhideWhenUsed="0"/>
-    <w:lsdException w:name="Medium Grid 1" w:semiHidden="0" w:uiPriority="67" w:unhideWhenUsed="0"/>
-    <w:lsdException w:name="Medium Grid 2" w:semiHidden="0" w:uiPriority="68" w:unhideWhenUsed="0"/>
-    <w:lsdException w:name="Medium Grid 3" w:semiHidden="0" w:uiPriority="69" w:unhideWhenUsed="0"/>
-    <w:lsdException w:name="Dark List" w:semiHidden="0" w:uiPriority="70" w:unhideWhenUsed="0"/>
-    <w:lsdException w:name="Colorful Shading" w:semiHidden="0" w:uiPriority="71" w:unhideWhenUsed="0"/>
-    <w:lsdException w:name="Colorful List" w:semiHidden="0" w:uiPriority="72" w:unhideWhenUsed="0"/>
-    <w:lsdException w:name="Colorful Grid" w:semiHidden="0" w:uiPriority="73" w:unhideWhenUsed="0"/>
-    <w:lsdException w:name="Light Shading Accent 1" w:semiHidden="0" w:uiPriority="60" w:unhideWhenUsed="0"/>
-    <w:lsdException w:name="Light List Accent 1" w:semiHidden="0" w:uiPriority="61" w:unhideWhenUsed="0"/>
-    <w:lsdException w:name="Light Grid Accent 1" w:semiHidden="0" w:uiPriority="62" w:unhideWhenUsed="0"/>
-    <w:lsdException w:name="Medium Shading 1 Accent 1" w:semiHidden="0" w:uiPriority="63" w:unhideWhenUsed="0"/>
-    <w:lsdException w:name="Medium Shading 2 Accent 1" w:semiHidden="0" w:uiPriority="64" w:unhideWhenUsed="0"/>
-    <w:lsdException w:name="Medium List 1 Accent 1" w:semiHidden="0" w:uiPriority="65" w:unhideWhenUsed="0"/>
-    <w:lsdException w:name="Revision" w:unhideWhenUsed="0"/>
-    <w:lsdException w:name="List Paragraph" w:semiHidden="0" w:uiPriority="34" w:unhideWhenUsed="0" w:qFormat="1"/>
-    <w:lsdException w:name="Quote" w:semiHidden="0" w:uiPriority="29" w:unhideWhenUsed="0" w:qFormat="1"/>
-    <w:lsdException w:name="Intense Quote" w:semiHidden="0" w:uiPriority="30" w:unhideWhenUsed="0" w:qFormat="1"/>
-    <w:lsdException w:name="Medium List 2 Accent 1" w:semiHidden="0" w:uiPriority="66" w:unhideWhenUsed="0"/>
-    <w:lsdException w:name="Medium Grid 1 Accent 1" w:semiHidden="0" w:uiPriority="67" w:unhideWhenUsed="0"/>
-    <w:lsdException w:name="Medium Grid 2 Accent 1" w:semiHidden="0" w:uiPriority="68" w:unhideWhenUsed="0"/>
-    <w:lsdException w:name="Medium Grid 3 Accent 1" w:semiHidden="0" w:uiPriority="69" w:unhideWhenUsed="0"/>
-    <w:lsdException w:name="Dark List Accent 1" w:semiHidden="0" w:uiPriority="70" w:unhideWhenUsed="0"/>
-    <w:lsdException w:name="Colorful Shading Accent 1" w:semiHidden="0" w:uiPriority="71" w:unhideWhenUsed="0"/>
-    <w:lsdException w:name="Colorful List Accent 1" w:semiHidden="0" w:uiPriority="72" w:unhideWhenUsed="0"/>
-    <w:lsdException w:name="Colorful Grid Accent 1" w:semiHidden="0" w:uiPriority="73" w:unhideWhenUsed="0"/>
-    <w:lsdException w:name="Light Shading Accent 2" w:semiHidden="0" w:uiPriority="60" w:unhideWhenUsed="0"/>
-    <w:lsdException w:name="Light List Accent 2" w:semiHidden="0" w:uiPriority="61" w:unhideWhenUsed="0"/>
-    <w:lsdException w:name="Light Grid Accent 2" w:semiHidden="0" w:uiPriority="62" w:unhideWhenUsed="0"/>
-    <w:lsdException w:name="Medium Shading 1 Accent 2" w:semiHidden="0" w:uiPriority="63" w:unhideWhenUsed="0"/>
-    <w:lsdException w:name="Medium Shading 2 Accent 2" w:semiHidden="0" w:uiPriority="64" w:unhideWhenUsed="0"/>
-    <w:lsdException w:name="Medium List 1 Accent 2" w:semiHidden="0" w:uiPriority="65" w:unhideWhenUsed="0"/>
-    <w:lsdException w:name="Medium List 2 Accent 2" w:semiHidden="0" w:uiPriority="66" w:unhideWhenUsed="0"/>
-    <w:lsdException w:name="Medium Grid 1 Accent 2" w:semiHidden="0" w:uiPriority="67" w:unhideWhenUsed="0"/>
-    <w:lsdException w:name="Medium Grid 2 Accent 2" w:semiHidden="0" w:uiPriority="68" w:unhideWhenUsed="0"/>
-    <w:lsdException w:name="Medium Grid 3 Accent 2" w:semiHidden="0" w:uiPriority="69" w:unhideWhenUsed="0"/>
-    <w:lsdException w:name="Dark List Accent 2" w:semiHidden="0" w:uiPriority="70" w:unhideWhenUsed="0"/>
-    <w:lsdException w:name="Colorful Shading Accent 2" w:semiHidden="0" w:uiPriority="71" w:unhideWhenUsed="0"/>
-    <w:lsdException w:name="Colorful List Accent 2" w:semiHidden="0" w:uiPriority="72" w:unhideWhenUsed="0"/>
-    <w:lsdException w:name="Colorful Grid Accent 2" w:semiHidden="0" w:uiPriority="73" w:unhideWhenUsed="0"/>
-    <w:lsdException w:name="Light Shading Accent 3" w:semiHidden="0" w:uiPriority="60" w:unhideWhenUsed="0"/>
-    <w:lsdException w:name="Light List Accent 3" w:semiHidden="0" w:uiPriority="61" w:unhideWhenUsed="0"/>
-    <w:lsdException w:name="Light Grid Accent 3" w:semiHidden="0" w:uiPriority="62" w:unhideWhenUsed="0"/>
-    <w:lsdException w:name="Medium Shading 1 Accent 3" w:semiHidden="0" w:uiPriority="63" w:unhideWhenUsed="0"/>
-    <w:lsdException w:name="Medium Shading 2 Accent 3" w:semiHidden="0" w:uiPriority="64" w:unhideWhenUsed="0"/>
-    <w:lsdException w:name="Medium List 1 Accent 3" w:semiHidden="0" w:uiPriority="65" w:unhideWhenUsed="0"/>
-    <w:lsdException w:name="Medium List 2 Accent 3" w:semiHidden="0" w:uiPriority="66" w:unhideWhenUsed="0"/>
-    <w:lsdException w:name="Medium Grid 1 Accent 3" w:semiHidden="0" w:uiPriority="67" w:unhideWhenUsed="0"/>
-    <w:lsdException w:name="Medium Grid 2 Accent 3" w:semiHidden="0" w:uiPriority="68" w:unhideWhenUsed="0"/>
-    <w:lsdException w:name="Medium Grid 3 Accent 3" w:semiHidden="0" w:uiPriority="69" w:unhideWhenUsed="0"/>
-    <w:lsdException w:name="Dark List Accent 3" w:semiHidden="0" w:uiPriority="70" w:unhideWhenUsed="0"/>
-    <w:lsdException w:name="Colorful Shading Accent 3" w:semiHidden="0" w:uiPriority="71" w:unhideWhenUsed="0"/>
-    <w:lsdException w:name="Colorful List Accent 3" w:semiHidden="0" w:uiPriority="72" w:unhideWhenUsed="0"/>
-    <w:lsdException w:name="Colorful Grid Accent 3" w:semiHidden="0" w:uiPriority="73" w:unhideWhenUsed="0"/>
-    <w:lsdException w:name="Light Shading Accent 4" w:semiHidden="0" w:uiPriority="60" w:unhideWhenUsed="0"/>
-    <w:lsdException w:name="Light List Accent 4" w:semiHidden="0" w:uiPriority="61" w:unhideWhenUsed="0"/>
-    <w:lsdException w:name="Light Grid Accent 4" w:semiHidden="0" w:uiPriority="62" w:unhideWhenUsed="0"/>
-    <w:lsdException w:name="Medium Shading 1 Accent 4" w:semiHidden="0" w:uiPriority="63" w:unhideWhenUsed="0"/>
-    <w:lsdException w:name="Medium Shading 2 Accent 4" w:semiHidden="0" w:uiPriority="64" w:unhideWhenUsed="0"/>
-    <w:lsdException w:name="Medium List 1 Accent 4" w:semiHidden="0" w:uiPriority="65" w:unhideWhenUsed="0"/>
-    <w:lsdException w:name="Medium List 2 Accent 4" w:semiHidden="0" w:uiPriority="66" w:unhideWhenUsed="0"/>
-    <w:lsdException w:name="Medium Grid 1 Accent 4" w:semiHidden="0" w:uiPriority="67" w:unhideWhenUsed="0"/>
-    <w:lsdException w:name="Medium Grid 2 Accent 4" w:semiHidden="0" w:uiPriority="68" w:unhideWhenUsed="0"/>
-    <w:lsdException w:name="Medium Grid 3 Accent 4" w:semiHidden="0" w:uiPriority="69" w:unhideWhenUsed="0"/>
-    <w:lsdException w:name="Dark List Accent 4" w:semiHidden="0" w:uiPriority="70" w:unhideWhenUsed="0"/>
-    <w:lsdException w:name="Colorful Shading Accent 4" w:semiHidden="0" w:uiPriority="71" w:unhideWhenUsed="0"/>
-    <w:lsdException w:name="Colorful List Accent 4" w:semiHidden="0" w:uiPriority="72" w:unhideWhenUsed="0"/>
-    <w:lsdException w:name="Colorful Grid Accent 4" w:semiHidden="0" w:uiPriority="73" w:unhideWhenUsed="0"/>
-    <w:lsdException w:name="Light Shading Accent 5" w:semiHidden="0" w:uiPriority="60" w:unhideWhenUsed="0"/>
-    <w:lsdException w:name="Light List Accent 5" w:semiHidden="0" w:uiPriority="61" w:unhideWhenUsed="0"/>
-    <w:lsdException w:name="Light Grid Accent 5" w:semiHidden="0" w:uiPriority="62" w:unhideWhenUsed="0"/>
-    <w:lsdException w:name="Medium Shading 1 Accent 5" w:semiHidden="0" w:uiPriority="63" w:unhideWhenUsed="0"/>
-    <w:lsdException w:name="Medium Shading 2 Accent 5" w:semiHidden="0" w:uiPriority="64" w:unhideWhenUsed="0"/>
-    <w:lsdException w:name="Medium List 1 Accent 5" w:semiHidden="0" w:uiPriority="65" w:unhideWhenUsed="0"/>
-    <w:lsdException w:name="Medium List 2 Accent 5" w:semiHidden="0" w:uiPriority="66" w:unhideWhenUsed="0"/>
-    <w:lsdException w:name="Medium Grid 1 Accent 5" w:semiHidden="0" w:uiPriority="67" w:unhideWhenUsed="0"/>
-    <w:lsdException w:name="Medium Grid 2 Accent 5" w:semiHidden="0" w:uiPriority="68" w:unhideWhenUsed="0"/>
-    <w:lsdException w:name="Medium Grid 3 Accent 5" w:semiHidden="0" w:uiPriority="69" w:unhideWhenUsed="0"/>
-    <w:lsdException w:name="Dark List Accent 5" w:semiHidden="0" w:uiPriority="70" w:unhideWhenUsed="0"/>
-    <w:lsdException w:name="Colorful Shading Accent 5" w:semiHidden="0" w:uiPriority="71" w:unhideWhenUsed="0"/>
-    <w:lsdException w:name="Colorful List Accent 5" w:semiHidden="0" w:uiPriority="72" w:unhideWhenUsed="0"/>
-    <w:lsdException w:name="Colorful Grid Accent 5" w:semiHidden="0" w:uiPriority="73" w:unhideWhenUsed="0"/>
-    <w:lsdException w:name="Light Shading Accent 6" w:semiHidden="0" w:uiPriority="60" w:unhideWhenUsed="0"/>
-    <w:lsdException w:name="Light List Accent 6" w:semiHidden="0" w:uiPriority="61" w:unhideWhenUsed="0"/>
-    <w:lsdException w:name="Light Grid Accent 6" w:semiHidden="0" w:uiPriority="62" w:unhideWhenUsed="0"/>
-    <w:lsdException w:name="Medium Shading 1 Accent 6" w:semiHidden="0" w:uiPriority="63" w:unhideWhenUsed="0"/>
-    <w:lsdException w:name="Medium Shading 2 Accent 6" w:semiHidden="0" w:uiPriority="64" w:unhideWhenUsed="0"/>
-    <w:lsdException w:name="Medium List 1 Accent 6" w:semiHidden="0" w:uiPriority="65" w:unhideWhenUsed="0"/>
-    <w:lsdException w:name="Medium List 2 Accent 6" w:semiHidden="0" w:uiPriority="66" w:unhideWhenUsed="0"/>
-    <w:lsdException w:name="Medium Grid 1 Accent 6" w:semiHidden="0" w:uiPriority="67" w:unhideWhenUsed="0"/>
-    <w:lsdException w:name="Medium Grid 2 Accent 6" w:semiHidden="0" w:uiPriority="68" w:unhideWhenUsed="0"/>
-    <w:lsdException w:name="Medium Grid 3 Accent 6" w:semiHidden="0" w:uiPriority="69" w:unhideWhenUsed="0"/>
-    <w:lsdException w:name="Dark List Accent 6" w:semiHidden="0" w:uiPriority="70" w:unhideWhenUsed="0"/>
-    <w:lsdException w:name="Colorful Shading Accent 6" w:semiHidden="0" w:uiPriority="71" w:unhideWhenUsed="0"/>
-    <w:lsdException w:name="Colorful List Accent 6" w:semiHidden="0" w:uiPriority="72" w:unhideWhenUsed="0"/>
-    <w:lsdException w:name="Colorful Grid Accent 6" w:semiHidden="0" w:uiPriority="73" w:unhideWhenUsed="0"/>
-    <w:lsdException w:name="Subtle Emphasis" w:semiHidden="0" w:uiPriority="19" w:unhideWhenUsed="0" w:qFormat="1"/>
-    <w:lsdException w:name="Intense Emphasis" w:semiHidden="0" w:uiPriority="21" w:unhideWhenUsed="0" w:qFormat="1"/>
-    <w:lsdException w:name="Subtle Reference" w:semiHidden="0" w:uiPriority="31" w:unhideWhenUsed="0" w:qFormat="1"/>
-    <w:lsdException w:name="Intense Reference" w:semiHidden="0" w:uiPriority="32" w:unhideWhenUsed="0" w:qFormat="1"/>
-    <w:lsdException w:name="Book Title" w:semiHidden="0" w:uiPriority="33" w:unhideWhenUsed="0" w:qFormat="1"/>
-    <w:lsdException w:name="Bibliography" w:uiPriority="37"/>
-    <w:lsdException w:name="TOC Heading" w:uiPriority="39" w:qFormat="1"/>
-  </w:latentStyles>
-  <w:style w:type="paragraph" w:default="1" w:styleId="Standard">
-    <w:name w:val="Normal"/>
-    <w:qFormat/>
-    <w:rsid w:val="00EC155E"/>
-    <w:rPr>
-      <w:rFonts w:cs="Times New Roman"/>
-      <w:sz w:val="3276"/>
-      <w:szCs w:val="3276"/>
-    </w:rPr>
-  </w:style>
-  <w:style w:type="character" w:default="1" w:styleId="Absatz-Standardschriftart">
-    <w:name w:val="Default Paragraph Font"/>
-    <w:uiPriority w:val="1"/>
-    <w:semiHidden/>
-    <w:unhideWhenUsed/>
-    <w:rsid w:val="00EC155E"/>
-  </w:style>
-  <w:style w:type="table" w:default="1" w:styleId="NormaleTabelle">
-    <w:name w:val="Normal Table"/>
-    <w:uiPriority w:val="99"/>
-    <w:semiHidden/>
-    <w:unhideWhenUsed/>
-    <w:tblPr>
-      <w:tblInd w:w="0" w:type="dxa"/>
-      <w:tblCellMar>
-        <w:top w:w="0" w:type="dxa"/>
-        <w:left w:w="108" w:type="dxa"/>
-        <w:bottom w:w="0" w:type="dxa"/>
-        <w:right w:w="108" w:type="dxa"/>
-      </w:tblCellMar>
-    </w:tblPr>
-  </w:style>
-  <w:style w:type="numbering" w:default="1" w:styleId="KeineListe">
-    <w:name w:val="No List"/>
-    <w:uiPriority w:val="99"/>
-    <w:semiHidden/>
-    <w:unhideWhenUsed/>
-  </w:style>
-  <w:style w:type="character" w:styleId="Platzhaltertext">
-    <w:name w:val="Placeholder Text"/>
-    <w:basedOn w:val="Absatz-Standardschriftart"/>
-    <w:uiPriority w:val="99"/>
-    <w:semiHidden/>
-    <w:rsid w:val="00EC155E"/>
-    <w:rPr>
-      <w:color w:val="808080"/>
-    </w:rPr>
-  </w:style>
-</w:styles>
-</file>
-
-<file path=word/glossary/stylesWithEffects.xml><?xml version="1.0" encoding="utf-8"?>
-<w:styles xmlns:wpc="http://schemas.microsoft.com/office/word/2010/wordprocessingCanvas" xmlns:mc="http://schemas.openxmlformats.org/markup-compatibility/2006" xmlns:o="urn:schemas-microsoft-com:office:office" xmlns:r="http://schemas.openxmlformats.org/officeDocument/2006/relationships" xmlns:m="http://schemas.openxmlformats.org/officeDocument/2006/math" xmlns:v="urn:schemas-microsoft-com:vml" xmlns:wp14="http://schemas.microsoft.com/office/word/2010/wordprocessingDrawing" xmlns:wp="http://schemas.openxmlformats.org/drawingml/2006/wordprocessingDrawing" xmlns:w10="urn:schemas-microsoft-com:office:word" xmlns:w="http://schemas.openxmlformats.org/wordprocessingml/2006/main" xmlns:w14="http://schemas.microsoft.com/office/word/2010/wordml" xmlns:wpg="http://schemas.microsoft.com/office/word/2010/wordprocessingGroup" xmlns:wpi="http://schemas.microsoft.com/office/word/2010/wordprocessingInk" xmlns:wne="http://schemas.microsoft.com/office/word/2006/wordml" xmlns:wps="http://schemas.microsoft.com/office/word/2010/wordprocessingShape" mc:Ignorable="w14 wp14">
-  <w:docDefaults>
-    <w:rPrDefault>
-      <w:rPr>
-        <w:rFonts w:asciiTheme="minorHAnsi" w:eastAsiaTheme="minorEastAsia" w:hAnsiTheme="minorHAnsi" w:cstheme="minorBidi"/>
-        <w:sz w:val="22"/>
-        <w:szCs w:val="22"/>
-        <w:lang w:val="de-DE" w:eastAsia="de-DE" w:bidi="ar-SA"/>
-      </w:rPr>
-    </w:rPrDefault>
-    <w:pPrDefault>
-      <w:pPr>
-        <w:spacing w:after="200" w:line="276" w:lineRule="auto"/>
-      </w:pPr>
-    </w:pPrDefault>
-  </w:docDefaults>
-  <w:latentStyles w:defLockedState="0" w:defUIPriority="99" w:defSemiHidden="1" w:defUnhideWhenUsed="1" w:defQFormat="0" w:count="267">
-    <w:lsdException w:name="Normal" w:semiHidden="0" w:uiPriority="0" w:unhideWhenUsed="0" w:qFormat="1"/>
-    <w:lsdException w:name="heading 1" w:semiHidden="0" w:uiPriority="9" w:unhideWhenUsed="0" w:qFormat="1"/>
-    <w:lsdException w:name="heading 2" w:uiPriority="9" w:qFormat="1"/>
-    <w:lsdException w:name="heading 3" w:uiPriority="9" w:qFormat="1"/>
-    <w:lsdException w:name="heading 4" w:uiPriority="9" w:qFormat="1"/>
-    <w:lsdException w:name="heading 5" w:uiPriority="9" w:qFormat="1"/>
-    <w:lsdException w:name="heading 6" w:uiPriority="9" w:qFormat="1"/>
-    <w:lsdException w:name="heading 7" w:uiPriority="9" w:qFormat="1"/>
-    <w:lsdException w:name="heading 8" w:uiPriority="9" w:qFormat="1"/>
-    <w:lsdException w:name="heading 9" w:uiPriority="9" w:qFormat="1"/>
-    <w:lsdException w:name="toc 1" w:uiPriority="39"/>
-    <w:lsdException w:name="toc 2" w:uiPriority="39"/>
-    <w:lsdException w:name="toc 3" w:uiPriority="39"/>
-    <w:lsdException w:name="toc 4" w:uiPriority="39"/>
-    <w:lsdException w:name="toc 5" w:uiPriority="39"/>
-    <w:lsdException w:name="toc 6" w:uiPriority="39"/>
-    <w:lsdException w:name="toc 7" w:uiPriority="39"/>
-    <w:lsdException w:name="toc 8" w:uiPriority="39"/>
-    <w:lsdException w:name="toc 9" w:uiPriority="39"/>
-    <w:lsdException w:name="caption" w:uiPriority="35" w:qFormat="1"/>
-    <w:lsdException w:name="Title" w:semiHidden="0" w:uiPriority="10" w:unhideWhenUsed="0" w:qFormat="1"/>
-    <w:lsdException w:name="Default Paragraph Font" w:uiPriority="1"/>
-    <w:lsdException w:name="Subtitle" w:semiHidden="0" w:uiPriority="11" w:unhideWhenUsed="0" w:qFormat="1"/>
-    <w:lsdException w:name="Strong" w:semiHidden="0" w:uiPriority="22" w:unhideWhenUsed="0" w:qFormat="1"/>
-    <w:lsdException w:name="Emphasis" w:semiHidden="0" w:uiPriority="20" w:unhideWhenUsed="0" w:qFormat="1"/>
-    <w:lsdException w:name="Table Grid" w:semiHidden="0" w:uiPriority="59" w:unhideWhenUsed="0"/>
-    <w:lsdException w:name="Placeholder Text" w:unhideWhenUsed="0"/>
-    <w:lsdException w:name="No Spacing" w:semiHidden="0" w:uiPriority="1" w:unhideWhenUsed="0" w:qFormat="1"/>
-    <w:lsdException w:name="Light Shading" w:semiHidden="0" w:uiPriority="60" w:unhideWhenUsed="0"/>
-    <w:lsdException w:name="Light List" w:semiHidden="0" w:uiPriority="61" w:unhideWhenUsed="0"/>
-    <w:lsdException w:name="Light Grid" w:semiHidden="0" w:uiPriority="62" w:unhideWhenUsed="0"/>
-    <w:lsdException w:name="Medium Shading 1" w:semiHidden="0" w:uiPriority="63" w:unhideWhenUsed="0"/>
-    <w:lsdException w:name="Medium Shading 2" w:semiHidden="0" w:uiPriority="64" w:unhideWhenUsed="0"/>
-    <w:lsdException w:name="Medium List 1" w:semiHidden="0" w:uiPriority="65" w:unhideWhenUsed="0"/>
-    <w:lsdException w:name="Medium List 2" w:semiHidden="0" w:uiPriority="66" w:unhideWhenUsed="0"/>
-    <w:lsdException w:name="Medium Grid 1" w:semiHidden="0" w:uiPriority="67" w:unhideWhenUsed="0"/>
-    <w:lsdException w:name="Medium Grid 2" w:semiHidden="0" w:uiPriority="68" w:unhideWhenUsed="0"/>
-    <w:lsdException w:name="Medium Grid 3" w:semiHidden="0" w:uiPriority="69" w:unhideWhenUsed="0"/>
-    <w:lsdException w:name="Dark List" w:semiHidden="0" w:uiPriority="70" w:unhideWhenUsed="0"/>
-    <w:lsdException w:name="Colorful Shading" w:semiHidden="0" w:uiPriority="71" w:unhideWhenUsed="0"/>
-    <w:lsdException w:name="Colorful List" w:semiHidden="0" w:uiPriority="72" w:unhideWhenUsed="0"/>
-    <w:lsdException w:name="Colorful Grid" w:semiHidden="0" w:uiPriority="73" w:unhideWhenUsed="0"/>
-    <w:lsdException w:name="Light Shading Accent 1" w:semiHidden="0" w:uiPriority="60" w:unhideWhenUsed="0"/>
-    <w:lsdException w:name="Light List Accent 1" w:semiHidden="0" w:uiPriority="61" w:unhideWhenUsed="0"/>
-    <w:lsdException w:name="Light Grid Accent 1" w:semiHidden="0" w:uiPriority="62" w:unhideWhenUsed="0"/>
-    <w:lsdException w:name="Medium Shading 1 Accent 1" w:semiHidden="0" w:uiPriority="63" w:unhideWhenUsed="0"/>
-    <w:lsdException w:name="Medium Shading 2 Accent 1" w:semiHidden="0" w:uiPriority="64" w:unhideWhenUsed="0"/>
-    <w:lsdException w:name="Medium List 1 Accent 1" w:semiHidden="0" w:uiPriority="65" w:unhideWhenUsed="0"/>
-    <w:lsdException w:name="Revision" w:unhideWhenUsed="0"/>
-    <w:lsdException w:name="List Paragraph" w:semiHidden="0" w:uiPriority="34" w:unhideWhenUsed="0" w:qFormat="1"/>
-    <w:lsdException w:name="Quote" w:semiHidden="0" w:uiPriority="29" w:unhideWhenUsed="0" w:qFormat="1"/>
-    <w:lsdException w:name="Intense Quote" w:semiHidden="0" w:uiPriority="30" w:unhideWhenUsed="0" w:qFormat="1"/>
-    <w:lsdException w:name="Medium List 2 Accent 1" w:semiHidden="0" w:uiPriority="66" w:unhideWhenUsed="0"/>
-    <w:lsdException w:name="Medium Grid 1 Accent 1" w:semiHidden="0" w:uiPriority="67" w:unhideWhenUsed="0"/>
-    <w:lsdException w:name="Medium Grid 2 Accent 1" w:semiHidden="0" w:uiPriority="68" w:unhideWhenUsed="0"/>
-    <w:lsdException w:name="Medium Grid 3 Accent 1" w:semiHidden="0" w:uiPriority="69" w:unhideWhenUsed="0"/>
-    <w:lsdException w:name="Dark List Accent 1" w:semiHidden="0" w:uiPriority="70" w:unhideWhenUsed="0"/>
-    <w:lsdException w:name="Colorful Shading Accent 1" w:semiHidden="0" w:uiPriority="71" w:unhideWhenUsed="0"/>
-    <w:lsdException w:name="Colorful List Accent 1" w:semiHidden="0" w:uiPriority="72" w:unhideWhenUsed="0"/>
-    <w:lsdException w:name="Colorful Grid Accent 1" w:semiHidden="0" w:uiPriority="73" w:unhideWhenUsed="0"/>
-    <w:lsdException w:name="Light Shading Accent 2" w:semiHidden="0" w:uiPriority="60" w:unhideWhenUsed="0"/>
-    <w:lsdException w:name="Light List Accent 2" w:semiHidden="0" w:uiPriority="61" w:unhideWhenUsed="0"/>
-    <w:lsdException w:name="Light Grid Accent 2" w:semiHidden="0" w:uiPriority="62" w:unhideWhenUsed="0"/>
-    <w:lsdException w:name="Medium Shading 1 Accent 2" w:semiHidden="0" w:uiPriority="63" w:unhideWhenUsed="0"/>
-    <w:lsdException w:name="Medium Shading 2 Accent 2" w:semiHidden="0" w:uiPriority="64" w:unhideWhenUsed="0"/>
-    <w:lsdException w:name="Medium List 1 Accent 2" w:semiHidden="0" w:uiPriority="65" w:unhideWhenUsed="0"/>
-    <w:lsdException w:name="Medium List 2 Accent 2" w:semiHidden="0" w:uiPriority="66" w:unhideWhenUsed="0"/>
-    <w:lsdException w:name="Medium Grid 1 Accent 2" w:semiHidden="0" w:uiPriority="67" w:unhideWhenUsed="0"/>
-    <w:lsdException w:name="Medium Grid 2 Accent 2" w:semiHidden="0" w:uiPriority="68" w:unhideWhenUsed="0"/>
-    <w:lsdException w:name="Medium Grid 3 Accent 2" w:semiHidden="0" w:uiPriority="69" w:unhideWhenUsed="0"/>
-    <w:lsdException w:name="Dark List Accent 2" w:semiHidden="0" w:uiPriority="70" w:unhideWhenUsed="0"/>
-    <w:lsdException w:name="Colorful Shading Accent 2" w:semiHidden="0" w:uiPriority="71" w:unhideWhenUsed="0"/>
-    <w:lsdException w:name="Colorful List Accent 2" w:semiHidden="0" w:uiPriority="72" w:unhideWhenUsed="0"/>
-    <w:lsdException w:name="Colorful Grid Accent 2" w:semiHidden="0" w:uiPriority="73" w:unhideWhenUsed="0"/>
-    <w:lsdException w:name="Light Shading Accent 3" w:semiHidden="0" w:uiPriority="60" w:unhideWhenUsed="0"/>
-    <w:lsdException w:name="Light List Accent 3" w:semiHidden="0" w:uiPriority="61" w:unhideWhenUsed="0"/>
-    <w:lsdException w:name="Light Grid Accent 3" w:semiHidden="0" w:uiPriority="62" w:unhideWhenUsed="0"/>
-    <w:lsdException w:name="Medium Shading 1 Accent 3" w:semiHidden="0" w:uiPriority="63" w:unhideWhenUsed="0"/>
-    <w:lsdException w:name="Medium Shading 2 Accent 3" w:semiHidden="0" w:uiPriority="64" w:unhideWhenUsed="0"/>
-    <w:lsdException w:name="Medium List 1 Accent 3" w:semiHidden="0" w:uiPriority="65" w:unhideWhenUsed="0"/>
-    <w:lsdException w:name="Medium List 2 Accent 3" w:semiHidden="0" w:uiPriority="66" w:unhideWhenUsed="0"/>
-    <w:lsdException w:name="Medium Grid 1 Accent 3" w:semiHidden="0" w:uiPriority="67" w:unhideWhenUsed="0"/>
-    <w:lsdException w:name="Medium Grid 2 Accent 3" w:semiHidden="0" w:uiPriority="68" w:unhideWhenUsed="0"/>
-    <w:lsdException w:name="Medium Grid 3 Accent 3" w:semiHidden="0" w:uiPriority="69" w:unhideWhenUsed="0"/>
-    <w:lsdException w:name="Dark List Accent 3" w:semiHidden="0" w:uiPriority="70" w:unhideWhenUsed="0"/>
-    <w:lsdException w:name="Colorful Shading Accent 3" w:semiHidden="0" w:uiPriority="71" w:unhideWhenUsed="0"/>
-    <w:lsdException w:name="Colorful List Accent 3" w:semiHidden="0" w:uiPriority="72" w:unhideWhenUsed="0"/>
-    <w:lsdException w:name="Colorful Grid Accent 3" w:semiHidden="0" w:uiPriority="73" w:unhideWhenUsed="0"/>
-    <w:lsdException w:name="Light Shading Accent 4" w:semiHidden="0" w:uiPriority="60" w:unhideWhenUsed="0"/>
-    <w:lsdException w:name="Light List Accent 4" w:semiHidden="0" w:uiPriority="61" w:unhideWhenUsed="0"/>
-    <w:lsdException w:name="Light Grid Accent 4" w:semiHidden="0" w:uiPriority="62" w:unhideWhenUsed="0"/>
-    <w:lsdException w:name="Medium Shading 1 Accent 4" w:semiHidden="0" w:uiPriority="63" w:unhideWhenUsed="0"/>
-    <w:lsdException w:name="Medium Shading 2 Accent 4" w:semiHidden="0" w:uiPriority="64" w:unhideWhenUsed="0"/>
-    <w:lsdException w:name="Medium List 1 Accent 4" w:semiHidden="0" w:uiPriority="65" w:unhideWhenUsed="0"/>
-    <w:lsdException w:name="Medium List 2 Accent 4" w:semiHidden="0" w:uiPriority="66" w:unhideWhenUsed="0"/>
-    <w:lsdException w:name="Medium Grid 1 Accent 4" w:semiHidden="0" w:uiPriority="67" w:unhideWhenUsed="0"/>
-    <w:lsdException w:name="Medium Grid 2 Accent 4" w:semiHidden="0" w:uiPriority="68" w:unhideWhenUsed="0"/>
-    <w:lsdException w:name="Medium Grid 3 Accent 4" w:semiHidden="0" w:uiPriority="69" w:unhideWhenUsed="0"/>
-    <w:lsdException w:name="Dark List Accent 4" w:semiHidden="0" w:uiPriority="70" w:unhideWhenUsed="0"/>
-    <w:lsdException w:name="Colorful Shading Accent 4" w:semiHidden="0" w:uiPriority="71" w:unhideWhenUsed="0"/>
-    <w:lsdException w:name="Colorful List Accent 4" w:semiHidden="0" w:uiPriority="72" w:unhideWhenUsed="0"/>
-    <w:lsdException w:name="Colorful Grid Accent 4" w:semiHidden="0" w:uiPriority="73" w:unhideWhenUsed="0"/>
-    <w:lsdException w:name="Light Shading Accent 5" w:semiHidden="0" w:uiPriority="60" w:unhideWhenUsed="0"/>
-    <w:lsdException w:name="Light List Accent 5" w:semiHidden="0" w:uiPriority="61" w:unhideWhenUsed="0"/>
-    <w:lsdException w:name="Light Grid Accent 5" w:semiHidden="0" w:uiPriority="62" w:unhideWhenUsed="0"/>
-    <w:lsdException w:name="Medium Shading 1 Accent 5" w:semiHidden="0" w:uiPriority="63" w:unhideWhenUsed="0"/>
-    <w:lsdException w:name="Medium Shading 2 Accent 5" w:semiHidden="0" w:uiPriority="64" w:unhideWhenUsed="0"/>
-    <w:lsdException w:name="Medium List 1 Accent 5" w:semiHidden="0" w:uiPriority="65" w:unhideWhenUsed="0"/>
-    <w:lsdException w:name="Medium List 2 Accent 5" w:semiHidden="0" w:uiPriority="66" w:unhideWhenUsed="0"/>
-    <w:lsdException w:name="Medium Grid 1 Accent 5" w:semiHidden="0" w:uiPriority="67" w:unhideWhenUsed="0"/>
-    <w:lsdException w:name="Medium Grid 2 Accent 5" w:semiHidden="0" w:uiPriority="68" w:unhideWhenUsed="0"/>
-    <w:lsdException w:name="Medium Grid 3 Accent 5" w:semiHidden="0" w:uiPriority="69" w:unhideWhenUsed="0"/>
-    <w:lsdException w:name="Dark List Accent 5" w:semiHidden="0" w:uiPriority="70" w:unhideWhenUsed="0"/>
-    <w:lsdException w:name="Colorful Shading Accent 5" w:semiHidden="0" w:uiPriority="71" w:unhideWhenUsed="0"/>
-    <w:lsdException w:name="Colorful List Accent 5" w:semiHidden="0" w:uiPriority="72" w:unhideWhenUsed="0"/>
-    <w:lsdException w:name="Colorful Grid Accent 5" w:semiHidden="0" w:uiPriority="73" w:unhideWhenUsed="0"/>
-    <w:lsdException w:name="Light Shading Accent 6" w:semiHidden="0" w:uiPriority="60" w:unhideWhenUsed="0"/>
-    <w:lsdException w:name="Light List Accent 6" w:semiHidden="0" w:uiPriority="61" w:unhideWhenUsed="0"/>
-    <w:lsdException w:name="Light Grid Accent 6" w:semiHidden="0" w:uiPriority="62" w:unhideWhenUsed="0"/>
-    <w:lsdException w:name="Medium Shading 1 Accent 6" w:semiHidden="0" w:uiPriority="63" w:unhideWhenUsed="0"/>
-    <w:lsdException w:name="Medium Shading 2 Accent 6" w:semiHidden="0" w:uiPriority="64" w:unhideWhenUsed="0"/>
-    <w:lsdException w:name="Medium List 1 Accent 6" w:semiHidden="0" w:uiPriority="65" w:unhideWhenUsed="0"/>
-    <w:lsdException w:name="Medium List 2 Accent 6" w:semiHidden="0" w:uiPriority="66" w:unhideWhenUsed="0"/>
-    <w:lsdException w:name="Medium Grid 1 Accent 6" w:semiHidden="0" w:uiPriority="67" w:unhideWhenUsed="0"/>
-    <w:lsdException w:name="Medium Grid 2 Accent 6" w:semiHidden="0" w:uiPriority="68" w:unhideWhenUsed="0"/>
-    <w:lsdException w:name="Medium Grid 3 Accent 6" w:semiHidden="0" w:uiPriority="69" w:unhideWhenUsed="0"/>
-    <w:lsdException w:name="Dark List Accent 6" w:semiHidden="0" w:uiPriority="70" w:unhideWhenUsed="0"/>
-    <w:lsdException w:name="Colorful Shading Accent 6" w:semiHidden="0" w:uiPriority="71" w:unhideWhenUsed="0"/>
-    <w:lsdException w:name="Colorful List Accent 6" w:semiHidden="0" w:uiPriority="72" w:unhideWhenUsed="0"/>
-    <w:lsdException w:name="Colorful Grid Accent 6" w:semiHidden="0" w:uiPriority="73" w:unhideWhenUsed="0"/>
-    <w:lsdException w:name="Subtle Emphasis" w:semiHidden="0" w:uiPriority="19" w:unhideWhenUsed="0" w:qFormat="1"/>
-    <w:lsdException w:name="Intense Emphasis" w:semiHidden="0" w:uiPriority="21" w:unhideWhenUsed="0" w:qFormat="1"/>
-    <w:lsdException w:name="Subtle Reference" w:semiHidden="0" w:uiPriority="31" w:unhideWhenUsed="0" w:qFormat="1"/>
-    <w:lsdException w:name="Intense Reference" w:semiHidden="0" w:uiPriority="32" w:unhideWhenUsed="0" w:qFormat="1"/>
-    <w:lsdException w:name="Book Title" w:semiHidden="0" w:uiPriority="33" w:unhideWhenUsed="0" w:qFormat="1"/>
-    <w:lsdException w:name="Bibliography" w:uiPriority="37"/>
-    <w:lsdException w:name="TOC Heading" w:uiPriority="39" w:qFormat="1"/>
-  </w:latentStyles>
-  <w:style w:type="paragraph" w:default="1" w:styleId="Standard">
-    <w:name w:val="Normal"/>
-    <w:qFormat/>
-    <w:rsid w:val="00EC155E"/>
-    <w:rPr>
-      <w:rFonts w:cs="Times New Roman"/>
-      <w:sz w:val="3276"/>
-      <w:szCs w:val="3276"/>
-    </w:rPr>
-  </w:style>
-  <w:style w:type="character" w:default="1" w:styleId="Absatz-Standardschriftart">
-    <w:name w:val="Default Paragraph Font"/>
-    <w:uiPriority w:val="1"/>
-    <w:semiHidden/>
-    <w:unhideWhenUsed/>
-    <w:rsid w:val="00EC155E"/>
-  </w:style>
-  <w:style w:type="table" w:default="1" w:styleId="NormaleTabelle">
-    <w:name w:val="Normal Table"/>
-    <w:uiPriority w:val="99"/>
-    <w:semiHidden/>
-    <w:unhideWhenUsed/>
-    <w:tblPr>
-      <w:tblInd w:w="0" w:type="dxa"/>
-      <w:tblCellMar>
-        <w:top w:w="0" w:type="dxa"/>
-        <w:left w:w="108" w:type="dxa"/>
-        <w:bottom w:w="0" w:type="dxa"/>
-        <w:right w:w="108" w:type="dxa"/>
-      </w:tblCellMar>
-    </w:tblPr>
-  </w:style>
-  <w:style w:type="numbering" w:default="1" w:styleId="KeineListe">
-    <w:name w:val="No List"/>
-    <w:uiPriority w:val="99"/>
-    <w:semiHidden/>
-    <w:unhideWhenUsed/>
-  </w:style>
-  <w:style w:type="character" w:styleId="Platzhaltertext">
-    <w:name w:val="Placeholder Text"/>
-    <w:basedOn w:val="Absatz-Standardschriftart"/>
-    <w:uiPriority w:val="99"/>
-    <w:semiHidden/>
-    <w:rsid w:val="00EC155E"/>
-    <w:rPr>
-      <w:color w:val="808080"/>
-    </w:rPr>
-  </w:style>
-</w:styles>
-</file>
-
-<file path=word/glossary/webSettings.xml><?xml version="1.0" encoding="utf-8"?>
-<w:webSettings xmlns:mc="http://schemas.openxmlformats.org/markup-compatibility/2006" xmlns:r="http://schemas.openxmlformats.org/officeDocument/2006/relationships" xmlns:w="http://schemas.openxmlformats.org/wordprocessingml/2006/main" xmlns:w14="http://schemas.microsoft.com/office/word/2010/wordml" mc:Ignorable="w14">
-  <w:optimizeForBrowser/>
-  <w:allowPNG/>
-</w:webSettings>
 </file>
 
 <file path=word/theme/theme1.xml><?xml version="1.0" encoding="utf-8"?>
@@ -13621,7 +13379,7 @@
 </file>
 
 <file path=customXml/itemProps1.xml><?xml version="1.0" encoding="utf-8"?>
-<ds:datastoreItem xmlns:ds="http://schemas.openxmlformats.org/officeDocument/2006/customXml" ds:itemID="{5D37D24B-2C0D-49D5-B7D6-E2292B0EFDB8}">
+<ds:datastoreItem xmlns:ds="http://schemas.openxmlformats.org/officeDocument/2006/customXml" ds:itemID="{6B9F4C83-5668-42D6-AB0F-7AFEBD7B6986}">
   <ds:schemaRefs>
     <ds:schemaRef ds:uri="http://schemas.openxmlformats.org/officeDocument/2006/bibliography"/>
   </ds:schemaRefs>

</xml_diff>

<commit_message>
added some in docs
</commit_message>
<xml_diff>
--- a/docs/Dokumentation-Reversi.docx
+++ b/docs/Dokumentation-Reversi.docx
@@ -107,11 +107,12 @@
       </w:pPr>
       <w:r>
         <w:rPr>
+          <w:rFonts w:ascii="Arial" w:hAnsi="Arial" w:cs="Arial"/>
           <w:noProof/>
           <w:lang w:eastAsia="de-DE"/>
         </w:rPr>
         <w:drawing>
-          <wp:inline distT="0" distB="0" distL="0" distR="0" wp14:anchorId="5EEDA66C" wp14:editId="5E166349">
+          <wp:inline distT="0" distB="0" distL="0" distR="0" wp14:anchorId="54352CEC" wp14:editId="17094662">
             <wp:extent cx="5760720" cy="3228233"/>
             <wp:effectExtent l="0" t="0" r="0" b="0"/>
             <wp:docPr id="1" name="Grafik 1"/>
@@ -247,7 +248,7 @@
           <w:tab w:val="right" w:leader="dot" w:pos="9060"/>
         </w:tabs>
         <w:rPr>
-          <w:rFonts w:asciiTheme="minorHAnsi" w:hAnsiTheme="minorHAnsi"/>
+          <w:rFonts w:ascii="Arial" w:hAnsi="Arial" w:cs="Arial"/>
           <w:b w:val="0"/>
           <w:bCs w:val="0"/>
           <w:caps w:val="0"/>
@@ -301,7 +302,7 @@
         </w:r>
         <w:r>
           <w:rPr>
-            <w:rFonts w:asciiTheme="minorHAnsi" w:hAnsiTheme="minorHAnsi"/>
+            <w:rFonts w:ascii="Arial" w:hAnsi="Arial" w:cs="Arial"/>
             <w:b w:val="0"/>
             <w:bCs w:val="0"/>
             <w:caps w:val="0"/>
@@ -322,6 +323,7 @@
         </w:r>
         <w:r>
           <w:rPr>
+            <w:rFonts w:ascii="Arial" w:hAnsi="Arial" w:cs="Arial"/>
             <w:noProof/>
             <w:webHidden/>
           </w:rPr>
@@ -329,6 +331,7 @@
         </w:r>
         <w:r>
           <w:rPr>
+            <w:rFonts w:ascii="Arial" w:hAnsi="Arial" w:cs="Arial"/>
             <w:noProof/>
             <w:webHidden/>
           </w:rPr>
@@ -336,6 +339,7 @@
         </w:r>
         <w:r>
           <w:rPr>
+            <w:rFonts w:ascii="Arial" w:hAnsi="Arial" w:cs="Arial"/>
             <w:noProof/>
             <w:webHidden/>
           </w:rPr>
@@ -343,12 +347,14 @@
         </w:r>
         <w:r>
           <w:rPr>
-            <w:noProof/>
-            <w:webHidden/>
-          </w:rPr>
-        </w:r>
-        <w:r>
-          <w:rPr>
+            <w:rFonts w:ascii="Arial" w:hAnsi="Arial" w:cs="Arial"/>
+            <w:noProof/>
+            <w:webHidden/>
+          </w:rPr>
+        </w:r>
+        <w:r>
+          <w:rPr>
+            <w:rFonts w:ascii="Arial" w:hAnsi="Arial" w:cs="Arial"/>
             <w:noProof/>
             <w:webHidden/>
           </w:rPr>
@@ -356,6 +362,7 @@
         </w:r>
         <w:r>
           <w:rPr>
+            <w:rFonts w:ascii="Arial" w:hAnsi="Arial" w:cs="Arial"/>
             <w:noProof/>
             <w:webHidden/>
           </w:rPr>
@@ -363,6 +370,7 @@
         </w:r>
         <w:r>
           <w:rPr>
+            <w:rFonts w:ascii="Arial" w:hAnsi="Arial" w:cs="Arial"/>
             <w:noProof/>
             <w:webHidden/>
           </w:rPr>
@@ -378,7 +386,7 @@
           <w:tab w:val="right" w:leader="dot" w:pos="9060"/>
         </w:tabs>
         <w:rPr>
-          <w:rFonts w:cstheme="minorBidi"/>
+          <w:rFonts w:ascii="Arial" w:hAnsi="Arial" w:cs="Arial"/>
           <w:b w:val="0"/>
           <w:bCs w:val="0"/>
           <w:noProof/>
@@ -398,7 +406,7 @@
         </w:r>
         <w:r>
           <w:rPr>
-            <w:rFonts w:cstheme="minorBidi"/>
+            <w:rFonts w:ascii="Arial" w:hAnsi="Arial" w:cs="Arial"/>
             <w:b w:val="0"/>
             <w:bCs w:val="0"/>
             <w:noProof/>
@@ -418,6 +426,7 @@
         </w:r>
         <w:r>
           <w:rPr>
+            <w:rFonts w:ascii="Arial" w:hAnsi="Arial" w:cs="Arial"/>
             <w:noProof/>
             <w:webHidden/>
           </w:rPr>
@@ -425,6 +434,7 @@
         </w:r>
         <w:r>
           <w:rPr>
+            <w:rFonts w:ascii="Arial" w:hAnsi="Arial" w:cs="Arial"/>
             <w:noProof/>
             <w:webHidden/>
           </w:rPr>
@@ -432,6 +442,7 @@
         </w:r>
         <w:r>
           <w:rPr>
+            <w:rFonts w:ascii="Arial" w:hAnsi="Arial" w:cs="Arial"/>
             <w:noProof/>
             <w:webHidden/>
           </w:rPr>
@@ -439,12 +450,14 @@
         </w:r>
         <w:r>
           <w:rPr>
-            <w:noProof/>
-            <w:webHidden/>
-          </w:rPr>
-        </w:r>
-        <w:r>
-          <w:rPr>
+            <w:rFonts w:ascii="Arial" w:hAnsi="Arial" w:cs="Arial"/>
+            <w:noProof/>
+            <w:webHidden/>
+          </w:rPr>
+        </w:r>
+        <w:r>
+          <w:rPr>
+            <w:rFonts w:ascii="Arial" w:hAnsi="Arial" w:cs="Arial"/>
             <w:noProof/>
             <w:webHidden/>
           </w:rPr>
@@ -452,6 +465,7 @@
         </w:r>
         <w:r>
           <w:rPr>
+            <w:rFonts w:ascii="Arial" w:hAnsi="Arial" w:cs="Arial"/>
             <w:noProof/>
             <w:webHidden/>
           </w:rPr>
@@ -459,6 +473,7 @@
         </w:r>
         <w:r>
           <w:rPr>
+            <w:rFonts w:ascii="Arial" w:hAnsi="Arial" w:cs="Arial"/>
             <w:noProof/>
             <w:webHidden/>
           </w:rPr>
@@ -474,7 +489,7 @@
           <w:tab w:val="right" w:leader="dot" w:pos="9060"/>
         </w:tabs>
         <w:rPr>
-          <w:rFonts w:cstheme="minorBidi"/>
+          <w:rFonts w:ascii="Arial" w:hAnsi="Arial" w:cs="Arial"/>
           <w:b w:val="0"/>
           <w:bCs w:val="0"/>
           <w:noProof/>
@@ -494,7 +509,7 @@
         </w:r>
         <w:r>
           <w:rPr>
-            <w:rFonts w:cstheme="minorBidi"/>
+            <w:rFonts w:ascii="Arial" w:hAnsi="Arial" w:cs="Arial"/>
             <w:b w:val="0"/>
             <w:bCs w:val="0"/>
             <w:noProof/>
@@ -514,6 +529,7 @@
         </w:r>
         <w:r>
           <w:rPr>
+            <w:rFonts w:ascii="Arial" w:hAnsi="Arial" w:cs="Arial"/>
             <w:noProof/>
             <w:webHidden/>
           </w:rPr>
@@ -521,6 +537,7 @@
         </w:r>
         <w:r>
           <w:rPr>
+            <w:rFonts w:ascii="Arial" w:hAnsi="Arial" w:cs="Arial"/>
             <w:noProof/>
             <w:webHidden/>
           </w:rPr>
@@ -528,6 +545,7 @@
         </w:r>
         <w:r>
           <w:rPr>
+            <w:rFonts w:ascii="Arial" w:hAnsi="Arial" w:cs="Arial"/>
             <w:noProof/>
             <w:webHidden/>
           </w:rPr>
@@ -535,12 +553,14 @@
         </w:r>
         <w:r>
           <w:rPr>
-            <w:noProof/>
-            <w:webHidden/>
-          </w:rPr>
-        </w:r>
-        <w:r>
-          <w:rPr>
+            <w:rFonts w:ascii="Arial" w:hAnsi="Arial" w:cs="Arial"/>
+            <w:noProof/>
+            <w:webHidden/>
+          </w:rPr>
+        </w:r>
+        <w:r>
+          <w:rPr>
+            <w:rFonts w:ascii="Arial" w:hAnsi="Arial" w:cs="Arial"/>
             <w:noProof/>
             <w:webHidden/>
           </w:rPr>
@@ -548,6 +568,7 @@
         </w:r>
         <w:r>
           <w:rPr>
+            <w:rFonts w:ascii="Arial" w:hAnsi="Arial" w:cs="Arial"/>
             <w:noProof/>
             <w:webHidden/>
           </w:rPr>
@@ -555,6 +576,7 @@
         </w:r>
         <w:r>
           <w:rPr>
+            <w:rFonts w:ascii="Arial" w:hAnsi="Arial" w:cs="Arial"/>
             <w:noProof/>
             <w:webHidden/>
           </w:rPr>
@@ -570,7 +592,7 @@
           <w:tab w:val="right" w:leader="dot" w:pos="9060"/>
         </w:tabs>
         <w:rPr>
-          <w:rFonts w:cstheme="minorBidi"/>
+          <w:rFonts w:ascii="Arial" w:hAnsi="Arial" w:cs="Arial"/>
           <w:noProof/>
           <w:sz w:val="22"/>
           <w:szCs w:val="22"/>
@@ -588,7 +610,7 @@
         </w:r>
         <w:r>
           <w:rPr>
-            <w:rFonts w:cstheme="minorBidi"/>
+            <w:rFonts w:ascii="Arial" w:hAnsi="Arial" w:cs="Arial"/>
             <w:noProof/>
             <w:sz w:val="22"/>
             <w:szCs w:val="22"/>
@@ -606,6 +628,7 @@
         </w:r>
         <w:r>
           <w:rPr>
+            <w:rFonts w:ascii="Arial" w:hAnsi="Arial" w:cs="Arial"/>
             <w:noProof/>
             <w:webHidden/>
           </w:rPr>
@@ -613,6 +636,7 @@
         </w:r>
         <w:r>
           <w:rPr>
+            <w:rFonts w:ascii="Arial" w:hAnsi="Arial" w:cs="Arial"/>
             <w:noProof/>
             <w:webHidden/>
           </w:rPr>
@@ -620,6 +644,7 @@
         </w:r>
         <w:r>
           <w:rPr>
+            <w:rFonts w:ascii="Arial" w:hAnsi="Arial" w:cs="Arial"/>
             <w:noProof/>
             <w:webHidden/>
           </w:rPr>
@@ -627,12 +652,14 @@
         </w:r>
         <w:r>
           <w:rPr>
-            <w:noProof/>
-            <w:webHidden/>
-          </w:rPr>
-        </w:r>
-        <w:r>
-          <w:rPr>
+            <w:rFonts w:ascii="Arial" w:hAnsi="Arial" w:cs="Arial"/>
+            <w:noProof/>
+            <w:webHidden/>
+          </w:rPr>
+        </w:r>
+        <w:r>
+          <w:rPr>
+            <w:rFonts w:ascii="Arial" w:hAnsi="Arial" w:cs="Arial"/>
             <w:noProof/>
             <w:webHidden/>
           </w:rPr>
@@ -640,6 +667,7 @@
         </w:r>
         <w:r>
           <w:rPr>
+            <w:rFonts w:ascii="Arial" w:hAnsi="Arial" w:cs="Arial"/>
             <w:noProof/>
             <w:webHidden/>
           </w:rPr>
@@ -647,6 +675,7 @@
         </w:r>
         <w:r>
           <w:rPr>
+            <w:rFonts w:ascii="Arial" w:hAnsi="Arial" w:cs="Arial"/>
             <w:noProof/>
             <w:webHidden/>
           </w:rPr>
@@ -662,7 +691,7 @@
           <w:tab w:val="right" w:leader="dot" w:pos="9060"/>
         </w:tabs>
         <w:rPr>
-          <w:rFonts w:cstheme="minorBidi"/>
+          <w:rFonts w:ascii="Arial" w:hAnsi="Arial" w:cs="Arial"/>
           <w:noProof/>
           <w:sz w:val="22"/>
           <w:szCs w:val="22"/>
@@ -680,7 +709,7 @@
         </w:r>
         <w:r>
           <w:rPr>
-            <w:rFonts w:cstheme="minorBidi"/>
+            <w:rFonts w:ascii="Arial" w:hAnsi="Arial" w:cs="Arial"/>
             <w:noProof/>
             <w:sz w:val="22"/>
             <w:szCs w:val="22"/>
@@ -698,6 +727,7 @@
         </w:r>
         <w:r>
           <w:rPr>
+            <w:rFonts w:ascii="Arial" w:hAnsi="Arial" w:cs="Arial"/>
             <w:noProof/>
             <w:webHidden/>
           </w:rPr>
@@ -705,6 +735,7 @@
         </w:r>
         <w:r>
           <w:rPr>
+            <w:rFonts w:ascii="Arial" w:hAnsi="Arial" w:cs="Arial"/>
             <w:noProof/>
             <w:webHidden/>
           </w:rPr>
@@ -712,6 +743,7 @@
         </w:r>
         <w:r>
           <w:rPr>
+            <w:rFonts w:ascii="Arial" w:hAnsi="Arial" w:cs="Arial"/>
             <w:noProof/>
             <w:webHidden/>
           </w:rPr>
@@ -719,12 +751,14 @@
         </w:r>
         <w:r>
           <w:rPr>
-            <w:noProof/>
-            <w:webHidden/>
-          </w:rPr>
-        </w:r>
-        <w:r>
-          <w:rPr>
+            <w:rFonts w:ascii="Arial" w:hAnsi="Arial" w:cs="Arial"/>
+            <w:noProof/>
+            <w:webHidden/>
+          </w:rPr>
+        </w:r>
+        <w:r>
+          <w:rPr>
+            <w:rFonts w:ascii="Arial" w:hAnsi="Arial" w:cs="Arial"/>
             <w:noProof/>
             <w:webHidden/>
           </w:rPr>
@@ -732,6 +766,7 @@
         </w:r>
         <w:r>
           <w:rPr>
+            <w:rFonts w:ascii="Arial" w:hAnsi="Arial" w:cs="Arial"/>
             <w:noProof/>
             <w:webHidden/>
           </w:rPr>
@@ -739,6 +774,7 @@
         </w:r>
         <w:r>
           <w:rPr>
+            <w:rFonts w:ascii="Arial" w:hAnsi="Arial" w:cs="Arial"/>
             <w:noProof/>
             <w:webHidden/>
           </w:rPr>
@@ -754,7 +790,7 @@
           <w:tab w:val="right" w:leader="dot" w:pos="9060"/>
         </w:tabs>
         <w:rPr>
-          <w:rFonts w:cstheme="minorBidi"/>
+          <w:rFonts w:ascii="Arial" w:hAnsi="Arial" w:cs="Arial"/>
           <w:noProof/>
           <w:sz w:val="22"/>
           <w:szCs w:val="22"/>
@@ -772,7 +808,7 @@
         </w:r>
         <w:r>
           <w:rPr>
-            <w:rFonts w:cstheme="minorBidi"/>
+            <w:rFonts w:ascii="Arial" w:hAnsi="Arial" w:cs="Arial"/>
             <w:noProof/>
             <w:sz w:val="22"/>
             <w:szCs w:val="22"/>
@@ -790,6 +826,7 @@
         </w:r>
         <w:r>
           <w:rPr>
+            <w:rFonts w:ascii="Arial" w:hAnsi="Arial" w:cs="Arial"/>
             <w:noProof/>
             <w:webHidden/>
           </w:rPr>
@@ -797,6 +834,7 @@
         </w:r>
         <w:r>
           <w:rPr>
+            <w:rFonts w:ascii="Arial" w:hAnsi="Arial" w:cs="Arial"/>
             <w:noProof/>
             <w:webHidden/>
           </w:rPr>
@@ -804,6 +842,7 @@
         </w:r>
         <w:r>
           <w:rPr>
+            <w:rFonts w:ascii="Arial" w:hAnsi="Arial" w:cs="Arial"/>
             <w:noProof/>
             <w:webHidden/>
           </w:rPr>
@@ -811,12 +850,14 @@
         </w:r>
         <w:r>
           <w:rPr>
-            <w:noProof/>
-            <w:webHidden/>
-          </w:rPr>
-        </w:r>
-        <w:r>
-          <w:rPr>
+            <w:rFonts w:ascii="Arial" w:hAnsi="Arial" w:cs="Arial"/>
+            <w:noProof/>
+            <w:webHidden/>
+          </w:rPr>
+        </w:r>
+        <w:r>
+          <w:rPr>
+            <w:rFonts w:ascii="Arial" w:hAnsi="Arial" w:cs="Arial"/>
             <w:noProof/>
             <w:webHidden/>
           </w:rPr>
@@ -824,6 +865,7 @@
         </w:r>
         <w:r>
           <w:rPr>
+            <w:rFonts w:ascii="Arial" w:hAnsi="Arial" w:cs="Arial"/>
             <w:noProof/>
             <w:webHidden/>
           </w:rPr>
@@ -831,6 +873,7 @@
         </w:r>
         <w:r>
           <w:rPr>
+            <w:rFonts w:ascii="Arial" w:hAnsi="Arial" w:cs="Arial"/>
             <w:noProof/>
             <w:webHidden/>
           </w:rPr>
@@ -846,7 +889,7 @@
           <w:tab w:val="right" w:leader="dot" w:pos="9060"/>
         </w:tabs>
         <w:rPr>
-          <w:rFonts w:cstheme="minorBidi"/>
+          <w:rFonts w:ascii="Arial" w:hAnsi="Arial" w:cs="Arial"/>
           <w:b w:val="0"/>
           <w:bCs w:val="0"/>
           <w:noProof/>
@@ -866,7 +909,7 @@
         </w:r>
         <w:r>
           <w:rPr>
-            <w:rFonts w:cstheme="minorBidi"/>
+            <w:rFonts w:ascii="Arial" w:hAnsi="Arial" w:cs="Arial"/>
             <w:b w:val="0"/>
             <w:bCs w:val="0"/>
             <w:noProof/>
@@ -886,6 +929,7 @@
         </w:r>
         <w:r>
           <w:rPr>
+            <w:rFonts w:ascii="Arial" w:hAnsi="Arial" w:cs="Arial"/>
             <w:noProof/>
             <w:webHidden/>
           </w:rPr>
@@ -893,6 +937,7 @@
         </w:r>
         <w:r>
           <w:rPr>
+            <w:rFonts w:ascii="Arial" w:hAnsi="Arial" w:cs="Arial"/>
             <w:noProof/>
             <w:webHidden/>
           </w:rPr>
@@ -900,6 +945,7 @@
         </w:r>
         <w:r>
           <w:rPr>
+            <w:rFonts w:ascii="Arial" w:hAnsi="Arial" w:cs="Arial"/>
             <w:noProof/>
             <w:webHidden/>
           </w:rPr>
@@ -907,12 +953,14 @@
         </w:r>
         <w:r>
           <w:rPr>
-            <w:noProof/>
-            <w:webHidden/>
-          </w:rPr>
-        </w:r>
-        <w:r>
-          <w:rPr>
+            <w:rFonts w:ascii="Arial" w:hAnsi="Arial" w:cs="Arial"/>
+            <w:noProof/>
+            <w:webHidden/>
+          </w:rPr>
+        </w:r>
+        <w:r>
+          <w:rPr>
+            <w:rFonts w:ascii="Arial" w:hAnsi="Arial" w:cs="Arial"/>
             <w:noProof/>
             <w:webHidden/>
           </w:rPr>
@@ -920,6 +968,7 @@
         </w:r>
         <w:r>
           <w:rPr>
+            <w:rFonts w:ascii="Arial" w:hAnsi="Arial" w:cs="Arial"/>
             <w:noProof/>
             <w:webHidden/>
           </w:rPr>
@@ -927,6 +976,7 @@
         </w:r>
         <w:r>
           <w:rPr>
+            <w:rFonts w:ascii="Arial" w:hAnsi="Arial" w:cs="Arial"/>
             <w:noProof/>
             <w:webHidden/>
           </w:rPr>
@@ -942,7 +992,7 @@
           <w:tab w:val="right" w:leader="dot" w:pos="9060"/>
         </w:tabs>
         <w:rPr>
-          <w:rFonts w:asciiTheme="minorHAnsi" w:hAnsiTheme="minorHAnsi"/>
+          <w:rFonts w:ascii="Arial" w:hAnsi="Arial" w:cs="Arial"/>
           <w:b w:val="0"/>
           <w:bCs w:val="0"/>
           <w:caps w:val="0"/>
@@ -963,7 +1013,7 @@
         </w:r>
         <w:r>
           <w:rPr>
-            <w:rFonts w:asciiTheme="minorHAnsi" w:hAnsiTheme="minorHAnsi"/>
+            <w:rFonts w:ascii="Arial" w:hAnsi="Arial" w:cs="Arial"/>
             <w:b w:val="0"/>
             <w:bCs w:val="0"/>
             <w:caps w:val="0"/>
@@ -984,6 +1034,7 @@
         </w:r>
         <w:r>
           <w:rPr>
+            <w:rFonts w:ascii="Arial" w:hAnsi="Arial" w:cs="Arial"/>
             <w:noProof/>
             <w:webHidden/>
           </w:rPr>
@@ -991,6 +1042,7 @@
         </w:r>
         <w:r>
           <w:rPr>
+            <w:rFonts w:ascii="Arial" w:hAnsi="Arial" w:cs="Arial"/>
             <w:noProof/>
             <w:webHidden/>
           </w:rPr>
@@ -998,6 +1050,7 @@
         </w:r>
         <w:r>
           <w:rPr>
+            <w:rFonts w:ascii="Arial" w:hAnsi="Arial" w:cs="Arial"/>
             <w:noProof/>
             <w:webHidden/>
           </w:rPr>
@@ -1005,12 +1058,14 @@
         </w:r>
         <w:r>
           <w:rPr>
-            <w:noProof/>
-            <w:webHidden/>
-          </w:rPr>
-        </w:r>
-        <w:r>
-          <w:rPr>
+            <w:rFonts w:ascii="Arial" w:hAnsi="Arial" w:cs="Arial"/>
+            <w:noProof/>
+            <w:webHidden/>
+          </w:rPr>
+        </w:r>
+        <w:r>
+          <w:rPr>
+            <w:rFonts w:ascii="Arial" w:hAnsi="Arial" w:cs="Arial"/>
             <w:noProof/>
             <w:webHidden/>
           </w:rPr>
@@ -1018,6 +1073,7 @@
         </w:r>
         <w:r>
           <w:rPr>
+            <w:rFonts w:ascii="Arial" w:hAnsi="Arial" w:cs="Arial"/>
             <w:noProof/>
             <w:webHidden/>
           </w:rPr>
@@ -1025,6 +1081,7 @@
         </w:r>
         <w:r>
           <w:rPr>
+            <w:rFonts w:ascii="Arial" w:hAnsi="Arial" w:cs="Arial"/>
             <w:noProof/>
             <w:webHidden/>
           </w:rPr>
@@ -1040,7 +1097,7 @@
           <w:tab w:val="right" w:leader="dot" w:pos="9060"/>
         </w:tabs>
         <w:rPr>
-          <w:rFonts w:cstheme="minorBidi"/>
+          <w:rFonts w:ascii="Arial" w:hAnsi="Arial" w:cs="Arial"/>
           <w:b w:val="0"/>
           <w:bCs w:val="0"/>
           <w:noProof/>
@@ -1060,7 +1117,7 @@
         </w:r>
         <w:r>
           <w:rPr>
-            <w:rFonts w:cstheme="minorBidi"/>
+            <w:rFonts w:ascii="Arial" w:hAnsi="Arial" w:cs="Arial"/>
             <w:b w:val="0"/>
             <w:bCs w:val="0"/>
             <w:noProof/>
@@ -1080,6 +1137,7 @@
         </w:r>
         <w:r>
           <w:rPr>
+            <w:rFonts w:ascii="Arial" w:hAnsi="Arial" w:cs="Arial"/>
             <w:noProof/>
             <w:webHidden/>
           </w:rPr>
@@ -1087,6 +1145,7 @@
         </w:r>
         <w:r>
           <w:rPr>
+            <w:rFonts w:ascii="Arial" w:hAnsi="Arial" w:cs="Arial"/>
             <w:noProof/>
             <w:webHidden/>
           </w:rPr>
@@ -1094,6 +1153,7 @@
         </w:r>
         <w:r>
           <w:rPr>
+            <w:rFonts w:ascii="Arial" w:hAnsi="Arial" w:cs="Arial"/>
             <w:noProof/>
             <w:webHidden/>
           </w:rPr>
@@ -1101,12 +1161,14 @@
         </w:r>
         <w:r>
           <w:rPr>
-            <w:noProof/>
-            <w:webHidden/>
-          </w:rPr>
-        </w:r>
-        <w:r>
-          <w:rPr>
+            <w:rFonts w:ascii="Arial" w:hAnsi="Arial" w:cs="Arial"/>
+            <w:noProof/>
+            <w:webHidden/>
+          </w:rPr>
+        </w:r>
+        <w:r>
+          <w:rPr>
+            <w:rFonts w:ascii="Arial" w:hAnsi="Arial" w:cs="Arial"/>
             <w:noProof/>
             <w:webHidden/>
           </w:rPr>
@@ -1114,6 +1176,7 @@
         </w:r>
         <w:r>
           <w:rPr>
+            <w:rFonts w:ascii="Arial" w:hAnsi="Arial" w:cs="Arial"/>
             <w:noProof/>
             <w:webHidden/>
           </w:rPr>
@@ -1121,6 +1184,7 @@
         </w:r>
         <w:r>
           <w:rPr>
+            <w:rFonts w:ascii="Arial" w:hAnsi="Arial" w:cs="Arial"/>
             <w:noProof/>
             <w:webHidden/>
           </w:rPr>
@@ -1136,7 +1200,7 @@
           <w:tab w:val="right" w:leader="dot" w:pos="9060"/>
         </w:tabs>
         <w:rPr>
-          <w:rFonts w:cstheme="minorBidi"/>
+          <w:rFonts w:ascii="Arial" w:hAnsi="Arial" w:cs="Arial"/>
           <w:b w:val="0"/>
           <w:bCs w:val="0"/>
           <w:noProof/>
@@ -1156,7 +1220,7 @@
         </w:r>
         <w:r>
           <w:rPr>
-            <w:rFonts w:cstheme="minorBidi"/>
+            <w:rFonts w:ascii="Arial" w:hAnsi="Arial" w:cs="Arial"/>
             <w:b w:val="0"/>
             <w:bCs w:val="0"/>
             <w:noProof/>
@@ -1176,6 +1240,7 @@
         </w:r>
         <w:r>
           <w:rPr>
+            <w:rFonts w:ascii="Arial" w:hAnsi="Arial" w:cs="Arial"/>
             <w:noProof/>
             <w:webHidden/>
           </w:rPr>
@@ -1183,6 +1248,7 @@
         </w:r>
         <w:r>
           <w:rPr>
+            <w:rFonts w:ascii="Arial" w:hAnsi="Arial" w:cs="Arial"/>
             <w:noProof/>
             <w:webHidden/>
           </w:rPr>
@@ -1190,6 +1256,7 @@
         </w:r>
         <w:r>
           <w:rPr>
+            <w:rFonts w:ascii="Arial" w:hAnsi="Arial" w:cs="Arial"/>
             <w:noProof/>
             <w:webHidden/>
           </w:rPr>
@@ -1197,12 +1264,14 @@
         </w:r>
         <w:r>
           <w:rPr>
-            <w:noProof/>
-            <w:webHidden/>
-          </w:rPr>
-        </w:r>
-        <w:r>
-          <w:rPr>
+            <w:rFonts w:ascii="Arial" w:hAnsi="Arial" w:cs="Arial"/>
+            <w:noProof/>
+            <w:webHidden/>
+          </w:rPr>
+        </w:r>
+        <w:r>
+          <w:rPr>
+            <w:rFonts w:ascii="Arial" w:hAnsi="Arial" w:cs="Arial"/>
             <w:noProof/>
             <w:webHidden/>
           </w:rPr>
@@ -1210,6 +1279,7 @@
         </w:r>
         <w:r>
           <w:rPr>
+            <w:rFonts w:ascii="Arial" w:hAnsi="Arial" w:cs="Arial"/>
             <w:noProof/>
             <w:webHidden/>
           </w:rPr>
@@ -1217,6 +1287,7 @@
         </w:r>
         <w:r>
           <w:rPr>
+            <w:rFonts w:ascii="Arial" w:hAnsi="Arial" w:cs="Arial"/>
             <w:noProof/>
             <w:webHidden/>
           </w:rPr>
@@ -1232,7 +1303,7 @@
           <w:tab w:val="right" w:leader="dot" w:pos="9060"/>
         </w:tabs>
         <w:rPr>
-          <w:rFonts w:asciiTheme="minorHAnsi" w:hAnsiTheme="minorHAnsi"/>
+          <w:rFonts w:ascii="Arial" w:hAnsi="Arial" w:cs="Arial"/>
           <w:b w:val="0"/>
           <w:bCs w:val="0"/>
           <w:caps w:val="0"/>
@@ -1253,7 +1324,7 @@
         </w:r>
         <w:r>
           <w:rPr>
-            <w:rFonts w:asciiTheme="minorHAnsi" w:hAnsiTheme="minorHAnsi"/>
+            <w:rFonts w:ascii="Arial" w:hAnsi="Arial" w:cs="Arial"/>
             <w:b w:val="0"/>
             <w:bCs w:val="0"/>
             <w:caps w:val="0"/>
@@ -1274,6 +1345,7 @@
         </w:r>
         <w:r>
           <w:rPr>
+            <w:rFonts w:ascii="Arial" w:hAnsi="Arial" w:cs="Arial"/>
             <w:noProof/>
             <w:webHidden/>
           </w:rPr>
@@ -1281,6 +1353,7 @@
         </w:r>
         <w:r>
           <w:rPr>
+            <w:rFonts w:ascii="Arial" w:hAnsi="Arial" w:cs="Arial"/>
             <w:noProof/>
             <w:webHidden/>
           </w:rPr>
@@ -1288,6 +1361,7 @@
         </w:r>
         <w:r>
           <w:rPr>
+            <w:rFonts w:ascii="Arial" w:hAnsi="Arial" w:cs="Arial"/>
             <w:noProof/>
             <w:webHidden/>
           </w:rPr>
@@ -1295,12 +1369,14 @@
         </w:r>
         <w:r>
           <w:rPr>
-            <w:noProof/>
-            <w:webHidden/>
-          </w:rPr>
-        </w:r>
-        <w:r>
-          <w:rPr>
+            <w:rFonts w:ascii="Arial" w:hAnsi="Arial" w:cs="Arial"/>
+            <w:noProof/>
+            <w:webHidden/>
+          </w:rPr>
+        </w:r>
+        <w:r>
+          <w:rPr>
+            <w:rFonts w:ascii="Arial" w:hAnsi="Arial" w:cs="Arial"/>
             <w:noProof/>
             <w:webHidden/>
           </w:rPr>
@@ -1308,6 +1384,7 @@
         </w:r>
         <w:r>
           <w:rPr>
+            <w:rFonts w:ascii="Arial" w:hAnsi="Arial" w:cs="Arial"/>
             <w:noProof/>
             <w:webHidden/>
           </w:rPr>
@@ -1315,6 +1392,7 @@
         </w:r>
         <w:r>
           <w:rPr>
+            <w:rFonts w:ascii="Arial" w:hAnsi="Arial" w:cs="Arial"/>
             <w:noProof/>
             <w:webHidden/>
           </w:rPr>
@@ -1330,7 +1408,7 @@
           <w:tab w:val="right" w:leader="dot" w:pos="9060"/>
         </w:tabs>
         <w:rPr>
-          <w:rFonts w:cstheme="minorBidi"/>
+          <w:rFonts w:ascii="Arial" w:hAnsi="Arial" w:cs="Arial"/>
           <w:b w:val="0"/>
           <w:bCs w:val="0"/>
           <w:noProof/>
@@ -1350,7 +1428,7 @@
         </w:r>
         <w:r>
           <w:rPr>
-            <w:rFonts w:cstheme="minorBidi"/>
+            <w:rFonts w:ascii="Arial" w:hAnsi="Arial" w:cs="Arial"/>
             <w:b w:val="0"/>
             <w:bCs w:val="0"/>
             <w:noProof/>
@@ -1370,6 +1448,7 @@
         </w:r>
         <w:r>
           <w:rPr>
+            <w:rFonts w:ascii="Arial" w:hAnsi="Arial" w:cs="Arial"/>
             <w:noProof/>
             <w:webHidden/>
           </w:rPr>
@@ -1377,6 +1456,7 @@
         </w:r>
         <w:r>
           <w:rPr>
+            <w:rFonts w:ascii="Arial" w:hAnsi="Arial" w:cs="Arial"/>
             <w:noProof/>
             <w:webHidden/>
           </w:rPr>
@@ -1384,6 +1464,7 @@
         </w:r>
         <w:r>
           <w:rPr>
+            <w:rFonts w:ascii="Arial" w:hAnsi="Arial" w:cs="Arial"/>
             <w:noProof/>
             <w:webHidden/>
           </w:rPr>
@@ -1391,12 +1472,14 @@
         </w:r>
         <w:r>
           <w:rPr>
-            <w:noProof/>
-            <w:webHidden/>
-          </w:rPr>
-        </w:r>
-        <w:r>
-          <w:rPr>
+            <w:rFonts w:ascii="Arial" w:hAnsi="Arial" w:cs="Arial"/>
+            <w:noProof/>
+            <w:webHidden/>
+          </w:rPr>
+        </w:r>
+        <w:r>
+          <w:rPr>
+            <w:rFonts w:ascii="Arial" w:hAnsi="Arial" w:cs="Arial"/>
             <w:noProof/>
             <w:webHidden/>
           </w:rPr>
@@ -1404,6 +1487,7 @@
         </w:r>
         <w:r>
           <w:rPr>
+            <w:rFonts w:ascii="Arial" w:hAnsi="Arial" w:cs="Arial"/>
             <w:noProof/>
             <w:webHidden/>
           </w:rPr>
@@ -1411,6 +1495,7 @@
         </w:r>
         <w:r>
           <w:rPr>
+            <w:rFonts w:ascii="Arial" w:hAnsi="Arial" w:cs="Arial"/>
             <w:noProof/>
             <w:webHidden/>
           </w:rPr>
@@ -1426,7 +1511,7 @@
           <w:tab w:val="right" w:leader="dot" w:pos="9060"/>
         </w:tabs>
         <w:rPr>
-          <w:rFonts w:cstheme="minorBidi"/>
+          <w:rFonts w:ascii="Arial" w:hAnsi="Arial" w:cs="Arial"/>
           <w:noProof/>
           <w:sz w:val="22"/>
           <w:szCs w:val="22"/>
@@ -1444,7 +1529,7 @@
         </w:r>
         <w:r>
           <w:rPr>
-            <w:rFonts w:cstheme="minorBidi"/>
+            <w:rFonts w:ascii="Arial" w:hAnsi="Arial" w:cs="Arial"/>
             <w:noProof/>
             <w:sz w:val="22"/>
             <w:szCs w:val="22"/>
@@ -1462,6 +1547,7 @@
         </w:r>
         <w:r>
           <w:rPr>
+            <w:rFonts w:ascii="Arial" w:hAnsi="Arial" w:cs="Arial"/>
             <w:noProof/>
             <w:webHidden/>
           </w:rPr>
@@ -1469,6 +1555,7 @@
         </w:r>
         <w:r>
           <w:rPr>
+            <w:rFonts w:ascii="Arial" w:hAnsi="Arial" w:cs="Arial"/>
             <w:noProof/>
             <w:webHidden/>
           </w:rPr>
@@ -1476,6 +1563,7 @@
         </w:r>
         <w:r>
           <w:rPr>
+            <w:rFonts w:ascii="Arial" w:hAnsi="Arial" w:cs="Arial"/>
             <w:noProof/>
             <w:webHidden/>
           </w:rPr>
@@ -1483,12 +1571,14 @@
         </w:r>
         <w:r>
           <w:rPr>
-            <w:noProof/>
-            <w:webHidden/>
-          </w:rPr>
-        </w:r>
-        <w:r>
-          <w:rPr>
+            <w:rFonts w:ascii="Arial" w:hAnsi="Arial" w:cs="Arial"/>
+            <w:noProof/>
+            <w:webHidden/>
+          </w:rPr>
+        </w:r>
+        <w:r>
+          <w:rPr>
+            <w:rFonts w:ascii="Arial" w:hAnsi="Arial" w:cs="Arial"/>
             <w:noProof/>
             <w:webHidden/>
           </w:rPr>
@@ -1496,6 +1586,7 @@
         </w:r>
         <w:r>
           <w:rPr>
+            <w:rFonts w:ascii="Arial" w:hAnsi="Arial" w:cs="Arial"/>
             <w:noProof/>
             <w:webHidden/>
           </w:rPr>
@@ -1503,6 +1594,7 @@
         </w:r>
         <w:r>
           <w:rPr>
+            <w:rFonts w:ascii="Arial" w:hAnsi="Arial" w:cs="Arial"/>
             <w:noProof/>
             <w:webHidden/>
           </w:rPr>
@@ -1518,7 +1610,7 @@
           <w:tab w:val="right" w:leader="dot" w:pos="9060"/>
         </w:tabs>
         <w:rPr>
-          <w:rFonts w:cstheme="minorBidi"/>
+          <w:rFonts w:ascii="Arial" w:hAnsi="Arial" w:cs="Arial"/>
           <w:noProof/>
           <w:sz w:val="22"/>
           <w:szCs w:val="22"/>
@@ -1536,7 +1628,7 @@
         </w:r>
         <w:r>
           <w:rPr>
-            <w:rFonts w:cstheme="minorBidi"/>
+            <w:rFonts w:ascii="Arial" w:hAnsi="Arial" w:cs="Arial"/>
             <w:noProof/>
             <w:sz w:val="22"/>
             <w:szCs w:val="22"/>
@@ -1554,6 +1646,7 @@
         </w:r>
         <w:r>
           <w:rPr>
+            <w:rFonts w:ascii="Arial" w:hAnsi="Arial" w:cs="Arial"/>
             <w:noProof/>
             <w:webHidden/>
           </w:rPr>
@@ -1561,6 +1654,7 @@
         </w:r>
         <w:r>
           <w:rPr>
+            <w:rFonts w:ascii="Arial" w:hAnsi="Arial" w:cs="Arial"/>
             <w:noProof/>
             <w:webHidden/>
           </w:rPr>
@@ -1568,6 +1662,7 @@
         </w:r>
         <w:r>
           <w:rPr>
+            <w:rFonts w:ascii="Arial" w:hAnsi="Arial" w:cs="Arial"/>
             <w:noProof/>
             <w:webHidden/>
           </w:rPr>
@@ -1575,12 +1670,14 @@
         </w:r>
         <w:r>
           <w:rPr>
-            <w:noProof/>
-            <w:webHidden/>
-          </w:rPr>
-        </w:r>
-        <w:r>
-          <w:rPr>
+            <w:rFonts w:ascii="Arial" w:hAnsi="Arial" w:cs="Arial"/>
+            <w:noProof/>
+            <w:webHidden/>
+          </w:rPr>
+        </w:r>
+        <w:r>
+          <w:rPr>
+            <w:rFonts w:ascii="Arial" w:hAnsi="Arial" w:cs="Arial"/>
             <w:noProof/>
             <w:webHidden/>
           </w:rPr>
@@ -1588,6 +1685,7 @@
         </w:r>
         <w:r>
           <w:rPr>
+            <w:rFonts w:ascii="Arial" w:hAnsi="Arial" w:cs="Arial"/>
             <w:noProof/>
             <w:webHidden/>
           </w:rPr>
@@ -1595,6 +1693,7 @@
         </w:r>
         <w:r>
           <w:rPr>
+            <w:rFonts w:ascii="Arial" w:hAnsi="Arial" w:cs="Arial"/>
             <w:noProof/>
             <w:webHidden/>
           </w:rPr>
@@ -1610,7 +1709,7 @@
           <w:tab w:val="right" w:leader="dot" w:pos="9060"/>
         </w:tabs>
         <w:rPr>
-          <w:rFonts w:cstheme="minorBidi"/>
+          <w:rFonts w:ascii="Arial" w:hAnsi="Arial" w:cs="Arial"/>
           <w:noProof/>
           <w:sz w:val="22"/>
           <w:szCs w:val="22"/>
@@ -1628,7 +1727,7 @@
         </w:r>
         <w:r>
           <w:rPr>
-            <w:rFonts w:cstheme="minorBidi"/>
+            <w:rFonts w:ascii="Arial" w:hAnsi="Arial" w:cs="Arial"/>
             <w:noProof/>
             <w:sz w:val="22"/>
             <w:szCs w:val="22"/>
@@ -1646,6 +1745,7 @@
         </w:r>
         <w:r>
           <w:rPr>
+            <w:rFonts w:ascii="Arial" w:hAnsi="Arial" w:cs="Arial"/>
             <w:noProof/>
             <w:webHidden/>
           </w:rPr>
@@ -1653,6 +1753,7 @@
         </w:r>
         <w:r>
           <w:rPr>
+            <w:rFonts w:ascii="Arial" w:hAnsi="Arial" w:cs="Arial"/>
             <w:noProof/>
             <w:webHidden/>
           </w:rPr>
@@ -1660,6 +1761,7 @@
         </w:r>
         <w:r>
           <w:rPr>
+            <w:rFonts w:ascii="Arial" w:hAnsi="Arial" w:cs="Arial"/>
             <w:noProof/>
             <w:webHidden/>
           </w:rPr>
@@ -1667,12 +1769,14 @@
         </w:r>
         <w:r>
           <w:rPr>
-            <w:noProof/>
-            <w:webHidden/>
-          </w:rPr>
-        </w:r>
-        <w:r>
-          <w:rPr>
+            <w:rFonts w:ascii="Arial" w:hAnsi="Arial" w:cs="Arial"/>
+            <w:noProof/>
+            <w:webHidden/>
+          </w:rPr>
+        </w:r>
+        <w:r>
+          <w:rPr>
+            <w:rFonts w:ascii="Arial" w:hAnsi="Arial" w:cs="Arial"/>
             <w:noProof/>
             <w:webHidden/>
           </w:rPr>
@@ -1680,6 +1784,7 @@
         </w:r>
         <w:r>
           <w:rPr>
+            <w:rFonts w:ascii="Arial" w:hAnsi="Arial" w:cs="Arial"/>
             <w:noProof/>
             <w:webHidden/>
           </w:rPr>
@@ -1687,6 +1792,7 @@
         </w:r>
         <w:r>
           <w:rPr>
+            <w:rFonts w:ascii="Arial" w:hAnsi="Arial" w:cs="Arial"/>
             <w:noProof/>
             <w:webHidden/>
           </w:rPr>
@@ -1702,7 +1808,7 @@
           <w:tab w:val="right" w:leader="dot" w:pos="9060"/>
         </w:tabs>
         <w:rPr>
-          <w:rFonts w:cstheme="minorBidi"/>
+          <w:rFonts w:ascii="Arial" w:hAnsi="Arial" w:cs="Arial"/>
           <w:noProof/>
           <w:sz w:val="22"/>
           <w:szCs w:val="22"/>
@@ -1720,7 +1826,7 @@
         </w:r>
         <w:r>
           <w:rPr>
-            <w:rFonts w:cstheme="minorBidi"/>
+            <w:rFonts w:ascii="Arial" w:hAnsi="Arial" w:cs="Arial"/>
             <w:noProof/>
             <w:sz w:val="22"/>
             <w:szCs w:val="22"/>
@@ -1738,6 +1844,7 @@
         </w:r>
         <w:r>
           <w:rPr>
+            <w:rFonts w:ascii="Arial" w:hAnsi="Arial" w:cs="Arial"/>
             <w:noProof/>
             <w:webHidden/>
           </w:rPr>
@@ -1745,6 +1852,7 @@
         </w:r>
         <w:r>
           <w:rPr>
+            <w:rFonts w:ascii="Arial" w:hAnsi="Arial" w:cs="Arial"/>
             <w:noProof/>
             <w:webHidden/>
           </w:rPr>
@@ -1752,6 +1860,7 @@
         </w:r>
         <w:r>
           <w:rPr>
+            <w:rFonts w:ascii="Arial" w:hAnsi="Arial" w:cs="Arial"/>
             <w:noProof/>
             <w:webHidden/>
           </w:rPr>
@@ -1759,12 +1868,14 @@
         </w:r>
         <w:r>
           <w:rPr>
-            <w:noProof/>
-            <w:webHidden/>
-          </w:rPr>
-        </w:r>
-        <w:r>
-          <w:rPr>
+            <w:rFonts w:ascii="Arial" w:hAnsi="Arial" w:cs="Arial"/>
+            <w:noProof/>
+            <w:webHidden/>
+          </w:rPr>
+        </w:r>
+        <w:r>
+          <w:rPr>
+            <w:rFonts w:ascii="Arial" w:hAnsi="Arial" w:cs="Arial"/>
             <w:noProof/>
             <w:webHidden/>
           </w:rPr>
@@ -1772,6 +1883,7 @@
         </w:r>
         <w:r>
           <w:rPr>
+            <w:rFonts w:ascii="Arial" w:hAnsi="Arial" w:cs="Arial"/>
             <w:noProof/>
             <w:webHidden/>
           </w:rPr>
@@ -1779,6 +1891,7 @@
         </w:r>
         <w:r>
           <w:rPr>
+            <w:rFonts w:ascii="Arial" w:hAnsi="Arial" w:cs="Arial"/>
             <w:noProof/>
             <w:webHidden/>
           </w:rPr>
@@ -1794,7 +1907,7 @@
           <w:tab w:val="right" w:leader="dot" w:pos="9060"/>
         </w:tabs>
         <w:rPr>
-          <w:rFonts w:cstheme="minorBidi"/>
+          <w:rFonts w:ascii="Arial" w:hAnsi="Arial" w:cs="Arial"/>
           <w:noProof/>
           <w:sz w:val="22"/>
           <w:szCs w:val="22"/>
@@ -1812,7 +1925,7 @@
         </w:r>
         <w:r>
           <w:rPr>
-            <w:rFonts w:cstheme="minorBidi"/>
+            <w:rFonts w:ascii="Arial" w:hAnsi="Arial" w:cs="Arial"/>
             <w:noProof/>
             <w:sz w:val="22"/>
             <w:szCs w:val="22"/>
@@ -1830,6 +1943,7 @@
         </w:r>
         <w:r>
           <w:rPr>
+            <w:rFonts w:ascii="Arial" w:hAnsi="Arial" w:cs="Arial"/>
             <w:noProof/>
             <w:webHidden/>
           </w:rPr>
@@ -1837,6 +1951,7 @@
         </w:r>
         <w:r>
           <w:rPr>
+            <w:rFonts w:ascii="Arial" w:hAnsi="Arial" w:cs="Arial"/>
             <w:noProof/>
             <w:webHidden/>
           </w:rPr>
@@ -1844,6 +1959,7 @@
         </w:r>
         <w:r>
           <w:rPr>
+            <w:rFonts w:ascii="Arial" w:hAnsi="Arial" w:cs="Arial"/>
             <w:noProof/>
             <w:webHidden/>
           </w:rPr>
@@ -1851,12 +1967,14 @@
         </w:r>
         <w:r>
           <w:rPr>
-            <w:noProof/>
-            <w:webHidden/>
-          </w:rPr>
-        </w:r>
-        <w:r>
-          <w:rPr>
+            <w:rFonts w:ascii="Arial" w:hAnsi="Arial" w:cs="Arial"/>
+            <w:noProof/>
+            <w:webHidden/>
+          </w:rPr>
+        </w:r>
+        <w:r>
+          <w:rPr>
+            <w:rFonts w:ascii="Arial" w:hAnsi="Arial" w:cs="Arial"/>
             <w:noProof/>
             <w:webHidden/>
           </w:rPr>
@@ -1864,6 +1982,7 @@
         </w:r>
         <w:r>
           <w:rPr>
+            <w:rFonts w:ascii="Arial" w:hAnsi="Arial" w:cs="Arial"/>
             <w:noProof/>
             <w:webHidden/>
           </w:rPr>
@@ -1871,6 +1990,7 @@
         </w:r>
         <w:r>
           <w:rPr>
+            <w:rFonts w:ascii="Arial" w:hAnsi="Arial" w:cs="Arial"/>
             <w:noProof/>
             <w:webHidden/>
           </w:rPr>
@@ -1886,7 +2006,7 @@
           <w:tab w:val="right" w:leader="dot" w:pos="9060"/>
         </w:tabs>
         <w:rPr>
-          <w:rFonts w:cstheme="minorBidi"/>
+          <w:rFonts w:ascii="Arial" w:hAnsi="Arial" w:cs="Arial"/>
           <w:noProof/>
           <w:sz w:val="22"/>
           <w:szCs w:val="22"/>
@@ -1904,7 +2024,7 @@
         </w:r>
         <w:r>
           <w:rPr>
-            <w:rFonts w:cstheme="minorBidi"/>
+            <w:rFonts w:ascii="Arial" w:hAnsi="Arial" w:cs="Arial"/>
             <w:noProof/>
             <w:sz w:val="22"/>
             <w:szCs w:val="22"/>
@@ -1922,6 +2042,7 @@
         </w:r>
         <w:r>
           <w:rPr>
+            <w:rFonts w:ascii="Arial" w:hAnsi="Arial" w:cs="Arial"/>
             <w:noProof/>
             <w:webHidden/>
           </w:rPr>
@@ -1929,6 +2050,7 @@
         </w:r>
         <w:r>
           <w:rPr>
+            <w:rFonts w:ascii="Arial" w:hAnsi="Arial" w:cs="Arial"/>
             <w:noProof/>
             <w:webHidden/>
           </w:rPr>
@@ -1936,6 +2058,7 @@
         </w:r>
         <w:r>
           <w:rPr>
+            <w:rFonts w:ascii="Arial" w:hAnsi="Arial" w:cs="Arial"/>
             <w:noProof/>
             <w:webHidden/>
           </w:rPr>
@@ -1943,12 +2066,14 @@
         </w:r>
         <w:r>
           <w:rPr>
-            <w:noProof/>
-            <w:webHidden/>
-          </w:rPr>
-        </w:r>
-        <w:r>
-          <w:rPr>
+            <w:rFonts w:ascii="Arial" w:hAnsi="Arial" w:cs="Arial"/>
+            <w:noProof/>
+            <w:webHidden/>
+          </w:rPr>
+        </w:r>
+        <w:r>
+          <w:rPr>
+            <w:rFonts w:ascii="Arial" w:hAnsi="Arial" w:cs="Arial"/>
             <w:noProof/>
             <w:webHidden/>
           </w:rPr>
@@ -1956,6 +2081,7 @@
         </w:r>
         <w:r>
           <w:rPr>
+            <w:rFonts w:ascii="Arial" w:hAnsi="Arial" w:cs="Arial"/>
             <w:noProof/>
             <w:webHidden/>
           </w:rPr>
@@ -1963,6 +2089,7 @@
         </w:r>
         <w:r>
           <w:rPr>
+            <w:rFonts w:ascii="Arial" w:hAnsi="Arial" w:cs="Arial"/>
             <w:noProof/>
             <w:webHidden/>
           </w:rPr>
@@ -1978,7 +2105,7 @@
           <w:tab w:val="right" w:leader="dot" w:pos="9060"/>
         </w:tabs>
         <w:rPr>
-          <w:rFonts w:cstheme="minorBidi"/>
+          <w:rFonts w:ascii="Arial" w:hAnsi="Arial" w:cs="Arial"/>
           <w:noProof/>
           <w:sz w:val="22"/>
           <w:szCs w:val="22"/>
@@ -1996,7 +2123,7 @@
         </w:r>
         <w:r>
           <w:rPr>
-            <w:rFonts w:cstheme="minorBidi"/>
+            <w:rFonts w:ascii="Arial" w:hAnsi="Arial" w:cs="Arial"/>
             <w:noProof/>
             <w:sz w:val="22"/>
             <w:szCs w:val="22"/>
@@ -2014,6 +2141,7 @@
         </w:r>
         <w:r>
           <w:rPr>
+            <w:rFonts w:ascii="Arial" w:hAnsi="Arial" w:cs="Arial"/>
             <w:noProof/>
             <w:webHidden/>
           </w:rPr>
@@ -2021,6 +2149,7 @@
         </w:r>
         <w:r>
           <w:rPr>
+            <w:rFonts w:ascii="Arial" w:hAnsi="Arial" w:cs="Arial"/>
             <w:noProof/>
             <w:webHidden/>
           </w:rPr>
@@ -2028,6 +2157,7 @@
         </w:r>
         <w:r>
           <w:rPr>
+            <w:rFonts w:ascii="Arial" w:hAnsi="Arial" w:cs="Arial"/>
             <w:noProof/>
             <w:webHidden/>
           </w:rPr>
@@ -2035,12 +2165,14 @@
         </w:r>
         <w:r>
           <w:rPr>
-            <w:noProof/>
-            <w:webHidden/>
-          </w:rPr>
-        </w:r>
-        <w:r>
-          <w:rPr>
+            <w:rFonts w:ascii="Arial" w:hAnsi="Arial" w:cs="Arial"/>
+            <w:noProof/>
+            <w:webHidden/>
+          </w:rPr>
+        </w:r>
+        <w:r>
+          <w:rPr>
+            <w:rFonts w:ascii="Arial" w:hAnsi="Arial" w:cs="Arial"/>
             <w:noProof/>
             <w:webHidden/>
           </w:rPr>
@@ -2048,6 +2180,7 @@
         </w:r>
         <w:r>
           <w:rPr>
+            <w:rFonts w:ascii="Arial" w:hAnsi="Arial" w:cs="Arial"/>
             <w:noProof/>
             <w:webHidden/>
           </w:rPr>
@@ -2055,6 +2188,7 @@
         </w:r>
         <w:r>
           <w:rPr>
+            <w:rFonts w:ascii="Arial" w:hAnsi="Arial" w:cs="Arial"/>
             <w:noProof/>
             <w:webHidden/>
           </w:rPr>
@@ -2070,7 +2204,7 @@
           <w:tab w:val="right" w:leader="dot" w:pos="9060"/>
         </w:tabs>
         <w:rPr>
-          <w:rFonts w:cstheme="minorBidi"/>
+          <w:rFonts w:ascii="Arial" w:hAnsi="Arial" w:cs="Arial"/>
           <w:b w:val="0"/>
           <w:bCs w:val="0"/>
           <w:noProof/>
@@ -2090,7 +2224,7 @@
         </w:r>
         <w:r>
           <w:rPr>
-            <w:rFonts w:cstheme="minorBidi"/>
+            <w:rFonts w:ascii="Arial" w:hAnsi="Arial" w:cs="Arial"/>
             <w:b w:val="0"/>
             <w:bCs w:val="0"/>
             <w:noProof/>
@@ -2110,6 +2244,7 @@
         </w:r>
         <w:r>
           <w:rPr>
+            <w:rFonts w:ascii="Arial" w:hAnsi="Arial" w:cs="Arial"/>
             <w:noProof/>
             <w:webHidden/>
           </w:rPr>
@@ -2117,6 +2252,7 @@
         </w:r>
         <w:r>
           <w:rPr>
+            <w:rFonts w:ascii="Arial" w:hAnsi="Arial" w:cs="Arial"/>
             <w:noProof/>
             <w:webHidden/>
           </w:rPr>
@@ -2124,6 +2260,7 @@
         </w:r>
         <w:r>
           <w:rPr>
+            <w:rFonts w:ascii="Arial" w:hAnsi="Arial" w:cs="Arial"/>
             <w:noProof/>
             <w:webHidden/>
           </w:rPr>
@@ -2131,12 +2268,14 @@
         </w:r>
         <w:r>
           <w:rPr>
-            <w:noProof/>
-            <w:webHidden/>
-          </w:rPr>
-        </w:r>
-        <w:r>
-          <w:rPr>
+            <w:rFonts w:ascii="Arial" w:hAnsi="Arial" w:cs="Arial"/>
+            <w:noProof/>
+            <w:webHidden/>
+          </w:rPr>
+        </w:r>
+        <w:r>
+          <w:rPr>
+            <w:rFonts w:ascii="Arial" w:hAnsi="Arial" w:cs="Arial"/>
             <w:noProof/>
             <w:webHidden/>
           </w:rPr>
@@ -2144,6 +2283,7 @@
         </w:r>
         <w:r>
           <w:rPr>
+            <w:rFonts w:ascii="Arial" w:hAnsi="Arial" w:cs="Arial"/>
             <w:noProof/>
             <w:webHidden/>
           </w:rPr>
@@ -2151,6 +2291,7 @@
         </w:r>
         <w:r>
           <w:rPr>
+            <w:rFonts w:ascii="Arial" w:hAnsi="Arial" w:cs="Arial"/>
             <w:noProof/>
             <w:webHidden/>
           </w:rPr>
@@ -2166,7 +2307,7 @@
           <w:tab w:val="right" w:leader="dot" w:pos="9060"/>
         </w:tabs>
         <w:rPr>
-          <w:rFonts w:asciiTheme="minorHAnsi" w:hAnsiTheme="minorHAnsi"/>
+          <w:rFonts w:ascii="Arial" w:hAnsi="Arial" w:cs="Arial"/>
           <w:b w:val="0"/>
           <w:bCs w:val="0"/>
           <w:caps w:val="0"/>
@@ -2187,7 +2328,7 @@
         </w:r>
         <w:r>
           <w:rPr>
-            <w:rFonts w:asciiTheme="minorHAnsi" w:hAnsiTheme="minorHAnsi"/>
+            <w:rFonts w:ascii="Arial" w:hAnsi="Arial" w:cs="Arial"/>
             <w:b w:val="0"/>
             <w:bCs w:val="0"/>
             <w:caps w:val="0"/>
@@ -2208,6 +2349,7 @@
         </w:r>
         <w:r>
           <w:rPr>
+            <w:rFonts w:ascii="Arial" w:hAnsi="Arial" w:cs="Arial"/>
             <w:noProof/>
             <w:webHidden/>
           </w:rPr>
@@ -2215,6 +2357,7 @@
         </w:r>
         <w:r>
           <w:rPr>
+            <w:rFonts w:ascii="Arial" w:hAnsi="Arial" w:cs="Arial"/>
             <w:noProof/>
             <w:webHidden/>
           </w:rPr>
@@ -2222,6 +2365,7 @@
         </w:r>
         <w:r>
           <w:rPr>
+            <w:rFonts w:ascii="Arial" w:hAnsi="Arial" w:cs="Arial"/>
             <w:noProof/>
             <w:webHidden/>
           </w:rPr>
@@ -2229,12 +2373,14 @@
         </w:r>
         <w:r>
           <w:rPr>
-            <w:noProof/>
-            <w:webHidden/>
-          </w:rPr>
-        </w:r>
-        <w:r>
-          <w:rPr>
+            <w:rFonts w:ascii="Arial" w:hAnsi="Arial" w:cs="Arial"/>
+            <w:noProof/>
+            <w:webHidden/>
+          </w:rPr>
+        </w:r>
+        <w:r>
+          <w:rPr>
+            <w:rFonts w:ascii="Arial" w:hAnsi="Arial" w:cs="Arial"/>
             <w:noProof/>
             <w:webHidden/>
           </w:rPr>
@@ -2242,6 +2388,7 @@
         </w:r>
         <w:r>
           <w:rPr>
+            <w:rFonts w:ascii="Arial" w:hAnsi="Arial" w:cs="Arial"/>
             <w:noProof/>
             <w:webHidden/>
           </w:rPr>
@@ -2249,6 +2396,7 @@
         </w:r>
         <w:r>
           <w:rPr>
+            <w:rFonts w:ascii="Arial" w:hAnsi="Arial" w:cs="Arial"/>
             <w:noProof/>
             <w:webHidden/>
           </w:rPr>
@@ -2264,7 +2412,7 @@
           <w:tab w:val="right" w:leader="dot" w:pos="9060"/>
         </w:tabs>
         <w:rPr>
-          <w:rFonts w:cstheme="minorBidi"/>
+          <w:rFonts w:ascii="Arial" w:hAnsi="Arial" w:cs="Arial"/>
           <w:b w:val="0"/>
           <w:bCs w:val="0"/>
           <w:noProof/>
@@ -2284,7 +2432,7 @@
         </w:r>
         <w:r>
           <w:rPr>
-            <w:rFonts w:cstheme="minorBidi"/>
+            <w:rFonts w:ascii="Arial" w:hAnsi="Arial" w:cs="Arial"/>
             <w:b w:val="0"/>
             <w:bCs w:val="0"/>
             <w:noProof/>
@@ -2304,6 +2452,7 @@
         </w:r>
         <w:r>
           <w:rPr>
+            <w:rFonts w:ascii="Arial" w:hAnsi="Arial" w:cs="Arial"/>
             <w:noProof/>
             <w:webHidden/>
           </w:rPr>
@@ -2311,6 +2460,7 @@
         </w:r>
         <w:r>
           <w:rPr>
+            <w:rFonts w:ascii="Arial" w:hAnsi="Arial" w:cs="Arial"/>
             <w:noProof/>
             <w:webHidden/>
           </w:rPr>
@@ -2318,6 +2468,7 @@
         </w:r>
         <w:r>
           <w:rPr>
+            <w:rFonts w:ascii="Arial" w:hAnsi="Arial" w:cs="Arial"/>
             <w:noProof/>
             <w:webHidden/>
           </w:rPr>
@@ -2325,12 +2476,14 @@
         </w:r>
         <w:r>
           <w:rPr>
-            <w:noProof/>
-            <w:webHidden/>
-          </w:rPr>
-        </w:r>
-        <w:r>
-          <w:rPr>
+            <w:rFonts w:ascii="Arial" w:hAnsi="Arial" w:cs="Arial"/>
+            <w:noProof/>
+            <w:webHidden/>
+          </w:rPr>
+        </w:r>
+        <w:r>
+          <w:rPr>
+            <w:rFonts w:ascii="Arial" w:hAnsi="Arial" w:cs="Arial"/>
             <w:noProof/>
             <w:webHidden/>
           </w:rPr>
@@ -2338,6 +2491,7 @@
         </w:r>
         <w:r>
           <w:rPr>
+            <w:rFonts w:ascii="Arial" w:hAnsi="Arial" w:cs="Arial"/>
             <w:noProof/>
             <w:webHidden/>
           </w:rPr>
@@ -2345,6 +2499,7 @@
         </w:r>
         <w:r>
           <w:rPr>
+            <w:rFonts w:ascii="Arial" w:hAnsi="Arial" w:cs="Arial"/>
             <w:noProof/>
             <w:webHidden/>
           </w:rPr>
@@ -2360,7 +2515,7 @@
           <w:tab w:val="right" w:leader="dot" w:pos="9060"/>
         </w:tabs>
         <w:rPr>
-          <w:rFonts w:cstheme="minorBidi"/>
+          <w:rFonts w:ascii="Arial" w:hAnsi="Arial" w:cs="Arial"/>
           <w:b w:val="0"/>
           <w:bCs w:val="0"/>
           <w:noProof/>
@@ -2380,7 +2535,7 @@
         </w:r>
         <w:r>
           <w:rPr>
-            <w:rFonts w:cstheme="minorBidi"/>
+            <w:rFonts w:ascii="Arial" w:hAnsi="Arial" w:cs="Arial"/>
             <w:b w:val="0"/>
             <w:bCs w:val="0"/>
             <w:noProof/>
@@ -2400,6 +2555,7 @@
         </w:r>
         <w:r>
           <w:rPr>
+            <w:rFonts w:ascii="Arial" w:hAnsi="Arial" w:cs="Arial"/>
             <w:noProof/>
             <w:webHidden/>
           </w:rPr>
@@ -2407,6 +2563,7 @@
         </w:r>
         <w:r>
           <w:rPr>
+            <w:rFonts w:ascii="Arial" w:hAnsi="Arial" w:cs="Arial"/>
             <w:noProof/>
             <w:webHidden/>
           </w:rPr>
@@ -2414,6 +2571,7 @@
         </w:r>
         <w:r>
           <w:rPr>
+            <w:rFonts w:ascii="Arial" w:hAnsi="Arial" w:cs="Arial"/>
             <w:noProof/>
             <w:webHidden/>
           </w:rPr>
@@ -2421,12 +2579,14 @@
         </w:r>
         <w:r>
           <w:rPr>
-            <w:noProof/>
-            <w:webHidden/>
-          </w:rPr>
-        </w:r>
-        <w:r>
-          <w:rPr>
+            <w:rFonts w:ascii="Arial" w:hAnsi="Arial" w:cs="Arial"/>
+            <w:noProof/>
+            <w:webHidden/>
+          </w:rPr>
+        </w:r>
+        <w:r>
+          <w:rPr>
+            <w:rFonts w:ascii="Arial" w:hAnsi="Arial" w:cs="Arial"/>
             <w:noProof/>
             <w:webHidden/>
           </w:rPr>
@@ -2434,6 +2594,7 @@
         </w:r>
         <w:r>
           <w:rPr>
+            <w:rFonts w:ascii="Arial" w:hAnsi="Arial" w:cs="Arial"/>
             <w:noProof/>
             <w:webHidden/>
           </w:rPr>
@@ -2441,6 +2602,7 @@
         </w:r>
         <w:r>
           <w:rPr>
+            <w:rFonts w:ascii="Arial" w:hAnsi="Arial" w:cs="Arial"/>
             <w:noProof/>
             <w:webHidden/>
           </w:rPr>
@@ -2635,7 +2797,7 @@
         <mc:AlternateContent>
           <mc:Choice Requires="wps">
             <w:drawing>
-              <wp:anchor distT="0" distB="0" distL="114300" distR="114300" simplePos="0" relativeHeight="251665408" behindDoc="1" locked="0" layoutInCell="1" allowOverlap="1" wp14:anchorId="729D40EF" wp14:editId="15D11646">
+              <wp:anchor distT="0" distB="0" distL="114300" distR="114300" simplePos="0" relativeHeight="251665408" behindDoc="1" locked="0" layoutInCell="1" allowOverlap="1" wp14:anchorId="59DDDF9D" wp14:editId="2FD864D9">
                 <wp:simplePos x="0" y="0"/>
                 <wp:positionH relativeFrom="column">
                   <wp:posOffset>430530</wp:posOffset>
@@ -2692,7 +2854,7 @@
                                 <w:lang w:eastAsia="de-DE"/>
                               </w:rPr>
                               <w:drawing>
-                                <wp:inline distT="0" distB="0" distL="0" distR="0" wp14:anchorId="2DBA99D3" wp14:editId="6AAC0EEA">
+                                <wp:inline distT="0" distB="0" distL="0" distR="0" wp14:anchorId="78E91F05" wp14:editId="2257EB0B">
                                   <wp:extent cx="1883410" cy="1883410"/>
                                   <wp:effectExtent l="0" t="0" r="2540" b="2540"/>
                                   <wp:docPr id="11" name="Grafik 11"/>
@@ -2861,7 +3023,7 @@
                           <w:lang w:eastAsia="de-DE"/>
                         </w:rPr>
                         <w:drawing>
-                          <wp:inline distT="0" distB="0" distL="0" distR="0" wp14:anchorId="2DBA99D3" wp14:editId="6AAC0EEA">
+                          <wp:inline distT="0" distB="0" distL="0" distR="0" wp14:anchorId="78E91F05" wp14:editId="2257EB0B">
                             <wp:extent cx="1883410" cy="1883410"/>
                             <wp:effectExtent l="0" t="0" r="2540" b="2540"/>
                             <wp:docPr id="11" name="Grafik 11"/>
@@ -3278,7 +3440,7 @@
         <mc:AlternateContent>
           <mc:Choice Requires="wps">
             <w:drawing>
-              <wp:anchor distT="0" distB="0" distL="114300" distR="114300" simplePos="0" relativeHeight="251663360" behindDoc="1" locked="0" layoutInCell="1" allowOverlap="1" wp14:anchorId="1150423D" wp14:editId="4F09EA96">
+              <wp:anchor distT="0" distB="0" distL="114300" distR="114300" simplePos="0" relativeHeight="251663360" behindDoc="1" locked="0" layoutInCell="1" allowOverlap="1" wp14:anchorId="1BA1B85E" wp14:editId="262AB854">
                 <wp:simplePos x="0" y="0"/>
                 <wp:positionH relativeFrom="column">
                   <wp:posOffset>361950</wp:posOffset>
@@ -3336,7 +3498,7 @@
                                 <w:lang w:eastAsia="de-DE"/>
                               </w:rPr>
                               <w:drawing>
-                                <wp:inline distT="0" distB="0" distL="0" distR="0" wp14:anchorId="6E96FC7B" wp14:editId="31610049">
+                                <wp:inline distT="0" distB="0" distL="0" distR="0" wp14:anchorId="04EE7538" wp14:editId="4B139094">
                                   <wp:extent cx="1911304" cy="1908313"/>
                                   <wp:effectExtent l="0" t="0" r="0" b="0"/>
                                   <wp:docPr id="12" name="Grafik 12"/>
@@ -3448,7 +3610,7 @@
                           <w:lang w:eastAsia="de-DE"/>
                         </w:rPr>
                         <w:drawing>
-                          <wp:inline distT="0" distB="0" distL="0" distR="0" wp14:anchorId="6E96FC7B" wp14:editId="31610049">
+                          <wp:inline distT="0" distB="0" distL="0" distR="0" wp14:anchorId="04EE7538" wp14:editId="4B139094">
                             <wp:extent cx="1911304" cy="1908313"/>
                             <wp:effectExtent l="0" t="0" r="0" b="0"/>
                             <wp:docPr id="12" name="Grafik 12"/>
@@ -5107,19 +5269,7 @@
           <w:rFonts w:ascii="Arial" w:hAnsi="Arial" w:cs="Arial"/>
         </w:rPr>
         <w:lastRenderedPageBreak/>
-        <w:t>A</w:t>
-      </w:r>
-      <w:r>
-        <w:rPr>
-          <w:rFonts w:ascii="Arial" w:hAnsi="Arial" w:cs="Arial"/>
-        </w:rPr>
-        <w:t xml:space="preserve">llgemeine Vorgehensweise in der </w:t>
-      </w:r>
-      <w:r>
-        <w:rPr>
-          <w:rFonts w:ascii="Arial" w:hAnsi="Arial" w:cs="Arial"/>
-        </w:rPr>
-        <w:t>Programmierung</w:t>
+        <w:t>Allgemeine Vorgehensweise in der Programmierung</w:t>
       </w:r>
       <w:bookmarkEnd w:id="13"/>
     </w:p>
@@ -5550,12 +5700,8 @@
     <w:p>
       <w:pPr>
         <w:pStyle w:val="berschrift5"/>
-        <w:numPr>
-          <w:ilvl w:val="4"/>
-          <w:numId w:val="5"/>
-        </w:numPr>
         <w:spacing w:after="240"/>
-        <w:ind w:left="2234" w:hanging="794"/>
+        <w:ind w:left="1416"/>
         <w:rPr>
           <w:rFonts w:ascii="Arial" w:hAnsi="Arial" w:cs="Arial"/>
         </w:rPr>
@@ -5606,6 +5752,301 @@
           <w:sz w:val="22"/>
         </w:rPr>
         <w:t>Das Spielfeld besteht aus 8 mal 8 Minus-Symbolen, welche bei einer Eingabe durch entweder „X“ für Spieler 1 oder „O“ für Spieler 2 ersetzt werden.</w:t>
+      </w:r>
+    </w:p>
+    <w:p>
+      <w:pPr>
+        <w:pStyle w:val="berschrift5"/>
+        <w:spacing w:after="240"/>
+        <w:ind w:left="1416"/>
+        <w:rPr>
+          <w:rFonts w:ascii="Arial" w:hAnsi="Arial" w:cs="Arial"/>
+        </w:rPr>
+      </w:pPr>
+      <w:bookmarkStart w:id="17" w:name="_Aufbau"/>
+      <w:bookmarkEnd w:id="17"/>
+      <w:r>
+        <w:rPr>
+          <w:rFonts w:ascii="Arial" w:hAnsi="Arial" w:cs="Arial"/>
+        </w:rPr>
+        <w:t>Aufbau</w:t>
+      </w:r>
+    </w:p>
+    <w:p>
+      <w:pPr>
+        <w:spacing w:before="0" w:after="0"/>
+        <w:ind w:left="1416"/>
+        <w:rPr>
+          <w:rFonts w:ascii="Arial" w:hAnsi="Arial" w:cs="Arial"/>
+          <w:sz w:val="22"/>
+        </w:rPr>
+      </w:pPr>
+      <w:r>
+        <w:rPr>
+          <w:rFonts w:ascii="Arial" w:hAnsi="Arial" w:cs="Arial"/>
+          <w:sz w:val="22"/>
+        </w:rPr>
+        <w:t>Damit man nicht direkt in das Spielgeschehen hineingeworfen wird, hat man sich für ein schlichtes Anfangsmenü entschieden, welches sich durch Eingabe von Zahlen navigieren lässt.</w:t>
+      </w:r>
+      <w:r>
+        <w:rPr>
+          <w:rFonts w:ascii="Arial" w:hAnsi="Arial" w:cs="Arial"/>
+          <w:sz w:val="22"/>
+        </w:rPr>
+        <w:t xml:space="preserve"> Folgende Optionen stehen einem nach </w:t>
+      </w:r>
+    </w:p>
+    <w:p>
+      <w:pPr>
+        <w:pStyle w:val="Listenabsatz"/>
+        <w:numPr>
+          <w:ilvl w:val="0"/>
+          <w:numId w:val="33"/>
+        </w:numPr>
+        <w:spacing w:before="0" w:after="0"/>
+        <w:rPr>
+          <w:rFonts w:ascii="Arial" w:hAnsi="Arial" w:cs="Arial"/>
+          <w:sz w:val="22"/>
+        </w:rPr>
+      </w:pPr>
+      <w:r>
+        <w:rPr>
+          <w:rFonts w:ascii="Arial" w:hAnsi="Arial" w:cs="Arial"/>
+          <w:sz w:val="22"/>
+        </w:rPr>
+        <w:t>Unter dem Punkt‚ „Spiel Starten“</w:t>
+      </w:r>
+      <w:r>
+        <w:rPr>
+          <w:rFonts w:ascii="Arial" w:hAnsi="Arial" w:cs="Arial"/>
+          <w:sz w:val="22"/>
+        </w:rPr>
+        <w:t xml:space="preserve"> findet man schließlich das 8</w:t>
+      </w:r>
+      <w:r>
+        <w:rPr>
+          <w:rFonts w:ascii="Arial" w:hAnsi="Arial" w:cs="Arial"/>
+          <w:sz w:val="22"/>
+        </w:rPr>
+        <w:t xml:space="preserve"> mal 8 Feld, </w:t>
+      </w:r>
+      <w:r>
+        <w:rPr>
+          <w:rFonts w:ascii="Arial" w:hAnsi="Arial" w:cs="Arial"/>
+          <w:sz w:val="22"/>
+        </w:rPr>
+        <w:t>eine Zeitanzeige</w:t>
+      </w:r>
+      <w:r>
+        <w:rPr>
+          <w:rFonts w:ascii="Arial" w:hAnsi="Arial" w:cs="Arial"/>
+          <w:sz w:val="22"/>
+        </w:rPr>
+        <w:t>, eine Score Anzeige</w:t>
+      </w:r>
+      <w:r>
+        <w:rPr>
+          <w:rFonts w:ascii="Arial" w:hAnsi="Arial" w:cs="Arial"/>
+          <w:sz w:val="22"/>
+        </w:rPr>
+        <w:t xml:space="preserve"> und welcher Spieler gerade am Zug ist.</w:t>
+      </w:r>
+      <w:r>
+        <w:rPr>
+          <w:rFonts w:ascii="Arial" w:hAnsi="Arial" w:cs="Arial"/>
+          <w:sz w:val="22"/>
+        </w:rPr>
+        <w:t xml:space="preserve"> </w:t>
+      </w:r>
+      <w:r>
+        <w:rPr>
+          <w:rFonts w:ascii="Arial" w:hAnsi="Arial" w:cs="Arial"/>
+          <w:sz w:val="22"/>
+        </w:rPr>
+        <w:t>Die Anzeigen werden nach jedem Zug aktualisiert.</w:t>
+      </w:r>
+      <w:r>
+        <w:rPr>
+          <w:rFonts w:ascii="Arial" w:hAnsi="Arial" w:cs="Arial"/>
+          <w:sz w:val="22"/>
+        </w:rPr>
+        <w:t xml:space="preserve"> Hier </w:t>
+      </w:r>
+      <w:r>
+        <w:rPr>
+          <w:rFonts w:ascii="Arial" w:hAnsi="Arial" w:cs="Arial"/>
+          <w:sz w:val="22"/>
+        </w:rPr>
+        <w:t>wird das eigentliche Spiel gespielt, wo die Spieler abwechselnd Züge machen und versuchen, möglichst viele Steine auf dem Feld für sich zu gewinnen.</w:t>
+      </w:r>
+      <w:r>
+        <w:rPr>
+          <w:rFonts w:ascii="Arial" w:hAnsi="Arial" w:cs="Arial"/>
+          <w:sz w:val="22"/>
+        </w:rPr>
+        <w:t xml:space="preserve"> Nachdem </w:t>
+      </w:r>
+      <w:r>
+        <w:rPr>
+          <w:rFonts w:ascii="Arial" w:hAnsi="Arial" w:cs="Arial"/>
+          <w:sz w:val="22"/>
+        </w:rPr>
+        <w:t>ein Spieler</w:t>
+      </w:r>
+      <w:r>
+        <w:rPr>
+          <w:rFonts w:ascii="Arial" w:hAnsi="Arial" w:cs="Arial"/>
+          <w:sz w:val="22"/>
+        </w:rPr>
+        <w:t xml:space="preserve"> das Spiel gewonnen hat, </w:t>
+      </w:r>
+      <w:r>
+        <w:rPr>
+          <w:rFonts w:ascii="Arial" w:hAnsi="Arial" w:cs="Arial"/>
+          <w:sz w:val="22"/>
+        </w:rPr>
+        <w:lastRenderedPageBreak/>
+        <w:t>kommt ein neuer Bildschirm, wo gesagt wird, welcher Spieler gewonnen hat und wie der finale Punktestand ist.</w:t>
+      </w:r>
+    </w:p>
+    <w:p>
+      <w:pPr>
+        <w:pStyle w:val="Listenabsatz"/>
+        <w:numPr>
+          <w:ilvl w:val="0"/>
+          <w:numId w:val="33"/>
+        </w:numPr>
+        <w:spacing w:before="0" w:after="240"/>
+        <w:rPr>
+          <w:rFonts w:ascii="Arial" w:hAnsi="Arial" w:cs="Arial"/>
+          <w:sz w:val="22"/>
+        </w:rPr>
+      </w:pPr>
+      <w:r>
+        <w:rPr>
+          <w:rFonts w:ascii="Arial" w:hAnsi="Arial" w:cs="Arial"/>
+          <w:sz w:val="22"/>
+        </w:rPr>
+        <w:t xml:space="preserve">Unter dem Punkt Einstellungen hat man </w:t>
+      </w:r>
+      <w:r>
+        <w:rPr>
+          <w:rFonts w:ascii="Arial" w:hAnsi="Arial" w:cs="Arial"/>
+          <w:sz w:val="22"/>
+        </w:rPr>
+        <w:t>folgende Einstellmöglichkeiten:</w:t>
+      </w:r>
+    </w:p>
+    <w:p>
+      <w:pPr>
+        <w:pStyle w:val="Listenabsatz"/>
+        <w:numPr>
+          <w:ilvl w:val="1"/>
+          <w:numId w:val="33"/>
+        </w:numPr>
+        <w:spacing w:before="0" w:after="240"/>
+        <w:rPr>
+          <w:rFonts w:ascii="Arial" w:hAnsi="Arial" w:cs="Arial"/>
+          <w:sz w:val="22"/>
+        </w:rPr>
+      </w:pPr>
+      <w:r>
+        <w:rPr>
+          <w:rFonts w:ascii="Arial" w:hAnsi="Arial" w:cs="Arial"/>
+          <w:sz w:val="22"/>
+        </w:rPr>
+        <w:t>D</w:t>
+      </w:r>
+      <w:r>
+        <w:rPr>
+          <w:rFonts w:ascii="Arial" w:hAnsi="Arial" w:cs="Arial"/>
+          <w:sz w:val="22"/>
+        </w:rPr>
+        <w:t>ie Auswahl zwischen zwei Spielmodi: Dem Spieler gegen Spieler- und dem Spieler gegen Computer-Modus.</w:t>
+      </w:r>
+      <w:r>
+        <w:rPr>
+          <w:rFonts w:ascii="Arial" w:hAnsi="Arial" w:cs="Arial"/>
+          <w:sz w:val="22"/>
+        </w:rPr>
+        <w:t xml:space="preserve"> </w:t>
+      </w:r>
+    </w:p>
+    <w:p>
+      <w:pPr>
+        <w:pStyle w:val="Listenabsatz"/>
+        <w:numPr>
+          <w:ilvl w:val="1"/>
+          <w:numId w:val="33"/>
+        </w:numPr>
+        <w:spacing w:before="0" w:after="240"/>
+        <w:rPr>
+          <w:rFonts w:ascii="Arial" w:hAnsi="Arial" w:cs="Arial"/>
+          <w:sz w:val="22"/>
+        </w:rPr>
+      </w:pPr>
+      <w:r>
+        <w:rPr>
+          <w:rFonts w:ascii="Arial" w:hAnsi="Arial" w:cs="Arial"/>
+          <w:sz w:val="22"/>
+        </w:rPr>
+        <w:t xml:space="preserve">Regeln des Spiels, hier lassen sich kurz und knapp die Regeln des Spiels nachlesen, falls diese einem nicht </w:t>
+      </w:r>
+      <w:r>
+        <w:rPr>
+          <w:rFonts w:ascii="Arial" w:hAnsi="Arial" w:cs="Arial"/>
+          <w:sz w:val="22"/>
+        </w:rPr>
+        <w:t>vertraut</w:t>
+      </w:r>
+      <w:r>
+        <w:rPr>
+          <w:rFonts w:ascii="Arial" w:hAnsi="Arial" w:cs="Arial"/>
+          <w:sz w:val="22"/>
+        </w:rPr>
+        <w:t xml:space="preserve"> sind. </w:t>
+      </w:r>
+    </w:p>
+    <w:p>
+      <w:pPr>
+        <w:pStyle w:val="Listenabsatz"/>
+        <w:numPr>
+          <w:ilvl w:val="1"/>
+          <w:numId w:val="33"/>
+        </w:numPr>
+        <w:spacing w:before="0" w:after="240"/>
+        <w:rPr>
+          <w:rFonts w:ascii="Arial" w:hAnsi="Arial" w:cs="Arial"/>
+          <w:sz w:val="22"/>
+        </w:rPr>
+      </w:pPr>
+      <w:r>
+        <w:rPr>
+          <w:rFonts w:ascii="Arial" w:hAnsi="Arial" w:cs="Arial"/>
+          <w:sz w:val="22"/>
+        </w:rPr>
+        <w:t>Steuerung des Spiels, Tastenbelegungen um sich im Spiel zu bewegen, es zu pausieren oder zu speichern</w:t>
+      </w:r>
+    </w:p>
+    <w:p>
+      <w:pPr>
+        <w:pStyle w:val="Listenabsatz"/>
+        <w:numPr>
+          <w:ilvl w:val="0"/>
+          <w:numId w:val="33"/>
+        </w:numPr>
+        <w:spacing w:before="0" w:after="240"/>
+        <w:rPr>
+          <w:rFonts w:ascii="Arial" w:hAnsi="Arial" w:cs="Arial"/>
+          <w:sz w:val="22"/>
+        </w:rPr>
+      </w:pPr>
+      <w:r>
+        <w:rPr>
+          <w:rFonts w:ascii="Arial" w:hAnsi="Arial" w:cs="Arial"/>
+          <w:sz w:val="22"/>
+        </w:rPr>
+        <w:t>Als letzten Punkt lässt sich das Spiel beenden</w:t>
       </w:r>
     </w:p>
     <w:p>
@@ -5625,48 +6066,7 @@
         <w:rPr>
           <w:rFonts w:ascii="Arial" w:hAnsi="Arial" w:cs="Arial"/>
         </w:rPr>
-        <w:t>Aufbau</w:t>
-      </w:r>
-    </w:p>
-    <w:p>
-      <w:pPr>
-        <w:spacing w:before="0" w:after="0"/>
-        <w:ind w:left="1416"/>
-        <w:rPr>
-          <w:rFonts w:ascii="Arial" w:hAnsi="Arial" w:cs="Arial"/>
-          <w:sz w:val="22"/>
-        </w:rPr>
-      </w:pPr>
-      <w:r>
-        <w:rPr>
-          <w:rFonts w:ascii="Arial" w:hAnsi="Arial" w:cs="Arial"/>
-          <w:sz w:val="22"/>
-        </w:rPr>
-        <w:t>Damit man nicht direkt in das Spielgeschehen hineingeworfen wird, hat man sich für ein schlichtes Anfangsmenü entschieden, welches sich durch Eingabe von Zahlen navigieren lässt.</w:t>
-      </w:r>
-    </w:p>
-    <w:p>
-      <w:pPr>
-        <w:spacing w:before="0" w:after="0"/>
-        <w:ind w:left="1416"/>
-        <w:rPr>
-          <w:rFonts w:ascii="Arial" w:hAnsi="Arial" w:cs="Arial"/>
-          <w:sz w:val="22"/>
-        </w:rPr>
-      </w:pPr>
-      <w:r>
-        <w:rPr>
-          <w:rFonts w:ascii="Arial" w:hAnsi="Arial" w:cs="Arial"/>
-          <w:sz w:val="22"/>
-        </w:rPr>
-        <w:t>Unter dem Punkt‚ „Spiel Starten“</w:t>
-      </w:r>
-      <w:r>
-        <w:rPr>
-          <w:rFonts w:ascii="Arial" w:hAnsi="Arial" w:cs="Arial"/>
-          <w:sz w:val="22"/>
-        </w:rPr>
-        <w:t xml:space="preserve"> findet man schließlich das 8 mal 8 Feld, eine Score Anzeige, eine Zeitanzeige und welcher Spieler gerade am Zug ist. Die Anzeigen werden nach jedem Zug aktualisiert. Nachdem man das Spiel gewonnen hat, kommt ein neuer Bildschirm, wo gesagt wird, welcher Spieler gewonnen hat und wie der finale Punktestand ist.</w:t>
+        <w:t>Steuerung</w:t>
       </w:r>
     </w:p>
     <w:p>
@@ -5683,82 +6083,21 @@
           <w:rFonts w:ascii="Arial" w:hAnsi="Arial" w:cs="Arial"/>
           <w:sz w:val="22"/>
         </w:rPr>
-        <w:lastRenderedPageBreak/>
-        <w:t>Unter dem Punkt Einstellungen hat man die Auswahl zwischen zwei Spielmodi: Dem Spieler gegen Spieler- und dem Spieler gegen Computer-Modus.</w:t>
-      </w:r>
-      <w:r>
-        <w:rPr>
-          <w:rFonts w:ascii="Arial" w:hAnsi="Arial" w:cs="Arial"/>
-          <w:sz w:val="22"/>
-        </w:rPr>
-        <w:t xml:space="preserve"> Zusätzlich kann man sich eine kurze Anleitung des Spiels durchlesen, falls man mit den Regeln</w:t>
-      </w:r>
-      <w:r>
-        <w:rPr>
-          <w:rFonts w:ascii="Arial" w:hAnsi="Arial" w:cs="Arial"/>
-          <w:sz w:val="22"/>
-        </w:rPr>
-        <w:t xml:space="preserve"> </w:t>
-      </w:r>
-      <w:r>
-        <w:rPr>
-          <w:rFonts w:ascii="Arial" w:hAnsi="Arial" w:cs="Arial"/>
-          <w:sz w:val="22"/>
-        </w:rPr>
-        <w:t>nicht vertraut ist.</w:t>
-      </w:r>
-    </w:p>
-    <w:p>
-      <w:pPr>
-        <w:pStyle w:val="berschrift5"/>
-        <w:numPr>
-          <w:ilvl w:val="4"/>
-          <w:numId w:val="5"/>
-        </w:numPr>
-        <w:spacing w:after="240"/>
-        <w:ind w:left="2234" w:hanging="794"/>
-        <w:rPr>
-          <w:rFonts w:ascii="Arial" w:hAnsi="Arial" w:cs="Arial"/>
-        </w:rPr>
-      </w:pPr>
-      <w:r>
-        <w:rPr>
-          <w:rFonts w:ascii="Arial" w:hAnsi="Arial" w:cs="Arial"/>
-        </w:rPr>
-        <w:t>Steuerung</w:t>
-      </w:r>
-    </w:p>
-    <w:p>
-      <w:pPr>
-        <w:spacing w:before="0" w:after="240"/>
-        <w:ind w:left="1416"/>
-        <w:rPr>
-          <w:rFonts w:ascii="Arial" w:hAnsi="Arial" w:cs="Arial"/>
-          <w:sz w:val="22"/>
-        </w:rPr>
-      </w:pPr>
-      <w:r>
-        <w:rPr>
-          <w:rFonts w:ascii="Arial" w:hAnsi="Arial" w:cs="Arial"/>
-          <w:sz w:val="22"/>
-        </w:rPr>
         <w:t xml:space="preserve">Die Steuerung wird im </w:t>
       </w:r>
-      <w:proofErr w:type="gramStart"/>
-      <w:r>
-        <w:rPr>
-          <w:rFonts w:ascii="Arial" w:hAnsi="Arial" w:cs="Arial"/>
-          <w:sz w:val="22"/>
-        </w:rPr>
-        <w:t>allgemeinen</w:t>
-      </w:r>
-      <w:proofErr w:type="gramEnd"/>
-      <w:r>
-        <w:rPr>
-          <w:rFonts w:ascii="Arial" w:hAnsi="Arial" w:cs="Arial"/>
-          <w:sz w:val="22"/>
-        </w:rPr>
-        <w:t xml:space="preserve"> durch die </w:t>
+      <w:r>
+        <w:rPr>
+          <w:rFonts w:ascii="Arial" w:hAnsi="Arial" w:cs="Arial"/>
+          <w:sz w:val="22"/>
+        </w:rPr>
+        <w:t>A</w:t>
+      </w:r>
+      <w:r>
+        <w:rPr>
+          <w:rFonts w:ascii="Arial" w:hAnsi="Arial" w:cs="Arial"/>
+          <w:sz w:val="22"/>
+        </w:rPr>
+        <w:t xml:space="preserve">llgemeinen durch die </w:t>
       </w:r>
       <w:proofErr w:type="spellStart"/>
       <w:r>
@@ -5987,8 +6326,6 @@
         </w:rPr>
         <w:t>Mit der Taste O lässt sich das Spiel in eine Datei speichern, dass man es später wieder in genau diesem Zustand weiterspielen kann.</w:t>
       </w:r>
-      <w:bookmarkStart w:id="17" w:name="_GoBack"/>
-      <w:bookmarkEnd w:id="17"/>
     </w:p>
     <w:p>
       <w:pPr>
@@ -6025,6 +6362,7 @@
         <w:rPr>
           <w:rFonts w:ascii="Arial" w:hAnsi="Arial" w:cs="Arial"/>
         </w:rPr>
+        <w:lastRenderedPageBreak/>
         <w:t>Struktur</w:t>
       </w:r>
     </w:p>
@@ -6120,7 +6458,6 @@
           <w:rFonts w:ascii="Arial" w:hAnsi="Arial" w:cs="Arial"/>
           <w:sz w:val="22"/>
         </w:rPr>
-        <w:lastRenderedPageBreak/>
         <w:t>Gamefield</w:t>
       </w:r>
       <w:proofErr w:type="spellEnd"/>
@@ -6546,7 +6883,7 @@
         <mc:AlternateContent>
           <mc:Choice Requires="wps">
             <w:drawing>
-              <wp:anchor distT="0" distB="0" distL="114300" distR="114300" simplePos="0" relativeHeight="251661312" behindDoc="1" locked="0" layoutInCell="1" allowOverlap="1" wp14:anchorId="4A7960D2" wp14:editId="2D843A72">
+              <wp:anchor distT="0" distB="0" distL="114300" distR="114300" simplePos="0" relativeHeight="251661312" behindDoc="1" locked="0" layoutInCell="1" allowOverlap="1" wp14:anchorId="3C927E76" wp14:editId="5B0A4976">
                 <wp:simplePos x="0" y="0"/>
                 <wp:positionH relativeFrom="column">
                   <wp:posOffset>1033145</wp:posOffset>
@@ -6595,7 +6932,7 @@
                                 <w:lang w:eastAsia="de-DE"/>
                               </w:rPr>
                               <w:drawing>
-                                <wp:inline distT="0" distB="0" distL="0" distR="0" wp14:anchorId="5D1337D6" wp14:editId="455204B4">
+                                <wp:inline distT="0" distB="0" distL="0" distR="0" wp14:anchorId="4AEE06A9" wp14:editId="28826BA5">
                                   <wp:extent cx="4108450" cy="993837"/>
                                   <wp:effectExtent l="0" t="0" r="6350" b="0"/>
                                   <wp:docPr id="17" name="Grafik 17"/>
@@ -6671,7 +7008,7 @@
                           <w:lang w:eastAsia="de-DE"/>
                         </w:rPr>
                         <w:drawing>
-                          <wp:inline distT="0" distB="0" distL="0" distR="0" wp14:anchorId="5D1337D6" wp14:editId="455204B4">
+                          <wp:inline distT="0" distB="0" distL="0" distR="0" wp14:anchorId="4AEE06A9" wp14:editId="28826BA5">
                             <wp:extent cx="4108450" cy="993837"/>
                             <wp:effectExtent l="0" t="0" r="6350" b="0"/>
                             <wp:docPr id="17" name="Grafik 17"/>
@@ -6814,10 +7151,11 @@
           <w:sz w:val="18"/>
           <w:lang w:eastAsia="de-DE"/>
         </w:rPr>
+        <w:lastRenderedPageBreak/>
         <mc:AlternateContent>
           <mc:Choice Requires="wps">
             <w:drawing>
-              <wp:anchor distT="0" distB="0" distL="114300" distR="114300" simplePos="0" relativeHeight="251667456" behindDoc="1" locked="0" layoutInCell="1" allowOverlap="1" wp14:anchorId="44C2FF4E" wp14:editId="07C92FA7">
+              <wp:anchor distT="0" distB="0" distL="114300" distR="114300" simplePos="0" relativeHeight="251667456" behindDoc="1" locked="0" layoutInCell="1" allowOverlap="1" wp14:anchorId="34B1107B" wp14:editId="07D205A5">
                 <wp:simplePos x="0" y="0"/>
                 <wp:positionH relativeFrom="column">
                   <wp:posOffset>1042670</wp:posOffset>
@@ -6866,7 +7204,7 @@
                                 <w:lang w:eastAsia="de-DE"/>
                               </w:rPr>
                               <w:drawing>
-                                <wp:inline distT="0" distB="0" distL="0" distR="0" wp14:anchorId="29AC938D" wp14:editId="5CA55339">
+                                <wp:inline distT="0" distB="0" distL="0" distR="0" wp14:anchorId="768E2C90" wp14:editId="475097EF">
                                   <wp:extent cx="3705225" cy="1000125"/>
                                   <wp:effectExtent l="0" t="0" r="9525" b="9525"/>
                                   <wp:docPr id="18" name="Grafik 18"/>
@@ -6942,7 +7280,7 @@
                           <w:lang w:eastAsia="de-DE"/>
                         </w:rPr>
                         <w:drawing>
-                          <wp:inline distT="0" distB="0" distL="0" distR="0" wp14:anchorId="29AC938D" wp14:editId="5CA55339">
+                          <wp:inline distT="0" distB="0" distL="0" distR="0" wp14:anchorId="768E2C90" wp14:editId="475097EF">
                             <wp:extent cx="3705225" cy="1000125"/>
                             <wp:effectExtent l="0" t="0" r="9525" b="9525"/>
                             <wp:docPr id="18" name="Grafik 18"/>
@@ -7029,7 +7367,6 @@
           <w:rFonts w:ascii="Arial" w:hAnsi="Arial" w:cs="Arial"/>
           <w:sz w:val="22"/>
         </w:rPr>
-        <w:lastRenderedPageBreak/>
         <w:t>Nachdem das Spiel gestartet wurde, werden Steine abwechselnd auf das Spielfeld gesetzt. Bei jedem Zug gibt es einen festen Ablauf, den man jedes Mal durchläuft:</w:t>
       </w:r>
     </w:p>
@@ -7356,7 +7693,15 @@
           <w:rFonts w:ascii="Arial" w:hAnsi="Arial" w:cs="Arial"/>
           <w:sz w:val="22"/>
         </w:rPr>
-        <w:t>Zur Darstellung der Zeit wird eine Variable alle 1000 Millisekunden mithilfe eines Delays hochgezählt. Wenn diese Variable 60 erreicht hat, ist eine Minute vergangen, also zählt sich die Variable für die Minute um einen hoch. Danach wird die Variable für die Sekunden wieder auf 0 gesetzt. Das Gleiche gilt, wenn die Minuten bei 60 sind.</w:t>
+        <w:t xml:space="preserve">Zur Darstellung der Zeit wird eine Variable alle 1000 Millisekunden mithilfe eines Delays hochgezählt. Wenn diese Variable 60 erreicht hat, ist eine Minute vergangen, also zählt sich die Variable für die Minute um einen hoch. Danach wird die Variable für die Sekunden wieder auf 0 gesetzt. </w:t>
+      </w:r>
+      <w:r>
+        <w:rPr>
+          <w:rFonts w:ascii="Arial" w:hAnsi="Arial" w:cs="Arial"/>
+          <w:sz w:val="22"/>
+        </w:rPr>
+        <w:lastRenderedPageBreak/>
+        <w:t>Das Gleiche gilt, wenn die Minuten bei 60 sind.</w:t>
       </w:r>
       <w:r>
         <w:rPr>
@@ -7497,7 +7842,6 @@
           <w:rFonts w:ascii="Arial" w:hAnsi="Arial" w:cs="Arial"/>
           <w:sz w:val="22"/>
         </w:rPr>
-        <w:lastRenderedPageBreak/>
         <w:t>Die Anzahl der Bytes für die Stackgröße</w:t>
       </w:r>
     </w:p>
@@ -7799,17 +8143,102 @@
         <w:rPr>
           <w:rFonts w:ascii="Arial" w:hAnsi="Arial" w:cs="Arial"/>
         </w:rPr>
+        <w:lastRenderedPageBreak/>
         <w:t>Abweichungen, Anpassungen, Entscheidungen</w:t>
       </w:r>
       <w:bookmarkEnd w:id="21"/>
     </w:p>
     <w:p>
       <w:pPr>
-        <w:ind w:left="360"/>
-        <w:rPr>
-          <w:rFonts w:ascii="Arial" w:hAnsi="Arial" w:cs="Arial"/>
-        </w:rPr>
-      </w:pPr>
+        <w:pStyle w:val="berschrift3"/>
+        <w:numPr>
+          <w:ilvl w:val="2"/>
+          <w:numId w:val="5"/>
+        </w:numPr>
+        <w:spacing w:after="240"/>
+        <w:rPr>
+          <w:rFonts w:ascii="Arial" w:hAnsi="Arial" w:cs="Arial"/>
+        </w:rPr>
+      </w:pPr>
+      <w:r>
+        <w:rPr>
+          <w:rFonts w:ascii="Arial" w:hAnsi="Arial" w:cs="Arial"/>
+        </w:rPr>
+        <w:t>Designentscheidungen</w:t>
+      </w:r>
+    </w:p>
+    <w:p>
+      <w:pPr>
+        <w:pStyle w:val="Listenabsatz"/>
+        <w:numPr>
+          <w:ilvl w:val="0"/>
+          <w:numId w:val="32"/>
+        </w:numPr>
+        <w:rPr>
+          <w:rFonts w:ascii="Arial" w:hAnsi="Arial" w:cs="Arial"/>
+          <w:sz w:val="22"/>
+        </w:rPr>
+      </w:pPr>
+      <w:r>
+        <w:rPr>
+          <w:rFonts w:ascii="Arial" w:hAnsi="Arial" w:cs="Arial"/>
+          <w:sz w:val="22"/>
+        </w:rPr>
+        <w:t>Man entschied sich für ein schlichtes Design, um sich mehr auf die Funktionalität zu konzentrieren</w:t>
+      </w:r>
+    </w:p>
+    <w:p>
+      <w:pPr>
+        <w:pStyle w:val="Listenabsatz"/>
+        <w:numPr>
+          <w:ilvl w:val="0"/>
+          <w:numId w:val="32"/>
+        </w:numPr>
+        <w:rPr>
+          <w:rFonts w:ascii="Arial" w:hAnsi="Arial" w:cs="Arial"/>
+          <w:sz w:val="22"/>
+        </w:rPr>
+      </w:pPr>
+      <w:r>
+        <w:rPr>
+          <w:rFonts w:ascii="Arial" w:hAnsi="Arial" w:cs="Arial"/>
+          <w:sz w:val="22"/>
+        </w:rPr>
+        <w:t xml:space="preserve">Das gesamte Design beziehungsweise der Aufbau wird in Punkt </w:t>
+      </w:r>
+      <w:hyperlink w:anchor="_Aufbau" w:history="1">
+        <w:r>
+          <w:rPr>
+            <w:rStyle w:val="Hyperlink"/>
+            <w:rFonts w:ascii="Arial" w:hAnsi="Arial" w:cs="Arial"/>
+            <w:sz w:val="22"/>
+          </w:rPr>
+          <w:t>Auf</w:t>
+        </w:r>
+        <w:r>
+          <w:rPr>
+            <w:rStyle w:val="Hyperlink"/>
+            <w:rFonts w:ascii="Arial" w:hAnsi="Arial" w:cs="Arial"/>
+            <w:sz w:val="22"/>
+          </w:rPr>
+          <w:t>b</w:t>
+        </w:r>
+        <w:r>
+          <w:rPr>
+            <w:rStyle w:val="Hyperlink"/>
+            <w:rFonts w:ascii="Arial" w:hAnsi="Arial" w:cs="Arial"/>
+            <w:sz w:val="22"/>
+          </w:rPr>
+          <w:t>au</w:t>
+        </w:r>
+      </w:hyperlink>
+      <w:r>
+        <w:rPr>
+          <w:rFonts w:ascii="Arial" w:hAnsi="Arial" w:cs="Arial"/>
+          <w:sz w:val="22"/>
+        </w:rPr>
+        <w:t xml:space="preserve"> beschrieben</w:t>
+      </w:r>
     </w:p>
     <w:p>
       <w:pPr>
@@ -7868,6 +8297,7 @@
         <w:ind w:left="360"/>
         <w:rPr>
           <w:rFonts w:ascii="Arial" w:hAnsi="Arial" w:cs="Arial"/>
+          <w:sz w:val="22"/>
         </w:rPr>
       </w:pPr>
     </w:p>
@@ -7896,8 +8326,11 @@
         <w:ind w:left="360"/>
         <w:rPr>
           <w:rFonts w:ascii="Arial" w:hAnsi="Arial" w:cs="Arial"/>
-        </w:rPr>
-      </w:pPr>
+          <w:sz w:val="22"/>
+        </w:rPr>
+      </w:pPr>
+      <w:bookmarkStart w:id="25" w:name="_GoBack"/>
+      <w:bookmarkEnd w:id="25"/>
     </w:p>
     <w:sectPr>
       <w:headerReference w:type="default" r:id="rId15"/>
@@ -8061,27 +8494,14 @@
       <w:pStyle w:val="Kopfzeile"/>
       <w:jc w:val="center"/>
     </w:pPr>
-    <w:r>
-      <w:fldChar w:fldCharType="begin"/>
-    </w:r>
-    <w:r>
-      <w:instrText xml:space="preserve"> FILENAME  \* Upper  \* MERGEFORMAT </w:instrText>
-    </w:r>
-    <w:r>
-      <w:fldChar w:fldCharType="separate"/>
-    </w:r>
-    <w:r>
-      <w:rPr>
-        <w:noProof/>
-      </w:rPr>
-      <w:t>DOKUMENTATION-REVERSI.DOCX</w:t>
-    </w:r>
-    <w:r>
-      <w:rPr>
-        <w:noProof/>
-      </w:rPr>
-      <w:fldChar w:fldCharType="end"/>
-    </w:r>
+    <w:fldSimple w:instr=" FILENAME  \* Upper  \* MERGEFORMAT ">
+      <w:r>
+        <w:rPr>
+          <w:noProof/>
+        </w:rPr>
+        <w:t>DOKUMENTATION-REVERSI.DOCX</w:t>
+      </w:r>
+    </w:fldSimple>
   </w:p>
 </w:hdr>
 </file>
@@ -8089,6 +8509,119 @@
 <file path=word/numbering.xml><?xml version="1.0" encoding="utf-8"?>
 <w:numbering xmlns:wpc="http://schemas.microsoft.com/office/word/2010/wordprocessingCanvas" xmlns:mc="http://schemas.openxmlformats.org/markup-compatibility/2006" xmlns:o="urn:schemas-microsoft-com:office:office" xmlns:r="http://schemas.openxmlformats.org/officeDocument/2006/relationships" xmlns:m="http://schemas.openxmlformats.org/officeDocument/2006/math" xmlns:v="urn:schemas-microsoft-com:vml" xmlns:wp14="http://schemas.microsoft.com/office/word/2010/wordprocessingDrawing" xmlns:wp="http://schemas.openxmlformats.org/drawingml/2006/wordprocessingDrawing" xmlns:w10="urn:schemas-microsoft-com:office:word" xmlns:w="http://schemas.openxmlformats.org/wordprocessingml/2006/main" xmlns:w14="http://schemas.microsoft.com/office/word/2010/wordml" xmlns:wpg="http://schemas.microsoft.com/office/word/2010/wordprocessingGroup" xmlns:wpi="http://schemas.microsoft.com/office/word/2010/wordprocessingInk" xmlns:wne="http://schemas.microsoft.com/office/word/2006/wordml" xmlns:wps="http://schemas.microsoft.com/office/word/2010/wordprocessingShape" mc:Ignorable="w14 wp14">
   <w:abstractNum w:abstractNumId="0">
+    <w:nsid w:val="0219152C"/>
+    <w:multiLevelType w:val="hybridMultilevel"/>
+    <w:tmpl w:val="CB3A0C60"/>
+    <w:lvl w:ilvl="0" w:tplc="04070001">
+      <w:start w:val="1"/>
+      <w:numFmt w:val="bullet"/>
+      <w:lvlText w:val=""/>
+      <w:lvlJc w:val="left"/>
+      <w:pPr>
+        <w:ind w:left="1068" w:hanging="360"/>
+      </w:pPr>
+      <w:rPr>
+        <w:rFonts w:ascii="Symbol" w:hAnsi="Symbol" w:hint="default"/>
+      </w:rPr>
+    </w:lvl>
+    <w:lvl w:ilvl="1" w:tplc="04070003" w:tentative="1">
+      <w:start w:val="1"/>
+      <w:numFmt w:val="bullet"/>
+      <w:lvlText w:val="o"/>
+      <w:lvlJc w:val="left"/>
+      <w:pPr>
+        <w:ind w:left="1788" w:hanging="360"/>
+      </w:pPr>
+      <w:rPr>
+        <w:rFonts w:ascii="Courier New" w:hAnsi="Courier New" w:cs="Courier New" w:hint="default"/>
+      </w:rPr>
+    </w:lvl>
+    <w:lvl w:ilvl="2" w:tplc="04070005" w:tentative="1">
+      <w:start w:val="1"/>
+      <w:numFmt w:val="bullet"/>
+      <w:lvlText w:val=""/>
+      <w:lvlJc w:val="left"/>
+      <w:pPr>
+        <w:ind w:left="2508" w:hanging="360"/>
+      </w:pPr>
+      <w:rPr>
+        <w:rFonts w:ascii="Wingdings" w:hAnsi="Wingdings" w:hint="default"/>
+      </w:rPr>
+    </w:lvl>
+    <w:lvl w:ilvl="3" w:tplc="04070001" w:tentative="1">
+      <w:start w:val="1"/>
+      <w:numFmt w:val="bullet"/>
+      <w:lvlText w:val=""/>
+      <w:lvlJc w:val="left"/>
+      <w:pPr>
+        <w:ind w:left="3228" w:hanging="360"/>
+      </w:pPr>
+      <w:rPr>
+        <w:rFonts w:ascii="Symbol" w:hAnsi="Symbol" w:hint="default"/>
+      </w:rPr>
+    </w:lvl>
+    <w:lvl w:ilvl="4" w:tplc="04070003" w:tentative="1">
+      <w:start w:val="1"/>
+      <w:numFmt w:val="bullet"/>
+      <w:lvlText w:val="o"/>
+      <w:lvlJc w:val="left"/>
+      <w:pPr>
+        <w:ind w:left="3948" w:hanging="360"/>
+      </w:pPr>
+      <w:rPr>
+        <w:rFonts w:ascii="Courier New" w:hAnsi="Courier New" w:cs="Courier New" w:hint="default"/>
+      </w:rPr>
+    </w:lvl>
+    <w:lvl w:ilvl="5" w:tplc="04070005" w:tentative="1">
+      <w:start w:val="1"/>
+      <w:numFmt w:val="bullet"/>
+      <w:lvlText w:val=""/>
+      <w:lvlJc w:val="left"/>
+      <w:pPr>
+        <w:ind w:left="4668" w:hanging="360"/>
+      </w:pPr>
+      <w:rPr>
+        <w:rFonts w:ascii="Wingdings" w:hAnsi="Wingdings" w:hint="default"/>
+      </w:rPr>
+    </w:lvl>
+    <w:lvl w:ilvl="6" w:tplc="04070001" w:tentative="1">
+      <w:start w:val="1"/>
+      <w:numFmt w:val="bullet"/>
+      <w:lvlText w:val=""/>
+      <w:lvlJc w:val="left"/>
+      <w:pPr>
+        <w:ind w:left="5388" w:hanging="360"/>
+      </w:pPr>
+      <w:rPr>
+        <w:rFonts w:ascii="Symbol" w:hAnsi="Symbol" w:hint="default"/>
+      </w:rPr>
+    </w:lvl>
+    <w:lvl w:ilvl="7" w:tplc="04070003" w:tentative="1">
+      <w:start w:val="1"/>
+      <w:numFmt w:val="bullet"/>
+      <w:lvlText w:val="o"/>
+      <w:lvlJc w:val="left"/>
+      <w:pPr>
+        <w:ind w:left="6108" w:hanging="360"/>
+      </w:pPr>
+      <w:rPr>
+        <w:rFonts w:ascii="Courier New" w:hAnsi="Courier New" w:cs="Courier New" w:hint="default"/>
+      </w:rPr>
+    </w:lvl>
+    <w:lvl w:ilvl="8" w:tplc="04070005" w:tentative="1">
+      <w:start w:val="1"/>
+      <w:numFmt w:val="bullet"/>
+      <w:lvlText w:val=""/>
+      <w:lvlJc w:val="left"/>
+      <w:pPr>
+        <w:ind w:left="6828" w:hanging="360"/>
+      </w:pPr>
+      <w:rPr>
+        <w:rFonts w:ascii="Wingdings" w:hAnsi="Wingdings" w:hint="default"/>
+      </w:rPr>
+    </w:lvl>
+  </w:abstractNum>
+  <w:abstractNum w:abstractNumId="1">
     <w:nsid w:val="054258D9"/>
     <w:multiLevelType w:val="hybridMultilevel"/>
     <w:tmpl w:val="9C96A8BA"/>
@@ -8174,7 +8707,7 @@
       </w:pPr>
     </w:lvl>
   </w:abstractNum>
-  <w:abstractNum w:abstractNumId="1">
+  <w:abstractNum w:abstractNumId="2">
     <w:nsid w:val="0700396D"/>
     <w:multiLevelType w:val="multilevel"/>
     <w:tmpl w:val="0407001F"/>
@@ -8260,7 +8793,7 @@
       </w:pPr>
     </w:lvl>
   </w:abstractNum>
-  <w:abstractNum w:abstractNumId="2">
+  <w:abstractNum w:abstractNumId="3">
     <w:nsid w:val="09A07508"/>
     <w:multiLevelType w:val="hybridMultilevel"/>
     <w:tmpl w:val="0868EAAC"/>
@@ -8346,7 +8879,7 @@
       </w:pPr>
     </w:lvl>
   </w:abstractNum>
-  <w:abstractNum w:abstractNumId="3">
+  <w:abstractNum w:abstractNumId="4">
     <w:nsid w:val="0DBC1EA4"/>
     <w:multiLevelType w:val="multilevel"/>
     <w:tmpl w:val="0407001F"/>
@@ -8432,7 +8965,7 @@
       </w:pPr>
     </w:lvl>
   </w:abstractNum>
-  <w:abstractNum w:abstractNumId="4">
+  <w:abstractNum w:abstractNumId="5">
     <w:nsid w:val="0E2979AC"/>
     <w:multiLevelType w:val="hybridMultilevel"/>
     <w:tmpl w:val="0AFA8C14"/>
@@ -8518,7 +9051,7 @@
       </w:pPr>
     </w:lvl>
   </w:abstractNum>
-  <w:abstractNum w:abstractNumId="5">
+  <w:abstractNum w:abstractNumId="6">
     <w:nsid w:val="11F354AC"/>
     <w:multiLevelType w:val="multilevel"/>
     <w:tmpl w:val="0407001F"/>
@@ -8604,7 +9137,7 @@
       </w:pPr>
     </w:lvl>
   </w:abstractNum>
-  <w:abstractNum w:abstractNumId="6">
+  <w:abstractNum w:abstractNumId="7">
     <w:nsid w:val="13DD38E8"/>
     <w:multiLevelType w:val="multilevel"/>
     <w:tmpl w:val="0407001F"/>
@@ -8690,7 +9223,7 @@
       </w:pPr>
     </w:lvl>
   </w:abstractNum>
-  <w:abstractNum w:abstractNumId="7">
+  <w:abstractNum w:abstractNumId="8">
     <w:nsid w:val="1A405255"/>
     <w:multiLevelType w:val="multilevel"/>
     <w:tmpl w:val="0407001F"/>
@@ -8776,7 +9309,7 @@
       </w:pPr>
     </w:lvl>
   </w:abstractNum>
-  <w:abstractNum w:abstractNumId="8">
+  <w:abstractNum w:abstractNumId="9">
     <w:nsid w:val="1CB45203"/>
     <w:multiLevelType w:val="hybridMultilevel"/>
     <w:tmpl w:val="06A2BF8A"/>
@@ -8862,7 +9395,7 @@
       </w:pPr>
     </w:lvl>
   </w:abstractNum>
-  <w:abstractNum w:abstractNumId="9">
+  <w:abstractNum w:abstractNumId="10">
     <w:nsid w:val="22EB3785"/>
     <w:multiLevelType w:val="multilevel"/>
     <w:tmpl w:val="0407001F"/>
@@ -8948,7 +9481,7 @@
       </w:pPr>
     </w:lvl>
   </w:abstractNum>
-  <w:abstractNum w:abstractNumId="10">
+  <w:abstractNum w:abstractNumId="11">
     <w:nsid w:val="28EF0DD4"/>
     <w:multiLevelType w:val="hybridMultilevel"/>
     <w:tmpl w:val="E7F2EFCA"/>
@@ -9061,7 +9594,7 @@
       </w:rPr>
     </w:lvl>
   </w:abstractNum>
-  <w:abstractNum w:abstractNumId="11">
+  <w:abstractNum w:abstractNumId="12">
     <w:nsid w:val="2A506C52"/>
     <w:multiLevelType w:val="multilevel"/>
     <w:tmpl w:val="0407001F"/>
@@ -9147,7 +9680,120 @@
       </w:pPr>
     </w:lvl>
   </w:abstractNum>
-  <w:abstractNum w:abstractNumId="12">
+  <w:abstractNum w:abstractNumId="13">
+    <w:nsid w:val="2AFA65B0"/>
+    <w:multiLevelType w:val="hybridMultilevel"/>
+    <w:tmpl w:val="A60A5784"/>
+    <w:lvl w:ilvl="0" w:tplc="04070001">
+      <w:start w:val="1"/>
+      <w:numFmt w:val="bullet"/>
+      <w:lvlText w:val=""/>
+      <w:lvlJc w:val="left"/>
+      <w:pPr>
+        <w:ind w:left="2136" w:hanging="360"/>
+      </w:pPr>
+      <w:rPr>
+        <w:rFonts w:ascii="Symbol" w:hAnsi="Symbol" w:hint="default"/>
+      </w:rPr>
+    </w:lvl>
+    <w:lvl w:ilvl="1" w:tplc="04070003">
+      <w:start w:val="1"/>
+      <w:numFmt w:val="bullet"/>
+      <w:lvlText w:val="o"/>
+      <w:lvlJc w:val="left"/>
+      <w:pPr>
+        <w:ind w:left="2856" w:hanging="360"/>
+      </w:pPr>
+      <w:rPr>
+        <w:rFonts w:ascii="Courier New" w:hAnsi="Courier New" w:cs="Courier New" w:hint="default"/>
+      </w:rPr>
+    </w:lvl>
+    <w:lvl w:ilvl="2" w:tplc="04070005" w:tentative="1">
+      <w:start w:val="1"/>
+      <w:numFmt w:val="bullet"/>
+      <w:lvlText w:val=""/>
+      <w:lvlJc w:val="left"/>
+      <w:pPr>
+        <w:ind w:left="3576" w:hanging="360"/>
+      </w:pPr>
+      <w:rPr>
+        <w:rFonts w:ascii="Wingdings" w:hAnsi="Wingdings" w:hint="default"/>
+      </w:rPr>
+    </w:lvl>
+    <w:lvl w:ilvl="3" w:tplc="04070001" w:tentative="1">
+      <w:start w:val="1"/>
+      <w:numFmt w:val="bullet"/>
+      <w:lvlText w:val=""/>
+      <w:lvlJc w:val="left"/>
+      <w:pPr>
+        <w:ind w:left="4296" w:hanging="360"/>
+      </w:pPr>
+      <w:rPr>
+        <w:rFonts w:ascii="Symbol" w:hAnsi="Symbol" w:hint="default"/>
+      </w:rPr>
+    </w:lvl>
+    <w:lvl w:ilvl="4" w:tplc="04070003" w:tentative="1">
+      <w:start w:val="1"/>
+      <w:numFmt w:val="bullet"/>
+      <w:lvlText w:val="o"/>
+      <w:lvlJc w:val="left"/>
+      <w:pPr>
+        <w:ind w:left="5016" w:hanging="360"/>
+      </w:pPr>
+      <w:rPr>
+        <w:rFonts w:ascii="Courier New" w:hAnsi="Courier New" w:cs="Courier New" w:hint="default"/>
+      </w:rPr>
+    </w:lvl>
+    <w:lvl w:ilvl="5" w:tplc="04070005" w:tentative="1">
+      <w:start w:val="1"/>
+      <w:numFmt w:val="bullet"/>
+      <w:lvlText w:val=""/>
+      <w:lvlJc w:val="left"/>
+      <w:pPr>
+        <w:ind w:left="5736" w:hanging="360"/>
+      </w:pPr>
+      <w:rPr>
+        <w:rFonts w:ascii="Wingdings" w:hAnsi="Wingdings" w:hint="default"/>
+      </w:rPr>
+    </w:lvl>
+    <w:lvl w:ilvl="6" w:tplc="04070001" w:tentative="1">
+      <w:start w:val="1"/>
+      <w:numFmt w:val="bullet"/>
+      <w:lvlText w:val=""/>
+      <w:lvlJc w:val="left"/>
+      <w:pPr>
+        <w:ind w:left="6456" w:hanging="360"/>
+      </w:pPr>
+      <w:rPr>
+        <w:rFonts w:ascii="Symbol" w:hAnsi="Symbol" w:hint="default"/>
+      </w:rPr>
+    </w:lvl>
+    <w:lvl w:ilvl="7" w:tplc="04070003" w:tentative="1">
+      <w:start w:val="1"/>
+      <w:numFmt w:val="bullet"/>
+      <w:lvlText w:val="o"/>
+      <w:lvlJc w:val="left"/>
+      <w:pPr>
+        <w:ind w:left="7176" w:hanging="360"/>
+      </w:pPr>
+      <w:rPr>
+        <w:rFonts w:ascii="Courier New" w:hAnsi="Courier New" w:cs="Courier New" w:hint="default"/>
+      </w:rPr>
+    </w:lvl>
+    <w:lvl w:ilvl="8" w:tplc="04070005" w:tentative="1">
+      <w:start w:val="1"/>
+      <w:numFmt w:val="bullet"/>
+      <w:lvlText w:val=""/>
+      <w:lvlJc w:val="left"/>
+      <w:pPr>
+        <w:ind w:left="7896" w:hanging="360"/>
+      </w:pPr>
+      <w:rPr>
+        <w:rFonts w:ascii="Wingdings" w:hAnsi="Wingdings" w:hint="default"/>
+      </w:rPr>
+    </w:lvl>
+  </w:abstractNum>
+  <w:abstractNum w:abstractNumId="14">
     <w:nsid w:val="2D4144B2"/>
     <w:multiLevelType w:val="multilevel"/>
     <w:tmpl w:val="0407001F"/>
@@ -9233,7 +9879,7 @@
       </w:pPr>
     </w:lvl>
   </w:abstractNum>
-  <w:abstractNum w:abstractNumId="13">
+  <w:abstractNum w:abstractNumId="15">
     <w:nsid w:val="2F546071"/>
     <w:multiLevelType w:val="multilevel"/>
     <w:tmpl w:val="0407001F"/>
@@ -9319,7 +9965,7 @@
       </w:pPr>
     </w:lvl>
   </w:abstractNum>
-  <w:abstractNum w:abstractNumId="14">
+  <w:abstractNum w:abstractNumId="16">
     <w:nsid w:val="391814B9"/>
     <w:multiLevelType w:val="multilevel"/>
     <w:tmpl w:val="0407001F"/>
@@ -9405,7 +10051,7 @@
       </w:pPr>
     </w:lvl>
   </w:abstractNum>
-  <w:abstractNum w:abstractNumId="15">
+  <w:abstractNum w:abstractNumId="17">
     <w:nsid w:val="3B7E03D5"/>
     <w:multiLevelType w:val="multilevel"/>
     <w:tmpl w:val="0407001F"/>
@@ -9491,7 +10137,7 @@
       </w:pPr>
     </w:lvl>
   </w:abstractNum>
-  <w:abstractNum w:abstractNumId="16">
+  <w:abstractNum w:abstractNumId="18">
     <w:nsid w:val="42586547"/>
     <w:multiLevelType w:val="multilevel"/>
     <w:tmpl w:val="0407001F"/>
@@ -9577,7 +10223,7 @@
       </w:pPr>
     </w:lvl>
   </w:abstractNum>
-  <w:abstractNum w:abstractNumId="17">
+  <w:abstractNum w:abstractNumId="19">
     <w:nsid w:val="435D0F69"/>
     <w:multiLevelType w:val="hybridMultilevel"/>
     <w:tmpl w:val="AC9A099E"/>
@@ -9663,7 +10309,7 @@
       </w:pPr>
     </w:lvl>
   </w:abstractNum>
-  <w:abstractNum w:abstractNumId="18">
+  <w:abstractNum w:abstractNumId="20">
     <w:nsid w:val="49F75938"/>
     <w:multiLevelType w:val="multilevel"/>
     <w:tmpl w:val="0407001F"/>
@@ -9749,7 +10395,7 @@
       </w:pPr>
     </w:lvl>
   </w:abstractNum>
-  <w:abstractNum w:abstractNumId="19">
+  <w:abstractNum w:abstractNumId="21">
     <w:nsid w:val="4E247F42"/>
     <w:multiLevelType w:val="multilevel"/>
     <w:tmpl w:val="0407001F"/>
@@ -9835,7 +10481,7 @@
       </w:pPr>
     </w:lvl>
   </w:abstractNum>
-  <w:abstractNum w:abstractNumId="20">
+  <w:abstractNum w:abstractNumId="22">
     <w:nsid w:val="509532F1"/>
     <w:multiLevelType w:val="multilevel"/>
     <w:tmpl w:val="0407001F"/>
@@ -9921,7 +10567,7 @@
       </w:pPr>
     </w:lvl>
   </w:abstractNum>
-  <w:abstractNum w:abstractNumId="21">
+  <w:abstractNum w:abstractNumId="23">
     <w:nsid w:val="57EE093D"/>
     <w:multiLevelType w:val="hybridMultilevel"/>
     <w:tmpl w:val="30A0CEBC"/>
@@ -10007,7 +10653,7 @@
       </w:pPr>
     </w:lvl>
   </w:abstractNum>
-  <w:abstractNum w:abstractNumId="22">
+  <w:abstractNum w:abstractNumId="24">
     <w:nsid w:val="61CF08E5"/>
     <w:multiLevelType w:val="hybridMultilevel"/>
     <w:tmpl w:val="B5807DC6"/>
@@ -10093,7 +10739,7 @@
       </w:pPr>
     </w:lvl>
   </w:abstractNum>
-  <w:abstractNum w:abstractNumId="23">
+  <w:abstractNum w:abstractNumId="25">
     <w:nsid w:val="651F341D"/>
     <w:multiLevelType w:val="hybridMultilevel"/>
     <w:tmpl w:val="3DD8151E"/>
@@ -10182,7 +10828,7 @@
       </w:pPr>
     </w:lvl>
   </w:abstractNum>
-  <w:abstractNum w:abstractNumId="24">
+  <w:abstractNum w:abstractNumId="26">
     <w:nsid w:val="67F440DA"/>
     <w:multiLevelType w:val="multilevel"/>
     <w:tmpl w:val="0407001F"/>
@@ -10268,7 +10914,7 @@
       </w:pPr>
     </w:lvl>
   </w:abstractNum>
-  <w:abstractNum w:abstractNumId="25">
+  <w:abstractNum w:abstractNumId="27">
     <w:nsid w:val="6FB36C1F"/>
     <w:multiLevelType w:val="hybridMultilevel"/>
     <w:tmpl w:val="6E2ADF10"/>
@@ -10354,7 +11000,7 @@
       </w:pPr>
     </w:lvl>
   </w:abstractNum>
-  <w:abstractNum w:abstractNumId="26">
+  <w:abstractNum w:abstractNumId="28">
     <w:nsid w:val="724D4225"/>
     <w:multiLevelType w:val="multilevel"/>
     <w:tmpl w:val="0407001F"/>
@@ -10440,7 +11086,7 @@
       </w:pPr>
     </w:lvl>
   </w:abstractNum>
-  <w:abstractNum w:abstractNumId="27">
+  <w:abstractNum w:abstractNumId="29">
     <w:nsid w:val="75395C9D"/>
     <w:multiLevelType w:val="multilevel"/>
     <w:tmpl w:val="0407001F"/>
@@ -10526,7 +11172,7 @@
       </w:pPr>
     </w:lvl>
   </w:abstractNum>
-  <w:abstractNum w:abstractNumId="28">
+  <w:abstractNum w:abstractNumId="30">
     <w:nsid w:val="791C088B"/>
     <w:multiLevelType w:val="multilevel"/>
     <w:tmpl w:val="0407001F"/>
@@ -10612,7 +11258,7 @@
       </w:pPr>
     </w:lvl>
   </w:abstractNum>
-  <w:abstractNum w:abstractNumId="29">
+  <w:abstractNum w:abstractNumId="31">
     <w:nsid w:val="7AC47859"/>
     <w:multiLevelType w:val="hybridMultilevel"/>
     <w:tmpl w:val="4DE25466"/>
@@ -10725,7 +11371,7 @@
       </w:rPr>
     </w:lvl>
   </w:abstractNum>
-  <w:abstractNum w:abstractNumId="30">
+  <w:abstractNum w:abstractNumId="32">
     <w:nsid w:val="7B6B04E1"/>
     <w:multiLevelType w:val="multilevel"/>
     <w:tmpl w:val="0407001F"/>
@@ -10812,97 +11458,103 @@
     </w:lvl>
   </w:abstractNum>
   <w:num w:numId="1">
+    <w:abstractNumId w:val="32"/>
+  </w:num>
+  <w:num w:numId="2">
+    <w:abstractNumId w:val="8"/>
+  </w:num>
+  <w:num w:numId="3">
+    <w:abstractNumId w:val="28"/>
+  </w:num>
+  <w:num w:numId="4">
+    <w:abstractNumId w:val="21"/>
+  </w:num>
+  <w:num w:numId="5">
+    <w:abstractNumId w:val="29"/>
+  </w:num>
+  <w:num w:numId="6">
+    <w:abstractNumId w:val="11"/>
+  </w:num>
+  <w:num w:numId="7">
+    <w:abstractNumId w:val="5"/>
+  </w:num>
+  <w:num w:numId="8">
+    <w:abstractNumId w:val="22"/>
+  </w:num>
+  <w:num w:numId="9">
+    <w:abstractNumId w:val="12"/>
+  </w:num>
+  <w:num w:numId="10">
+    <w:abstractNumId w:val="7"/>
+  </w:num>
+  <w:num w:numId="11">
+    <w:abstractNumId w:val="4"/>
+  </w:num>
+  <w:num w:numId="12">
+    <w:abstractNumId w:val="10"/>
+  </w:num>
+  <w:num w:numId="13">
+    <w:abstractNumId w:val="6"/>
+  </w:num>
+  <w:num w:numId="14">
+    <w:abstractNumId w:val="18"/>
+  </w:num>
+  <w:num w:numId="15">
+    <w:abstractNumId w:val="31"/>
+  </w:num>
+  <w:num w:numId="16">
+    <w:abstractNumId w:val="15"/>
+  </w:num>
+  <w:num w:numId="17">
+    <w:abstractNumId w:val="2"/>
+  </w:num>
+  <w:num w:numId="18">
+    <w:abstractNumId w:val="16"/>
+  </w:num>
+  <w:num w:numId="19">
+    <w:abstractNumId w:val="27"/>
+  </w:num>
+  <w:num w:numId="20">
+    <w:abstractNumId w:val="9"/>
+  </w:num>
+  <w:num w:numId="21">
+    <w:abstractNumId w:val="3"/>
+  </w:num>
+  <w:num w:numId="22">
+    <w:abstractNumId w:val="1"/>
+  </w:num>
+  <w:num w:numId="23">
+    <w:abstractNumId w:val="24"/>
+  </w:num>
+  <w:num w:numId="24">
+    <w:abstractNumId w:val="19"/>
+  </w:num>
+  <w:num w:numId="25">
+    <w:abstractNumId w:val="20"/>
+  </w:num>
+  <w:num w:numId="26">
+    <w:abstractNumId w:val="17"/>
+  </w:num>
+  <w:num w:numId="27">
+    <w:abstractNumId w:val="26"/>
+  </w:num>
+  <w:num w:numId="28">
+    <w:abstractNumId w:val="14"/>
+  </w:num>
+  <w:num w:numId="29">
+    <w:abstractNumId w:val="23"/>
+  </w:num>
+  <w:num w:numId="30">
     <w:abstractNumId w:val="30"/>
   </w:num>
-  <w:num w:numId="2">
-    <w:abstractNumId w:val="7"/>
-  </w:num>
-  <w:num w:numId="3">
-    <w:abstractNumId w:val="26"/>
-  </w:num>
-  <w:num w:numId="4">
-    <w:abstractNumId w:val="19"/>
-  </w:num>
-  <w:num w:numId="5">
-    <w:abstractNumId w:val="27"/>
-  </w:num>
-  <w:num w:numId="6">
-    <w:abstractNumId w:val="10"/>
-  </w:num>
-  <w:num w:numId="7">
-    <w:abstractNumId w:val="4"/>
-  </w:num>
-  <w:num w:numId="8">
-    <w:abstractNumId w:val="20"/>
-  </w:num>
-  <w:num w:numId="9">
-    <w:abstractNumId w:val="11"/>
-  </w:num>
-  <w:num w:numId="10">
-    <w:abstractNumId w:val="6"/>
-  </w:num>
-  <w:num w:numId="11">
-    <w:abstractNumId w:val="3"/>
-  </w:num>
-  <w:num w:numId="12">
-    <w:abstractNumId w:val="9"/>
-  </w:num>
-  <w:num w:numId="13">
-    <w:abstractNumId w:val="5"/>
-  </w:num>
-  <w:num w:numId="14">
-    <w:abstractNumId w:val="16"/>
-  </w:num>
-  <w:num w:numId="15">
-    <w:abstractNumId w:val="29"/>
-  </w:num>
-  <w:num w:numId="16">
-    <w:abstractNumId w:val="13"/>
-  </w:num>
-  <w:num w:numId="17">
-    <w:abstractNumId w:val="1"/>
-  </w:num>
-  <w:num w:numId="18">
-    <w:abstractNumId w:val="14"/>
-  </w:num>
-  <w:num w:numId="19">
+  <w:num w:numId="31">
     <w:abstractNumId w:val="25"/>
   </w:num>
-  <w:num w:numId="20">
-    <w:abstractNumId w:val="8"/>
-  </w:num>
-  <w:num w:numId="21">
-    <w:abstractNumId w:val="2"/>
-  </w:num>
-  <w:num w:numId="22">
+  <w:num w:numId="32">
     <w:abstractNumId w:val="0"/>
   </w:num>
-  <w:num w:numId="23">
-    <w:abstractNumId w:val="22"/>
-  </w:num>
-  <w:num w:numId="24">
-    <w:abstractNumId w:val="17"/>
-  </w:num>
-  <w:num w:numId="25">
-    <w:abstractNumId w:val="18"/>
-  </w:num>
-  <w:num w:numId="26">
-    <w:abstractNumId w:val="15"/>
-  </w:num>
-  <w:num w:numId="27">
-    <w:abstractNumId w:val="24"/>
-  </w:num>
-  <w:num w:numId="28">
-    <w:abstractNumId w:val="12"/>
-  </w:num>
-  <w:num w:numId="29">
-    <w:abstractNumId w:val="21"/>
-  </w:num>
-  <w:num w:numId="30">
-    <w:abstractNumId w:val="28"/>
-  </w:num>
-  <w:num w:numId="31">
-    <w:abstractNumId w:val="23"/>
+  <w:num w:numId="33">
+    <w:abstractNumId w:val="13"/>
   </w:num>
 </w:numbering>
 </file>
@@ -13379,7 +14031,7 @@
 </file>
 
 <file path=customXml/itemProps1.xml><?xml version="1.0" encoding="utf-8"?>
-<ds:datastoreItem xmlns:ds="http://schemas.openxmlformats.org/officeDocument/2006/customXml" ds:itemID="{6B9F4C83-5668-42D6-AB0F-7AFEBD7B6986}">
+<ds:datastoreItem xmlns:ds="http://schemas.openxmlformats.org/officeDocument/2006/customXml" ds:itemID="{3FE8B11F-4AD7-4B5D-9C15-D7EA588FF51A}">
   <ds:schemaRefs>
     <ds:schemaRef ds:uri="http://schemas.openxmlformats.org/officeDocument/2006/bibliography"/>
   </ds:schemaRefs>

</xml_diff>

<commit_message>
Feature Spielmodus umstellen und in struct speicher auskommentiert
</commit_message>
<xml_diff>
--- a/docs/Dokumentation-Reversi.docx
+++ b/docs/Dokumentation-Reversi.docx
@@ -22,17 +22,8 @@
           <w:rFonts w:ascii="Arial" w:hAnsi="Arial" w:cs="Arial"/>
           <w:sz w:val="40"/>
         </w:rPr>
-        <w:t xml:space="preserve">BBS </w:t>
-      </w:r>
-      <w:proofErr w:type="spellStart"/>
-      <w:r>
-        <w:rPr>
-          <w:rFonts w:ascii="Arial" w:hAnsi="Arial" w:cs="Arial"/>
-          <w:sz w:val="40"/>
-        </w:rPr>
-        <w:t>Brinkstraße</w:t>
-      </w:r>
-      <w:proofErr w:type="spellEnd"/>
+        <w:t>BBS Brinkstraße</w:t>
+      </w:r>
     </w:p>
     <w:p>
       <w:pPr>
@@ -75,7 +66,6 @@
           <w:sz w:val="52"/>
         </w:rPr>
       </w:pPr>
-      <w:proofErr w:type="spellStart"/>
       <w:r>
         <w:rPr>
           <w:rFonts w:ascii="Arial" w:hAnsi="Arial" w:cs="Arial"/>
@@ -84,7 +74,6 @@
         </w:rPr>
         <w:t>Reversi</w:t>
       </w:r>
-      <w:proofErr w:type="spellEnd"/>
     </w:p>
     <w:p>
       <w:pPr>
@@ -2711,23 +2700,7 @@
           <w:rFonts w:ascii="Arial" w:hAnsi="Arial" w:cs="Arial"/>
           <w:sz w:val="22"/>
         </w:rPr>
-        <w:t xml:space="preserve">Das Ziel in diesem Projekt ist, das strategische Brettspiel </w:t>
-      </w:r>
-      <w:proofErr w:type="spellStart"/>
-      <w:r>
-        <w:rPr>
-          <w:rFonts w:ascii="Arial" w:hAnsi="Arial" w:cs="Arial"/>
-          <w:sz w:val="22"/>
-        </w:rPr>
-        <w:t>Reversi</w:t>
-      </w:r>
-      <w:proofErr w:type="spellEnd"/>
-      <w:r>
-        <w:rPr>
-          <w:rFonts w:ascii="Arial" w:hAnsi="Arial" w:cs="Arial"/>
-          <w:sz w:val="22"/>
-        </w:rPr>
-        <w:t xml:space="preserve"> als Kons</w:t>
+        <w:t>Das Ziel in diesem Projekt ist, das strategische Brettspiel Reversi als Kons</w:t>
       </w:r>
       <w:r>
         <w:rPr>
@@ -2938,23 +2911,13 @@
                               </w:rPr>
                               <w:t xml:space="preserve"> </w:t>
                             </w:r>
-                            <w:proofErr w:type="spellStart"/>
                             <w:r>
                               <w:rPr>
                                 <w:rFonts w:ascii="Arial" w:hAnsi="Arial" w:cs="Arial"/>
                                 <w:sz w:val="18"/>
                                 <w:szCs w:val="18"/>
                               </w:rPr>
-                              <w:t>Reversi</w:t>
-                            </w:r>
-                            <w:proofErr w:type="spellEnd"/>
-                            <w:r>
-                              <w:rPr>
-                                <w:rFonts w:ascii="Arial" w:hAnsi="Arial" w:cs="Arial"/>
-                                <w:sz w:val="18"/>
-                                <w:szCs w:val="18"/>
-                              </w:rPr>
-                              <w:t xml:space="preserve"> Anfangsposition,</w:t>
+                              <w:t>Reversi Anfangsposition,</w:t>
                             </w:r>
                             <w:r>
                               <w:rPr>
@@ -3040,7 +3003,7 @@
                                     </pic:cNvPicPr>
                                   </pic:nvPicPr>
                                   <pic:blipFill>
-                                    <a:blip r:embed="rId11">
+                                    <a:blip r:embed="rId12">
                                       <a:extLst>
                                         <a:ext uri="{28A0092B-C50C-407E-A947-70E740481C1C}">
                                           <a14:useLocalDpi xmlns:a14="http://schemas.microsoft.com/office/drawing/2010/main" val="0"/>
@@ -3343,23 +3306,7 @@
           <w:rFonts w:ascii="Arial" w:hAnsi="Arial" w:cs="Arial"/>
           <w:sz w:val="22"/>
         </w:rPr>
-        <w:t xml:space="preserve"> Diagonalen </w:t>
-      </w:r>
-      <w:proofErr w:type="spellStart"/>
-      <w:r>
-        <w:rPr>
-          <w:rFonts w:ascii="Arial" w:hAnsi="Arial" w:cs="Arial"/>
-          <w:sz w:val="22"/>
-        </w:rPr>
-        <w:t>einschließbar</w:t>
-      </w:r>
-      <w:proofErr w:type="spellEnd"/>
-      <w:r>
-        <w:rPr>
-          <w:rFonts w:ascii="Arial" w:hAnsi="Arial" w:cs="Arial"/>
-          <w:sz w:val="22"/>
-        </w:rPr>
-        <w:t>, solange die oben genannten Bedingungen erfüllt werden.</w:t>
+        <w:t xml:space="preserve"> Diagonalen einschließbar, solange die oben genannten Bedingungen erfüllt werden.</w:t>
       </w:r>
     </w:p>
     <w:p>
@@ -3513,7 +3460,7 @@
                                           <pic:cNvPicPr/>
                                         </pic:nvPicPr>
                                         <pic:blipFill>
-                                          <a:blip r:embed="rId12"/>
+                                          <a:blip r:embed="rId13"/>
                                           <a:stretch>
                                             <a:fillRect/>
                                           </a:stretch>
@@ -3625,7 +3572,7 @@
                                     <pic:cNvPicPr/>
                                   </pic:nvPicPr>
                                   <pic:blipFill>
-                                    <a:blip r:embed="rId12"/>
+                                    <a:blip r:embed="rId14"/>
                                     <a:stretch>
                                       <a:fillRect/>
                                     </a:stretch>
@@ -5828,21 +5775,7 @@
           <w:rFonts w:ascii="Arial" w:hAnsi="Arial" w:cs="Arial"/>
           <w:sz w:val="22"/>
         </w:rPr>
-        <w:t xml:space="preserve"> mal 8 Feld, </w:t>
-      </w:r>
-      <w:r>
-        <w:rPr>
-          <w:rFonts w:ascii="Arial" w:hAnsi="Arial" w:cs="Arial"/>
-          <w:sz w:val="22"/>
-        </w:rPr>
-        <w:t>eine Zeitanzeige</w:t>
-      </w:r>
-      <w:r>
-        <w:rPr>
-          <w:rFonts w:ascii="Arial" w:hAnsi="Arial" w:cs="Arial"/>
-          <w:sz w:val="22"/>
-        </w:rPr>
-        <w:t>, eine Score Anzeige</w:t>
+        <w:t xml:space="preserve"> mal 8 Feld, eine Zeitanzeige, eine Score Anzeige</w:t>
       </w:r>
       <w:r>
         <w:rPr>
@@ -6097,55 +6030,7 @@
           <w:rFonts w:ascii="Arial" w:hAnsi="Arial" w:cs="Arial"/>
           <w:sz w:val="22"/>
         </w:rPr>
-        <w:t xml:space="preserve">llgemeinen durch die </w:t>
-      </w:r>
-      <w:proofErr w:type="spellStart"/>
-      <w:r>
-        <w:rPr>
-          <w:rFonts w:ascii="Arial" w:hAnsi="Arial" w:cs="Arial"/>
-          <w:sz w:val="22"/>
-        </w:rPr>
-        <w:t>getch</w:t>
-      </w:r>
-      <w:proofErr w:type="spellEnd"/>
-      <w:r>
-        <w:rPr>
-          <w:rFonts w:ascii="Arial" w:hAnsi="Arial" w:cs="Arial"/>
-          <w:sz w:val="22"/>
-        </w:rPr>
-        <w:t xml:space="preserve">()-Funktion gelöst und lässt direkte Tastatureingaben zu, ohne ENTER drücken zu müssen. Die </w:t>
-      </w:r>
-      <w:proofErr w:type="spellStart"/>
-      <w:r>
-        <w:rPr>
-          <w:rFonts w:ascii="Arial" w:hAnsi="Arial" w:cs="Arial"/>
-          <w:sz w:val="22"/>
-        </w:rPr>
-        <w:t>getch</w:t>
-      </w:r>
-      <w:proofErr w:type="spellEnd"/>
-      <w:r>
-        <w:rPr>
-          <w:rFonts w:ascii="Arial" w:hAnsi="Arial" w:cs="Arial"/>
-          <w:sz w:val="22"/>
-        </w:rPr>
-        <w:t xml:space="preserve">()-Funktion gibt im Gegensatz zur </w:t>
-      </w:r>
-      <w:proofErr w:type="spellStart"/>
-      <w:r>
-        <w:rPr>
-          <w:rFonts w:ascii="Arial" w:hAnsi="Arial" w:cs="Arial"/>
-          <w:sz w:val="22"/>
-        </w:rPr>
-        <w:t>getche</w:t>
-      </w:r>
-      <w:proofErr w:type="spellEnd"/>
-      <w:r>
-        <w:rPr>
-          <w:rFonts w:ascii="Arial" w:hAnsi="Arial" w:cs="Arial"/>
-          <w:sz w:val="22"/>
-        </w:rPr>
-        <w:t>()-Funktion kein Echo auf der Konsole zurück und ist sehr hilfreich für das Spiel.</w:t>
+        <w:t>llgemeinen durch die getch()-Funktion gelöst und lässt direkte Tastatureingaben zu, ohne ENTER drücken zu müssen. Die getch()-Funktion gibt im Gegensatz zur getche()-Funktion kein Echo auf der Konsole zurück und ist sehr hilfreich für das Spiel.</w:t>
       </w:r>
     </w:p>
     <w:p>
@@ -6274,23 +6159,7 @@
           <w:rFonts w:ascii="Arial" w:hAnsi="Arial" w:cs="Arial"/>
           <w:sz w:val="22"/>
         </w:rPr>
-        <w:t xml:space="preserve">Um nun seine Eingabe bestätigen zu können, muss der Cursor über der gewünschten Position blinken und die „y“-Taste (für </w:t>
-      </w:r>
-      <w:proofErr w:type="spellStart"/>
-      <w:r>
-        <w:rPr>
-          <w:rFonts w:ascii="Arial" w:hAnsi="Arial" w:cs="Arial"/>
-          <w:sz w:val="22"/>
-        </w:rPr>
-        <w:t>yes</w:t>
-      </w:r>
-      <w:proofErr w:type="spellEnd"/>
-      <w:r>
-        <w:rPr>
-          <w:rFonts w:ascii="Arial" w:hAnsi="Arial" w:cs="Arial"/>
-          <w:sz w:val="22"/>
-        </w:rPr>
-        <w:t>) muss gedrückt werden. Dann ist die Eingabe getätigt und es erscheint auf der gewählten Position, je nach Spieler, ein „O“ oder „X“.</w:t>
+        <w:t>Um nun seine Eingabe bestätigen zu können, muss der Cursor über der gewünschten Position blinken und die „y“-Taste (für yes) muss gedrückt werden. Dann ist die Eingabe getätigt und es erscheint auf der gewählten Position, je nach Spieler, ein „O“ oder „X“.</w:t>
       </w:r>
     </w:p>
     <w:p>
@@ -6380,62 +6249,14 @@
           <w:rFonts w:ascii="Arial" w:hAnsi="Arial" w:cs="Arial"/>
           <w:sz w:val="22"/>
         </w:rPr>
-        <w:t xml:space="preserve">Im gesamten Programm wird mit einem </w:t>
-      </w:r>
-      <w:proofErr w:type="spellStart"/>
-      <w:r>
-        <w:rPr>
-          <w:rFonts w:ascii="Arial" w:hAnsi="Arial" w:cs="Arial"/>
-          <w:sz w:val="22"/>
-        </w:rPr>
-        <w:t>struct</w:t>
-      </w:r>
-      <w:proofErr w:type="spellEnd"/>
-      <w:r>
-        <w:rPr>
-          <w:rFonts w:ascii="Arial" w:hAnsi="Arial" w:cs="Arial"/>
-          <w:sz w:val="22"/>
-        </w:rPr>
-        <w:t xml:space="preserve"> gearbeitet, welches durch einzelne Funktionen aufgerufen und bearbeitet wird. Dies erleichtert die Programmierung enorm und man hat alle wichtigen Daten in einer </w:t>
-      </w:r>
-      <w:proofErr w:type="gramStart"/>
-      <w:r>
-        <w:rPr>
-          <w:rFonts w:ascii="Arial" w:hAnsi="Arial" w:cs="Arial"/>
-          <w:sz w:val="22"/>
-        </w:rPr>
-        <w:t>Variable</w:t>
-      </w:r>
-      <w:proofErr w:type="gramEnd"/>
-      <w:r>
-        <w:rPr>
-          <w:rFonts w:ascii="Arial" w:hAnsi="Arial" w:cs="Arial"/>
-          <w:sz w:val="22"/>
-        </w:rPr>
-        <w:t>. Zu</w:t>
-      </w:r>
-      <w:r>
-        <w:rPr>
-          <w:rFonts w:ascii="Arial" w:hAnsi="Arial" w:cs="Arial"/>
-          <w:sz w:val="22"/>
-        </w:rPr>
-        <w:t xml:space="preserve"> den Daten des </w:t>
-      </w:r>
-      <w:proofErr w:type="spellStart"/>
-      <w:r>
-        <w:rPr>
-          <w:rFonts w:ascii="Arial" w:hAnsi="Arial" w:cs="Arial"/>
-          <w:sz w:val="22"/>
-        </w:rPr>
-        <w:t>structs</w:t>
-      </w:r>
-      <w:proofErr w:type="spellEnd"/>
-      <w:r>
-        <w:rPr>
-          <w:rFonts w:ascii="Arial" w:hAnsi="Arial" w:cs="Arial"/>
-          <w:sz w:val="22"/>
-        </w:rPr>
-        <w:t xml:space="preserve"> gehören:</w:t>
+        <w:t>Im gesamten Programm wird mit einem struct gearbeitet, welches durch einzelne Funktionen aufgerufen und bearbeitet wird. Dies erleichtert die Programmierung enorm und man hat alle wichtigen Daten in einer Variable. Zu</w:t>
+      </w:r>
+      <w:r>
+        <w:rPr>
+          <w:rFonts w:ascii="Arial" w:hAnsi="Arial" w:cs="Arial"/>
+          <w:sz w:val="22"/>
+        </w:rPr>
+        <w:t xml:space="preserve"> den Daten des structs gehören:</w:t>
       </w:r>
     </w:p>
     <w:p>
@@ -6452,21 +6273,12 @@
           <w:sz w:val="22"/>
         </w:rPr>
       </w:pPr>
-      <w:proofErr w:type="spellStart"/>
-      <w:r>
-        <w:rPr>
-          <w:rFonts w:ascii="Arial" w:hAnsi="Arial" w:cs="Arial"/>
-          <w:sz w:val="22"/>
-        </w:rPr>
-        <w:t>Gamefield</w:t>
-      </w:r>
-      <w:proofErr w:type="spellEnd"/>
-      <w:r>
-        <w:rPr>
-          <w:rFonts w:ascii="Arial" w:hAnsi="Arial" w:cs="Arial"/>
-          <w:sz w:val="22"/>
-        </w:rPr>
-        <w:t xml:space="preserve"> (2d integer Array): speichert das gesamte Spielfeld:</w:t>
+      <w:r>
+        <w:rPr>
+          <w:rFonts w:ascii="Arial" w:hAnsi="Arial" w:cs="Arial"/>
+          <w:sz w:val="22"/>
+        </w:rPr>
+        <w:t>Gamefield (2d integer Array): speichert das gesamte Spielfeld:</w:t>
       </w:r>
     </w:p>
     <w:p>
@@ -6596,23 +6408,7 @@
           <w:rFonts w:ascii="Arial" w:hAnsi="Arial" w:cs="Arial"/>
           <w:sz w:val="22"/>
         </w:rPr>
-        <w:t xml:space="preserve">Turn (integer): </w:t>
-      </w:r>
-      <w:proofErr w:type="spellStart"/>
-      <w:r>
-        <w:rPr>
-          <w:rFonts w:ascii="Arial" w:hAnsi="Arial" w:cs="Arial"/>
-          <w:sz w:val="22"/>
-        </w:rPr>
-        <w:t>speichertden</w:t>
-      </w:r>
-      <w:proofErr w:type="spellEnd"/>
-      <w:r>
-        <w:rPr>
-          <w:rFonts w:ascii="Arial" w:hAnsi="Arial" w:cs="Arial"/>
-          <w:sz w:val="22"/>
-        </w:rPr>
-        <w:t xml:space="preserve"> jeweiligen S</w:t>
+        <w:t>Turn (integer): speichertden jeweiligen S</w:t>
       </w:r>
       <w:r>
         <w:rPr>
@@ -6716,30 +6512,14 @@
           <w:rFonts w:ascii="Arial" w:hAnsi="Arial" w:cs="Arial"/>
           <w:sz w:val="22"/>
         </w:rPr>
-        <w:t xml:space="preserve">Das </w:t>
-      </w:r>
-      <w:proofErr w:type="spellStart"/>
-      <w:r>
-        <w:rPr>
-          <w:rFonts w:ascii="Arial" w:hAnsi="Arial" w:cs="Arial"/>
-          <w:sz w:val="22"/>
-        </w:rPr>
-        <w:t>S</w:t>
-      </w:r>
-      <w:r>
-        <w:rPr>
-          <w:rFonts w:ascii="Arial" w:hAnsi="Arial" w:cs="Arial"/>
-          <w:sz w:val="22"/>
-        </w:rPr>
-        <w:t>truct</w:t>
-      </w:r>
-      <w:proofErr w:type="spellEnd"/>
-      <w:r>
-        <w:rPr>
-          <w:rFonts w:ascii="Arial" w:hAnsi="Arial" w:cs="Arial"/>
-          <w:sz w:val="22"/>
-        </w:rPr>
-        <w:t xml:space="preserve"> wird zu Beginn des Programms einmal weggespeichert und nach jedem Zug</w:t>
+        <w:t>Das S</w:t>
+      </w:r>
+      <w:r>
+        <w:rPr>
+          <w:rFonts w:ascii="Arial" w:hAnsi="Arial" w:cs="Arial"/>
+          <w:sz w:val="22"/>
+        </w:rPr>
+        <w:t>truct wird zu Beginn des Programms einmal weggespeichert und nach jedem Zug</w:t>
       </w:r>
       <w:r>
         <w:rPr>
@@ -6786,39 +6566,7 @@
           <w:rFonts w:ascii="Arial" w:hAnsi="Arial" w:cs="Arial"/>
           <w:sz w:val="22"/>
         </w:rPr>
-        <w:t xml:space="preserve">Das Startmenü wird durch einfache </w:t>
-      </w:r>
-      <w:proofErr w:type="spellStart"/>
-      <w:r>
-        <w:rPr>
-          <w:rFonts w:ascii="Arial" w:hAnsi="Arial" w:cs="Arial"/>
-          <w:sz w:val="22"/>
-        </w:rPr>
-        <w:t>printf</w:t>
-      </w:r>
-      <w:proofErr w:type="spellEnd"/>
-      <w:r>
-        <w:rPr>
-          <w:rFonts w:ascii="Arial" w:hAnsi="Arial" w:cs="Arial"/>
-          <w:sz w:val="22"/>
-        </w:rPr>
-        <w:t>() Befehle realisiert. Es wird in einer do-</w:t>
-      </w:r>
-      <w:proofErr w:type="spellStart"/>
-      <w:r>
-        <w:rPr>
-          <w:rFonts w:ascii="Arial" w:hAnsi="Arial" w:cs="Arial"/>
-          <w:sz w:val="22"/>
-        </w:rPr>
-        <w:t>while</w:t>
-      </w:r>
-      <w:proofErr w:type="spellEnd"/>
-      <w:r>
-        <w:rPr>
-          <w:rFonts w:ascii="Arial" w:hAnsi="Arial" w:cs="Arial"/>
-          <w:sz w:val="22"/>
-        </w:rPr>
-        <w:t xml:space="preserve"> Schleife festgestellt, welche Taste gedrückt wurde. Falls eine nicht gewollte Taste gedrückt wird, wird der Bildschirm gelöscht und wieder aufgebaut, allerdings so schnell, dass man dies selten bemerkt. </w:t>
+        <w:t xml:space="preserve">Das Startmenü wird durch einfache printf() Befehle realisiert. Es wird in einer do-while Schleife festgestellt, welche Taste gedrückt wurde. Falls eine nicht gewollte Taste gedrückt wird, wird der Bildschirm gelöscht und wieder aufgebaut, allerdings so schnell, dass man dies selten bemerkt. </w:t>
       </w:r>
       <w:r>
         <w:rPr>
@@ -6947,7 +6695,7 @@
                                           <pic:cNvPicPr/>
                                         </pic:nvPicPr>
                                         <pic:blipFill>
-                                          <a:blip r:embed="rId13"/>
+                                          <a:blip r:embed="rId15"/>
                                           <a:stretch>
                                             <a:fillRect/>
                                           </a:stretch>
@@ -7023,7 +6771,7 @@
                                     <pic:cNvPicPr/>
                                   </pic:nvPicPr>
                                   <pic:blipFill>
-                                    <a:blip r:embed="rId13"/>
+                                    <a:blip r:embed="rId16"/>
                                     <a:stretch>
                                       <a:fillRect/>
                                     </a:stretch>
@@ -7110,17 +6858,8 @@
           <w:rFonts w:ascii="Arial" w:hAnsi="Arial" w:cs="Arial"/>
           <w:sz w:val="22"/>
         </w:rPr>
-        <w:t xml:space="preserve"> die Regeln von </w:t>
-      </w:r>
-      <w:proofErr w:type="spellStart"/>
-      <w:r>
-        <w:rPr>
-          <w:rFonts w:ascii="Arial" w:hAnsi="Arial" w:cs="Arial"/>
-          <w:sz w:val="22"/>
-        </w:rPr>
-        <w:t>Reversi</w:t>
-      </w:r>
-      <w:proofErr w:type="spellEnd"/>
+        <w:t xml:space="preserve"> die Regeln von Reversi</w:t>
+      </w:r>
       <w:r>
         <w:rPr>
           <w:rFonts w:ascii="Arial" w:hAnsi="Arial" w:cs="Arial"/>
@@ -7219,7 +6958,7 @@
                                           <pic:cNvPicPr/>
                                         </pic:nvPicPr>
                                         <pic:blipFill>
-                                          <a:blip r:embed="rId14"/>
+                                          <a:blip r:embed="rId17"/>
                                           <a:stretch>
                                             <a:fillRect/>
                                           </a:stretch>
@@ -7295,7 +7034,7 @@
                                     <pic:cNvPicPr/>
                                   </pic:nvPicPr>
                                   <pic:blipFill>
-                                    <a:blip r:embed="rId14"/>
+                                    <a:blip r:embed="rId18"/>
                                     <a:stretch>
                                       <a:fillRect/>
                                     </a:stretch>
@@ -7429,15 +7168,20 @@
         </w:rPr>
         <w:t xml:space="preserve">Die </w:t>
       </w:r>
-      <w:proofErr w:type="spellStart"/>
-      <w:r>
-        <w:rPr>
-          <w:rFonts w:ascii="Arial" w:hAnsi="Arial" w:cs="Arial"/>
-          <w:sz w:val="22"/>
-        </w:rPr>
-        <w:t>StoneManagement</w:t>
-      </w:r>
-      <w:proofErr w:type="spellEnd"/>
+      <w:r>
+        <w:rPr>
+          <w:rFonts w:ascii="Arial" w:hAnsi="Arial" w:cs="Arial"/>
+          <w:sz w:val="22"/>
+        </w:rPr>
+        <w:t>Stone-</w:t>
+      </w:r>
+      <w:r>
+        <w:rPr>
+          <w:rFonts w:ascii="Arial" w:hAnsi="Arial" w:cs="Arial"/>
+          <w:sz w:val="22"/>
+        </w:rPr>
+        <w:t>Management</w:t>
+      </w:r>
       <w:r>
         <w:rPr>
           <w:rFonts w:ascii="Arial" w:hAnsi="Arial" w:cs="Arial"/>
@@ -7742,7 +7486,6 @@
         </w:rPr>
         <w:t>Um die Zeit live zum Spiel anzuzeigen, wird ein neuer Thread eröffnet. Um auf die entsprechenden Befehle zugreifen zu können, wird die „</w:t>
       </w:r>
-      <w:proofErr w:type="spellStart"/>
       <w:r>
         <w:rPr>
           <w:rFonts w:ascii="Arial" w:hAnsi="Arial" w:cs="Arial"/>
@@ -7750,7 +7493,6 @@
         </w:rPr>
         <w:t>Process.h</w:t>
       </w:r>
-      <w:proofErr w:type="spellEnd"/>
       <w:r>
         <w:rPr>
           <w:rFonts w:ascii="Arial" w:hAnsi="Arial" w:cs="Arial"/>
@@ -7763,23 +7505,7 @@
           <w:rFonts w:ascii="Arial" w:hAnsi="Arial" w:cs="Arial"/>
           <w:sz w:val="22"/>
         </w:rPr>
-        <w:t>. Der Befehl „_</w:t>
-      </w:r>
-      <w:proofErr w:type="spellStart"/>
-      <w:r>
-        <w:rPr>
-          <w:rFonts w:ascii="Arial" w:hAnsi="Arial" w:cs="Arial"/>
-          <w:sz w:val="22"/>
-        </w:rPr>
-        <w:t>beginThread</w:t>
-      </w:r>
-      <w:proofErr w:type="spellEnd"/>
-      <w:r>
-        <w:rPr>
-          <w:rFonts w:ascii="Arial" w:hAnsi="Arial" w:cs="Arial"/>
-          <w:sz w:val="22"/>
-        </w:rPr>
-        <w:t>()“ eröffnet dann einen neuen Thread.</w:t>
+        <w:t>. Der Befehl „_beginThread()“ eröffnet dann einen neuen Thread.</w:t>
       </w:r>
       <w:r>
         <w:rPr>
@@ -7900,23 +7626,7 @@
           <w:rFonts w:ascii="Arial" w:hAnsi="Arial" w:cs="Arial"/>
           <w:sz w:val="22"/>
         </w:rPr>
-        <w:t>nde ist oder der Thread von außen manuell mit „_</w:t>
-      </w:r>
-      <w:proofErr w:type="spellStart"/>
-      <w:r>
-        <w:rPr>
-          <w:rFonts w:ascii="Arial" w:hAnsi="Arial" w:cs="Arial"/>
-          <w:sz w:val="22"/>
-        </w:rPr>
-        <w:t>exitThread</w:t>
-      </w:r>
-      <w:proofErr w:type="spellEnd"/>
-      <w:r>
-        <w:rPr>
-          <w:rFonts w:ascii="Arial" w:hAnsi="Arial" w:cs="Arial"/>
-          <w:sz w:val="22"/>
-        </w:rPr>
-        <w:t>()“ beendet wird.</w:t>
+        <w:t>nde ist oder der Thread von außen manuell mit „_exitThread()“ beendet wird.</w:t>
       </w:r>
     </w:p>
     <w:p>
@@ -7974,23 +7684,7 @@
           <w:rFonts w:ascii="Arial" w:hAnsi="Arial" w:cs="Arial"/>
           <w:sz w:val="22"/>
         </w:rPr>
-        <w:t xml:space="preserve">Da man zum Zeitpunkt der Planung der Programmierung dieses Feature einbauen wollte, hat man mit einem zentralen </w:t>
-      </w:r>
-      <w:proofErr w:type="spellStart"/>
-      <w:r>
-        <w:rPr>
-          <w:rFonts w:ascii="Arial" w:hAnsi="Arial" w:cs="Arial"/>
-          <w:sz w:val="22"/>
-        </w:rPr>
-        <w:t>struct</w:t>
-      </w:r>
-      <w:proofErr w:type="spellEnd"/>
-      <w:r>
-        <w:rPr>
-          <w:rFonts w:ascii="Arial" w:hAnsi="Arial" w:cs="Arial"/>
-          <w:sz w:val="22"/>
-        </w:rPr>
-        <w:t xml:space="preserve"> sich das Speichern erheblich vereinfacht. Alle Variablen, sowie das Array, welches die Daten für das Spielfeld gespeichert hat</w:t>
+        <w:t>Da man zum Zeitpunkt der Planung der Programmierung dieses Feature einbauen wollte, hat man mit einem zentralen struct sich das Speichern erheblich vereinfacht. Alle Variablen, sowie das Array, welches die Daten für das Spielfeld gespeichert hat</w:t>
       </w:r>
       <w:r>
         <w:rPr>
@@ -8108,23 +7802,7 @@
           <w:rFonts w:ascii="Arial" w:hAnsi="Arial" w:cs="Arial"/>
           <w:sz w:val="22"/>
         </w:rPr>
-        <w:t xml:space="preserve">Während der Projektphase wird ständig über neue Änderungen kommuniziert, um möglichst viel Transparenz bei Ideen und Überlegungen zu haben. Falls ein Problem auftritt, bespricht man dies und überlegt gemeinsam eine Lösung. Danach werden die Aufgaben neu verteilt und die Programmierung geht weiter. Durch die Versionskontrolle </w:t>
-      </w:r>
-      <w:proofErr w:type="spellStart"/>
-      <w:r>
-        <w:rPr>
-          <w:rFonts w:ascii="Arial" w:hAnsi="Arial" w:cs="Arial"/>
-          <w:sz w:val="22"/>
-        </w:rPr>
-        <w:t>Github</w:t>
-      </w:r>
-      <w:proofErr w:type="spellEnd"/>
-      <w:r>
-        <w:rPr>
-          <w:rFonts w:ascii="Arial" w:hAnsi="Arial" w:cs="Arial"/>
-          <w:sz w:val="22"/>
-        </w:rPr>
-        <w:t xml:space="preserve"> kann jedes Projektmitglied jederzeit auf die gesamte Commit-Historie zugreifen und jeden kleinen Entwicklungsschritt nachvollziehen. So kann optimal programmiert und entwickelt werden.</w:t>
+        <w:t>Während der Projektphase wird ständig über neue Änderungen kommuniziert, um möglichst viel Transparenz bei Ideen und Überlegungen zu haben. Falls ein Problem auftritt, bespricht man dies und überlegt gemeinsam eine Lösung. Danach werden die Aufgaben neu verteilt und die Programmierung geht weiter. Durch die Versionskontrolle Github kann jedes Projektmitglied jederzeit auf die gesamte Commit-Historie zugreifen und jeden kleinen Entwicklungsschritt nachvollziehen. So kann optimal programmiert und entwickelt werden.</w:t>
       </w:r>
     </w:p>
     <w:p>
@@ -8213,23 +7891,7 @@
             <w:rFonts w:ascii="Arial" w:hAnsi="Arial" w:cs="Arial"/>
             <w:sz w:val="22"/>
           </w:rPr>
-          <w:t>Auf</w:t>
-        </w:r>
-        <w:r>
-          <w:rPr>
-            <w:rStyle w:val="Hyperlink"/>
-            <w:rFonts w:ascii="Arial" w:hAnsi="Arial" w:cs="Arial"/>
-            <w:sz w:val="22"/>
-          </w:rPr>
-          <w:t>b</w:t>
-        </w:r>
-        <w:r>
-          <w:rPr>
-            <w:rStyle w:val="Hyperlink"/>
-            <w:rFonts w:ascii="Arial" w:hAnsi="Arial" w:cs="Arial"/>
-            <w:sz w:val="22"/>
-          </w:rPr>
-          <w:t>au</w:t>
+          <w:t>Aufbau</w:t>
         </w:r>
       </w:hyperlink>
       <w:r>
@@ -8295,10 +7957,6 @@
     <w:p>
       <w:pPr>
         <w:ind w:left="360"/>
-        <w:rPr>
-          <w:rFonts w:ascii="Arial" w:hAnsi="Arial" w:cs="Arial"/>
-          <w:sz w:val="22"/>
-        </w:rPr>
       </w:pPr>
     </w:p>
     <w:p>
@@ -8329,12 +7987,101 @@
           <w:sz w:val="22"/>
         </w:rPr>
       </w:pPr>
+      <w:r>
+        <w:rPr>
+          <w:rFonts w:ascii="Arial" w:hAnsi="Arial" w:cs="Arial"/>
+          <w:sz w:val="22"/>
+        </w:rPr>
+        <w:t>Die grundsätzliche Funktionalität ist im Programm gegeben. Ein Extra</w:t>
+      </w:r>
+      <w:r>
+        <w:rPr>
+          <w:rFonts w:ascii="Arial" w:hAnsi="Arial" w:cs="Arial"/>
+          <w:sz w:val="22"/>
+        </w:rPr>
+        <w:t xml:space="preserve"> (laut Story-Map)</w:t>
+      </w:r>
       <w:bookmarkStart w:id="25" w:name="_GoBack"/>
       <w:bookmarkEnd w:id="25"/>
+      <w:r>
+        <w:rPr>
+          <w:rFonts w:ascii="Arial" w:hAnsi="Arial" w:cs="Arial"/>
+          <w:sz w:val="22"/>
+        </w:rPr>
+        <w:t xml:space="preserve"> wurde nicht umgesetzt: </w:t>
+      </w:r>
+    </w:p>
+    <w:p>
+      <w:pPr>
+        <w:pStyle w:val="Listenabsatz"/>
+        <w:numPr>
+          <w:ilvl w:val="0"/>
+          <w:numId w:val="34"/>
+        </w:numPr>
+        <w:rPr>
+          <w:rFonts w:ascii="Arial" w:hAnsi="Arial" w:cs="Arial"/>
+          <w:sz w:val="22"/>
+        </w:rPr>
+      </w:pPr>
+      <w:r>
+        <w:rPr>
+          <w:rFonts w:ascii="Arial" w:hAnsi="Arial" w:cs="Arial"/>
+          <w:sz w:val="22"/>
+        </w:rPr>
+        <w:t>Alleine gegen den Computer spielen (gegen eine KI)</w:t>
+      </w:r>
+    </w:p>
+    <w:p>
+      <w:pPr>
+        <w:ind w:left="360"/>
+        <w:rPr>
+          <w:rFonts w:ascii="Arial" w:hAnsi="Arial" w:cs="Arial"/>
+          <w:sz w:val="22"/>
+        </w:rPr>
+      </w:pPr>
+      <w:r>
+        <w:rPr>
+          <w:rFonts w:ascii="Arial" w:hAnsi="Arial" w:cs="Arial"/>
+          <w:sz w:val="22"/>
+        </w:rPr>
+        <w:t>Das bedeutet, dass zu diesem Feature der Menüpunkt Spielmodus in den Einstellungen beibehalten wird, allerdings die Funktionalität nicht vorhanden ist. Im Klartext heißt das, dass man den Modus einfach nicht mehr umstellen kann. Der Modus wird somit auch nicht mehr im Struct abgespeichert.</w:t>
+      </w:r>
+      <w:r>
+        <w:rPr>
+          <w:rFonts w:ascii="Arial" w:hAnsi="Arial" w:cs="Arial"/>
+          <w:sz w:val="22"/>
+        </w:rPr>
+        <w:t xml:space="preserve"> Die beschriebene Umstellung des Spielmodus in den vorherigen Punkten wird beibehalten, um zu zeigen, dass dieses Feature grundsätzlich ein Teil der Programmierung war.</w:t>
+      </w:r>
+    </w:p>
+    <w:p>
+      <w:pPr>
+        <w:ind w:left="360"/>
+        <w:rPr>
+          <w:rFonts w:ascii="Arial" w:hAnsi="Arial" w:cs="Arial"/>
+          <w:sz w:val="22"/>
+        </w:rPr>
+      </w:pPr>
+      <w:r>
+        <w:rPr>
+          <w:rFonts w:ascii="Arial" w:hAnsi="Arial" w:cs="Arial"/>
+          <w:sz w:val="22"/>
+        </w:rPr>
+        <w:t>Es wurden anstelle für die Spielsteine Symbole verwendet. Für Spieler 1 das ‚X‘ und für Spieler 2 das ‚O‘.</w:t>
+      </w:r>
+    </w:p>
+    <w:p>
+      <w:pPr>
+        <w:ind w:left="360"/>
+        <w:rPr>
+          <w:rFonts w:ascii="Arial" w:hAnsi="Arial" w:cs="Arial"/>
+          <w:sz w:val="22"/>
+        </w:rPr>
+      </w:pPr>
     </w:p>
     <w:sectPr>
-      <w:headerReference w:type="default" r:id="rId15"/>
-      <w:footerReference w:type="default" r:id="rId16"/>
+      <w:headerReference w:type="default" r:id="rId19"/>
+      <w:footerReference w:type="default" r:id="rId20"/>
       <w:pgSz w:w="11906" w:h="16838"/>
       <w:pgMar w:top="1418" w:right="1418" w:bottom="1418" w:left="1418" w:header="709" w:footer="709" w:gutter="0"/>
       <w:pgNumType w:start="1"/>
@@ -8494,14 +8241,27 @@
       <w:pStyle w:val="Kopfzeile"/>
       <w:jc w:val="center"/>
     </w:pPr>
-    <w:fldSimple w:instr=" FILENAME  \* Upper  \* MERGEFORMAT ">
-      <w:r>
-        <w:rPr>
-          <w:noProof/>
-        </w:rPr>
-        <w:t>DOKUMENTATION-REVERSI.DOCX</w:t>
-      </w:r>
-    </w:fldSimple>
+    <w:r>
+      <w:fldChar w:fldCharType="begin"/>
+    </w:r>
+    <w:r>
+      <w:instrText xml:space="preserve"> FILENAME  \* Upper  \* MERGEFORMAT </w:instrText>
+    </w:r>
+    <w:r>
+      <w:fldChar w:fldCharType="separate"/>
+    </w:r>
+    <w:r>
+      <w:rPr>
+        <w:noProof/>
+      </w:rPr>
+      <w:t>DOKUMENTATION-REVERSI.DOCX</w:t>
+    </w:r>
+    <w:r>
+      <w:rPr>
+        <w:noProof/>
+      </w:rPr>
+      <w:fldChar w:fldCharType="end"/>
+    </w:r>
   </w:p>
 </w:hdr>
 </file>
@@ -10654,6 +10414,119 @@
     </w:lvl>
   </w:abstractNum>
   <w:abstractNum w:abstractNumId="24">
+    <w:nsid w:val="5E0E15C4"/>
+    <w:multiLevelType w:val="hybridMultilevel"/>
+    <w:tmpl w:val="638AFA66"/>
+    <w:lvl w:ilvl="0" w:tplc="04070001">
+      <w:start w:val="1"/>
+      <w:numFmt w:val="bullet"/>
+      <w:lvlText w:val=""/>
+      <w:lvlJc w:val="left"/>
+      <w:pPr>
+        <w:ind w:left="1080" w:hanging="360"/>
+      </w:pPr>
+      <w:rPr>
+        <w:rFonts w:ascii="Symbol" w:hAnsi="Symbol" w:hint="default"/>
+      </w:rPr>
+    </w:lvl>
+    <w:lvl w:ilvl="1" w:tplc="04070003" w:tentative="1">
+      <w:start w:val="1"/>
+      <w:numFmt w:val="bullet"/>
+      <w:lvlText w:val="o"/>
+      <w:lvlJc w:val="left"/>
+      <w:pPr>
+        <w:ind w:left="1800" w:hanging="360"/>
+      </w:pPr>
+      <w:rPr>
+        <w:rFonts w:ascii="Courier New" w:hAnsi="Courier New" w:cs="Courier New" w:hint="default"/>
+      </w:rPr>
+    </w:lvl>
+    <w:lvl w:ilvl="2" w:tplc="04070005" w:tentative="1">
+      <w:start w:val="1"/>
+      <w:numFmt w:val="bullet"/>
+      <w:lvlText w:val=""/>
+      <w:lvlJc w:val="left"/>
+      <w:pPr>
+        <w:ind w:left="2520" w:hanging="360"/>
+      </w:pPr>
+      <w:rPr>
+        <w:rFonts w:ascii="Wingdings" w:hAnsi="Wingdings" w:hint="default"/>
+      </w:rPr>
+    </w:lvl>
+    <w:lvl w:ilvl="3" w:tplc="04070001" w:tentative="1">
+      <w:start w:val="1"/>
+      <w:numFmt w:val="bullet"/>
+      <w:lvlText w:val=""/>
+      <w:lvlJc w:val="left"/>
+      <w:pPr>
+        <w:ind w:left="3240" w:hanging="360"/>
+      </w:pPr>
+      <w:rPr>
+        <w:rFonts w:ascii="Symbol" w:hAnsi="Symbol" w:hint="default"/>
+      </w:rPr>
+    </w:lvl>
+    <w:lvl w:ilvl="4" w:tplc="04070003" w:tentative="1">
+      <w:start w:val="1"/>
+      <w:numFmt w:val="bullet"/>
+      <w:lvlText w:val="o"/>
+      <w:lvlJc w:val="left"/>
+      <w:pPr>
+        <w:ind w:left="3960" w:hanging="360"/>
+      </w:pPr>
+      <w:rPr>
+        <w:rFonts w:ascii="Courier New" w:hAnsi="Courier New" w:cs="Courier New" w:hint="default"/>
+      </w:rPr>
+    </w:lvl>
+    <w:lvl w:ilvl="5" w:tplc="04070005" w:tentative="1">
+      <w:start w:val="1"/>
+      <w:numFmt w:val="bullet"/>
+      <w:lvlText w:val=""/>
+      <w:lvlJc w:val="left"/>
+      <w:pPr>
+        <w:ind w:left="4680" w:hanging="360"/>
+      </w:pPr>
+      <w:rPr>
+        <w:rFonts w:ascii="Wingdings" w:hAnsi="Wingdings" w:hint="default"/>
+      </w:rPr>
+    </w:lvl>
+    <w:lvl w:ilvl="6" w:tplc="04070001" w:tentative="1">
+      <w:start w:val="1"/>
+      <w:numFmt w:val="bullet"/>
+      <w:lvlText w:val=""/>
+      <w:lvlJc w:val="left"/>
+      <w:pPr>
+        <w:ind w:left="5400" w:hanging="360"/>
+      </w:pPr>
+      <w:rPr>
+        <w:rFonts w:ascii="Symbol" w:hAnsi="Symbol" w:hint="default"/>
+      </w:rPr>
+    </w:lvl>
+    <w:lvl w:ilvl="7" w:tplc="04070003" w:tentative="1">
+      <w:start w:val="1"/>
+      <w:numFmt w:val="bullet"/>
+      <w:lvlText w:val="o"/>
+      <w:lvlJc w:val="left"/>
+      <w:pPr>
+        <w:ind w:left="6120" w:hanging="360"/>
+      </w:pPr>
+      <w:rPr>
+        <w:rFonts w:ascii="Courier New" w:hAnsi="Courier New" w:cs="Courier New" w:hint="default"/>
+      </w:rPr>
+    </w:lvl>
+    <w:lvl w:ilvl="8" w:tplc="04070005" w:tentative="1">
+      <w:start w:val="1"/>
+      <w:numFmt w:val="bullet"/>
+      <w:lvlText w:val=""/>
+      <w:lvlJc w:val="left"/>
+      <w:pPr>
+        <w:ind w:left="6840" w:hanging="360"/>
+      </w:pPr>
+      <w:rPr>
+        <w:rFonts w:ascii="Wingdings" w:hAnsi="Wingdings" w:hint="default"/>
+      </w:rPr>
+    </w:lvl>
+  </w:abstractNum>
+  <w:abstractNum w:abstractNumId="25">
     <w:nsid w:val="61CF08E5"/>
     <w:multiLevelType w:val="hybridMultilevel"/>
     <w:tmpl w:val="B5807DC6"/>
@@ -10739,7 +10612,7 @@
       </w:pPr>
     </w:lvl>
   </w:abstractNum>
-  <w:abstractNum w:abstractNumId="25">
+  <w:abstractNum w:abstractNumId="26">
     <w:nsid w:val="651F341D"/>
     <w:multiLevelType w:val="hybridMultilevel"/>
     <w:tmpl w:val="3DD8151E"/>
@@ -10828,7 +10701,7 @@
       </w:pPr>
     </w:lvl>
   </w:abstractNum>
-  <w:abstractNum w:abstractNumId="26">
+  <w:abstractNum w:abstractNumId="27">
     <w:nsid w:val="67F440DA"/>
     <w:multiLevelType w:val="multilevel"/>
     <w:tmpl w:val="0407001F"/>
@@ -10914,7 +10787,7 @@
       </w:pPr>
     </w:lvl>
   </w:abstractNum>
-  <w:abstractNum w:abstractNumId="27">
+  <w:abstractNum w:abstractNumId="28">
     <w:nsid w:val="6FB36C1F"/>
     <w:multiLevelType w:val="hybridMultilevel"/>
     <w:tmpl w:val="6E2ADF10"/>
@@ -11000,7 +10873,7 @@
       </w:pPr>
     </w:lvl>
   </w:abstractNum>
-  <w:abstractNum w:abstractNumId="28">
+  <w:abstractNum w:abstractNumId="29">
     <w:nsid w:val="724D4225"/>
     <w:multiLevelType w:val="multilevel"/>
     <w:tmpl w:val="0407001F"/>
@@ -11086,7 +10959,7 @@
       </w:pPr>
     </w:lvl>
   </w:abstractNum>
-  <w:abstractNum w:abstractNumId="29">
+  <w:abstractNum w:abstractNumId="30">
     <w:nsid w:val="75395C9D"/>
     <w:multiLevelType w:val="multilevel"/>
     <w:tmpl w:val="0407001F"/>
@@ -11172,7 +11045,7 @@
       </w:pPr>
     </w:lvl>
   </w:abstractNum>
-  <w:abstractNum w:abstractNumId="30">
+  <w:abstractNum w:abstractNumId="31">
     <w:nsid w:val="791C088B"/>
     <w:multiLevelType w:val="multilevel"/>
     <w:tmpl w:val="0407001F"/>
@@ -11258,7 +11131,7 @@
       </w:pPr>
     </w:lvl>
   </w:abstractNum>
-  <w:abstractNum w:abstractNumId="31">
+  <w:abstractNum w:abstractNumId="32">
     <w:nsid w:val="7AC47859"/>
     <w:multiLevelType w:val="hybridMultilevel"/>
     <w:tmpl w:val="4DE25466"/>
@@ -11371,7 +11244,7 @@
       </w:rPr>
     </w:lvl>
   </w:abstractNum>
-  <w:abstractNum w:abstractNumId="32">
+  <w:abstractNum w:abstractNumId="33">
     <w:nsid w:val="7B6B04E1"/>
     <w:multiLevelType w:val="multilevel"/>
     <w:tmpl w:val="0407001F"/>
@@ -11458,19 +11331,19 @@
     </w:lvl>
   </w:abstractNum>
   <w:num w:numId="1">
-    <w:abstractNumId w:val="32"/>
+    <w:abstractNumId w:val="33"/>
   </w:num>
   <w:num w:numId="2">
     <w:abstractNumId w:val="8"/>
   </w:num>
   <w:num w:numId="3">
-    <w:abstractNumId w:val="28"/>
+    <w:abstractNumId w:val="29"/>
   </w:num>
   <w:num w:numId="4">
     <w:abstractNumId w:val="21"/>
   </w:num>
   <w:num w:numId="5">
-    <w:abstractNumId w:val="29"/>
+    <w:abstractNumId w:val="30"/>
   </w:num>
   <w:num w:numId="6">
     <w:abstractNumId w:val="11"/>
@@ -11500,7 +11373,7 @@
     <w:abstractNumId w:val="18"/>
   </w:num>
   <w:num w:numId="15">
-    <w:abstractNumId w:val="31"/>
+    <w:abstractNumId w:val="32"/>
   </w:num>
   <w:num w:numId="16">
     <w:abstractNumId w:val="15"/>
@@ -11512,7 +11385,7 @@
     <w:abstractNumId w:val="16"/>
   </w:num>
   <w:num w:numId="19">
-    <w:abstractNumId w:val="27"/>
+    <w:abstractNumId w:val="28"/>
   </w:num>
   <w:num w:numId="20">
     <w:abstractNumId w:val="9"/>
@@ -11524,7 +11397,7 @@
     <w:abstractNumId w:val="1"/>
   </w:num>
   <w:num w:numId="23">
-    <w:abstractNumId w:val="24"/>
+    <w:abstractNumId w:val="25"/>
   </w:num>
   <w:num w:numId="24">
     <w:abstractNumId w:val="19"/>
@@ -11536,7 +11409,7 @@
     <w:abstractNumId w:val="17"/>
   </w:num>
   <w:num w:numId="27">
-    <w:abstractNumId w:val="26"/>
+    <w:abstractNumId w:val="27"/>
   </w:num>
   <w:num w:numId="28">
     <w:abstractNumId w:val="14"/>
@@ -11545,16 +11418,19 @@
     <w:abstractNumId w:val="23"/>
   </w:num>
   <w:num w:numId="30">
-    <w:abstractNumId w:val="30"/>
+    <w:abstractNumId w:val="31"/>
   </w:num>
   <w:num w:numId="31">
-    <w:abstractNumId w:val="25"/>
+    <w:abstractNumId w:val="26"/>
   </w:num>
   <w:num w:numId="32">
     <w:abstractNumId w:val="0"/>
   </w:num>
   <w:num w:numId="33">
     <w:abstractNumId w:val="13"/>
+  </w:num>
+  <w:num w:numId="34">
+    <w:abstractNumId w:val="24"/>
   </w:num>
 </w:numbering>
 </file>
@@ -14031,7 +13907,7 @@
 </file>
 
 <file path=customXml/itemProps1.xml><?xml version="1.0" encoding="utf-8"?>
-<ds:datastoreItem xmlns:ds="http://schemas.openxmlformats.org/officeDocument/2006/customXml" ds:itemID="{3FE8B11F-4AD7-4B5D-9C15-D7EA588FF51A}">
+<ds:datastoreItem xmlns:ds="http://schemas.openxmlformats.org/officeDocument/2006/customXml" ds:itemID="{22030997-F7C5-4C06-B5BE-1D0D046735E8}">
   <ds:schemaRefs>
     <ds:schemaRef ds:uri="http://schemas.openxmlformats.org/officeDocument/2006/bibliography"/>
   </ds:schemaRefs>

</xml_diff>